<commit_message>
changer droit pour adminstrateur
</commit_message>
<xml_diff>
--- a/123 - Caneva Documentation-ALESSIA-JORGE-PHILIPPE-ROMAIN.docx
+++ b/123 - Caneva Documentation-ALESSIA-JORGE-PHILIPPE-ROMAIN.docx
@@ -1,6 +1,6 @@
 
 <file path=word/document.xml><?xml version="1.0" encoding="utf-8"?>
-<w:document xmlns:wpc="http://schemas.microsoft.com/office/word/2010/wordprocessingCanvas" xmlns:cx="http://schemas.microsoft.com/office/drawing/2014/chartex" xmlns:cx1="http://schemas.microsoft.com/office/drawing/2015/9/8/chartex" xmlns:cx2="http://schemas.microsoft.com/office/drawing/2015/10/21/chartex" xmlns:cx3="http://schemas.microsoft.com/office/drawing/2016/5/9/chartex" xmlns:cx4="http://schemas.microsoft.com/office/drawing/2016/5/10/chartex" xmlns:cx5="http://schemas.microsoft.com/office/drawing/2016/5/11/chartex" xmlns:cx6="http://schemas.microsoft.com/office/drawing/2016/5/12/chartex" xmlns:cx7="http://schemas.microsoft.com/office/drawing/2016/5/13/chartex" xmlns:cx8="http://schemas.microsoft.com/office/drawing/2016/5/14/chartex" xmlns:mc="http://schemas.openxmlformats.org/markup-compatibility/2006" xmlns:aink="http://schemas.microsoft.com/office/drawing/2016/ink" xmlns:am3d="http://schemas.microsoft.com/office/drawing/2017/model3d" xmlns:o="urn:schemas-microsoft-com:office:office" xmlns:r="http://schemas.openxmlformats.org/officeDocument/2006/relationships" xmlns:m="http://schemas.openxmlformats.org/officeDocument/2006/math" xmlns:v="urn:schemas-microsoft-com:vml" xmlns:wp14="http://schemas.microsoft.com/office/word/2010/wordprocessingDrawing" xmlns:wp="http://schemas.openxmlformats.org/drawingml/2006/wordprocessingDrawing" xmlns:w10="urn:schemas-microsoft-com:office:word" xmlns:w="http://schemas.openxmlformats.org/wordprocessingml/2006/main" xmlns:w14="http://schemas.microsoft.com/office/word/2010/wordml" xmlns:w15="http://schemas.microsoft.com/office/word/2012/wordml" xmlns:w16cex="http://schemas.microsoft.com/office/word/2018/wordml/cex" xmlns:w16cid="http://schemas.microsoft.com/office/word/2016/wordml/cid" xmlns:w16="http://schemas.microsoft.com/office/word/2018/wordml" xmlns:w16sdtdh="http://schemas.microsoft.com/office/word/2020/wordml/sdtdatahash" xmlns:w16se="http://schemas.microsoft.com/office/word/2015/wordml/symex" xmlns:wpg="http://schemas.microsoft.com/office/word/2010/wordprocessingGroup" xmlns:wpi="http://schemas.microsoft.com/office/word/2010/wordprocessingInk" xmlns:wne="http://schemas.microsoft.com/office/word/2006/wordml" xmlns:wps="http://schemas.microsoft.com/office/word/2010/wordprocessingShape" mc:Ignorable="w14 w15 w16se w16cid w16 w16cex w16sdtdh wp14">
+<w:document xmlns:wpc="http://schemas.microsoft.com/office/word/2010/wordprocessingCanvas" xmlns:cx="http://schemas.microsoft.com/office/drawing/2014/chartex" xmlns:cx1="http://schemas.microsoft.com/office/drawing/2015/9/8/chartex" xmlns:mc="http://schemas.openxmlformats.org/markup-compatibility/2006" xmlns:o="urn:schemas-microsoft-com:office:office" xmlns:r="http://schemas.openxmlformats.org/officeDocument/2006/relationships" xmlns:m="http://schemas.openxmlformats.org/officeDocument/2006/math" xmlns:v="urn:schemas-microsoft-com:vml" xmlns:wp14="http://schemas.microsoft.com/office/word/2010/wordprocessingDrawing" xmlns:wp="http://schemas.openxmlformats.org/drawingml/2006/wordprocessingDrawing" xmlns:w10="urn:schemas-microsoft-com:office:word" xmlns:w="http://schemas.openxmlformats.org/wordprocessingml/2006/main" xmlns:w14="http://schemas.microsoft.com/office/word/2010/wordml" xmlns:w15="http://schemas.microsoft.com/office/word/2012/wordml" xmlns:w16se="http://schemas.microsoft.com/office/word/2015/wordml/symex" xmlns:wpg="http://schemas.microsoft.com/office/word/2010/wordprocessingGroup" xmlns:wpi="http://schemas.microsoft.com/office/word/2010/wordprocessingInk" xmlns:wne="http://schemas.microsoft.com/office/word/2006/wordml" xmlns:wps="http://schemas.microsoft.com/office/word/2010/wordprocessingShape" mc:Ignorable="w14 w15 w16se wp14">
   <w:body>
     <w:p>
       <w:pPr>
@@ -117,12 +117,14 @@
           <w:sz w:val="72"/>
         </w:rPr>
       </w:pPr>
+      <w:proofErr w:type="spellStart"/>
       <w:r>
         <w:rPr>
           <w:sz w:val="72"/>
         </w:rPr>
         <w:t>Phillippe</w:t>
       </w:r>
+      <w:proofErr w:type="spellEnd"/>
     </w:p>
     <w:p>
       <w:r>
@@ -2368,11 +2370,19 @@
           <w:lang w:eastAsia="fr-CH"/>
         </w:rPr>
       </w:pPr>
+      <w:proofErr w:type="spellStart"/>
       <w:r>
         <w:rPr>
           <w:lang w:eastAsia="fr-CH"/>
         </w:rPr>
-        <w:t>VMnet :</w:t>
+        <w:t>VMnet</w:t>
+      </w:r>
+      <w:proofErr w:type="spellEnd"/>
+      <w:r>
+        <w:rPr>
+          <w:lang w:eastAsia="fr-CH"/>
+        </w:rPr>
+        <w:t> :</w:t>
       </w:r>
     </w:p>
     <w:p>
@@ -2897,11 +2907,19 @@
           <w:lang w:eastAsia="fr-CH"/>
         </w:rPr>
       </w:pPr>
+      <w:proofErr w:type="spellStart"/>
       <w:r>
         <w:rPr>
           <w:lang w:eastAsia="fr-CH"/>
         </w:rPr>
-        <w:t>Cname :</w:t>
+        <w:t>Cname</w:t>
+      </w:r>
+      <w:proofErr w:type="spellEnd"/>
+      <w:r>
+        <w:rPr>
+          <w:lang w:eastAsia="fr-CH"/>
+        </w:rPr>
+        <w:t> :</w:t>
       </w:r>
     </w:p>
     <w:p>
@@ -3568,7 +3586,7 @@
       </w:tblPr>
       <w:tblGrid>
         <w:gridCol w:w="1819"/>
-        <w:gridCol w:w="473"/>
+        <w:gridCol w:w="467"/>
         <w:gridCol w:w="425"/>
         <w:gridCol w:w="426"/>
         <w:gridCol w:w="425"/>
@@ -5737,7 +5755,7 @@
       </w:tblPr>
       <w:tblGrid>
         <w:gridCol w:w="1819"/>
-        <w:gridCol w:w="473"/>
+        <w:gridCol w:w="467"/>
         <w:gridCol w:w="425"/>
         <w:gridCol w:w="426"/>
         <w:gridCol w:w="425"/>
@@ -6285,20 +6303,32 @@
                 <w:lang w:eastAsia="fr-CH"/>
               </w:rPr>
             </w:pPr>
-          </w:p>
-        </w:tc>
-        <w:tc>
-          <w:tcPr>
-            <w:tcW w:w="425" w:type="dxa"/>
-            <w:vAlign w:val="center"/>
-          </w:tcPr>
-          <w:p>
-            <w:pPr>
-              <w:jc w:val="center"/>
-              <w:rPr>
-                <w:lang w:eastAsia="fr-CH"/>
-              </w:rPr>
-            </w:pPr>
+            <w:r>
+              <w:rPr>
+                <w:lang w:eastAsia="fr-CH"/>
+              </w:rPr>
+              <w:t>CT</w:t>
+            </w:r>
+          </w:p>
+        </w:tc>
+        <w:tc>
+          <w:tcPr>
+            <w:tcW w:w="425" w:type="dxa"/>
+            <w:vAlign w:val="center"/>
+          </w:tcPr>
+          <w:p>
+            <w:pPr>
+              <w:jc w:val="center"/>
+              <w:rPr>
+                <w:lang w:eastAsia="fr-CH"/>
+              </w:rPr>
+            </w:pPr>
+            <w:r>
+              <w:rPr>
+                <w:lang w:eastAsia="fr-CH"/>
+              </w:rPr>
+              <w:t>CT</w:t>
+            </w:r>
           </w:p>
         </w:tc>
         <w:tc>
@@ -6313,188 +6343,274 @@
                 <w:lang w:eastAsia="fr-CH"/>
               </w:rPr>
             </w:pPr>
-          </w:p>
-        </w:tc>
-        <w:tc>
-          <w:tcPr>
-            <w:tcW w:w="425" w:type="dxa"/>
-            <w:vAlign w:val="center"/>
-          </w:tcPr>
-          <w:p>
-            <w:pPr>
-              <w:jc w:val="center"/>
-              <w:rPr>
-                <w:lang w:eastAsia="fr-CH"/>
-              </w:rPr>
-            </w:pPr>
-          </w:p>
-        </w:tc>
-        <w:tc>
-          <w:tcPr>
-            <w:tcW w:w="425" w:type="dxa"/>
-            <w:vAlign w:val="center"/>
-          </w:tcPr>
-          <w:p>
-            <w:pPr>
-              <w:jc w:val="center"/>
-              <w:rPr>
-                <w:lang w:eastAsia="fr-CH"/>
-              </w:rPr>
-            </w:pPr>
-          </w:p>
-        </w:tc>
-        <w:tc>
-          <w:tcPr>
-            <w:tcW w:w="425" w:type="dxa"/>
-            <w:vAlign w:val="center"/>
-          </w:tcPr>
-          <w:p>
-            <w:pPr>
-              <w:jc w:val="center"/>
-              <w:rPr>
-                <w:lang w:eastAsia="fr-CH"/>
-              </w:rPr>
-            </w:pPr>
-          </w:p>
-        </w:tc>
-        <w:tc>
-          <w:tcPr>
-            <w:tcW w:w="425" w:type="dxa"/>
-            <w:vAlign w:val="center"/>
-          </w:tcPr>
-          <w:p>
-            <w:pPr>
-              <w:jc w:val="center"/>
-              <w:rPr>
-                <w:lang w:eastAsia="fr-CH"/>
-              </w:rPr>
-            </w:pPr>
-          </w:p>
-        </w:tc>
-        <w:tc>
-          <w:tcPr>
-            <w:tcW w:w="425" w:type="dxa"/>
-            <w:vAlign w:val="center"/>
-          </w:tcPr>
-          <w:p>
-            <w:pPr>
-              <w:jc w:val="center"/>
-              <w:rPr>
-                <w:lang w:eastAsia="fr-CH"/>
-              </w:rPr>
-            </w:pPr>
-          </w:p>
-        </w:tc>
-        <w:tc>
-          <w:tcPr>
-            <w:tcW w:w="425" w:type="dxa"/>
-            <w:vAlign w:val="center"/>
-          </w:tcPr>
-          <w:p>
-            <w:pPr>
-              <w:jc w:val="center"/>
-              <w:rPr>
-                <w:lang w:eastAsia="fr-CH"/>
-              </w:rPr>
-            </w:pPr>
-          </w:p>
-        </w:tc>
-        <w:tc>
-          <w:tcPr>
-            <w:tcW w:w="425" w:type="dxa"/>
-            <w:vAlign w:val="center"/>
-          </w:tcPr>
-          <w:p>
-            <w:pPr>
-              <w:jc w:val="center"/>
-              <w:rPr>
-                <w:lang w:eastAsia="fr-CH"/>
-              </w:rPr>
-            </w:pPr>
-          </w:p>
-        </w:tc>
-        <w:tc>
-          <w:tcPr>
-            <w:tcW w:w="425" w:type="dxa"/>
-            <w:vAlign w:val="center"/>
-          </w:tcPr>
-          <w:p>
-            <w:pPr>
-              <w:jc w:val="center"/>
-              <w:rPr>
-                <w:lang w:eastAsia="fr-CH"/>
-              </w:rPr>
-            </w:pPr>
-          </w:p>
-        </w:tc>
-        <w:tc>
-          <w:tcPr>
-            <w:tcW w:w="425" w:type="dxa"/>
-            <w:vAlign w:val="center"/>
-          </w:tcPr>
-          <w:p>
-            <w:pPr>
-              <w:jc w:val="center"/>
-              <w:rPr>
-                <w:lang w:eastAsia="fr-CH"/>
-              </w:rPr>
-            </w:pPr>
-          </w:p>
-        </w:tc>
-        <w:tc>
-          <w:tcPr>
-            <w:tcW w:w="425" w:type="dxa"/>
-            <w:vAlign w:val="center"/>
-          </w:tcPr>
-          <w:p>
-            <w:pPr>
-              <w:jc w:val="center"/>
-              <w:rPr>
-                <w:lang w:eastAsia="fr-CH"/>
-              </w:rPr>
-            </w:pPr>
-          </w:p>
-        </w:tc>
-        <w:tc>
-          <w:tcPr>
-            <w:tcW w:w="425" w:type="dxa"/>
-            <w:vAlign w:val="center"/>
-          </w:tcPr>
-          <w:p>
-            <w:pPr>
-              <w:jc w:val="center"/>
-              <w:rPr>
-                <w:lang w:eastAsia="fr-CH"/>
-              </w:rPr>
-            </w:pPr>
-          </w:p>
-        </w:tc>
-        <w:tc>
-          <w:tcPr>
-            <w:tcW w:w="425" w:type="dxa"/>
-            <w:vAlign w:val="center"/>
-          </w:tcPr>
-          <w:p>
-            <w:pPr>
-              <w:jc w:val="center"/>
-              <w:rPr>
-                <w:lang w:eastAsia="fr-CH"/>
-              </w:rPr>
-            </w:pPr>
-          </w:p>
-        </w:tc>
-        <w:tc>
-          <w:tcPr>
-            <w:tcW w:w="425" w:type="dxa"/>
-            <w:vAlign w:val="center"/>
-          </w:tcPr>
-          <w:p>
-            <w:pPr>
-              <w:jc w:val="center"/>
-              <w:rPr>
-                <w:lang w:eastAsia="fr-CH"/>
-              </w:rPr>
-            </w:pPr>
+            <w:r>
+              <w:rPr>
+                <w:lang w:eastAsia="fr-CH"/>
+              </w:rPr>
+              <w:t>CT</w:t>
+            </w:r>
+          </w:p>
+        </w:tc>
+        <w:tc>
+          <w:tcPr>
+            <w:tcW w:w="425" w:type="dxa"/>
+            <w:vAlign w:val="center"/>
+          </w:tcPr>
+          <w:p>
+            <w:pPr>
+              <w:jc w:val="center"/>
+              <w:rPr>
+                <w:lang w:eastAsia="fr-CH"/>
+              </w:rPr>
+            </w:pPr>
+            <w:r>
+              <w:rPr>
+                <w:lang w:eastAsia="fr-CH"/>
+              </w:rPr>
+              <w:t>CT</w:t>
+            </w:r>
+          </w:p>
+        </w:tc>
+        <w:tc>
+          <w:tcPr>
+            <w:tcW w:w="425" w:type="dxa"/>
+            <w:vAlign w:val="center"/>
+          </w:tcPr>
+          <w:p>
+            <w:pPr>
+              <w:jc w:val="center"/>
+              <w:rPr>
+                <w:lang w:eastAsia="fr-CH"/>
+              </w:rPr>
+            </w:pPr>
+            <w:r>
+              <w:rPr>
+                <w:lang w:eastAsia="fr-CH"/>
+              </w:rPr>
+              <w:t>CT</w:t>
+            </w:r>
+          </w:p>
+        </w:tc>
+        <w:tc>
+          <w:tcPr>
+            <w:tcW w:w="425" w:type="dxa"/>
+            <w:vAlign w:val="center"/>
+          </w:tcPr>
+          <w:p>
+            <w:pPr>
+              <w:jc w:val="center"/>
+              <w:rPr>
+                <w:lang w:eastAsia="fr-CH"/>
+              </w:rPr>
+            </w:pPr>
+            <w:r>
+              <w:rPr>
+                <w:lang w:eastAsia="fr-CH"/>
+              </w:rPr>
+              <w:t>CT</w:t>
+            </w:r>
+          </w:p>
+        </w:tc>
+        <w:tc>
+          <w:tcPr>
+            <w:tcW w:w="425" w:type="dxa"/>
+            <w:vAlign w:val="center"/>
+          </w:tcPr>
+          <w:p>
+            <w:pPr>
+              <w:jc w:val="center"/>
+              <w:rPr>
+                <w:lang w:eastAsia="fr-CH"/>
+              </w:rPr>
+            </w:pPr>
+            <w:r>
+              <w:rPr>
+                <w:lang w:eastAsia="fr-CH"/>
+              </w:rPr>
+              <w:t>CT</w:t>
+            </w:r>
+          </w:p>
+        </w:tc>
+        <w:tc>
+          <w:tcPr>
+            <w:tcW w:w="425" w:type="dxa"/>
+            <w:vAlign w:val="center"/>
+          </w:tcPr>
+          <w:p>
+            <w:pPr>
+              <w:jc w:val="center"/>
+              <w:rPr>
+                <w:lang w:eastAsia="fr-CH"/>
+              </w:rPr>
+            </w:pPr>
+            <w:r>
+              <w:rPr>
+                <w:lang w:eastAsia="fr-CH"/>
+              </w:rPr>
+              <w:t>CT</w:t>
+            </w:r>
+          </w:p>
+        </w:tc>
+        <w:tc>
+          <w:tcPr>
+            <w:tcW w:w="425" w:type="dxa"/>
+            <w:vAlign w:val="center"/>
+          </w:tcPr>
+          <w:p>
+            <w:pPr>
+              <w:jc w:val="center"/>
+              <w:rPr>
+                <w:lang w:eastAsia="fr-CH"/>
+              </w:rPr>
+            </w:pPr>
+            <w:r>
+              <w:rPr>
+                <w:lang w:eastAsia="fr-CH"/>
+              </w:rPr>
+              <w:t>CT</w:t>
+            </w:r>
+          </w:p>
+        </w:tc>
+        <w:tc>
+          <w:tcPr>
+            <w:tcW w:w="425" w:type="dxa"/>
+            <w:vAlign w:val="center"/>
+          </w:tcPr>
+          <w:p>
+            <w:pPr>
+              <w:jc w:val="center"/>
+              <w:rPr>
+                <w:lang w:eastAsia="fr-CH"/>
+              </w:rPr>
+            </w:pPr>
+            <w:r>
+              <w:rPr>
+                <w:lang w:eastAsia="fr-CH"/>
+              </w:rPr>
+              <w:t>CT</w:t>
+            </w:r>
+          </w:p>
+        </w:tc>
+        <w:tc>
+          <w:tcPr>
+            <w:tcW w:w="425" w:type="dxa"/>
+            <w:vAlign w:val="center"/>
+          </w:tcPr>
+          <w:p>
+            <w:pPr>
+              <w:jc w:val="center"/>
+              <w:rPr>
+                <w:lang w:eastAsia="fr-CH"/>
+              </w:rPr>
+            </w:pPr>
+            <w:r>
+              <w:rPr>
+                <w:lang w:eastAsia="fr-CH"/>
+              </w:rPr>
+              <w:t>CT</w:t>
+            </w:r>
+          </w:p>
+        </w:tc>
+        <w:tc>
+          <w:tcPr>
+            <w:tcW w:w="425" w:type="dxa"/>
+            <w:vAlign w:val="center"/>
+          </w:tcPr>
+          <w:p>
+            <w:pPr>
+              <w:jc w:val="center"/>
+              <w:rPr>
+                <w:lang w:eastAsia="fr-CH"/>
+              </w:rPr>
+            </w:pPr>
+            <w:r>
+              <w:rPr>
+                <w:lang w:eastAsia="fr-CH"/>
+              </w:rPr>
+              <w:t>CT</w:t>
+            </w:r>
+          </w:p>
+        </w:tc>
+        <w:tc>
+          <w:tcPr>
+            <w:tcW w:w="425" w:type="dxa"/>
+            <w:vAlign w:val="center"/>
+          </w:tcPr>
+          <w:p>
+            <w:pPr>
+              <w:jc w:val="center"/>
+              <w:rPr>
+                <w:lang w:eastAsia="fr-CH"/>
+              </w:rPr>
+            </w:pPr>
+            <w:r>
+              <w:rPr>
+                <w:lang w:eastAsia="fr-CH"/>
+              </w:rPr>
+              <w:t>CT</w:t>
+            </w:r>
+          </w:p>
+        </w:tc>
+        <w:tc>
+          <w:tcPr>
+            <w:tcW w:w="425" w:type="dxa"/>
+            <w:vAlign w:val="center"/>
+          </w:tcPr>
+          <w:p>
+            <w:pPr>
+              <w:jc w:val="center"/>
+              <w:rPr>
+                <w:lang w:eastAsia="fr-CH"/>
+              </w:rPr>
+            </w:pPr>
+            <w:r>
+              <w:rPr>
+                <w:lang w:eastAsia="fr-CH"/>
+              </w:rPr>
+              <w:t>CT</w:t>
+            </w:r>
+          </w:p>
+        </w:tc>
+        <w:tc>
+          <w:tcPr>
+            <w:tcW w:w="425" w:type="dxa"/>
+            <w:vAlign w:val="center"/>
+          </w:tcPr>
+          <w:p>
+            <w:pPr>
+              <w:jc w:val="center"/>
+              <w:rPr>
+                <w:lang w:eastAsia="fr-CH"/>
+              </w:rPr>
+            </w:pPr>
+            <w:r>
+              <w:rPr>
+                <w:lang w:eastAsia="fr-CH"/>
+              </w:rPr>
+              <w:t>CT</w:t>
+            </w:r>
+          </w:p>
+        </w:tc>
+        <w:tc>
+          <w:tcPr>
+            <w:tcW w:w="425" w:type="dxa"/>
+            <w:vAlign w:val="center"/>
+          </w:tcPr>
+          <w:p>
+            <w:pPr>
+              <w:jc w:val="center"/>
+              <w:rPr>
+                <w:lang w:eastAsia="fr-CH"/>
+              </w:rPr>
+            </w:pPr>
+            <w:r>
+              <w:rPr>
+                <w:lang w:eastAsia="fr-CH"/>
+              </w:rPr>
+              <w:t>CT</w:t>
+            </w:r>
+            <w:bookmarkStart w:id="22" w:name="_GoBack"/>
+            <w:bookmarkEnd w:id="22"/>
           </w:p>
         </w:tc>
       </w:tr>
@@ -7563,14 +7679,14 @@
           <w:lang w:eastAsia="fr-CH"/>
         </w:rPr>
       </w:pPr>
-      <w:bookmarkStart w:id="22" w:name="_Toc52717034"/>
+      <w:bookmarkStart w:id="23" w:name="_Toc52717034"/>
       <w:r>
         <w:rPr>
           <w:lang w:eastAsia="fr-CH"/>
         </w:rPr>
         <w:t>Opérations effectuées</w:t>
       </w:r>
-      <w:bookmarkEnd w:id="22"/>
+      <w:bookmarkEnd w:id="23"/>
     </w:p>
     <w:p>
       <w:pPr>
@@ -7586,14 +7702,14 @@
           <w:lang w:eastAsia="fr-CH"/>
         </w:rPr>
       </w:pPr>
-      <w:bookmarkStart w:id="23" w:name="_Toc52717035"/>
+      <w:bookmarkStart w:id="24" w:name="_Toc52717035"/>
       <w:r>
         <w:rPr>
           <w:lang w:eastAsia="fr-CH"/>
         </w:rPr>
         <w:t>Difficultés rencontrées</w:t>
       </w:r>
-      <w:bookmarkEnd w:id="23"/>
+      <w:bookmarkEnd w:id="24"/>
       <w:r>
         <w:rPr>
           <w:lang w:eastAsia="fr-CH"/>
@@ -7619,11 +7735,11 @@
         <w:pStyle w:val="Titre1"/>
         <w:jc w:val="both"/>
       </w:pPr>
-      <w:bookmarkStart w:id="24" w:name="_Toc52717036"/>
+      <w:bookmarkStart w:id="25" w:name="_Toc52717036"/>
       <w:r>
         <w:t>Serveur d’impression</w:t>
       </w:r>
-      <w:bookmarkEnd w:id="24"/>
+      <w:bookmarkEnd w:id="25"/>
     </w:p>
     <w:p>
       <w:pPr>
@@ -7632,14 +7748,14 @@
           <w:lang w:eastAsia="fr-CH"/>
         </w:rPr>
       </w:pPr>
-      <w:bookmarkStart w:id="25" w:name="_Toc52717037"/>
+      <w:bookmarkStart w:id="26" w:name="_Toc52717037"/>
       <w:r>
         <w:rPr>
           <w:lang w:eastAsia="fr-CH"/>
         </w:rPr>
         <w:t>Options d’installation</w:t>
       </w:r>
-      <w:bookmarkEnd w:id="25"/>
+      <w:bookmarkEnd w:id="26"/>
       <w:r>
         <w:rPr>
           <w:lang w:eastAsia="fr-CH"/>
@@ -7661,14 +7777,14 @@
           <w:lang w:eastAsia="fr-CH"/>
         </w:rPr>
       </w:pPr>
-      <w:bookmarkStart w:id="26" w:name="_Toc52717038"/>
+      <w:bookmarkStart w:id="27" w:name="_Toc52717038"/>
       <w:r>
         <w:rPr>
           <w:lang w:eastAsia="fr-CH"/>
         </w:rPr>
         <w:t>Opérations effectuées</w:t>
       </w:r>
-      <w:bookmarkEnd w:id="26"/>
+      <w:bookmarkEnd w:id="27"/>
     </w:p>
     <w:p>
       <w:pPr>
@@ -7704,14 +7820,14 @@
           <w:lang w:eastAsia="fr-CH"/>
         </w:rPr>
       </w:pPr>
-      <w:bookmarkStart w:id="27" w:name="_Toc52717039"/>
+      <w:bookmarkStart w:id="28" w:name="_Toc52717039"/>
       <w:r>
         <w:rPr>
           <w:lang w:eastAsia="fr-CH"/>
         </w:rPr>
         <w:t>Difficultés rencontrées</w:t>
       </w:r>
-      <w:bookmarkEnd w:id="27"/>
+      <w:bookmarkEnd w:id="28"/>
       <w:r>
         <w:rPr>
           <w:lang w:eastAsia="fr-CH"/>
@@ -7737,11 +7853,11 @@
         <w:pStyle w:val="Titre1"/>
         <w:jc w:val="both"/>
       </w:pPr>
-      <w:bookmarkStart w:id="28" w:name="_Toc52717040"/>
+      <w:bookmarkStart w:id="29" w:name="_Toc52717040"/>
       <w:r>
         <w:t>Conclusion</w:t>
       </w:r>
-      <w:bookmarkEnd w:id="28"/>
+      <w:bookmarkEnd w:id="29"/>
     </w:p>
     <w:p>
       <w:pPr>
@@ -7757,14 +7873,14 @@
           <w:lang w:eastAsia="fr-CH"/>
         </w:rPr>
       </w:pPr>
-      <w:bookmarkStart w:id="29" w:name="_Toc52717041"/>
+      <w:bookmarkStart w:id="30" w:name="_Toc52717041"/>
       <w:r>
         <w:rPr>
           <w:lang w:eastAsia="fr-CH"/>
         </w:rPr>
         <w:t>Difficultés rencontrées</w:t>
       </w:r>
-      <w:bookmarkEnd w:id="29"/>
+      <w:bookmarkEnd w:id="30"/>
     </w:p>
     <w:p>
       <w:pPr>
@@ -7793,7 +7909,7 @@
 </file>
 
 <file path=word/endnotes.xml><?xml version="1.0" encoding="utf-8"?>
-<w:endnotes xmlns:wpc="http://schemas.microsoft.com/office/word/2010/wordprocessingCanvas" xmlns:cx="http://schemas.microsoft.com/office/drawing/2014/chartex" xmlns:cx1="http://schemas.microsoft.com/office/drawing/2015/9/8/chartex" xmlns:cx2="http://schemas.microsoft.com/office/drawing/2015/10/21/chartex" xmlns:cx3="http://schemas.microsoft.com/office/drawing/2016/5/9/chartex" xmlns:cx4="http://schemas.microsoft.com/office/drawing/2016/5/10/chartex" xmlns:cx5="http://schemas.microsoft.com/office/drawing/2016/5/11/chartex" xmlns:cx6="http://schemas.microsoft.com/office/drawing/2016/5/12/chartex" xmlns:cx7="http://schemas.microsoft.com/office/drawing/2016/5/13/chartex" xmlns:cx8="http://schemas.microsoft.com/office/drawing/2016/5/14/chartex" xmlns:mc="http://schemas.openxmlformats.org/markup-compatibility/2006" xmlns:aink="http://schemas.microsoft.com/office/drawing/2016/ink" xmlns:am3d="http://schemas.microsoft.com/office/drawing/2017/model3d" xmlns:o="urn:schemas-microsoft-com:office:office" xmlns:r="http://schemas.openxmlformats.org/officeDocument/2006/relationships" xmlns:m="http://schemas.openxmlformats.org/officeDocument/2006/math" xmlns:v="urn:schemas-microsoft-com:vml" xmlns:wp14="http://schemas.microsoft.com/office/word/2010/wordprocessingDrawing" xmlns:wp="http://schemas.openxmlformats.org/drawingml/2006/wordprocessingDrawing" xmlns:w10="urn:schemas-microsoft-com:office:word" xmlns:w="http://schemas.openxmlformats.org/wordprocessingml/2006/main" xmlns:w14="http://schemas.microsoft.com/office/word/2010/wordml" xmlns:w15="http://schemas.microsoft.com/office/word/2012/wordml" xmlns:w16cex="http://schemas.microsoft.com/office/word/2018/wordml/cex" xmlns:w16cid="http://schemas.microsoft.com/office/word/2016/wordml/cid" xmlns:w16="http://schemas.microsoft.com/office/word/2018/wordml" xmlns:w16sdtdh="http://schemas.microsoft.com/office/word/2020/wordml/sdtdatahash" xmlns:w16se="http://schemas.microsoft.com/office/word/2015/wordml/symex" xmlns:wpg="http://schemas.microsoft.com/office/word/2010/wordprocessingGroup" xmlns:wpi="http://schemas.microsoft.com/office/word/2010/wordprocessingInk" xmlns:wne="http://schemas.microsoft.com/office/word/2006/wordml" xmlns:wps="http://schemas.microsoft.com/office/word/2010/wordprocessingShape" mc:Ignorable="w14 w15 w16se w16cid w16 w16cex w16sdtdh wp14">
+<w:endnotes xmlns:wpc="http://schemas.microsoft.com/office/word/2010/wordprocessingCanvas" xmlns:cx="http://schemas.microsoft.com/office/drawing/2014/chartex" xmlns:cx1="http://schemas.microsoft.com/office/drawing/2015/9/8/chartex" xmlns:mc="http://schemas.openxmlformats.org/markup-compatibility/2006" xmlns:o="urn:schemas-microsoft-com:office:office" xmlns:r="http://schemas.openxmlformats.org/officeDocument/2006/relationships" xmlns:m="http://schemas.openxmlformats.org/officeDocument/2006/math" xmlns:v="urn:schemas-microsoft-com:vml" xmlns:wp14="http://schemas.microsoft.com/office/word/2010/wordprocessingDrawing" xmlns:wp="http://schemas.openxmlformats.org/drawingml/2006/wordprocessingDrawing" xmlns:w10="urn:schemas-microsoft-com:office:word" xmlns:w="http://schemas.openxmlformats.org/wordprocessingml/2006/main" xmlns:w14="http://schemas.microsoft.com/office/word/2010/wordml" xmlns:w15="http://schemas.microsoft.com/office/word/2012/wordml" xmlns:w16se="http://schemas.microsoft.com/office/word/2015/wordml/symex" xmlns:wpg="http://schemas.microsoft.com/office/word/2010/wordprocessingGroup" xmlns:wpi="http://schemas.microsoft.com/office/word/2010/wordprocessingInk" xmlns:wne="http://schemas.microsoft.com/office/word/2006/wordml" xmlns:wps="http://schemas.microsoft.com/office/word/2010/wordprocessingShape" mc:Ignorable="w14 w15 w16se wp14">
   <w:endnote w:type="separator" w:id="-1">
     <w:p>
       <w:pPr>
@@ -7818,7 +7934,7 @@
 </file>
 
 <file path=word/footer1.xml><?xml version="1.0" encoding="utf-8"?>
-<w:ftr xmlns:wpc="http://schemas.microsoft.com/office/word/2010/wordprocessingCanvas" xmlns:cx="http://schemas.microsoft.com/office/drawing/2014/chartex" xmlns:cx1="http://schemas.microsoft.com/office/drawing/2015/9/8/chartex" xmlns:cx2="http://schemas.microsoft.com/office/drawing/2015/10/21/chartex" xmlns:cx3="http://schemas.microsoft.com/office/drawing/2016/5/9/chartex" xmlns:cx4="http://schemas.microsoft.com/office/drawing/2016/5/10/chartex" xmlns:cx5="http://schemas.microsoft.com/office/drawing/2016/5/11/chartex" xmlns:cx6="http://schemas.microsoft.com/office/drawing/2016/5/12/chartex" xmlns:cx7="http://schemas.microsoft.com/office/drawing/2016/5/13/chartex" xmlns:cx8="http://schemas.microsoft.com/office/drawing/2016/5/14/chartex" xmlns:mc="http://schemas.openxmlformats.org/markup-compatibility/2006" xmlns:aink="http://schemas.microsoft.com/office/drawing/2016/ink" xmlns:am3d="http://schemas.microsoft.com/office/drawing/2017/model3d" xmlns:o="urn:schemas-microsoft-com:office:office" xmlns:r="http://schemas.openxmlformats.org/officeDocument/2006/relationships" xmlns:m="http://schemas.openxmlformats.org/officeDocument/2006/math" xmlns:v="urn:schemas-microsoft-com:vml" xmlns:wp14="http://schemas.microsoft.com/office/word/2010/wordprocessingDrawing" xmlns:wp="http://schemas.openxmlformats.org/drawingml/2006/wordprocessingDrawing" xmlns:w10="urn:schemas-microsoft-com:office:word" xmlns:w="http://schemas.openxmlformats.org/wordprocessingml/2006/main" xmlns:w14="http://schemas.microsoft.com/office/word/2010/wordml" xmlns:w15="http://schemas.microsoft.com/office/word/2012/wordml" xmlns:w16cex="http://schemas.microsoft.com/office/word/2018/wordml/cex" xmlns:w16cid="http://schemas.microsoft.com/office/word/2016/wordml/cid" xmlns:w16="http://schemas.microsoft.com/office/word/2018/wordml" xmlns:w16sdtdh="http://schemas.microsoft.com/office/word/2020/wordml/sdtdatahash" xmlns:w16se="http://schemas.microsoft.com/office/word/2015/wordml/symex" xmlns:wpg="http://schemas.microsoft.com/office/word/2010/wordprocessingGroup" xmlns:wpi="http://schemas.microsoft.com/office/word/2010/wordprocessingInk" xmlns:wne="http://schemas.microsoft.com/office/word/2006/wordml" xmlns:wps="http://schemas.microsoft.com/office/word/2010/wordprocessingShape" mc:Ignorable="w14 w15 w16se w16cid w16 w16cex w16sdtdh wp14">
+<w:ftr xmlns:wpc="http://schemas.microsoft.com/office/word/2010/wordprocessingCanvas" xmlns:cx="http://schemas.microsoft.com/office/drawing/2014/chartex" xmlns:cx1="http://schemas.microsoft.com/office/drawing/2015/9/8/chartex" xmlns:mc="http://schemas.openxmlformats.org/markup-compatibility/2006" xmlns:o="urn:schemas-microsoft-com:office:office" xmlns:r="http://schemas.openxmlformats.org/officeDocument/2006/relationships" xmlns:m="http://schemas.openxmlformats.org/officeDocument/2006/math" xmlns:v="urn:schemas-microsoft-com:vml" xmlns:wp14="http://schemas.microsoft.com/office/word/2010/wordprocessingDrawing" xmlns:wp="http://schemas.openxmlformats.org/drawingml/2006/wordprocessingDrawing" xmlns:w10="urn:schemas-microsoft-com:office:word" xmlns:w="http://schemas.openxmlformats.org/wordprocessingml/2006/main" xmlns:w14="http://schemas.microsoft.com/office/word/2010/wordml" xmlns:w15="http://schemas.microsoft.com/office/word/2012/wordml" xmlns:w16se="http://schemas.microsoft.com/office/word/2015/wordml/symex" xmlns:wpg="http://schemas.microsoft.com/office/word/2010/wordprocessingGroup" xmlns:wpi="http://schemas.microsoft.com/office/word/2010/wordprocessingInk" xmlns:wne="http://schemas.microsoft.com/office/word/2006/wordml" xmlns:wps="http://schemas.microsoft.com/office/word/2010/wordprocessingShape" mc:Ignorable="w14 w15 w16se wp14">
   <w:sdt>
     <w:sdtPr>
       <w:id w:val="2029051784"/>
@@ -7905,7 +8021,7 @@
                 <w:bCs/>
                 <w:noProof/>
               </w:rPr>
-              <w:t>7</w:t>
+              <w:t>10</w:t>
             </w:r>
             <w:r>
               <w:rPr>
@@ -7973,7 +8089,7 @@
 </file>
 
 <file path=word/footnotes.xml><?xml version="1.0" encoding="utf-8"?>
-<w:footnotes xmlns:wpc="http://schemas.microsoft.com/office/word/2010/wordprocessingCanvas" xmlns:cx="http://schemas.microsoft.com/office/drawing/2014/chartex" xmlns:cx1="http://schemas.microsoft.com/office/drawing/2015/9/8/chartex" xmlns:cx2="http://schemas.microsoft.com/office/drawing/2015/10/21/chartex" xmlns:cx3="http://schemas.microsoft.com/office/drawing/2016/5/9/chartex" xmlns:cx4="http://schemas.microsoft.com/office/drawing/2016/5/10/chartex" xmlns:cx5="http://schemas.microsoft.com/office/drawing/2016/5/11/chartex" xmlns:cx6="http://schemas.microsoft.com/office/drawing/2016/5/12/chartex" xmlns:cx7="http://schemas.microsoft.com/office/drawing/2016/5/13/chartex" xmlns:cx8="http://schemas.microsoft.com/office/drawing/2016/5/14/chartex" xmlns:mc="http://schemas.openxmlformats.org/markup-compatibility/2006" xmlns:aink="http://schemas.microsoft.com/office/drawing/2016/ink" xmlns:am3d="http://schemas.microsoft.com/office/drawing/2017/model3d" xmlns:o="urn:schemas-microsoft-com:office:office" xmlns:r="http://schemas.openxmlformats.org/officeDocument/2006/relationships" xmlns:m="http://schemas.openxmlformats.org/officeDocument/2006/math" xmlns:v="urn:schemas-microsoft-com:vml" xmlns:wp14="http://schemas.microsoft.com/office/word/2010/wordprocessingDrawing" xmlns:wp="http://schemas.openxmlformats.org/drawingml/2006/wordprocessingDrawing" xmlns:w10="urn:schemas-microsoft-com:office:word" xmlns:w="http://schemas.openxmlformats.org/wordprocessingml/2006/main" xmlns:w14="http://schemas.microsoft.com/office/word/2010/wordml" xmlns:w15="http://schemas.microsoft.com/office/word/2012/wordml" xmlns:w16cex="http://schemas.microsoft.com/office/word/2018/wordml/cex" xmlns:w16cid="http://schemas.microsoft.com/office/word/2016/wordml/cid" xmlns:w16="http://schemas.microsoft.com/office/word/2018/wordml" xmlns:w16sdtdh="http://schemas.microsoft.com/office/word/2020/wordml/sdtdatahash" xmlns:w16se="http://schemas.microsoft.com/office/word/2015/wordml/symex" xmlns:wpg="http://schemas.microsoft.com/office/word/2010/wordprocessingGroup" xmlns:wpi="http://schemas.microsoft.com/office/word/2010/wordprocessingInk" xmlns:wne="http://schemas.microsoft.com/office/word/2006/wordml" xmlns:wps="http://schemas.microsoft.com/office/word/2010/wordprocessingShape" mc:Ignorable="w14 w15 w16se w16cid w16 w16cex w16sdtdh wp14">
+<w:footnotes xmlns:wpc="http://schemas.microsoft.com/office/word/2010/wordprocessingCanvas" xmlns:cx="http://schemas.microsoft.com/office/drawing/2014/chartex" xmlns:cx1="http://schemas.microsoft.com/office/drawing/2015/9/8/chartex" xmlns:mc="http://schemas.openxmlformats.org/markup-compatibility/2006" xmlns:o="urn:schemas-microsoft-com:office:office" xmlns:r="http://schemas.openxmlformats.org/officeDocument/2006/relationships" xmlns:m="http://schemas.openxmlformats.org/officeDocument/2006/math" xmlns:v="urn:schemas-microsoft-com:vml" xmlns:wp14="http://schemas.microsoft.com/office/word/2010/wordprocessingDrawing" xmlns:wp="http://schemas.openxmlformats.org/drawingml/2006/wordprocessingDrawing" xmlns:w10="urn:schemas-microsoft-com:office:word" xmlns:w="http://schemas.openxmlformats.org/wordprocessingml/2006/main" xmlns:w14="http://schemas.microsoft.com/office/word/2010/wordml" xmlns:w15="http://schemas.microsoft.com/office/word/2012/wordml" xmlns:w16se="http://schemas.microsoft.com/office/word/2015/wordml/symex" xmlns:wpg="http://schemas.microsoft.com/office/word/2010/wordprocessingGroup" xmlns:wpi="http://schemas.microsoft.com/office/word/2010/wordprocessingInk" xmlns:wne="http://schemas.microsoft.com/office/word/2006/wordml" xmlns:wps="http://schemas.microsoft.com/office/word/2010/wordprocessingShape" mc:Ignorable="w14 w15 w16se wp14">
   <w:footnote w:type="separator" w:id="-1">
     <w:p>
       <w:pPr>
@@ -7998,7 +8114,7 @@
 </file>
 
 <file path=word/header1.xml><?xml version="1.0" encoding="utf-8"?>
-<w:hdr xmlns:wpc="http://schemas.microsoft.com/office/word/2010/wordprocessingCanvas" xmlns:cx="http://schemas.microsoft.com/office/drawing/2014/chartex" xmlns:cx1="http://schemas.microsoft.com/office/drawing/2015/9/8/chartex" xmlns:cx2="http://schemas.microsoft.com/office/drawing/2015/10/21/chartex" xmlns:cx3="http://schemas.microsoft.com/office/drawing/2016/5/9/chartex" xmlns:cx4="http://schemas.microsoft.com/office/drawing/2016/5/10/chartex" xmlns:cx5="http://schemas.microsoft.com/office/drawing/2016/5/11/chartex" xmlns:cx6="http://schemas.microsoft.com/office/drawing/2016/5/12/chartex" xmlns:cx7="http://schemas.microsoft.com/office/drawing/2016/5/13/chartex" xmlns:cx8="http://schemas.microsoft.com/office/drawing/2016/5/14/chartex" xmlns:mc="http://schemas.openxmlformats.org/markup-compatibility/2006" xmlns:aink="http://schemas.microsoft.com/office/drawing/2016/ink" xmlns:am3d="http://schemas.microsoft.com/office/drawing/2017/model3d" xmlns:o="urn:schemas-microsoft-com:office:office" xmlns:r="http://schemas.openxmlformats.org/officeDocument/2006/relationships" xmlns:m="http://schemas.openxmlformats.org/officeDocument/2006/math" xmlns:v="urn:schemas-microsoft-com:vml" xmlns:wp14="http://schemas.microsoft.com/office/word/2010/wordprocessingDrawing" xmlns:wp="http://schemas.openxmlformats.org/drawingml/2006/wordprocessingDrawing" xmlns:w10="urn:schemas-microsoft-com:office:word" xmlns:w="http://schemas.openxmlformats.org/wordprocessingml/2006/main" xmlns:w14="http://schemas.microsoft.com/office/word/2010/wordml" xmlns:w15="http://schemas.microsoft.com/office/word/2012/wordml" xmlns:w16cex="http://schemas.microsoft.com/office/word/2018/wordml/cex" xmlns:w16cid="http://schemas.microsoft.com/office/word/2016/wordml/cid" xmlns:w16="http://schemas.microsoft.com/office/word/2018/wordml" xmlns:w16sdtdh="http://schemas.microsoft.com/office/word/2020/wordml/sdtdatahash" xmlns:w16se="http://schemas.microsoft.com/office/word/2015/wordml/symex" xmlns:wpg="http://schemas.microsoft.com/office/word/2010/wordprocessingGroup" xmlns:wpi="http://schemas.microsoft.com/office/word/2010/wordprocessingInk" xmlns:wne="http://schemas.microsoft.com/office/word/2006/wordml" xmlns:wps="http://schemas.microsoft.com/office/word/2010/wordprocessingShape" mc:Ignorable="w14 w15 w16se w16cid w16 w16cex w16sdtdh wp14">
+<w:hdr xmlns:wpc="http://schemas.microsoft.com/office/word/2010/wordprocessingCanvas" xmlns:cx="http://schemas.microsoft.com/office/drawing/2014/chartex" xmlns:cx1="http://schemas.microsoft.com/office/drawing/2015/9/8/chartex" xmlns:mc="http://schemas.openxmlformats.org/markup-compatibility/2006" xmlns:o="urn:schemas-microsoft-com:office:office" xmlns:r="http://schemas.openxmlformats.org/officeDocument/2006/relationships" xmlns:m="http://schemas.openxmlformats.org/officeDocument/2006/math" xmlns:v="urn:schemas-microsoft-com:vml" xmlns:wp14="http://schemas.microsoft.com/office/word/2010/wordprocessingDrawing" xmlns:wp="http://schemas.openxmlformats.org/drawingml/2006/wordprocessingDrawing" xmlns:w10="urn:schemas-microsoft-com:office:word" xmlns:w="http://schemas.openxmlformats.org/wordprocessingml/2006/main" xmlns:w14="http://schemas.microsoft.com/office/word/2010/wordml" xmlns:w15="http://schemas.microsoft.com/office/word/2012/wordml" xmlns:w16se="http://schemas.microsoft.com/office/word/2015/wordml/symex" xmlns:wpg="http://schemas.microsoft.com/office/word/2010/wordprocessingGroup" xmlns:wpi="http://schemas.microsoft.com/office/word/2010/wordprocessingInk" xmlns:wne="http://schemas.microsoft.com/office/word/2006/wordml" xmlns:wps="http://schemas.microsoft.com/office/word/2010/wordprocessingShape" mc:Ignorable="w14 w15 w16se wp14">
   <w:p>
     <w:pPr>
       <w:pStyle w:val="En-tte"/>
@@ -8020,7 +8136,7 @@
 </file>
 
 <file path=word/numbering.xml><?xml version="1.0" encoding="utf-8"?>
-<w:numbering xmlns:wpc="http://schemas.microsoft.com/office/word/2010/wordprocessingCanvas" xmlns:cx="http://schemas.microsoft.com/office/drawing/2014/chartex" xmlns:cx1="http://schemas.microsoft.com/office/drawing/2015/9/8/chartex" xmlns:cx2="http://schemas.microsoft.com/office/drawing/2015/10/21/chartex" xmlns:cx3="http://schemas.microsoft.com/office/drawing/2016/5/9/chartex" xmlns:cx4="http://schemas.microsoft.com/office/drawing/2016/5/10/chartex" xmlns:cx5="http://schemas.microsoft.com/office/drawing/2016/5/11/chartex" xmlns:cx6="http://schemas.microsoft.com/office/drawing/2016/5/12/chartex" xmlns:cx7="http://schemas.microsoft.com/office/drawing/2016/5/13/chartex" xmlns:cx8="http://schemas.microsoft.com/office/drawing/2016/5/14/chartex" xmlns:mc="http://schemas.openxmlformats.org/markup-compatibility/2006" xmlns:aink="http://schemas.microsoft.com/office/drawing/2016/ink" xmlns:am3d="http://schemas.microsoft.com/office/drawing/2017/model3d" xmlns:o="urn:schemas-microsoft-com:office:office" xmlns:r="http://schemas.openxmlformats.org/officeDocument/2006/relationships" xmlns:m="http://schemas.openxmlformats.org/officeDocument/2006/math" xmlns:v="urn:schemas-microsoft-com:vml" xmlns:wp14="http://schemas.microsoft.com/office/word/2010/wordprocessingDrawing" xmlns:wp="http://schemas.openxmlformats.org/drawingml/2006/wordprocessingDrawing" xmlns:w10="urn:schemas-microsoft-com:office:word" xmlns:w="http://schemas.openxmlformats.org/wordprocessingml/2006/main" xmlns:w14="http://schemas.microsoft.com/office/word/2010/wordml" xmlns:w15="http://schemas.microsoft.com/office/word/2012/wordml" xmlns:w16cex="http://schemas.microsoft.com/office/word/2018/wordml/cex" xmlns:w16cid="http://schemas.microsoft.com/office/word/2016/wordml/cid" xmlns:w16="http://schemas.microsoft.com/office/word/2018/wordml" xmlns:w16sdtdh="http://schemas.microsoft.com/office/word/2020/wordml/sdtdatahash" xmlns:w16se="http://schemas.microsoft.com/office/word/2015/wordml/symex" xmlns:wpg="http://schemas.microsoft.com/office/word/2010/wordprocessingGroup" xmlns:wpi="http://schemas.microsoft.com/office/word/2010/wordprocessingInk" xmlns:wne="http://schemas.microsoft.com/office/word/2006/wordml" xmlns:wps="http://schemas.microsoft.com/office/word/2010/wordprocessingShape" mc:Ignorable="w14 w15 w16se w16cid w16 w16cex w16sdtdh wp14">
+<w:numbering xmlns:wpc="http://schemas.microsoft.com/office/word/2010/wordprocessingCanvas" xmlns:cx="http://schemas.microsoft.com/office/drawing/2014/chartex" xmlns:cx1="http://schemas.microsoft.com/office/drawing/2015/9/8/chartex" xmlns:mc="http://schemas.openxmlformats.org/markup-compatibility/2006" xmlns:o="urn:schemas-microsoft-com:office:office" xmlns:r="http://schemas.openxmlformats.org/officeDocument/2006/relationships" xmlns:m="http://schemas.openxmlformats.org/officeDocument/2006/math" xmlns:v="urn:schemas-microsoft-com:vml" xmlns:wp14="http://schemas.microsoft.com/office/word/2010/wordprocessingDrawing" xmlns:wp="http://schemas.openxmlformats.org/drawingml/2006/wordprocessingDrawing" xmlns:w10="urn:schemas-microsoft-com:office:word" xmlns:w="http://schemas.openxmlformats.org/wordprocessingml/2006/main" xmlns:w14="http://schemas.microsoft.com/office/word/2010/wordml" xmlns:w15="http://schemas.microsoft.com/office/word/2012/wordml" xmlns:w16se="http://schemas.microsoft.com/office/word/2015/wordml/symex" xmlns:wpg="http://schemas.microsoft.com/office/word/2010/wordprocessingGroup" xmlns:wpi="http://schemas.microsoft.com/office/word/2010/wordprocessingInk" xmlns:wne="http://schemas.microsoft.com/office/word/2006/wordml" xmlns:wps="http://schemas.microsoft.com/office/word/2010/wordprocessingShape" mc:Ignorable="w14 w15 w16se wp14">
   <w:abstractNum w:abstractNumId="0" w15:restartNumberingAfterBreak="0">
     <w:nsid w:val="002E0C7A"/>
     <w:multiLevelType w:val="multilevel"/>
@@ -11685,108 +11801,107 @@
       </w:rPr>
     </w:lvl>
   </w:abstractNum>
-  <w:num w:numId="1" w16cid:durableId="60056649">
+  <w:num w:numId="1">
     <w:abstractNumId w:val="23"/>
   </w:num>
-  <w:num w:numId="2" w16cid:durableId="350380566">
+  <w:num w:numId="2">
     <w:abstractNumId w:val="14"/>
   </w:num>
-  <w:num w:numId="3" w16cid:durableId="1616248941">
+  <w:num w:numId="3">
     <w:abstractNumId w:val="7"/>
   </w:num>
-  <w:num w:numId="4" w16cid:durableId="1967268994">
+  <w:num w:numId="4">
     <w:abstractNumId w:val="26"/>
   </w:num>
-  <w:num w:numId="5" w16cid:durableId="1156143502">
+  <w:num w:numId="5">
     <w:abstractNumId w:val="27"/>
   </w:num>
-  <w:num w:numId="6" w16cid:durableId="238444769">
+  <w:num w:numId="6">
     <w:abstractNumId w:val="25"/>
   </w:num>
-  <w:num w:numId="7" w16cid:durableId="1839995958">
+  <w:num w:numId="7">
     <w:abstractNumId w:val="0"/>
   </w:num>
-  <w:num w:numId="8" w16cid:durableId="2113549097">
+  <w:num w:numId="8">
     <w:abstractNumId w:val="0"/>
-    <w:lvlOverride w:ilvl="0"/>
   </w:num>
-  <w:num w:numId="9" w16cid:durableId="743265394">
+  <w:num w:numId="9">
     <w:abstractNumId w:val="12"/>
   </w:num>
-  <w:num w:numId="10" w16cid:durableId="1449470441">
+  <w:num w:numId="10">
     <w:abstractNumId w:val="10"/>
   </w:num>
-  <w:num w:numId="11" w16cid:durableId="1763527585">
+  <w:num w:numId="11">
     <w:abstractNumId w:val="11"/>
   </w:num>
-  <w:num w:numId="12" w16cid:durableId="458451762">
+  <w:num w:numId="12">
     <w:abstractNumId w:val="9"/>
   </w:num>
-  <w:num w:numId="13" w16cid:durableId="1606813283">
+  <w:num w:numId="13">
     <w:abstractNumId w:val="8"/>
   </w:num>
-  <w:num w:numId="14" w16cid:durableId="76639661">
+  <w:num w:numId="14">
     <w:abstractNumId w:val="2"/>
   </w:num>
-  <w:num w:numId="15" w16cid:durableId="1833326628">
+  <w:num w:numId="15">
     <w:abstractNumId w:val="20"/>
   </w:num>
-  <w:num w:numId="16" w16cid:durableId="494760973">
+  <w:num w:numId="16">
     <w:abstractNumId w:val="29"/>
   </w:num>
-  <w:num w:numId="17" w16cid:durableId="2098286356">
+  <w:num w:numId="17">
     <w:abstractNumId w:val="30"/>
   </w:num>
-  <w:num w:numId="18" w16cid:durableId="1563830095">
+  <w:num w:numId="18">
     <w:abstractNumId w:val="1"/>
   </w:num>
-  <w:num w:numId="19" w16cid:durableId="62458708">
+  <w:num w:numId="19">
     <w:abstractNumId w:val="3"/>
   </w:num>
-  <w:num w:numId="20" w16cid:durableId="1007564131">
+  <w:num w:numId="20">
     <w:abstractNumId w:val="22"/>
   </w:num>
-  <w:num w:numId="21" w16cid:durableId="1068385961">
+  <w:num w:numId="21">
     <w:abstractNumId w:val="17"/>
   </w:num>
-  <w:num w:numId="22" w16cid:durableId="772822539">
+  <w:num w:numId="22">
     <w:abstractNumId w:val="5"/>
   </w:num>
-  <w:num w:numId="23" w16cid:durableId="2130971326">
+  <w:num w:numId="23">
     <w:abstractNumId w:val="13"/>
   </w:num>
-  <w:num w:numId="24" w16cid:durableId="1024476030">
+  <w:num w:numId="24">
     <w:abstractNumId w:val="18"/>
   </w:num>
-  <w:num w:numId="25" w16cid:durableId="1983151563">
+  <w:num w:numId="25">
     <w:abstractNumId w:val="16"/>
   </w:num>
-  <w:num w:numId="26" w16cid:durableId="2435800">
+  <w:num w:numId="26">
     <w:abstractNumId w:val="4"/>
   </w:num>
-  <w:num w:numId="27" w16cid:durableId="1571773991">
+  <w:num w:numId="27">
     <w:abstractNumId w:val="19"/>
   </w:num>
-  <w:num w:numId="28" w16cid:durableId="448865846">
+  <w:num w:numId="28">
     <w:abstractNumId w:val="21"/>
   </w:num>
-  <w:num w:numId="29" w16cid:durableId="200941199">
+  <w:num w:numId="29">
     <w:abstractNumId w:val="24"/>
   </w:num>
-  <w:num w:numId="30" w16cid:durableId="134836408">
+  <w:num w:numId="30">
     <w:abstractNumId w:val="6"/>
   </w:num>
-  <w:num w:numId="31" w16cid:durableId="1138184744">
+  <w:num w:numId="31">
     <w:abstractNumId w:val="28"/>
   </w:num>
-  <w:num w:numId="32" w16cid:durableId="742339867">
+  <w:num w:numId="32">
     <w:abstractNumId w:val="15"/>
   </w:num>
 </w:numbering>
 </file>
 
 <file path=word/styles.xml><?xml version="1.0" encoding="utf-8"?>
-<w:styles xmlns:mc="http://schemas.openxmlformats.org/markup-compatibility/2006" xmlns:r="http://schemas.openxmlformats.org/officeDocument/2006/relationships" xmlns:w="http://schemas.openxmlformats.org/wordprocessingml/2006/main" xmlns:w14="http://schemas.microsoft.com/office/word/2010/wordml" xmlns:w15="http://schemas.microsoft.com/office/word/2012/wordml" xmlns:w16cex="http://schemas.microsoft.com/office/word/2018/wordml/cex" xmlns:w16cid="http://schemas.microsoft.com/office/word/2016/wordml/cid" xmlns:w16="http://schemas.microsoft.com/office/word/2018/wordml" xmlns:w16sdtdh="http://schemas.microsoft.com/office/word/2020/wordml/sdtdatahash" xmlns:w16se="http://schemas.microsoft.com/office/word/2015/wordml/symex" mc:Ignorable="w14 w15 w16se w16cid w16 w16cex w16sdtdh">
+<w:styles xmlns:mc="http://schemas.openxmlformats.org/markup-compatibility/2006" xmlns:r="http://schemas.openxmlformats.org/officeDocument/2006/relationships" xmlns:w="http://schemas.openxmlformats.org/wordprocessingml/2006/main" xmlns:w14="http://schemas.microsoft.com/office/word/2010/wordml" xmlns:w15="http://schemas.microsoft.com/office/word/2012/wordml" xmlns:w16se="http://schemas.microsoft.com/office/word/2015/wordml/symex" mc:Ignorable="w14 w15 w16se">
   <w:docDefaults>
     <w:rPrDefault>
       <w:rPr>
@@ -11802,7 +11917,7 @@
       </w:pPr>
     </w:pPrDefault>
   </w:docDefaults>
-  <w:latentStyles w:defLockedState="0" w:defUIPriority="99" w:defSemiHidden="0" w:defUnhideWhenUsed="0" w:defQFormat="0" w:count="376">
+  <w:latentStyles w:defLockedState="0" w:defUIPriority="99" w:defSemiHidden="0" w:defUnhideWhenUsed="0" w:defQFormat="0" w:count="371">
     <w:lsdException w:name="Normal" w:uiPriority="0" w:qFormat="1"/>
     <w:lsdException w:name="heading 1" w:uiPriority="9" w:qFormat="1"/>
     <w:lsdException w:name="heading 2" w:semiHidden="1" w:uiPriority="9" w:unhideWhenUsed="1" w:qFormat="1"/>
@@ -11908,6 +12023,7 @@
     <w:lsdException w:name="HTML Sample" w:semiHidden="1" w:unhideWhenUsed="1"/>
     <w:lsdException w:name="HTML Typewriter" w:semiHidden="1" w:unhideWhenUsed="1"/>
     <w:lsdException w:name="HTML Variable" w:semiHidden="1" w:unhideWhenUsed="1"/>
+    <w:lsdException w:name="Normal Table" w:semiHidden="1" w:unhideWhenUsed="1"/>
     <w:lsdException w:name="annotation subject" w:semiHidden="1" w:unhideWhenUsed="1"/>
     <w:lsdException w:name="No List" w:semiHidden="1" w:unhideWhenUsed="1"/>
     <w:lsdException w:name="Outline List 1" w:semiHidden="1" w:unhideWhenUsed="1"/>
@@ -11950,8 +12066,11 @@
     <w:lsdException w:name="Table Contemporary" w:semiHidden="1" w:unhideWhenUsed="1"/>
     <w:lsdException w:name="Table Elegant" w:semiHidden="1" w:unhideWhenUsed="1"/>
     <w:lsdException w:name="Table Professional" w:semiHidden="1" w:unhideWhenUsed="1"/>
+    <w:lsdException w:name="Table Subtle 1" w:semiHidden="1" w:unhideWhenUsed="1"/>
     <w:lsdException w:name="Table Subtle 2" w:semiHidden="1" w:unhideWhenUsed="1"/>
     <w:lsdException w:name="Table Web 1" w:semiHidden="1" w:unhideWhenUsed="1"/>
+    <w:lsdException w:name="Table Web 2" w:semiHidden="1" w:unhideWhenUsed="1"/>
+    <w:lsdException w:name="Table Web 3" w:semiHidden="1" w:unhideWhenUsed="1"/>
     <w:lsdException w:name="Balloon Text" w:semiHidden="1" w:unhideWhenUsed="1"/>
     <w:lsdException w:name="Table Grid" w:uiPriority="0"/>
     <w:lsdException w:name="Table Theme" w:semiHidden="1" w:unhideWhenUsed="1"/>
@@ -12170,11 +12289,6 @@
     <w:lsdException w:name="List Table 5 Dark Accent 6" w:uiPriority="50"/>
     <w:lsdException w:name="List Table 6 Colorful Accent 6" w:uiPriority="51"/>
     <w:lsdException w:name="List Table 7 Colorful Accent 6" w:uiPriority="52"/>
-    <w:lsdException w:name="Mention" w:semiHidden="1" w:unhideWhenUsed="1"/>
-    <w:lsdException w:name="Smart Hyperlink" w:semiHidden="1" w:unhideWhenUsed="1"/>
-    <w:lsdException w:name="Hashtag" w:semiHidden="1" w:unhideWhenUsed="1"/>
-    <w:lsdException w:name="Unresolved Mention" w:semiHidden="1" w:unhideWhenUsed="1"/>
-    <w:lsdException w:name="Smart Link" w:semiHidden="1" w:unhideWhenUsed="1"/>
   </w:latentStyles>
   <w:style w:type="paragraph" w:default="1" w:styleId="Normal">
     <w:name w:val="Normal"/>
@@ -12942,7 +13056,7 @@
 </file>
 
 <file path=customXml/itemProps1.xml><?xml version="1.0" encoding="utf-8"?>
-<ds:datastoreItem xmlns:ds="http://schemas.openxmlformats.org/officeDocument/2006/customXml" ds:itemID="{C6D7DB96-EEA0-4071-B783-28F5AAFFC674}">
+<ds:datastoreItem xmlns:ds="http://schemas.openxmlformats.org/officeDocument/2006/customXml" ds:itemID="{8C403502-EAB5-47C4-B958-786FE0156C47}">
   <ds:schemaRefs>
     <ds:schemaRef ds:uri="http://schemas.openxmlformats.org/officeDocument/2006/bibliography"/>
   </ds:schemaRefs>

</xml_diff>

<commit_message>
add the marche à suivre pour DHCP
</commit_message>
<xml_diff>
--- a/123 - Caneva Documentation-ALESSIA-JORGE-PHILIPPE-ROMAIN.docx
+++ b/123 - Caneva Documentation-ALESSIA-JORGE-PHILIPPE-ROMAIN.docx
@@ -2495,8 +2495,6 @@
           <w:lang w:eastAsia="fr-CH"/>
         </w:rPr>
       </w:pPr>
-      <w:bookmarkStart w:id="3" w:name="_GoBack"/>
-      <w:bookmarkEnd w:id="3"/>
     </w:p>
     <w:p>
       <w:pPr>
@@ -2519,7 +2517,7 @@
           <w:lang w:eastAsia="fr-CH"/>
         </w:rPr>
       </w:pPr>
-      <w:bookmarkStart w:id="4" w:name="_Toc52717015"/>
+      <w:bookmarkStart w:id="3" w:name="_Toc52717015"/>
       <w:r>
         <w:rPr>
           <w:lang w:eastAsia="fr-CH"/>
@@ -2538,7 +2536,7 @@
         </w:rPr>
         <w:t>s</w:t>
       </w:r>
-      <w:bookmarkEnd w:id="4"/>
+      <w:bookmarkEnd w:id="3"/>
       <w:r>
         <w:rPr>
           <w:lang w:eastAsia="fr-CH"/>
@@ -2560,62 +2558,62 @@
           <w:lang w:eastAsia="fr-CH"/>
         </w:rPr>
       </w:pPr>
-      <w:bookmarkStart w:id="5" w:name="_Toc52717016"/>
+      <w:bookmarkStart w:id="4" w:name="_Toc52717016"/>
       <w:r>
         <w:rPr>
           <w:lang w:eastAsia="fr-CH"/>
         </w:rPr>
         <w:t>Sécurité</w:t>
+      </w:r>
+      <w:bookmarkEnd w:id="4"/>
+    </w:p>
+    <w:p>
+      <w:pPr>
+        <w:rPr>
+          <w:lang w:eastAsia="fr-CH"/>
+        </w:rPr>
+      </w:pPr>
+    </w:p>
+    <w:p>
+      <w:pPr>
+        <w:rPr>
+          <w:lang w:eastAsia="fr-CH"/>
+        </w:rPr>
+      </w:pPr>
+      <w:r>
+        <w:rPr>
+          <w:lang w:eastAsia="fr-CH"/>
+        </w:rPr>
+        <w:br w:type="page"/>
+      </w:r>
+    </w:p>
+    <w:p>
+      <w:pPr>
+        <w:pStyle w:val="Titre1"/>
+        <w:jc w:val="both"/>
+      </w:pPr>
+      <w:bookmarkStart w:id="5" w:name="_Toc52717017"/>
+      <w:r>
+        <w:lastRenderedPageBreak/>
+        <w:t>DHCP</w:t>
       </w:r>
       <w:bookmarkEnd w:id="5"/>
     </w:p>
     <w:p>
       <w:pPr>
-        <w:rPr>
-          <w:lang w:eastAsia="fr-CH"/>
-        </w:rPr>
-      </w:pPr>
-    </w:p>
-    <w:p>
-      <w:pPr>
-        <w:rPr>
-          <w:lang w:eastAsia="fr-CH"/>
-        </w:rPr>
-      </w:pPr>
+        <w:pStyle w:val="Titre2"/>
+        <w:rPr>
+          <w:lang w:eastAsia="fr-CH"/>
+        </w:rPr>
+      </w:pPr>
+      <w:bookmarkStart w:id="6" w:name="_Toc52717018"/>
       <w:r>
         <w:rPr>
           <w:lang w:eastAsia="fr-CH"/>
         </w:rPr>
-        <w:br w:type="page"/>
-      </w:r>
-    </w:p>
-    <w:p>
-      <w:pPr>
-        <w:pStyle w:val="Titre1"/>
-        <w:jc w:val="both"/>
-      </w:pPr>
-      <w:bookmarkStart w:id="6" w:name="_Toc52717017"/>
-      <w:r>
-        <w:lastRenderedPageBreak/>
-        <w:t>DHCP</w:t>
+        <w:t>Options d’installation</w:t>
       </w:r>
       <w:bookmarkEnd w:id="6"/>
-    </w:p>
-    <w:p>
-      <w:pPr>
-        <w:pStyle w:val="Titre2"/>
-        <w:rPr>
-          <w:lang w:eastAsia="fr-CH"/>
-        </w:rPr>
-      </w:pPr>
-      <w:bookmarkStart w:id="7" w:name="_Toc52717018"/>
-      <w:r>
-        <w:rPr>
-          <w:lang w:eastAsia="fr-CH"/>
-        </w:rPr>
-        <w:t>Options d’installation</w:t>
-      </w:r>
-      <w:bookmarkEnd w:id="7"/>
       <w:r>
         <w:rPr>
           <w:lang w:eastAsia="fr-CH"/>
@@ -2636,6 +2634,8 @@
           <w:lang w:eastAsia="fr-CH"/>
         </w:rPr>
       </w:pPr>
+      <w:bookmarkStart w:id="7" w:name="_GoBack"/>
+      <w:bookmarkEnd w:id="7"/>
     </w:p>
     <w:p>
       <w:pPr>
@@ -2655,6 +2655,173 @@
     </w:p>
     <w:p>
       <w:pPr>
+        <w:pStyle w:val="Paragraphedeliste"/>
+        <w:numPr>
+          <w:ilvl w:val="0"/>
+          <w:numId w:val="34"/>
+        </w:numPr>
+        <w:rPr>
+          <w:lang w:eastAsia="fr-CH"/>
+        </w:rPr>
+      </w:pPr>
+      <w:r>
+        <w:rPr>
+          <w:lang w:eastAsia="fr-CH"/>
+        </w:rPr>
+        <w:t>Serveur local -&gt; Gérer</w:t>
+      </w:r>
+    </w:p>
+    <w:p>
+      <w:pPr>
+        <w:pStyle w:val="Paragraphedeliste"/>
+        <w:numPr>
+          <w:ilvl w:val="0"/>
+          <w:numId w:val="34"/>
+        </w:numPr>
+        <w:rPr>
+          <w:lang w:eastAsia="fr-CH"/>
+        </w:rPr>
+      </w:pPr>
+      <w:r>
+        <w:rPr>
+          <w:lang w:eastAsia="fr-CH"/>
+        </w:rPr>
+        <w:t>Ajouter un rôle et fonctionnalités</w:t>
+      </w:r>
+    </w:p>
+    <w:p>
+      <w:pPr>
+        <w:pStyle w:val="Paragraphedeliste"/>
+        <w:numPr>
+          <w:ilvl w:val="0"/>
+          <w:numId w:val="34"/>
+        </w:numPr>
+        <w:rPr>
+          <w:lang w:eastAsia="fr-CH"/>
+        </w:rPr>
+      </w:pPr>
+      <w:r>
+        <w:rPr>
+          <w:lang w:eastAsia="fr-CH"/>
+        </w:rPr>
+        <w:t>Sauter les étapes jusqu’à la sélection de l’option DHCP</w:t>
+      </w:r>
+    </w:p>
+    <w:p>
+      <w:pPr>
+        <w:pStyle w:val="Paragraphedeliste"/>
+        <w:numPr>
+          <w:ilvl w:val="0"/>
+          <w:numId w:val="34"/>
+        </w:numPr>
+        <w:rPr>
+          <w:lang w:eastAsia="fr-CH"/>
+        </w:rPr>
+      </w:pPr>
+      <w:r>
+        <w:rPr>
+          <w:lang w:eastAsia="fr-CH"/>
+        </w:rPr>
+        <w:t>Installer toutes les options disponibles</w:t>
+      </w:r>
+    </w:p>
+    <w:p>
+      <w:pPr>
+        <w:pStyle w:val="Paragraphedeliste"/>
+        <w:numPr>
+          <w:ilvl w:val="0"/>
+          <w:numId w:val="34"/>
+        </w:numPr>
+        <w:rPr>
+          <w:lang w:eastAsia="fr-CH"/>
+        </w:rPr>
+      </w:pPr>
+      <w:r>
+        <w:rPr>
+          <w:lang w:eastAsia="fr-CH"/>
+        </w:rPr>
+        <w:t>Attendre la fin de l’installation</w:t>
+      </w:r>
+    </w:p>
+    <w:p>
+      <w:pPr>
+        <w:pStyle w:val="Paragraphedeliste"/>
+        <w:numPr>
+          <w:ilvl w:val="0"/>
+          <w:numId w:val="34"/>
+        </w:numPr>
+        <w:rPr>
+          <w:lang w:eastAsia="fr-CH"/>
+        </w:rPr>
+      </w:pPr>
+      <w:r>
+        <w:rPr>
+          <w:lang w:eastAsia="fr-CH"/>
+        </w:rPr>
+        <w:t>Quitter le programme d’installation</w:t>
+      </w:r>
+    </w:p>
+    <w:p>
+      <w:pPr>
+        <w:pStyle w:val="Paragraphedeliste"/>
+        <w:numPr>
+          <w:ilvl w:val="0"/>
+          <w:numId w:val="34"/>
+        </w:numPr>
+        <w:rPr>
+          <w:lang w:eastAsia="fr-CH"/>
+        </w:rPr>
+      </w:pPr>
+      <w:r>
+        <w:rPr>
+          <w:lang w:eastAsia="fr-CH"/>
+        </w:rPr>
+        <w:t>Cliquer sur « DHCP »</w:t>
+      </w:r>
+    </w:p>
+    <w:p>
+      <w:pPr>
+        <w:pStyle w:val="Paragraphedeliste"/>
+        <w:numPr>
+          <w:ilvl w:val="0"/>
+          <w:numId w:val="34"/>
+        </w:numPr>
+        <w:rPr>
+          <w:lang w:eastAsia="fr-CH"/>
+        </w:rPr>
+      </w:pPr>
+      <w:r>
+        <w:rPr>
+          <w:lang w:eastAsia="fr-CH"/>
+        </w:rPr>
+        <w:t>Clic droit sur le nom du serveur</w:t>
+      </w:r>
+    </w:p>
+    <w:p>
+      <w:pPr>
+        <w:pStyle w:val="Paragraphedeliste"/>
+        <w:numPr>
+          <w:ilvl w:val="0"/>
+          <w:numId w:val="34"/>
+        </w:numPr>
+        <w:rPr>
+          <w:lang w:eastAsia="fr-CH"/>
+        </w:rPr>
+      </w:pPr>
+      <w:r>
+        <w:rPr>
+          <w:lang w:eastAsia="fr-CH"/>
+        </w:rPr>
+        <w:t>Gestionnaire DHCP</w:t>
+      </w:r>
+    </w:p>
+    <w:p>
+      <w:pPr>
+        <w:pStyle w:val="Paragraphedeliste"/>
+        <w:numPr>
+          <w:ilvl w:val="0"/>
+          <w:numId w:val="34"/>
+        </w:numPr>
         <w:rPr>
           <w:lang w:eastAsia="fr-CH"/>
         </w:rPr>
@@ -10911,6 +11078,95 @@
     </w:lvl>
   </w:abstractNum>
   <w:abstractNum w:abstractNumId="24" w15:restartNumberingAfterBreak="0">
+    <w:nsid w:val="51D648E7"/>
+    <w:multiLevelType w:val="hybridMultilevel"/>
+    <w:tmpl w:val="A470C6AE"/>
+    <w:lvl w:ilvl="0" w:tplc="100C000F">
+      <w:start w:val="1"/>
+      <w:numFmt w:val="decimal"/>
+      <w:lvlText w:val="%1."/>
+      <w:lvlJc w:val="left"/>
+      <w:pPr>
+        <w:ind w:left="720" w:hanging="360"/>
+      </w:pPr>
+      <w:rPr>
+        <w:rFonts w:hint="default"/>
+      </w:rPr>
+    </w:lvl>
+    <w:lvl w:ilvl="1" w:tplc="100C0019" w:tentative="1">
+      <w:start w:val="1"/>
+      <w:numFmt w:val="lowerLetter"/>
+      <w:lvlText w:val="%2."/>
+      <w:lvlJc w:val="left"/>
+      <w:pPr>
+        <w:ind w:left="1440" w:hanging="360"/>
+      </w:pPr>
+    </w:lvl>
+    <w:lvl w:ilvl="2" w:tplc="100C001B" w:tentative="1">
+      <w:start w:val="1"/>
+      <w:numFmt w:val="lowerRoman"/>
+      <w:lvlText w:val="%3."/>
+      <w:lvlJc w:val="right"/>
+      <w:pPr>
+        <w:ind w:left="2160" w:hanging="180"/>
+      </w:pPr>
+    </w:lvl>
+    <w:lvl w:ilvl="3" w:tplc="100C000F" w:tentative="1">
+      <w:start w:val="1"/>
+      <w:numFmt w:val="decimal"/>
+      <w:lvlText w:val="%4."/>
+      <w:lvlJc w:val="left"/>
+      <w:pPr>
+        <w:ind w:left="2880" w:hanging="360"/>
+      </w:pPr>
+    </w:lvl>
+    <w:lvl w:ilvl="4" w:tplc="100C0019" w:tentative="1">
+      <w:start w:val="1"/>
+      <w:numFmt w:val="lowerLetter"/>
+      <w:lvlText w:val="%5."/>
+      <w:lvlJc w:val="left"/>
+      <w:pPr>
+        <w:ind w:left="3600" w:hanging="360"/>
+      </w:pPr>
+    </w:lvl>
+    <w:lvl w:ilvl="5" w:tplc="100C001B" w:tentative="1">
+      <w:start w:val="1"/>
+      <w:numFmt w:val="lowerRoman"/>
+      <w:lvlText w:val="%6."/>
+      <w:lvlJc w:val="right"/>
+      <w:pPr>
+        <w:ind w:left="4320" w:hanging="180"/>
+      </w:pPr>
+    </w:lvl>
+    <w:lvl w:ilvl="6" w:tplc="100C000F" w:tentative="1">
+      <w:start w:val="1"/>
+      <w:numFmt w:val="decimal"/>
+      <w:lvlText w:val="%7."/>
+      <w:lvlJc w:val="left"/>
+      <w:pPr>
+        <w:ind w:left="5040" w:hanging="360"/>
+      </w:pPr>
+    </w:lvl>
+    <w:lvl w:ilvl="7" w:tplc="100C0019" w:tentative="1">
+      <w:start w:val="1"/>
+      <w:numFmt w:val="lowerLetter"/>
+      <w:lvlText w:val="%8."/>
+      <w:lvlJc w:val="left"/>
+      <w:pPr>
+        <w:ind w:left="5760" w:hanging="360"/>
+      </w:pPr>
+    </w:lvl>
+    <w:lvl w:ilvl="8" w:tplc="100C001B" w:tentative="1">
+      <w:start w:val="1"/>
+      <w:numFmt w:val="lowerRoman"/>
+      <w:lvlText w:val="%9."/>
+      <w:lvlJc w:val="right"/>
+      <w:pPr>
+        <w:ind w:left="6480" w:hanging="180"/>
+      </w:pPr>
+    </w:lvl>
+  </w:abstractNum>
+  <w:abstractNum w:abstractNumId="25" w15:restartNumberingAfterBreak="0">
     <w:nsid w:val="57312C96"/>
     <w:multiLevelType w:val="hybridMultilevel"/>
     <w:tmpl w:val="7820EBB4"/>
@@ -11023,7 +11279,7 @@
       </w:rPr>
     </w:lvl>
   </w:abstractNum>
-  <w:abstractNum w:abstractNumId="25" w15:restartNumberingAfterBreak="0">
+  <w:abstractNum w:abstractNumId="26" w15:restartNumberingAfterBreak="0">
     <w:nsid w:val="68683375"/>
     <w:multiLevelType w:val="hybridMultilevel"/>
     <w:tmpl w:val="A1EC6106"/>
@@ -11135,7 +11391,7 @@
       </w:rPr>
     </w:lvl>
   </w:abstractNum>
-  <w:abstractNum w:abstractNumId="26" w15:restartNumberingAfterBreak="0">
+  <w:abstractNum w:abstractNumId="27" w15:restartNumberingAfterBreak="0">
     <w:nsid w:val="689A39C8"/>
     <w:multiLevelType w:val="multilevel"/>
     <w:tmpl w:val="D8A6FB36"/>
@@ -11284,7 +11540,7 @@
       </w:rPr>
     </w:lvl>
   </w:abstractNum>
-  <w:abstractNum w:abstractNumId="27" w15:restartNumberingAfterBreak="0">
+  <w:abstractNum w:abstractNumId="28" w15:restartNumberingAfterBreak="0">
     <w:nsid w:val="68A60626"/>
     <w:multiLevelType w:val="multilevel"/>
     <w:tmpl w:val="2C60B896"/>
@@ -11433,7 +11689,7 @@
       </w:rPr>
     </w:lvl>
   </w:abstractNum>
-  <w:abstractNum w:abstractNumId="28" w15:restartNumberingAfterBreak="0">
+  <w:abstractNum w:abstractNumId="29" w15:restartNumberingAfterBreak="0">
     <w:nsid w:val="6B847731"/>
     <w:multiLevelType w:val="multilevel"/>
     <w:tmpl w:val="A6A46FE2"/>
@@ -11582,7 +11838,7 @@
       </w:rPr>
     </w:lvl>
   </w:abstractNum>
-  <w:abstractNum w:abstractNumId="29" w15:restartNumberingAfterBreak="0">
+  <w:abstractNum w:abstractNumId="30" w15:restartNumberingAfterBreak="0">
     <w:nsid w:val="78616DED"/>
     <w:multiLevelType w:val="hybridMultilevel"/>
     <w:tmpl w:val="E564BF04"/>
@@ -11695,7 +11951,7 @@
       </w:rPr>
     </w:lvl>
   </w:abstractNum>
-  <w:abstractNum w:abstractNumId="30" w15:restartNumberingAfterBreak="0">
+  <w:abstractNum w:abstractNumId="31" w15:restartNumberingAfterBreak="0">
     <w:nsid w:val="78AB77A3"/>
     <w:multiLevelType w:val="hybridMultilevel"/>
     <w:tmpl w:val="F5A67340"/>
@@ -11808,7 +12064,7 @@
       </w:rPr>
     </w:lvl>
   </w:abstractNum>
-  <w:abstractNum w:abstractNumId="31" w15:restartNumberingAfterBreak="0">
+  <w:abstractNum w:abstractNumId="32" w15:restartNumberingAfterBreak="0">
     <w:nsid w:val="7AD220D3"/>
     <w:multiLevelType w:val="hybridMultilevel"/>
     <w:tmpl w:val="F4AAE88E"/>
@@ -11922,7 +12178,7 @@
     </w:lvl>
   </w:abstractNum>
   <w:num w:numId="1">
-    <w:abstractNumId w:val="24"/>
+    <w:abstractNumId w:val="25"/>
   </w:num>
   <w:num w:numId="2">
     <w:abstractNumId w:val="14"/>
@@ -11931,13 +12187,13 @@
     <w:abstractNumId w:val="7"/>
   </w:num>
   <w:num w:numId="4">
-    <w:abstractNumId w:val="27"/>
+    <w:abstractNumId w:val="28"/>
   </w:num>
   <w:num w:numId="5">
-    <w:abstractNumId w:val="28"/>
+    <w:abstractNumId w:val="29"/>
   </w:num>
   <w:num w:numId="6">
-    <w:abstractNumId w:val="26"/>
+    <w:abstractNumId w:val="27"/>
   </w:num>
   <w:num w:numId="7">
     <w:abstractNumId w:val="0"/>
@@ -11967,10 +12223,10 @@
     <w:abstractNumId w:val="20"/>
   </w:num>
   <w:num w:numId="16">
-    <w:abstractNumId w:val="30"/>
+    <w:abstractNumId w:val="31"/>
   </w:num>
   <w:num w:numId="17">
-    <w:abstractNumId w:val="31"/>
+    <w:abstractNumId w:val="32"/>
   </w:num>
   <w:num w:numId="18">
     <w:abstractNumId w:val="1"/>
@@ -12006,19 +12262,22 @@
     <w:abstractNumId w:val="22"/>
   </w:num>
   <w:num w:numId="29">
-    <w:abstractNumId w:val="25"/>
+    <w:abstractNumId w:val="26"/>
   </w:num>
   <w:num w:numId="30">
     <w:abstractNumId w:val="6"/>
   </w:num>
   <w:num w:numId="31">
-    <w:abstractNumId w:val="29"/>
+    <w:abstractNumId w:val="30"/>
   </w:num>
   <w:num w:numId="32">
     <w:abstractNumId w:val="15"/>
   </w:num>
   <w:num w:numId="33">
     <w:abstractNumId w:val="21"/>
+  </w:num>
+  <w:num w:numId="34">
+    <w:abstractNumId w:val="24"/>
   </w:num>
 </w:numbering>
 </file>
@@ -13179,7 +13438,7 @@
 </file>
 
 <file path=customXml/itemProps1.xml><?xml version="1.0" encoding="utf-8"?>
-<ds:datastoreItem xmlns:ds="http://schemas.openxmlformats.org/officeDocument/2006/customXml" ds:itemID="{2370F945-FDDB-4408-9C1C-8937C767AD99}">
+<ds:datastoreItem xmlns:ds="http://schemas.openxmlformats.org/officeDocument/2006/customXml" ds:itemID="{AC014198-EC5E-41BA-829E-49240DCF137D}">
   <ds:schemaRefs>
     <ds:schemaRef ds:uri="http://schemas.openxmlformats.org/officeDocument/2006/bibliography"/>
   </ds:schemaRefs>

</xml_diff>

<commit_message>
ajouter les nouvelles étapes pour le DHCP
</commit_message>
<xml_diff>
--- a/123 - Caneva Documentation-ALESSIA-JORGE-PHILIPPE-ROMAIN.docx
+++ b/123 - Caneva Documentation-ALESSIA-JORGE-PHILIPPE-ROMAIN.docx
@@ -2634,8 +2634,6 @@
           <w:lang w:eastAsia="fr-CH"/>
         </w:rPr>
       </w:pPr>
-      <w:bookmarkStart w:id="7" w:name="_GoBack"/>
-      <w:bookmarkEnd w:id="7"/>
     </w:p>
     <w:p>
       <w:pPr>
@@ -2644,14 +2642,14 @@
           <w:lang w:eastAsia="fr-CH"/>
         </w:rPr>
       </w:pPr>
-      <w:bookmarkStart w:id="8" w:name="_Toc52717019"/>
+      <w:bookmarkStart w:id="7" w:name="_Toc52717019"/>
       <w:r>
         <w:rPr>
           <w:lang w:eastAsia="fr-CH"/>
         </w:rPr>
         <w:t>Opérations effectuées</w:t>
       </w:r>
-      <w:bookmarkEnd w:id="8"/>
+      <w:bookmarkEnd w:id="7"/>
     </w:p>
     <w:p>
       <w:pPr>
@@ -2776,7 +2774,19 @@
         <w:rPr>
           <w:lang w:eastAsia="fr-CH"/>
         </w:rPr>
-        <w:t>Cliquer sur « DHCP »</w:t>
+        <w:t xml:space="preserve">Configurer l’adresse IP </w:t>
+      </w:r>
+      <w:r>
+        <w:rPr>
+          <w:lang w:eastAsia="fr-CH"/>
+        </w:rPr>
+        <w:t xml:space="preserve">en </w:t>
+      </w:r>
+      <w:r>
+        <w:rPr>
+          <w:lang w:eastAsia="fr-CH"/>
+        </w:rPr>
+        <w:t xml:space="preserve">statique </w:t>
       </w:r>
     </w:p>
     <w:p>
@@ -2794,7 +2804,7 @@
         <w:rPr>
           <w:lang w:eastAsia="fr-CH"/>
         </w:rPr>
-        <w:t>Clic droit sur le nom du serveur</w:t>
+        <w:t>Aller dans les paramètres</w:t>
       </w:r>
     </w:p>
     <w:p>
@@ -2812,7 +2822,7 @@
         <w:rPr>
           <w:lang w:eastAsia="fr-CH"/>
         </w:rPr>
-        <w:t>Gestionnaire DHCP</w:t>
+        <w:t>Clic sur « Réseau &amp; Internet »</w:t>
       </w:r>
     </w:p>
     <w:p>
@@ -2826,6 +2836,300 @@
           <w:lang w:eastAsia="fr-CH"/>
         </w:rPr>
       </w:pPr>
+      <w:r>
+        <w:rPr>
+          <w:lang w:eastAsia="fr-CH"/>
+        </w:rPr>
+        <w:t>Clic droit sur Ethernet0</w:t>
+      </w:r>
+    </w:p>
+    <w:p>
+      <w:pPr>
+        <w:pStyle w:val="Paragraphedeliste"/>
+        <w:numPr>
+          <w:ilvl w:val="0"/>
+          <w:numId w:val="34"/>
+        </w:numPr>
+        <w:rPr>
+          <w:lang w:eastAsia="fr-CH"/>
+        </w:rPr>
+      </w:pPr>
+      <w:r>
+        <w:rPr>
+          <w:lang w:eastAsia="fr-CH"/>
+        </w:rPr>
+        <w:t>« Propriétés »</w:t>
+      </w:r>
+    </w:p>
+    <w:p>
+      <w:pPr>
+        <w:pStyle w:val="Paragraphedeliste"/>
+        <w:numPr>
+          <w:ilvl w:val="0"/>
+          <w:numId w:val="34"/>
+        </w:numPr>
+        <w:rPr>
+          <w:lang w:eastAsia="fr-CH"/>
+        </w:rPr>
+      </w:pPr>
+      <w:r>
+        <w:rPr>
+          <w:lang w:eastAsia="fr-CH"/>
+        </w:rPr>
+        <w:t>Double-clic IPv4</w:t>
+      </w:r>
+    </w:p>
+    <w:p>
+      <w:pPr>
+        <w:pStyle w:val="Paragraphedeliste"/>
+        <w:numPr>
+          <w:ilvl w:val="0"/>
+          <w:numId w:val="34"/>
+        </w:numPr>
+        <w:rPr>
+          <w:lang w:eastAsia="fr-CH"/>
+        </w:rPr>
+      </w:pPr>
+      <w:r>
+        <w:rPr>
+          <w:lang w:eastAsia="fr-CH"/>
+        </w:rPr>
+        <w:t>Configurer IP</w:t>
+      </w:r>
+      <w:r>
+        <w:rPr>
+          <w:lang w:eastAsia="fr-CH"/>
+        </w:rPr>
+        <w:t xml:space="preserve"> de classe C</w:t>
+      </w:r>
+    </w:p>
+    <w:p>
+      <w:pPr>
+        <w:pStyle w:val="Paragraphedeliste"/>
+        <w:numPr>
+          <w:ilvl w:val="0"/>
+          <w:numId w:val="34"/>
+        </w:numPr>
+        <w:rPr>
+          <w:lang w:eastAsia="fr-CH"/>
+        </w:rPr>
+      </w:pPr>
+      <w:r>
+        <w:rPr>
+          <w:lang w:eastAsia="fr-CH"/>
+        </w:rPr>
+        <w:t>Inscrire 192.</w:t>
+      </w:r>
+      <w:r>
+        <w:rPr>
+          <w:lang w:eastAsia="fr-CH"/>
+        </w:rPr>
+        <w:t>168. (</w:t>
+      </w:r>
+      <w:r>
+        <w:rPr>
+          <w:lang w:eastAsia="fr-CH"/>
+        </w:rPr>
+        <w:t>numéro de PC)</w:t>
+      </w:r>
+      <w:r>
+        <w:rPr>
+          <w:lang w:eastAsia="fr-CH"/>
+        </w:rPr>
+        <w:t xml:space="preserve"> </w:t>
+      </w:r>
+      <w:r>
+        <w:rPr>
+          <w:lang w:eastAsia="fr-CH"/>
+        </w:rPr>
+        <w:t>.1</w:t>
+      </w:r>
+    </w:p>
+    <w:p>
+      <w:pPr>
+        <w:pStyle w:val="Paragraphedeliste"/>
+        <w:numPr>
+          <w:ilvl w:val="0"/>
+          <w:numId w:val="34"/>
+        </w:numPr>
+        <w:rPr>
+          <w:lang w:eastAsia="fr-CH"/>
+        </w:rPr>
+      </w:pPr>
+      <w:r>
+        <w:rPr>
+          <w:lang w:eastAsia="fr-CH"/>
+        </w:rPr>
+        <w:t>Confirmer la configuration</w:t>
+      </w:r>
+    </w:p>
+    <w:p>
+      <w:pPr>
+        <w:pStyle w:val="Paragraphedeliste"/>
+        <w:numPr>
+          <w:ilvl w:val="0"/>
+          <w:numId w:val="34"/>
+        </w:numPr>
+        <w:rPr>
+          <w:lang w:eastAsia="fr-CH"/>
+        </w:rPr>
+      </w:pPr>
+      <w:r>
+        <w:rPr>
+          <w:lang w:eastAsia="fr-CH"/>
+        </w:rPr>
+        <w:t>Créer nouvelle étendue</w:t>
+      </w:r>
+    </w:p>
+    <w:p>
+      <w:pPr>
+        <w:pStyle w:val="Paragraphedeliste"/>
+        <w:numPr>
+          <w:ilvl w:val="0"/>
+          <w:numId w:val="34"/>
+        </w:numPr>
+        <w:rPr>
+          <w:lang w:eastAsia="fr-CH"/>
+        </w:rPr>
+      </w:pPr>
+      <w:r>
+        <w:rPr>
+          <w:lang w:eastAsia="fr-CH"/>
+        </w:rPr>
+        <w:t>Insérer un nom et description</w:t>
+      </w:r>
+    </w:p>
+    <w:p>
+      <w:pPr>
+        <w:pStyle w:val="Paragraphedeliste"/>
+        <w:numPr>
+          <w:ilvl w:val="0"/>
+          <w:numId w:val="34"/>
+        </w:numPr>
+        <w:rPr>
+          <w:lang w:eastAsia="fr-CH"/>
+        </w:rPr>
+      </w:pPr>
+      <w:r>
+        <w:rPr>
+          <w:lang w:eastAsia="fr-CH"/>
+        </w:rPr>
+        <w:t>Aller chercher à l’aide du « cmd » l’adresse IP de la machine</w:t>
+      </w:r>
+    </w:p>
+    <w:p>
+      <w:pPr>
+        <w:pStyle w:val="Paragraphedeliste"/>
+        <w:numPr>
+          <w:ilvl w:val="0"/>
+          <w:numId w:val="34"/>
+        </w:numPr>
+        <w:rPr>
+          <w:lang w:eastAsia="fr-CH"/>
+        </w:rPr>
+      </w:pPr>
+      <w:r>
+        <w:rPr>
+          <w:lang w:eastAsia="fr-CH"/>
+        </w:rPr>
+        <w:t>Insérer une adresse IP de début ainsi que de fin</w:t>
+      </w:r>
+    </w:p>
+    <w:p>
+      <w:pPr>
+        <w:pStyle w:val="Paragraphedeliste"/>
+        <w:numPr>
+          <w:ilvl w:val="0"/>
+          <w:numId w:val="34"/>
+        </w:numPr>
+        <w:rPr>
+          <w:lang w:eastAsia="fr-CH"/>
+        </w:rPr>
+      </w:pPr>
+      <w:r>
+        <w:rPr>
+          <w:lang w:eastAsia="fr-CH"/>
+        </w:rPr>
+        <w:t>Ajouter les exclusions et de retard</w:t>
+      </w:r>
+    </w:p>
+    <w:p>
+      <w:pPr>
+        <w:pStyle w:val="Paragraphedeliste"/>
+        <w:numPr>
+          <w:ilvl w:val="0"/>
+          <w:numId w:val="34"/>
+        </w:numPr>
+        <w:rPr>
+          <w:lang w:eastAsia="fr-CH"/>
+        </w:rPr>
+      </w:pPr>
+      <w:r>
+        <w:rPr>
+          <w:lang w:eastAsia="fr-CH"/>
+        </w:rPr>
+        <w:t>Définir le bail à 20 jours</w:t>
+      </w:r>
+    </w:p>
+    <w:p>
+      <w:pPr>
+        <w:pStyle w:val="Paragraphedeliste"/>
+        <w:numPr>
+          <w:ilvl w:val="0"/>
+          <w:numId w:val="34"/>
+        </w:numPr>
+        <w:rPr>
+          <w:lang w:eastAsia="fr-CH"/>
+        </w:rPr>
+      </w:pPr>
+      <w:r>
+        <w:rPr>
+          <w:lang w:eastAsia="fr-CH"/>
+        </w:rPr>
+        <w:t>Passer les étapes jusqu’à la configuration du routeur</w:t>
+      </w:r>
+    </w:p>
+    <w:p>
+      <w:pPr>
+        <w:pStyle w:val="Paragraphedeliste"/>
+        <w:numPr>
+          <w:ilvl w:val="0"/>
+          <w:numId w:val="34"/>
+        </w:numPr>
+        <w:rPr>
+          <w:lang w:eastAsia="fr-CH"/>
+        </w:rPr>
+      </w:pPr>
+      <w:r>
+        <w:rPr>
+          <w:lang w:eastAsia="fr-CH"/>
+        </w:rPr>
+        <w:t xml:space="preserve">Insérer votre adresse IP récupérée </w:t>
+      </w:r>
+      <w:r>
+        <w:rPr>
+          <w:lang w:eastAsia="fr-CH"/>
+        </w:rPr>
+        <w:t>auparavant</w:t>
+      </w:r>
+    </w:p>
+    <w:p>
+      <w:pPr>
+        <w:pStyle w:val="Paragraphedeliste"/>
+        <w:numPr>
+          <w:ilvl w:val="0"/>
+          <w:numId w:val="34"/>
+        </w:numPr>
+        <w:rPr>
+          <w:lang w:eastAsia="fr-CH"/>
+        </w:rPr>
+      </w:pPr>
+      <w:r>
+        <w:rPr>
+          <w:lang w:eastAsia="fr-CH"/>
+        </w:rPr>
+        <w:t>Passer à l’étape finale et confirmer la création de votre nouvelle étendue</w:t>
+      </w:r>
     </w:p>
     <w:p>
       <w:pPr>
@@ -2839,6 +3143,8 @@
         </w:rPr>
         <w:t>Plage d’adressage :</w:t>
       </w:r>
+      <w:bookmarkStart w:id="8" w:name="_GoBack"/>
+      <w:bookmarkEnd w:id="8"/>
     </w:p>
     <w:p>
       <w:pPr>
@@ -2906,6 +3212,12 @@
           <w:lang w:eastAsia="fr-CH"/>
         </w:rPr>
       </w:pPr>
+      <w:r>
+        <w:rPr>
+          <w:lang w:eastAsia="fr-CH"/>
+        </w:rPr>
+        <w:t>20 jours</w:t>
+      </w:r>
     </w:p>
     <w:p>
       <w:pPr>
@@ -2931,10 +3243,21 @@
     </w:p>
     <w:p>
       <w:pPr>
-        <w:rPr>
-          <w:lang w:eastAsia="fr-CH"/>
-        </w:rPr>
-      </w:pPr>
+        <w:pStyle w:val="Paragraphedeliste"/>
+        <w:numPr>
+          <w:ilvl w:val="0"/>
+          <w:numId w:val="35"/>
+        </w:numPr>
+        <w:rPr>
+          <w:lang w:eastAsia="fr-CH"/>
+        </w:rPr>
+      </w:pPr>
+      <w:r>
+        <w:rPr>
+          <w:lang w:eastAsia="fr-CH"/>
+        </w:rPr>
+        <w:t>Quelques difficultés au niveau compréhension de l’exercice</w:t>
+      </w:r>
     </w:p>
     <w:p>
       <w:pPr>
@@ -3080,19 +3403,11 @@
           <w:lang w:eastAsia="fr-CH"/>
         </w:rPr>
       </w:pPr>
-      <w:proofErr w:type="spellStart"/>
       <w:r>
         <w:rPr>
           <w:lang w:eastAsia="fr-CH"/>
         </w:rPr>
-        <w:t>Cname</w:t>
-      </w:r>
-      <w:proofErr w:type="spellEnd"/>
-      <w:r>
-        <w:rPr>
-          <w:lang w:eastAsia="fr-CH"/>
-        </w:rPr>
-        <w:t> :</w:t>
+        <w:t>Cname :</w:t>
       </w:r>
     </w:p>
     <w:p>
@@ -12078,6 +12393,119 @@
       </w:pPr>
       <w:rPr>
         <w:rFonts w:ascii="Symbol" w:hAnsi="Symbol" w:hint="default"/>
+      </w:rPr>
+    </w:lvl>
+    <w:lvl w:ilvl="1" w:tplc="100C0003" w:tentative="1">
+      <w:start w:val="1"/>
+      <w:numFmt w:val="bullet"/>
+      <w:lvlText w:val="o"/>
+      <w:lvlJc w:val="left"/>
+      <w:pPr>
+        <w:ind w:left="1440" w:hanging="360"/>
+      </w:pPr>
+      <w:rPr>
+        <w:rFonts w:ascii="Courier New" w:hAnsi="Courier New" w:cs="Courier New" w:hint="default"/>
+      </w:rPr>
+    </w:lvl>
+    <w:lvl w:ilvl="2" w:tplc="100C0005" w:tentative="1">
+      <w:start w:val="1"/>
+      <w:numFmt w:val="bullet"/>
+      <w:lvlText w:val=""/>
+      <w:lvlJc w:val="left"/>
+      <w:pPr>
+        <w:ind w:left="2160" w:hanging="360"/>
+      </w:pPr>
+      <w:rPr>
+        <w:rFonts w:ascii="Wingdings" w:hAnsi="Wingdings" w:hint="default"/>
+      </w:rPr>
+    </w:lvl>
+    <w:lvl w:ilvl="3" w:tplc="100C0001" w:tentative="1">
+      <w:start w:val="1"/>
+      <w:numFmt w:val="bullet"/>
+      <w:lvlText w:val=""/>
+      <w:lvlJc w:val="left"/>
+      <w:pPr>
+        <w:ind w:left="2880" w:hanging="360"/>
+      </w:pPr>
+      <w:rPr>
+        <w:rFonts w:ascii="Symbol" w:hAnsi="Symbol" w:hint="default"/>
+      </w:rPr>
+    </w:lvl>
+    <w:lvl w:ilvl="4" w:tplc="100C0003" w:tentative="1">
+      <w:start w:val="1"/>
+      <w:numFmt w:val="bullet"/>
+      <w:lvlText w:val="o"/>
+      <w:lvlJc w:val="left"/>
+      <w:pPr>
+        <w:ind w:left="3600" w:hanging="360"/>
+      </w:pPr>
+      <w:rPr>
+        <w:rFonts w:ascii="Courier New" w:hAnsi="Courier New" w:cs="Courier New" w:hint="default"/>
+      </w:rPr>
+    </w:lvl>
+    <w:lvl w:ilvl="5" w:tplc="100C0005" w:tentative="1">
+      <w:start w:val="1"/>
+      <w:numFmt w:val="bullet"/>
+      <w:lvlText w:val=""/>
+      <w:lvlJc w:val="left"/>
+      <w:pPr>
+        <w:ind w:left="4320" w:hanging="360"/>
+      </w:pPr>
+      <w:rPr>
+        <w:rFonts w:ascii="Wingdings" w:hAnsi="Wingdings" w:hint="default"/>
+      </w:rPr>
+    </w:lvl>
+    <w:lvl w:ilvl="6" w:tplc="100C0001" w:tentative="1">
+      <w:start w:val="1"/>
+      <w:numFmt w:val="bullet"/>
+      <w:lvlText w:val=""/>
+      <w:lvlJc w:val="left"/>
+      <w:pPr>
+        <w:ind w:left="5040" w:hanging="360"/>
+      </w:pPr>
+      <w:rPr>
+        <w:rFonts w:ascii="Symbol" w:hAnsi="Symbol" w:hint="default"/>
+      </w:rPr>
+    </w:lvl>
+    <w:lvl w:ilvl="7" w:tplc="100C0003" w:tentative="1">
+      <w:start w:val="1"/>
+      <w:numFmt w:val="bullet"/>
+      <w:lvlText w:val="o"/>
+      <w:lvlJc w:val="left"/>
+      <w:pPr>
+        <w:ind w:left="5760" w:hanging="360"/>
+      </w:pPr>
+      <w:rPr>
+        <w:rFonts w:ascii="Courier New" w:hAnsi="Courier New" w:cs="Courier New" w:hint="default"/>
+      </w:rPr>
+    </w:lvl>
+    <w:lvl w:ilvl="8" w:tplc="100C0005" w:tentative="1">
+      <w:start w:val="1"/>
+      <w:numFmt w:val="bullet"/>
+      <w:lvlText w:val=""/>
+      <w:lvlJc w:val="left"/>
+      <w:pPr>
+        <w:ind w:left="6480" w:hanging="360"/>
+      </w:pPr>
+      <w:rPr>
+        <w:rFonts w:ascii="Wingdings" w:hAnsi="Wingdings" w:hint="default"/>
+      </w:rPr>
+    </w:lvl>
+  </w:abstractNum>
+  <w:abstractNum w:abstractNumId="33" w15:restartNumberingAfterBreak="0">
+    <w:nsid w:val="7C2A2F60"/>
+    <w:multiLevelType w:val="hybridMultilevel"/>
+    <w:tmpl w:val="99EEE3E8"/>
+    <w:lvl w:ilvl="0" w:tplc="461E733E">
+      <w:start w:val="20"/>
+      <w:numFmt w:val="bullet"/>
+      <w:lvlText w:val="-"/>
+      <w:lvlJc w:val="left"/>
+      <w:pPr>
+        <w:ind w:left="720" w:hanging="360"/>
+      </w:pPr>
+      <w:rPr>
+        <w:rFonts w:ascii="Calibri" w:eastAsiaTheme="minorHAnsi" w:hAnsi="Calibri" w:cs="Calibri" w:hint="default"/>
       </w:rPr>
     </w:lvl>
     <w:lvl w:ilvl="1" w:tplc="100C0003" w:tentative="1">
@@ -12278,6 +12706,9 @@
   </w:num>
   <w:num w:numId="34">
     <w:abstractNumId w:val="24"/>
+  </w:num>
+  <w:num w:numId="35">
+    <w:abstractNumId w:val="33"/>
   </w:num>
 </w:numbering>
 </file>
@@ -13438,7 +13869,7 @@
 </file>
 
 <file path=customXml/itemProps1.xml><?xml version="1.0" encoding="utf-8"?>
-<ds:datastoreItem xmlns:ds="http://schemas.openxmlformats.org/officeDocument/2006/customXml" ds:itemID="{AC014198-EC5E-41BA-829E-49240DCF137D}">
+<ds:datastoreItem xmlns:ds="http://schemas.openxmlformats.org/officeDocument/2006/customXml" ds:itemID="{F5262313-6207-4265-BF54-5A11B7B75A6B}">
   <ds:schemaRefs>
     <ds:schemaRef ds:uri="http://schemas.openxmlformats.org/officeDocument/2006/bibliography"/>
   </ds:schemaRefs>

</xml_diff>

<commit_message>
ajout étape de réservation
</commit_message>
<xml_diff>
--- a/123 - Caneva Documentation-ALESSIA-JORGE-PHILIPPE-ROMAIN.docx
+++ b/123 - Caneva Documentation-ALESSIA-JORGE-PHILIPPE-ROMAIN.docx
@@ -2641,7 +2641,28 @@
         </w:rPr>
         <w:t>VMWare</w:t>
       </w:r>
-      <w:bookmarkStart w:id="7" w:name="_GoBack"/>
+    </w:p>
+    <w:p>
+      <w:pPr>
+        <w:rPr>
+          <w:lang w:eastAsia="fr-CH"/>
+        </w:rPr>
+      </w:pPr>
+    </w:p>
+    <w:p>
+      <w:pPr>
+        <w:pStyle w:val="Titre2"/>
+        <w:rPr>
+          <w:lang w:eastAsia="fr-CH"/>
+        </w:rPr>
+      </w:pPr>
+      <w:bookmarkStart w:id="7" w:name="_Toc52717019"/>
+      <w:r>
+        <w:rPr>
+          <w:lang w:eastAsia="fr-CH"/>
+        </w:rPr>
+        <w:t>Opérations effectuées</w:t>
+      </w:r>
       <w:bookmarkEnd w:id="7"/>
     </w:p>
     <w:p>
@@ -2650,21 +2671,7 @@
           <w:lang w:eastAsia="fr-CH"/>
         </w:rPr>
       </w:pPr>
-    </w:p>
-    <w:p>
-      <w:pPr>
-        <w:pStyle w:val="Titre2"/>
-        <w:rPr>
-          <w:lang w:eastAsia="fr-CH"/>
-        </w:rPr>
-      </w:pPr>
-      <w:bookmarkStart w:id="8" w:name="_Toc52717019"/>
-      <w:r>
-        <w:rPr>
-          <w:lang w:eastAsia="fr-CH"/>
-        </w:rPr>
-        <w:t>Opérations effectuées</w:t>
-      </w:r>
+      <w:bookmarkStart w:id="8" w:name="_GoBack"/>
       <w:bookmarkEnd w:id="8"/>
     </w:p>
     <w:p>
@@ -2942,14 +2949,12 @@
         </w:rPr>
         <w:t>168. (</w:t>
       </w:r>
-      <w:proofErr w:type="gramStart"/>
       <w:r>
         <w:rPr>
           <w:lang w:eastAsia="fr-CH"/>
         </w:rPr>
         <w:t>numéro</w:t>
       </w:r>
-      <w:proofErr w:type="gramEnd"/>
       <w:r>
         <w:rPr>
           <w:lang w:eastAsia="fr-CH"/>
@@ -3170,7 +3175,7 @@
         <w:rPr>
           <w:lang w:eastAsia="fr-CH"/>
         </w:rPr>
-        <w:t xml:space="preserve">Vérifier si les étapes sont bel et bien respectées </w:t>
+        <w:t>Faire une réservation</w:t>
       </w:r>
     </w:p>
     <w:p>
@@ -3188,6 +3193,96 @@
         <w:rPr>
           <w:lang w:eastAsia="fr-CH"/>
         </w:rPr>
+        <w:t>IPv4 -&gt; Option de serveur -&gt; Étendue -&gt; Réservations</w:t>
+      </w:r>
+    </w:p>
+    <w:p>
+      <w:pPr>
+        <w:pStyle w:val="Paragraphedeliste"/>
+        <w:numPr>
+          <w:ilvl w:val="0"/>
+          <w:numId w:val="34"/>
+        </w:numPr>
+        <w:rPr>
+          <w:lang w:eastAsia="fr-CH"/>
+        </w:rPr>
+      </w:pPr>
+      <w:r>
+        <w:rPr>
+          <w:lang w:eastAsia="fr-CH"/>
+        </w:rPr>
+        <w:t>Insérer un nom</w:t>
+      </w:r>
+    </w:p>
+    <w:p>
+      <w:pPr>
+        <w:pStyle w:val="Paragraphedeliste"/>
+        <w:numPr>
+          <w:ilvl w:val="0"/>
+          <w:numId w:val="34"/>
+        </w:numPr>
+        <w:rPr>
+          <w:lang w:eastAsia="fr-CH"/>
+        </w:rPr>
+      </w:pPr>
+      <w:r>
+        <w:rPr>
+          <w:lang w:eastAsia="fr-CH"/>
+        </w:rPr>
+        <w:t>Insérer l’adresse IP et la MAC adresse</w:t>
+      </w:r>
+    </w:p>
+    <w:p>
+      <w:pPr>
+        <w:pStyle w:val="Paragraphedeliste"/>
+        <w:numPr>
+          <w:ilvl w:val="0"/>
+          <w:numId w:val="34"/>
+        </w:numPr>
+        <w:rPr>
+          <w:lang w:eastAsia="fr-CH"/>
+        </w:rPr>
+      </w:pPr>
+      <w:r>
+        <w:rPr>
+          <w:lang w:eastAsia="fr-CH"/>
+        </w:rPr>
+        <w:t>Confirmer et fermer la fenêtre</w:t>
+      </w:r>
+    </w:p>
+    <w:p>
+      <w:pPr>
+        <w:pStyle w:val="Paragraphedeliste"/>
+        <w:numPr>
+          <w:ilvl w:val="0"/>
+          <w:numId w:val="34"/>
+        </w:numPr>
+        <w:rPr>
+          <w:lang w:eastAsia="fr-CH"/>
+        </w:rPr>
+      </w:pPr>
+      <w:r>
+        <w:rPr>
+          <w:lang w:eastAsia="fr-CH"/>
+        </w:rPr>
+        <w:t xml:space="preserve">Vérifier si les étapes sont bel et bien respectées </w:t>
+      </w:r>
+    </w:p>
+    <w:p>
+      <w:pPr>
+        <w:pStyle w:val="Paragraphedeliste"/>
+        <w:numPr>
+          <w:ilvl w:val="0"/>
+          <w:numId w:val="34"/>
+        </w:numPr>
+        <w:rPr>
+          <w:lang w:eastAsia="fr-CH"/>
+        </w:rPr>
+      </w:pPr>
+      <w:r>
+        <w:rPr>
+          <w:lang w:eastAsia="fr-CH"/>
+        </w:rPr>
         <w:t>Si respectées, procéder au POC</w:t>
       </w:r>
     </w:p>
@@ -3290,6 +3385,7 @@
         <w:rPr>
           <w:lang w:eastAsia="fr-CH"/>
         </w:rPr>
+        <w:lastRenderedPageBreak/>
         <w:t>192.168.19.200 à 192.168.19.250</w:t>
       </w:r>
     </w:p>
@@ -8647,7 +8743,7 @@
                 <w:bCs/>
                 <w:noProof/>
               </w:rPr>
-              <w:t>10</w:t>
+              <w:t>11</w:t>
             </w:r>
             <w:r>
               <w:rPr>
@@ -13957,7 +14053,7 @@
 </file>
 
 <file path=customXml/itemProps1.xml><?xml version="1.0" encoding="utf-8"?>
-<ds:datastoreItem xmlns:ds="http://schemas.openxmlformats.org/officeDocument/2006/customXml" ds:itemID="{FB706395-B26E-40D2-9B3C-B26A2EAEFAB1}">
+<ds:datastoreItem xmlns:ds="http://schemas.openxmlformats.org/officeDocument/2006/customXml" ds:itemID="{DDCE90C3-4FE5-49B4-80D7-D52FD02A7440}">
   <ds:schemaRefs>
     <ds:schemaRef ds:uri="http://schemas.openxmlformats.org/officeDocument/2006/bibliography"/>
   </ds:schemaRefs>

</xml_diff>

<commit_message>
add the steps for the server installation
</commit_message>
<xml_diff>
--- a/123 - Caneva Documentation-ALESSIA-JORGE-PHILIPPE-ROMAIN.docx
+++ b/123 - Caneva Documentation-ALESSIA-JORGE-PHILIPPE-ROMAIN.docx
@@ -2499,24 +2499,283 @@
     </w:p>
     <w:p>
       <w:pPr>
-        <w:rPr>
-          <w:lang w:eastAsia="fr-CH"/>
-        </w:rPr>
-      </w:pPr>
-    </w:p>
-    <w:p>
-      <w:pPr>
-        <w:rPr>
-          <w:lang w:eastAsia="fr-CH"/>
-        </w:rPr>
-      </w:pPr>
-    </w:p>
-    <w:p>
-      <w:pPr>
-        <w:rPr>
-          <w:lang w:eastAsia="fr-CH"/>
-        </w:rPr>
-      </w:pPr>
+        <w:pStyle w:val="Paragraphedeliste"/>
+        <w:numPr>
+          <w:ilvl w:val="0"/>
+          <w:numId w:val="36"/>
+        </w:numPr>
+        <w:rPr>
+          <w:lang w:eastAsia="fr-CH"/>
+        </w:rPr>
+      </w:pPr>
+      <w:r>
+        <w:rPr>
+          <w:lang w:eastAsia="fr-CH"/>
+        </w:rPr>
+        <w:t xml:space="preserve">Installer le logiciel </w:t>
+      </w:r>
+      <w:proofErr w:type="spellStart"/>
+      <w:r>
+        <w:rPr>
+          <w:lang w:eastAsia="fr-CH"/>
+        </w:rPr>
+        <w:t>VMWare</w:t>
+      </w:r>
+      <w:proofErr w:type="spellEnd"/>
+    </w:p>
+    <w:p>
+      <w:pPr>
+        <w:pStyle w:val="Paragraphedeliste"/>
+        <w:numPr>
+          <w:ilvl w:val="0"/>
+          <w:numId w:val="36"/>
+        </w:numPr>
+        <w:rPr>
+          <w:lang w:eastAsia="fr-CH"/>
+        </w:rPr>
+      </w:pPr>
+      <w:r>
+        <w:rPr>
+          <w:lang w:eastAsia="fr-CH"/>
+        </w:rPr>
+        <w:t xml:space="preserve">Pour commencer créer une nouvelle machine virtuelle à l’aide de </w:t>
+      </w:r>
+      <w:proofErr w:type="spellStart"/>
+      <w:r>
+        <w:rPr>
+          <w:lang w:eastAsia="fr-CH"/>
+        </w:rPr>
+        <w:t>VMWare</w:t>
+      </w:r>
+      <w:proofErr w:type="spellEnd"/>
+    </w:p>
+    <w:p>
+      <w:pPr>
+        <w:pStyle w:val="Paragraphedeliste"/>
+        <w:numPr>
+          <w:ilvl w:val="0"/>
+          <w:numId w:val="36"/>
+        </w:numPr>
+        <w:rPr>
+          <w:lang w:eastAsia="fr-CH"/>
+        </w:rPr>
+      </w:pPr>
+      <w:r>
+        <w:rPr>
+          <w:lang w:eastAsia="fr-CH"/>
+        </w:rPr>
+        <w:t>Réaliser une configuration de type « </w:t>
+      </w:r>
+      <w:proofErr w:type="spellStart"/>
+      <w:r>
+        <w:rPr>
+          <w:lang w:eastAsia="fr-CH"/>
+        </w:rPr>
+        <w:t>Typical</w:t>
+      </w:r>
+      <w:proofErr w:type="spellEnd"/>
+      <w:r>
+        <w:rPr>
+          <w:lang w:eastAsia="fr-CH"/>
+        </w:rPr>
+        <w:t> »</w:t>
+      </w:r>
+    </w:p>
+    <w:p>
+      <w:pPr>
+        <w:pStyle w:val="Paragraphedeliste"/>
+        <w:numPr>
+          <w:ilvl w:val="0"/>
+          <w:numId w:val="36"/>
+        </w:numPr>
+        <w:rPr>
+          <w:lang w:eastAsia="fr-CH"/>
+        </w:rPr>
+      </w:pPr>
+      <w:r>
+        <w:rPr>
+          <w:lang w:eastAsia="fr-CH"/>
+        </w:rPr>
+        <w:t>Après avoir récupéré une clé ISO</w:t>
+      </w:r>
+      <w:r>
+        <w:rPr>
+          <w:lang w:eastAsia="fr-CH"/>
+        </w:rPr>
+        <w:t xml:space="preserve"> déjà obtenue auparavant ou si pas encore fait, aller la récupérer dans S:\Système\VMWare\Images ISO</w:t>
+      </w:r>
+      <w:r>
+        <w:rPr>
+          <w:lang w:eastAsia="fr-CH"/>
+        </w:rPr>
+        <w:t>\ « nom de la clé »</w:t>
+      </w:r>
+    </w:p>
+    <w:p>
+      <w:pPr>
+        <w:pStyle w:val="Paragraphedeliste"/>
+        <w:numPr>
+          <w:ilvl w:val="0"/>
+          <w:numId w:val="36"/>
+        </w:numPr>
+        <w:rPr>
+          <w:lang w:eastAsia="fr-CH"/>
+        </w:rPr>
+      </w:pPr>
+      <w:r>
+        <w:rPr>
+          <w:lang w:eastAsia="fr-CH"/>
+        </w:rPr>
+        <w:t>Rentrer l’emplacement de la clé ISO</w:t>
+      </w:r>
+    </w:p>
+    <w:p>
+      <w:pPr>
+        <w:pStyle w:val="Paragraphedeliste"/>
+        <w:numPr>
+          <w:ilvl w:val="0"/>
+          <w:numId w:val="36"/>
+        </w:numPr>
+        <w:rPr>
+          <w:lang w:eastAsia="fr-CH"/>
+        </w:rPr>
+      </w:pPr>
+      <w:r>
+        <w:rPr>
+          <w:lang w:eastAsia="fr-CH"/>
+        </w:rPr>
+        <w:t>Choisir le « operating system »</w:t>
+      </w:r>
+    </w:p>
+    <w:p>
+      <w:pPr>
+        <w:pStyle w:val="Paragraphedeliste"/>
+        <w:numPr>
+          <w:ilvl w:val="0"/>
+          <w:numId w:val="36"/>
+        </w:numPr>
+        <w:rPr>
+          <w:lang w:eastAsia="fr-CH"/>
+        </w:rPr>
+      </w:pPr>
+      <w:r>
+        <w:rPr>
+          <w:lang w:eastAsia="fr-CH"/>
+        </w:rPr>
+        <w:t xml:space="preserve">Choisir l’emplacement de la machine virtuelle </w:t>
+      </w:r>
+    </w:p>
+    <w:p>
+      <w:pPr>
+        <w:pStyle w:val="Paragraphedeliste"/>
+        <w:numPr>
+          <w:ilvl w:val="0"/>
+          <w:numId w:val="36"/>
+        </w:numPr>
+        <w:rPr>
+          <w:lang w:eastAsia="fr-CH"/>
+        </w:rPr>
+      </w:pPr>
+      <w:r>
+        <w:rPr>
+          <w:lang w:eastAsia="fr-CH"/>
+        </w:rPr>
+        <w:t>Inscrire un emplacement de 40 GO</w:t>
+      </w:r>
+    </w:p>
+    <w:p>
+      <w:pPr>
+        <w:pStyle w:val="Paragraphedeliste"/>
+        <w:numPr>
+          <w:ilvl w:val="0"/>
+          <w:numId w:val="36"/>
+        </w:numPr>
+        <w:rPr>
+          <w:lang w:eastAsia="fr-CH"/>
+        </w:rPr>
+      </w:pPr>
+      <w:r>
+        <w:rPr>
+          <w:lang w:eastAsia="fr-CH"/>
+        </w:rPr>
+        <w:t>Lancer l’installation</w:t>
+      </w:r>
+    </w:p>
+    <w:p>
+      <w:pPr>
+        <w:pStyle w:val="Paragraphedeliste"/>
+        <w:numPr>
+          <w:ilvl w:val="0"/>
+          <w:numId w:val="36"/>
+        </w:numPr>
+        <w:rPr>
+          <w:lang w:eastAsia="fr-CH"/>
+        </w:rPr>
+      </w:pPr>
+      <w:r>
+        <w:rPr>
+          <w:lang w:eastAsia="fr-CH"/>
+        </w:rPr>
+        <w:t>Choisir Windows Server 2019 Standard (expérience de bureau)</w:t>
+      </w:r>
+      <w:r>
+        <w:rPr>
+          <w:lang w:eastAsia="fr-CH"/>
+        </w:rPr>
+        <w:t xml:space="preserve"> </w:t>
+      </w:r>
+    </w:p>
+    <w:p>
+      <w:pPr>
+        <w:pStyle w:val="Paragraphedeliste"/>
+        <w:numPr>
+          <w:ilvl w:val="0"/>
+          <w:numId w:val="36"/>
+        </w:numPr>
+        <w:rPr>
+          <w:lang w:eastAsia="fr-CH"/>
+        </w:rPr>
+      </w:pPr>
+      <w:r>
+        <w:rPr>
+          <w:lang w:eastAsia="fr-CH"/>
+        </w:rPr>
+        <w:t xml:space="preserve">Finir l’installation </w:t>
+      </w:r>
+    </w:p>
+    <w:p>
+      <w:pPr>
+        <w:pStyle w:val="Paragraphedeliste"/>
+        <w:numPr>
+          <w:ilvl w:val="0"/>
+          <w:numId w:val="36"/>
+        </w:numPr>
+        <w:rPr>
+          <w:lang w:eastAsia="fr-CH"/>
+        </w:rPr>
+      </w:pPr>
+      <w:r>
+        <w:rPr>
+          <w:lang w:eastAsia="fr-CH"/>
+        </w:rPr>
+        <w:t xml:space="preserve">Installer le </w:t>
+      </w:r>
+      <w:proofErr w:type="spellStart"/>
+      <w:r>
+        <w:rPr>
+          <w:lang w:eastAsia="fr-CH"/>
+        </w:rPr>
+        <w:t>VMWare</w:t>
+      </w:r>
+      <w:proofErr w:type="spellEnd"/>
+      <w:r>
+        <w:rPr>
+          <w:lang w:eastAsia="fr-CH"/>
+        </w:rPr>
+        <w:t xml:space="preserve"> Tools et choisir les bonnes langues de clavier</w:t>
+      </w:r>
+      <w:bookmarkStart w:id="3" w:name="_GoBack"/>
+      <w:bookmarkEnd w:id="3"/>
     </w:p>
     <w:p>
       <w:pPr>
@@ -2525,7 +2784,7 @@
           <w:lang w:eastAsia="fr-CH"/>
         </w:rPr>
       </w:pPr>
-      <w:bookmarkStart w:id="3" w:name="_Toc52717015"/>
+      <w:bookmarkStart w:id="4" w:name="_Toc52717015"/>
       <w:r>
         <w:rPr>
           <w:lang w:eastAsia="fr-CH"/>
@@ -2544,7 +2803,7 @@
         </w:rPr>
         <w:t>s</w:t>
       </w:r>
-      <w:bookmarkEnd w:id="3"/>
+      <w:bookmarkEnd w:id="4"/>
       <w:r>
         <w:rPr>
           <w:lang w:eastAsia="fr-CH"/>
@@ -2566,14 +2825,14 @@
           <w:lang w:eastAsia="fr-CH"/>
         </w:rPr>
       </w:pPr>
-      <w:bookmarkStart w:id="4" w:name="_Toc52717016"/>
+      <w:bookmarkStart w:id="5" w:name="_Toc52717016"/>
       <w:r>
         <w:rPr>
           <w:lang w:eastAsia="fr-CH"/>
         </w:rPr>
         <w:t>Sécurité</w:t>
       </w:r>
-      <w:bookmarkEnd w:id="4"/>
+      <w:bookmarkEnd w:id="5"/>
     </w:p>
     <w:p>
       <w:pPr>
@@ -2600,12 +2859,12 @@
         <w:pStyle w:val="Titre1"/>
         <w:jc w:val="both"/>
       </w:pPr>
-      <w:bookmarkStart w:id="5" w:name="_Toc52717017"/>
+      <w:bookmarkStart w:id="6" w:name="_Toc52717017"/>
       <w:r>
         <w:lastRenderedPageBreak/>
         <w:t>DHCP</w:t>
       </w:r>
-      <w:bookmarkEnd w:id="5"/>
+      <w:bookmarkEnd w:id="6"/>
     </w:p>
     <w:p>
       <w:pPr>
@@ -2614,14 +2873,14 @@
           <w:lang w:eastAsia="fr-CH"/>
         </w:rPr>
       </w:pPr>
-      <w:bookmarkStart w:id="6" w:name="_Toc52717018"/>
+      <w:bookmarkStart w:id="7" w:name="_Toc52717018"/>
       <w:r>
         <w:rPr>
           <w:lang w:eastAsia="fr-CH"/>
         </w:rPr>
         <w:t>Options d’installation</w:t>
       </w:r>
-      <w:bookmarkEnd w:id="6"/>
+      <w:bookmarkEnd w:id="7"/>
       <w:r>
         <w:rPr>
           <w:lang w:eastAsia="fr-CH"/>
@@ -2656,23 +2915,21 @@
           <w:lang w:eastAsia="fr-CH"/>
         </w:rPr>
       </w:pPr>
-      <w:bookmarkStart w:id="7" w:name="_Toc52717019"/>
+      <w:bookmarkStart w:id="8" w:name="_Toc52717019"/>
       <w:r>
         <w:rPr>
           <w:lang w:eastAsia="fr-CH"/>
         </w:rPr>
         <w:t>Opérations effectuées</w:t>
       </w:r>
-      <w:bookmarkEnd w:id="7"/>
-    </w:p>
-    <w:p>
-      <w:pPr>
-        <w:rPr>
-          <w:lang w:eastAsia="fr-CH"/>
-        </w:rPr>
-      </w:pPr>
-      <w:bookmarkStart w:id="8" w:name="_GoBack"/>
       <w:bookmarkEnd w:id="8"/>
+    </w:p>
+    <w:p>
+      <w:pPr>
+        <w:rPr>
+          <w:lang w:eastAsia="fr-CH"/>
+        </w:rPr>
+      </w:pPr>
     </w:p>
     <w:p>
       <w:pPr>
@@ -3288,6 +3545,7 @@
     </w:p>
     <w:p>
       <w:pPr>
+        <w:pStyle w:val="Sous-titre"/>
         <w:rPr>
           <w:lang w:eastAsia="fr-CH"/>
         </w:rPr>
@@ -3332,6 +3590,7 @@
     </w:p>
     <w:p>
       <w:pPr>
+        <w:pStyle w:val="Sous-titre"/>
         <w:rPr>
           <w:lang w:eastAsia="fr-CH"/>
         </w:rPr>
@@ -3364,6 +3623,7 @@
     </w:p>
     <w:p>
       <w:pPr>
+        <w:pStyle w:val="Sous-titre"/>
         <w:rPr>
           <w:lang w:eastAsia="fr-CH"/>
         </w:rPr>
@@ -3385,20 +3645,21 @@
         <w:rPr>
           <w:lang w:eastAsia="fr-CH"/>
         </w:rPr>
+        <w:t>192.168.19.200 à 192.168.19.250</w:t>
+      </w:r>
+    </w:p>
+    <w:p>
+      <w:pPr>
+        <w:pStyle w:val="Sous-titre"/>
+        <w:rPr>
+          <w:lang w:eastAsia="fr-CH"/>
+        </w:rPr>
+      </w:pPr>
+      <w:r>
+        <w:rPr>
+          <w:lang w:eastAsia="fr-CH"/>
+        </w:rPr>
         <w:lastRenderedPageBreak/>
-        <w:t>192.168.19.200 à 192.168.19.250</w:t>
-      </w:r>
-    </w:p>
-    <w:p>
-      <w:pPr>
-        <w:rPr>
-          <w:lang w:eastAsia="fr-CH"/>
-        </w:rPr>
-      </w:pPr>
-      <w:r>
-        <w:rPr>
-          <w:lang w:eastAsia="fr-CH"/>
-        </w:rPr>
         <w:t>Durée du Bail :</w:t>
       </w:r>
     </w:p>
@@ -3454,21 +3715,13 @@
         </w:rPr>
         <w:t>Quelques difficultés au niveau compréhension de l’exercice</w:t>
       </w:r>
-      <w:r>
-        <w:rPr>
-          <w:lang w:eastAsia="fr-CH"/>
-        </w:rPr>
-        <w:br w:type="page"/>
-      </w:r>
+      <w:bookmarkStart w:id="10" w:name="_Toc52717021"/>
     </w:p>
     <w:p>
       <w:pPr>
         <w:pStyle w:val="Titre1"/>
-        <w:jc w:val="both"/>
-      </w:pPr>
-      <w:bookmarkStart w:id="10" w:name="_Toc52717021"/>
-      <w:r>
-        <w:lastRenderedPageBreak/>
+      </w:pPr>
+      <w:r>
         <w:t>DNS</w:t>
       </w:r>
       <w:bookmarkEnd w:id="10"/>
@@ -8695,7 +8948,7 @@
                 <w:bCs/>
                 <w:noProof/>
               </w:rPr>
-              <w:t>4</w:t>
+              <w:t>3</w:t>
             </w:r>
             <w:r>
               <w:rPr>
@@ -8743,7 +8996,7 @@
                 <w:bCs/>
                 <w:noProof/>
               </w:rPr>
-              <w:t>11</w:t>
+              <w:t>10</w:t>
             </w:r>
             <w:r>
               <w:rPr>
@@ -10787,6 +11040,95 @@
     </w:lvl>
   </w:abstractNum>
   <w:abstractNum w:abstractNumId="17" w15:restartNumberingAfterBreak="0">
+    <w:nsid w:val="409844F9"/>
+    <w:multiLevelType w:val="hybridMultilevel"/>
+    <w:tmpl w:val="F6C46E34"/>
+    <w:lvl w:ilvl="0" w:tplc="100C000F">
+      <w:start w:val="1"/>
+      <w:numFmt w:val="decimal"/>
+      <w:lvlText w:val="%1."/>
+      <w:lvlJc w:val="left"/>
+      <w:pPr>
+        <w:ind w:left="720" w:hanging="360"/>
+      </w:pPr>
+      <w:rPr>
+        <w:rFonts w:hint="default"/>
+      </w:rPr>
+    </w:lvl>
+    <w:lvl w:ilvl="1" w:tplc="100C0019" w:tentative="1">
+      <w:start w:val="1"/>
+      <w:numFmt w:val="lowerLetter"/>
+      <w:lvlText w:val="%2."/>
+      <w:lvlJc w:val="left"/>
+      <w:pPr>
+        <w:ind w:left="1440" w:hanging="360"/>
+      </w:pPr>
+    </w:lvl>
+    <w:lvl w:ilvl="2" w:tplc="100C001B" w:tentative="1">
+      <w:start w:val="1"/>
+      <w:numFmt w:val="lowerRoman"/>
+      <w:lvlText w:val="%3."/>
+      <w:lvlJc w:val="right"/>
+      <w:pPr>
+        <w:ind w:left="2160" w:hanging="180"/>
+      </w:pPr>
+    </w:lvl>
+    <w:lvl w:ilvl="3" w:tplc="100C000F" w:tentative="1">
+      <w:start w:val="1"/>
+      <w:numFmt w:val="decimal"/>
+      <w:lvlText w:val="%4."/>
+      <w:lvlJc w:val="left"/>
+      <w:pPr>
+        <w:ind w:left="2880" w:hanging="360"/>
+      </w:pPr>
+    </w:lvl>
+    <w:lvl w:ilvl="4" w:tplc="100C0019" w:tentative="1">
+      <w:start w:val="1"/>
+      <w:numFmt w:val="lowerLetter"/>
+      <w:lvlText w:val="%5."/>
+      <w:lvlJc w:val="left"/>
+      <w:pPr>
+        <w:ind w:left="3600" w:hanging="360"/>
+      </w:pPr>
+    </w:lvl>
+    <w:lvl w:ilvl="5" w:tplc="100C001B" w:tentative="1">
+      <w:start w:val="1"/>
+      <w:numFmt w:val="lowerRoman"/>
+      <w:lvlText w:val="%6."/>
+      <w:lvlJc w:val="right"/>
+      <w:pPr>
+        <w:ind w:left="4320" w:hanging="180"/>
+      </w:pPr>
+    </w:lvl>
+    <w:lvl w:ilvl="6" w:tplc="100C000F" w:tentative="1">
+      <w:start w:val="1"/>
+      <w:numFmt w:val="decimal"/>
+      <w:lvlText w:val="%7."/>
+      <w:lvlJc w:val="left"/>
+      <w:pPr>
+        <w:ind w:left="5040" w:hanging="360"/>
+      </w:pPr>
+    </w:lvl>
+    <w:lvl w:ilvl="7" w:tplc="100C0019" w:tentative="1">
+      <w:start w:val="1"/>
+      <w:numFmt w:val="lowerLetter"/>
+      <w:lvlText w:val="%8."/>
+      <w:lvlJc w:val="left"/>
+      <w:pPr>
+        <w:ind w:left="5760" w:hanging="360"/>
+      </w:pPr>
+    </w:lvl>
+    <w:lvl w:ilvl="8" w:tplc="100C001B" w:tentative="1">
+      <w:start w:val="1"/>
+      <w:numFmt w:val="lowerRoman"/>
+      <w:lvlText w:val="%9."/>
+      <w:lvlJc w:val="right"/>
+      <w:pPr>
+        <w:ind w:left="6480" w:hanging="180"/>
+      </w:pPr>
+    </w:lvl>
+  </w:abstractNum>
+  <w:abstractNum w:abstractNumId="18" w15:restartNumberingAfterBreak="0">
     <w:nsid w:val="40C15F6E"/>
     <w:multiLevelType w:val="hybridMultilevel"/>
     <w:tmpl w:val="8DB25270"/>
@@ -10899,7 +11241,7 @@
       </w:rPr>
     </w:lvl>
   </w:abstractNum>
-  <w:abstractNum w:abstractNumId="18" w15:restartNumberingAfterBreak="0">
+  <w:abstractNum w:abstractNumId="19" w15:restartNumberingAfterBreak="0">
     <w:nsid w:val="433047C9"/>
     <w:multiLevelType w:val="hybridMultilevel"/>
     <w:tmpl w:val="6E12381E"/>
@@ -11012,7 +11354,7 @@
       </w:rPr>
     </w:lvl>
   </w:abstractNum>
-  <w:abstractNum w:abstractNumId="19" w15:restartNumberingAfterBreak="0">
+  <w:abstractNum w:abstractNumId="20" w15:restartNumberingAfterBreak="0">
     <w:nsid w:val="44152B61"/>
     <w:multiLevelType w:val="hybridMultilevel"/>
     <w:tmpl w:val="E4703D58"/>
@@ -11125,7 +11467,7 @@
       </w:rPr>
     </w:lvl>
   </w:abstractNum>
-  <w:abstractNum w:abstractNumId="20" w15:restartNumberingAfterBreak="0">
+  <w:abstractNum w:abstractNumId="21" w15:restartNumberingAfterBreak="0">
     <w:nsid w:val="475F49BA"/>
     <w:multiLevelType w:val="hybridMultilevel"/>
     <w:tmpl w:val="341EA9D2"/>
@@ -11238,7 +11580,7 @@
       </w:rPr>
     </w:lvl>
   </w:abstractNum>
-  <w:abstractNum w:abstractNumId="21" w15:restartNumberingAfterBreak="0">
+  <w:abstractNum w:abstractNumId="22" w15:restartNumberingAfterBreak="0">
     <w:nsid w:val="4B3C75DE"/>
     <w:multiLevelType w:val="hybridMultilevel"/>
     <w:tmpl w:val="0D34D88A"/>
@@ -11350,7 +11692,7 @@
       </w:rPr>
     </w:lvl>
   </w:abstractNum>
-  <w:abstractNum w:abstractNumId="22" w15:restartNumberingAfterBreak="0">
+  <w:abstractNum w:abstractNumId="23" w15:restartNumberingAfterBreak="0">
     <w:nsid w:val="4D201A05"/>
     <w:multiLevelType w:val="hybridMultilevel"/>
     <w:tmpl w:val="EAD6AF48"/>
@@ -11463,7 +11805,7 @@
       </w:rPr>
     </w:lvl>
   </w:abstractNum>
-  <w:abstractNum w:abstractNumId="23" w15:restartNumberingAfterBreak="0">
+  <w:abstractNum w:abstractNumId="24" w15:restartNumberingAfterBreak="0">
     <w:nsid w:val="4E1C428E"/>
     <w:multiLevelType w:val="hybridMultilevel"/>
     <w:tmpl w:val="212E69AA"/>
@@ -11576,7 +11918,7 @@
       </w:rPr>
     </w:lvl>
   </w:abstractNum>
-  <w:abstractNum w:abstractNumId="24" w15:restartNumberingAfterBreak="0">
+  <w:abstractNum w:abstractNumId="25" w15:restartNumberingAfterBreak="0">
     <w:nsid w:val="51D648E7"/>
     <w:multiLevelType w:val="hybridMultilevel"/>
     <w:tmpl w:val="A470C6AE"/>
@@ -11665,7 +12007,7 @@
       </w:pPr>
     </w:lvl>
   </w:abstractNum>
-  <w:abstractNum w:abstractNumId="25" w15:restartNumberingAfterBreak="0">
+  <w:abstractNum w:abstractNumId="26" w15:restartNumberingAfterBreak="0">
     <w:nsid w:val="57312C96"/>
     <w:multiLevelType w:val="hybridMultilevel"/>
     <w:tmpl w:val="7820EBB4"/>
@@ -11778,7 +12120,7 @@
       </w:rPr>
     </w:lvl>
   </w:abstractNum>
-  <w:abstractNum w:abstractNumId="26" w15:restartNumberingAfterBreak="0">
+  <w:abstractNum w:abstractNumId="27" w15:restartNumberingAfterBreak="0">
     <w:nsid w:val="68683375"/>
     <w:multiLevelType w:val="hybridMultilevel"/>
     <w:tmpl w:val="A1EC6106"/>
@@ -11890,7 +12232,7 @@
       </w:rPr>
     </w:lvl>
   </w:abstractNum>
-  <w:abstractNum w:abstractNumId="27" w15:restartNumberingAfterBreak="0">
+  <w:abstractNum w:abstractNumId="28" w15:restartNumberingAfterBreak="0">
     <w:nsid w:val="689A39C8"/>
     <w:multiLevelType w:val="multilevel"/>
     <w:tmpl w:val="D8A6FB36"/>
@@ -12039,7 +12381,7 @@
       </w:rPr>
     </w:lvl>
   </w:abstractNum>
-  <w:abstractNum w:abstractNumId="28" w15:restartNumberingAfterBreak="0">
+  <w:abstractNum w:abstractNumId="29" w15:restartNumberingAfterBreak="0">
     <w:nsid w:val="68A60626"/>
     <w:multiLevelType w:val="multilevel"/>
     <w:tmpl w:val="2C60B896"/>
@@ -12188,7 +12530,7 @@
       </w:rPr>
     </w:lvl>
   </w:abstractNum>
-  <w:abstractNum w:abstractNumId="29" w15:restartNumberingAfterBreak="0">
+  <w:abstractNum w:abstractNumId="30" w15:restartNumberingAfterBreak="0">
     <w:nsid w:val="6B847731"/>
     <w:multiLevelType w:val="multilevel"/>
     <w:tmpl w:val="A6A46FE2"/>
@@ -12337,7 +12679,7 @@
       </w:rPr>
     </w:lvl>
   </w:abstractNum>
-  <w:abstractNum w:abstractNumId="30" w15:restartNumberingAfterBreak="0">
+  <w:abstractNum w:abstractNumId="31" w15:restartNumberingAfterBreak="0">
     <w:nsid w:val="78616DED"/>
     <w:multiLevelType w:val="hybridMultilevel"/>
     <w:tmpl w:val="E564BF04"/>
@@ -12450,7 +12792,7 @@
       </w:rPr>
     </w:lvl>
   </w:abstractNum>
-  <w:abstractNum w:abstractNumId="31" w15:restartNumberingAfterBreak="0">
+  <w:abstractNum w:abstractNumId="32" w15:restartNumberingAfterBreak="0">
     <w:nsid w:val="78AB77A3"/>
     <w:multiLevelType w:val="hybridMultilevel"/>
     <w:tmpl w:val="F5A67340"/>
@@ -12563,7 +12905,7 @@
       </w:rPr>
     </w:lvl>
   </w:abstractNum>
-  <w:abstractNum w:abstractNumId="32" w15:restartNumberingAfterBreak="0">
+  <w:abstractNum w:abstractNumId="33" w15:restartNumberingAfterBreak="0">
     <w:nsid w:val="7AD220D3"/>
     <w:multiLevelType w:val="hybridMultilevel"/>
     <w:tmpl w:val="F4AAE88E"/>
@@ -12676,7 +13018,7 @@
       </w:rPr>
     </w:lvl>
   </w:abstractNum>
-  <w:abstractNum w:abstractNumId="33" w15:restartNumberingAfterBreak="0">
+  <w:abstractNum w:abstractNumId="34" w15:restartNumberingAfterBreak="0">
     <w:nsid w:val="7C2A2F60"/>
     <w:multiLevelType w:val="hybridMultilevel"/>
     <w:tmpl w:val="99EEE3E8"/>
@@ -12790,7 +13132,7 @@
     </w:lvl>
   </w:abstractNum>
   <w:num w:numId="1">
-    <w:abstractNumId w:val="25"/>
+    <w:abstractNumId w:val="26"/>
   </w:num>
   <w:num w:numId="2">
     <w:abstractNumId w:val="14"/>
@@ -12799,13 +13141,13 @@
     <w:abstractNumId w:val="7"/>
   </w:num>
   <w:num w:numId="4">
-    <w:abstractNumId w:val="28"/>
+    <w:abstractNumId w:val="29"/>
   </w:num>
   <w:num w:numId="5">
-    <w:abstractNumId w:val="29"/>
+    <w:abstractNumId w:val="30"/>
   </w:num>
   <w:num w:numId="6">
-    <w:abstractNumId w:val="27"/>
+    <w:abstractNumId w:val="28"/>
   </w:num>
   <w:num w:numId="7">
     <w:abstractNumId w:val="0"/>
@@ -12832,13 +13174,13 @@
     <w:abstractNumId w:val="2"/>
   </w:num>
   <w:num w:numId="15">
-    <w:abstractNumId w:val="20"/>
+    <w:abstractNumId w:val="21"/>
   </w:num>
   <w:num w:numId="16">
-    <w:abstractNumId w:val="31"/>
+    <w:abstractNumId w:val="32"/>
   </w:num>
   <w:num w:numId="17">
-    <w:abstractNumId w:val="32"/>
+    <w:abstractNumId w:val="33"/>
   </w:num>
   <w:num w:numId="18">
     <w:abstractNumId w:val="1"/>
@@ -12847,10 +13189,10 @@
     <w:abstractNumId w:val="3"/>
   </w:num>
   <w:num w:numId="20">
-    <w:abstractNumId w:val="23"/>
+    <w:abstractNumId w:val="24"/>
   </w:num>
   <w:num w:numId="21">
-    <w:abstractNumId w:val="17"/>
+    <w:abstractNumId w:val="18"/>
   </w:num>
   <w:num w:numId="22">
     <w:abstractNumId w:val="5"/>
@@ -12859,7 +13201,7 @@
     <w:abstractNumId w:val="13"/>
   </w:num>
   <w:num w:numId="24">
-    <w:abstractNumId w:val="18"/>
+    <w:abstractNumId w:val="19"/>
   </w:num>
   <w:num w:numId="25">
     <w:abstractNumId w:val="16"/>
@@ -12868,31 +13210,34 @@
     <w:abstractNumId w:val="4"/>
   </w:num>
   <w:num w:numId="27">
-    <w:abstractNumId w:val="19"/>
+    <w:abstractNumId w:val="20"/>
   </w:num>
   <w:num w:numId="28">
-    <w:abstractNumId w:val="22"/>
+    <w:abstractNumId w:val="23"/>
   </w:num>
   <w:num w:numId="29">
-    <w:abstractNumId w:val="26"/>
+    <w:abstractNumId w:val="27"/>
   </w:num>
   <w:num w:numId="30">
     <w:abstractNumId w:val="6"/>
   </w:num>
   <w:num w:numId="31">
-    <w:abstractNumId w:val="30"/>
+    <w:abstractNumId w:val="31"/>
   </w:num>
   <w:num w:numId="32">
     <w:abstractNumId w:val="15"/>
   </w:num>
   <w:num w:numId="33">
-    <w:abstractNumId w:val="21"/>
+    <w:abstractNumId w:val="22"/>
   </w:num>
   <w:num w:numId="34">
-    <w:abstractNumId w:val="24"/>
+    <w:abstractNumId w:val="25"/>
   </w:num>
   <w:num w:numId="35">
-    <w:abstractNumId w:val="33"/>
+    <w:abstractNumId w:val="34"/>
+  </w:num>
+  <w:num w:numId="36">
+    <w:abstractNumId w:val="17"/>
   </w:num>
 </w:numbering>
 </file>
@@ -14053,7 +14398,7 @@
 </file>
 
 <file path=customXml/itemProps1.xml><?xml version="1.0" encoding="utf-8"?>
-<ds:datastoreItem xmlns:ds="http://schemas.openxmlformats.org/officeDocument/2006/customXml" ds:itemID="{DDCE90C3-4FE5-49B4-80D7-D52FD02A7440}">
+<ds:datastoreItem xmlns:ds="http://schemas.openxmlformats.org/officeDocument/2006/customXml" ds:itemID="{A5964C66-D8D2-4820-8090-3BE183A5EEFD}">
   <ds:schemaRefs>
     <ds:schemaRef ds:uri="http://schemas.openxmlformats.org/officeDocument/2006/bibliography"/>
   </ds:schemaRefs>

</xml_diff>

<commit_message>
ajout de quelques corrections
</commit_message>
<xml_diff>
--- a/123 - Caneva Documentation-ALESSIA-JORGE-PHILIPPE-ROMAIN.docx
+++ b/123 - Caneva Documentation-ALESSIA-JORGE-PHILIPPE-ROMAIN.docx
@@ -49,8 +49,16 @@
         <w:rPr>
           <w:sz w:val="52"/>
         </w:rPr>
-        <w:t>ICT 123 – CPNV 2020</w:t>
-      </w:r>
+        <w:t xml:space="preserve">ICT 123 – CPNV </w:t>
+      </w:r>
+      <w:r>
+        <w:rPr>
+          <w:sz w:val="52"/>
+        </w:rPr>
+        <w:t>2022</w:t>
+      </w:r>
+      <w:bookmarkStart w:id="0" w:name="_GoBack"/>
+      <w:bookmarkEnd w:id="0"/>
     </w:p>
     <w:p>
       <w:pPr>
@@ -2326,12 +2334,12 @@
       <w:r>
         <w:br w:type="page"/>
       </w:r>
-      <w:bookmarkStart w:id="0" w:name="_Toc104368989"/>
+      <w:bookmarkStart w:id="1" w:name="_Toc104368989"/>
       <w:r>
         <w:lastRenderedPageBreak/>
         <w:t>Installation du serveur</w:t>
       </w:r>
-      <w:bookmarkEnd w:id="0"/>
+      <w:bookmarkEnd w:id="1"/>
     </w:p>
     <w:p>
       <w:pPr>
@@ -2340,14 +2348,14 @@
           <w:lang w:eastAsia="fr-CH"/>
         </w:rPr>
       </w:pPr>
-      <w:bookmarkStart w:id="1" w:name="_Toc104368990"/>
+      <w:bookmarkStart w:id="2" w:name="_Toc104368990"/>
       <w:r>
         <w:rPr>
           <w:lang w:eastAsia="fr-CH"/>
         </w:rPr>
         <w:t>Options d’installation</w:t>
       </w:r>
-      <w:bookmarkEnd w:id="1"/>
+      <w:bookmarkEnd w:id="2"/>
       <w:r>
         <w:rPr>
           <w:lang w:eastAsia="fr-CH"/>
@@ -2374,11 +2382,19 @@
           <w:lang w:eastAsia="fr-CH"/>
         </w:rPr>
       </w:pPr>
-      <w:r>
-        <w:rPr>
-          <w:lang w:eastAsia="fr-CH"/>
-        </w:rPr>
-        <w:t>VMnet :</w:t>
+      <w:proofErr w:type="spellStart"/>
+      <w:r>
+        <w:rPr>
+          <w:lang w:eastAsia="fr-CH"/>
+        </w:rPr>
+        <w:t>VMnet</w:t>
+      </w:r>
+      <w:proofErr w:type="spellEnd"/>
+      <w:r>
+        <w:rPr>
+          <w:lang w:eastAsia="fr-CH"/>
+        </w:rPr>
+        <w:t> :</w:t>
       </w:r>
     </w:p>
     <w:p>
@@ -2467,7 +2483,7 @@
           <w:lang w:eastAsia="fr-CH"/>
         </w:rPr>
       </w:pPr>
-      <w:bookmarkStart w:id="2" w:name="_Toc104368991"/>
+      <w:bookmarkStart w:id="3" w:name="_Toc104368991"/>
       <w:r>
         <w:rPr>
           <w:lang w:eastAsia="fr-CH"/>
@@ -2492,7 +2508,7 @@
         </w:rPr>
         <w:t>s</w:t>
       </w:r>
-      <w:bookmarkEnd w:id="2"/>
+      <w:bookmarkEnd w:id="3"/>
     </w:p>
     <w:p>
       <w:pPr>
@@ -2783,7 +2799,7 @@
           <w:lang w:eastAsia="fr-CH"/>
         </w:rPr>
       </w:pPr>
-      <w:bookmarkStart w:id="3" w:name="_Toc104368992"/>
+      <w:bookmarkStart w:id="4" w:name="_Toc104368992"/>
       <w:r>
         <w:rPr>
           <w:lang w:eastAsia="fr-CH"/>
@@ -2802,7 +2818,7 @@
         </w:rPr>
         <w:t>s</w:t>
       </w:r>
-      <w:bookmarkEnd w:id="3"/>
+      <w:bookmarkEnd w:id="4"/>
       <w:r>
         <w:rPr>
           <w:lang w:eastAsia="fr-CH"/>
@@ -2824,14 +2840,14 @@
           <w:lang w:eastAsia="fr-CH"/>
         </w:rPr>
       </w:pPr>
-      <w:bookmarkStart w:id="4" w:name="_Toc104368993"/>
+      <w:bookmarkStart w:id="5" w:name="_Toc104368993"/>
       <w:r>
         <w:rPr>
           <w:lang w:eastAsia="fr-CH"/>
         </w:rPr>
         <w:t>Sécurité</w:t>
       </w:r>
-      <w:bookmarkEnd w:id="4"/>
+      <w:bookmarkEnd w:id="5"/>
     </w:p>
     <w:p>
       <w:pPr>
@@ -2844,11 +2860,11 @@
       <w:pPr>
         <w:pStyle w:val="Titre1"/>
       </w:pPr>
-      <w:bookmarkStart w:id="5" w:name="_Toc104368994"/>
+      <w:bookmarkStart w:id="6" w:name="_Toc104368994"/>
       <w:r>
         <w:t>DHCP</w:t>
       </w:r>
-      <w:bookmarkEnd w:id="5"/>
+      <w:bookmarkEnd w:id="6"/>
     </w:p>
     <w:p>
       <w:pPr>
@@ -2857,14 +2873,14 @@
           <w:lang w:eastAsia="fr-CH"/>
         </w:rPr>
       </w:pPr>
-      <w:bookmarkStart w:id="6" w:name="_Toc104368995"/>
+      <w:bookmarkStart w:id="7" w:name="_Toc104368995"/>
       <w:r>
         <w:rPr>
           <w:lang w:eastAsia="fr-CH"/>
         </w:rPr>
         <w:t>Options d’installation</w:t>
       </w:r>
-      <w:bookmarkEnd w:id="6"/>
+      <w:bookmarkEnd w:id="7"/>
       <w:r>
         <w:rPr>
           <w:lang w:eastAsia="fr-CH"/>
@@ -2951,14 +2967,14 @@
           <w:lang w:eastAsia="fr-CH"/>
         </w:rPr>
       </w:pPr>
-      <w:bookmarkStart w:id="7" w:name="_Toc104368996"/>
+      <w:bookmarkStart w:id="8" w:name="_Toc104368996"/>
       <w:r>
         <w:rPr>
           <w:lang w:eastAsia="fr-CH"/>
         </w:rPr>
         <w:t>Opérations effectuées</w:t>
       </w:r>
-      <w:bookmarkEnd w:id="7"/>
+      <w:bookmarkEnd w:id="8"/>
     </w:p>
     <w:p>
       <w:pPr>
@@ -3236,12 +3252,14 @@
         </w:rPr>
         <w:t>168. (</w:t>
       </w:r>
+      <w:proofErr w:type="gramStart"/>
       <w:r>
         <w:rPr>
           <w:lang w:eastAsia="fr-CH"/>
         </w:rPr>
         <w:t>numéro</w:t>
       </w:r>
+      <w:proofErr w:type="gramEnd"/>
       <w:r>
         <w:rPr>
           <w:lang w:eastAsia="fr-CH"/>
@@ -3712,14 +3730,14 @@
           <w:lang w:eastAsia="fr-CH"/>
         </w:rPr>
       </w:pPr>
-      <w:bookmarkStart w:id="8" w:name="_Toc104368997"/>
+      <w:bookmarkStart w:id="9" w:name="_Toc104368997"/>
       <w:r>
         <w:rPr>
           <w:lang w:eastAsia="fr-CH"/>
         </w:rPr>
         <w:t>Difficultés rencontrées</w:t>
       </w:r>
-      <w:bookmarkEnd w:id="8"/>
+      <w:bookmarkEnd w:id="9"/>
       <w:r>
         <w:rPr>
           <w:lang w:eastAsia="fr-CH"/>
@@ -3744,8 +3762,6 @@
         </w:rPr>
         <w:t>Quelques difficultés au niveau compréhension de l’exercice</w:t>
       </w:r>
-      <w:bookmarkStart w:id="9" w:name="_GoBack"/>
-      <w:bookmarkEnd w:id="9"/>
     </w:p>
     <w:p>
       <w:pPr>
@@ -9181,6 +9197,7 @@
         <w:docPartUnique/>
       </w:docPartObj>
     </w:sdtPr>
+    <w:sdtEndPr/>
     <w:sdtContent>
       <w:p>
         <w:pPr>
@@ -9228,7 +9245,7 @@
                 <w:rPr>
                   <w:noProof/>
                 </w:rPr>
-                <w:t>25.05.2022</w:t>
+                <w:t>01.06.2022</w:t>
               </w:r>
               <w:r>
                 <w:fldChar w:fldCharType="end"/>
@@ -9264,7 +9281,7 @@
                   <w:noProof/>
                   <w:lang w:val="fr-FR"/>
                 </w:rPr>
-                <w:t>4</w:t>
+                <w:t>1</w:t>
               </w:r>
               <w:r>
                 <w:fldChar w:fldCharType="end"/>
@@ -9353,22 +9370,67 @@
 
 <file path=word/header1.xml><?xml version="1.0" encoding="utf-8"?>
 <w:hdr xmlns:wpc="http://schemas.microsoft.com/office/word/2010/wordprocessingCanvas" xmlns:cx="http://schemas.microsoft.com/office/drawing/2014/chartex" xmlns:cx1="http://schemas.microsoft.com/office/drawing/2015/9/8/chartex" xmlns:mc="http://schemas.openxmlformats.org/markup-compatibility/2006" xmlns:o="urn:schemas-microsoft-com:office:office" xmlns:r="http://schemas.openxmlformats.org/officeDocument/2006/relationships" xmlns:m="http://schemas.openxmlformats.org/officeDocument/2006/math" xmlns:v="urn:schemas-microsoft-com:vml" xmlns:wp14="http://schemas.microsoft.com/office/word/2010/wordprocessingDrawing" xmlns:wp="http://schemas.openxmlformats.org/drawingml/2006/wordprocessingDrawing" xmlns:w10="urn:schemas-microsoft-com:office:word" xmlns:w="http://schemas.openxmlformats.org/wordprocessingml/2006/main" xmlns:w14="http://schemas.microsoft.com/office/word/2010/wordml" xmlns:w15="http://schemas.microsoft.com/office/word/2012/wordml" xmlns:w16se="http://schemas.microsoft.com/office/word/2015/wordml/symex" xmlns:wpg="http://schemas.microsoft.com/office/word/2010/wordprocessingGroup" xmlns:wpi="http://schemas.microsoft.com/office/word/2010/wordprocessingInk" xmlns:wne="http://schemas.microsoft.com/office/word/2006/wordml" xmlns:wps="http://schemas.microsoft.com/office/word/2010/wordprocessingShape" mc:Ignorable="w14 w15 w16se wp14">
+  <w:tbl>
+    <w:tblPr>
+      <w:tblStyle w:val="Grilledutableau"/>
+      <w:tblW w:w="0" w:type="auto"/>
+      <w:tblLook w:val="04A0" w:firstRow="1" w:lastRow="0" w:firstColumn="1" w:lastColumn="0" w:noHBand="0" w:noVBand="1"/>
+    </w:tblPr>
+    <w:tblGrid>
+      <w:gridCol w:w="3020"/>
+      <w:gridCol w:w="3021"/>
+      <w:gridCol w:w="3021"/>
+    </w:tblGrid>
+    <w:tr>
+      <w:tc>
+        <w:tcPr>
+          <w:tcW w:w="3020" w:type="dxa"/>
+        </w:tcPr>
+        <w:p>
+          <w:pPr>
+            <w:pStyle w:val="En-tte"/>
+            <w:jc w:val="center"/>
+          </w:pPr>
+          <w:r>
+            <w:t>I-CT 123</w:t>
+          </w:r>
+        </w:p>
+      </w:tc>
+      <w:tc>
+        <w:tcPr>
+          <w:tcW w:w="3021" w:type="dxa"/>
+        </w:tcPr>
+        <w:p>
+          <w:pPr>
+            <w:pStyle w:val="En-tte"/>
+            <w:jc w:val="center"/>
+          </w:pPr>
+          <w:r>
+            <w:t>CANEVA SERVEUR</w:t>
+          </w:r>
+        </w:p>
+      </w:tc>
+      <w:tc>
+        <w:tcPr>
+          <w:tcW w:w="3021" w:type="dxa"/>
+        </w:tcPr>
+        <w:p>
+          <w:pPr>
+            <w:pStyle w:val="En-tte"/>
+            <w:jc w:val="center"/>
+          </w:pPr>
+          <w:r>
+            <w:t>CPNV, STE-CROIX</w:t>
+          </w:r>
+        </w:p>
+      </w:tc>
+    </w:tr>
+  </w:tbl>
   <w:p>
     <w:pPr>
       <w:pStyle w:val="En-tte"/>
+      <w:jc w:val="center"/>
     </w:pPr>
-    <w:r>
-      <w:t>ICT 123</w:t>
-    </w:r>
-    <w:r>
-      <w:tab/>
-    </w:r>
-    <w:r>
-      <w:tab/>
-    </w:r>
-    <w:r>
-      <w:t>CPNV</w:t>
-    </w:r>
   </w:p>
 </w:hdr>
 </file>
@@ -14943,555 +15005,6 @@
 </w:styles>
 </file>
 
-<file path=word/glossary/document.xml><?xml version="1.0" encoding="utf-8"?>
-<w:glossaryDocument xmlns:wpc="http://schemas.microsoft.com/office/word/2010/wordprocessingCanvas" xmlns:cx="http://schemas.microsoft.com/office/drawing/2014/chartex" xmlns:cx1="http://schemas.microsoft.com/office/drawing/2015/9/8/chartex" xmlns:mc="http://schemas.openxmlformats.org/markup-compatibility/2006" xmlns:o="urn:schemas-microsoft-com:office:office" xmlns:r="http://schemas.openxmlformats.org/officeDocument/2006/relationships" xmlns:m="http://schemas.openxmlformats.org/officeDocument/2006/math" xmlns:v="urn:schemas-microsoft-com:vml" xmlns:wp14="http://schemas.microsoft.com/office/word/2010/wordprocessingDrawing" xmlns:wp="http://schemas.openxmlformats.org/drawingml/2006/wordprocessingDrawing" xmlns:w10="urn:schemas-microsoft-com:office:word" xmlns:w="http://schemas.openxmlformats.org/wordprocessingml/2006/main" xmlns:w14="http://schemas.microsoft.com/office/word/2010/wordml" xmlns:w15="http://schemas.microsoft.com/office/word/2012/wordml" xmlns:w16se="http://schemas.microsoft.com/office/word/2015/wordml/symex" xmlns:wpg="http://schemas.microsoft.com/office/word/2010/wordprocessingGroup" xmlns:wpi="http://schemas.microsoft.com/office/word/2010/wordprocessingInk" xmlns:wne="http://schemas.microsoft.com/office/word/2006/wordml" xmlns:wps="http://schemas.microsoft.com/office/word/2010/wordprocessingShape" mc:Ignorable="w14 w15 w16se wp14"/>
-</file>
-
-<file path=word/glossary/fontTable.xml><?xml version="1.0" encoding="utf-8"?>
-<w:fonts xmlns:mc="http://schemas.openxmlformats.org/markup-compatibility/2006" xmlns:r="http://schemas.openxmlformats.org/officeDocument/2006/relationships" xmlns:w="http://schemas.openxmlformats.org/wordprocessingml/2006/main" xmlns:w14="http://schemas.microsoft.com/office/word/2010/wordml" xmlns:w15="http://schemas.microsoft.com/office/word/2012/wordml" xmlns:w16se="http://schemas.microsoft.com/office/word/2015/wordml/symex" mc:Ignorable="w14 w15 w16se">
-  <w:font w:name="Symbol">
-    <w:panose1 w:val="05050102010706020507"/>
-    <w:charset w:val="02"/>
-    <w:family w:val="roman"/>
-    <w:pitch w:val="variable"/>
-    <w:sig w:usb0="00000000" w:usb1="10000000" w:usb2="00000000" w:usb3="00000000" w:csb0="80000000" w:csb1="00000000"/>
-  </w:font>
-  <w:font w:name="Times New Roman">
-    <w:panose1 w:val="02020603050405020304"/>
-    <w:charset w:val="00"/>
-    <w:family w:val="roman"/>
-    <w:pitch w:val="variable"/>
-    <w:sig w:usb0="E0002AFF" w:usb1="C0007843" w:usb2="00000009" w:usb3="00000000" w:csb0="000001FF" w:csb1="00000000"/>
-  </w:font>
-  <w:font w:name="Courier New">
-    <w:panose1 w:val="02070309020205020404"/>
-    <w:charset w:val="00"/>
-    <w:family w:val="modern"/>
-    <w:pitch w:val="fixed"/>
-    <w:sig w:usb0="E0002EFF" w:usb1="C0007843" w:usb2="00000009" w:usb3="00000000" w:csb0="000001FF" w:csb1="00000000"/>
-  </w:font>
-  <w:font w:name="Wingdings">
-    <w:panose1 w:val="05000000000000000000"/>
-    <w:charset w:val="02"/>
-    <w:family w:val="auto"/>
-    <w:pitch w:val="variable"/>
-    <w:sig w:usb0="00000000" w:usb1="10000000" w:usb2="00000000" w:usb3="00000000" w:csb0="80000000" w:csb1="00000000"/>
-  </w:font>
-  <w:font w:name="Calibri">
-    <w:panose1 w:val="020F0502020204030204"/>
-    <w:charset w:val="00"/>
-    <w:family w:val="swiss"/>
-    <w:pitch w:val="variable"/>
-    <w:sig w:usb0="E00002FF" w:usb1="4000ACFF" w:usb2="00000001" w:usb3="00000000" w:csb0="0000019F" w:csb1="00000000"/>
-  </w:font>
-  <w:font w:name="Calibri Light">
-    <w:panose1 w:val="020F0302020204030204"/>
-    <w:charset w:val="00"/>
-    <w:family w:val="swiss"/>
-    <w:pitch w:val="variable"/>
-    <w:sig w:usb0="A00002EF" w:usb1="4000207B" w:usb2="00000000" w:usb3="00000000" w:csb0="0000009F" w:csb1="00000000"/>
-  </w:font>
-  <w:font w:name="Segoe UI">
-    <w:panose1 w:val="020B0502040204020203"/>
-    <w:charset w:val="00"/>
-    <w:family w:val="swiss"/>
-    <w:pitch w:val="variable"/>
-    <w:sig w:usb0="E4002EFF" w:usb1="C000E47F" w:usb2="00000009" w:usb3="00000000" w:csb0="000001FF" w:csb1="00000000"/>
-  </w:font>
-</w:fonts>
-</file>
-
-<file path=word/glossary/settings.xml><?xml version="1.0" encoding="utf-8"?>
-<w:settings xmlns:mc="http://schemas.openxmlformats.org/markup-compatibility/2006" xmlns:o="urn:schemas-microsoft-com:office:office" xmlns:r="http://schemas.openxmlformats.org/officeDocument/2006/relationships" xmlns:m="http://schemas.openxmlformats.org/officeDocument/2006/math" xmlns:v="urn:schemas-microsoft-com:vml" xmlns:w10="urn:schemas-microsoft-com:office:word" xmlns:w="http://schemas.openxmlformats.org/wordprocessingml/2006/main" xmlns:w14="http://schemas.microsoft.com/office/word/2010/wordml" xmlns:w15="http://schemas.microsoft.com/office/word/2012/wordml" xmlns:w16se="http://schemas.microsoft.com/office/word/2015/wordml/symex" xmlns:sl="http://schemas.openxmlformats.org/schemaLibrary/2006/main" mc:Ignorable="w14 w15 w16se">
-  <w:view w:val="normal"/>
-  <w:defaultTabStop w:val="708"/>
-  <w:hyphenationZone w:val="425"/>
-  <w:characterSpacingControl w:val="doNotCompress"/>
-  <w:compat>
-    <w:useFELayout/>
-    <w:compatSetting w:name="compatibilityMode" w:uri="http://schemas.microsoft.com/office/word" w:val="15"/>
-    <w:compatSetting w:name="overrideTableStyleFontSizeAndJustification" w:uri="http://schemas.microsoft.com/office/word" w:val="1"/>
-    <w:compatSetting w:name="enableOpenTypeFeatures" w:uri="http://schemas.microsoft.com/office/word" w:val="1"/>
-    <w:compatSetting w:name="doNotFlipMirrorIndents" w:uri="http://schemas.microsoft.com/office/word" w:val="1"/>
-    <w:compatSetting w:name="differentiateMultirowTableHeaders" w:uri="http://schemas.microsoft.com/office/word" w:val="1"/>
-  </w:compat>
-  <w:rsids>
-    <w:rsidRoot w:val="00F71294"/>
-    <w:rsid w:val="00F71294"/>
-  </w:rsids>
-  <m:mathPr>
-    <m:mathFont m:val="Cambria Math"/>
-    <m:brkBin m:val="before"/>
-    <m:brkBinSub m:val="--"/>
-    <m:smallFrac m:val="0"/>
-    <m:dispDef/>
-    <m:lMargin m:val="0"/>
-    <m:rMargin m:val="0"/>
-    <m:defJc m:val="centerGroup"/>
-    <m:wrapIndent m:val="1440"/>
-    <m:intLim m:val="subSup"/>
-    <m:naryLim m:val="undOvr"/>
-  </m:mathPr>
-  <w:themeFontLang w:val="fr-CH"/>
-  <w:clrSchemeMapping w:bg1="light1" w:t1="dark1" w:bg2="light2" w:t2="dark2" w:accent1="accent1" w:accent2="accent2" w:accent3="accent3" w:accent4="accent4" w:accent5="accent5" w:accent6="accent6" w:hyperlink="hyperlink" w:followedHyperlink="followedHyperlink"/>
-  <w:decimalSymbol w:val="."/>
-  <w:listSeparator w:val=";"/>
-  <w15:chartTrackingRefBased/>
-</w:settings>
-</file>
-
-<file path=word/glossary/styles.xml><?xml version="1.0" encoding="utf-8"?>
-<w:styles xmlns:mc="http://schemas.openxmlformats.org/markup-compatibility/2006" xmlns:r="http://schemas.openxmlformats.org/officeDocument/2006/relationships" xmlns:w="http://schemas.openxmlformats.org/wordprocessingml/2006/main" xmlns:w14="http://schemas.microsoft.com/office/word/2010/wordml" xmlns:w15="http://schemas.microsoft.com/office/word/2012/wordml" xmlns:w16se="http://schemas.microsoft.com/office/word/2015/wordml/symex" mc:Ignorable="w14 w15 w16se">
-  <w:docDefaults>
-    <w:rPrDefault>
-      <w:rPr>
-        <w:rFonts w:asciiTheme="minorHAnsi" w:eastAsiaTheme="minorEastAsia" w:hAnsiTheme="minorHAnsi" w:cstheme="minorBidi"/>
-        <w:sz w:val="22"/>
-        <w:szCs w:val="22"/>
-        <w:lang w:val="fr-CH" w:eastAsia="fr-CH" w:bidi="ar-SA"/>
-      </w:rPr>
-    </w:rPrDefault>
-    <w:pPrDefault>
-      <w:pPr>
-        <w:spacing w:after="160" w:line="259" w:lineRule="auto"/>
-      </w:pPr>
-    </w:pPrDefault>
-  </w:docDefaults>
-  <w:latentStyles w:defLockedState="0" w:defUIPriority="99" w:defSemiHidden="0" w:defUnhideWhenUsed="0" w:defQFormat="0" w:count="371">
-    <w:lsdException w:name="Normal" w:uiPriority="0" w:qFormat="1"/>
-    <w:lsdException w:name="heading 1" w:uiPriority="9" w:qFormat="1"/>
-    <w:lsdException w:name="heading 2" w:semiHidden="1" w:uiPriority="9" w:unhideWhenUsed="1" w:qFormat="1"/>
-    <w:lsdException w:name="heading 3" w:semiHidden="1" w:uiPriority="9" w:unhideWhenUsed="1" w:qFormat="1"/>
-    <w:lsdException w:name="heading 4" w:semiHidden="1" w:uiPriority="9" w:unhideWhenUsed="1" w:qFormat="1"/>
-    <w:lsdException w:name="heading 5" w:semiHidden="1" w:uiPriority="9" w:unhideWhenUsed="1" w:qFormat="1"/>
-    <w:lsdException w:name="heading 6" w:semiHidden="1" w:uiPriority="9" w:unhideWhenUsed="1" w:qFormat="1"/>
-    <w:lsdException w:name="heading 7" w:semiHidden="1" w:uiPriority="9" w:unhideWhenUsed="1" w:qFormat="1"/>
-    <w:lsdException w:name="heading 8" w:semiHidden="1" w:uiPriority="9" w:unhideWhenUsed="1" w:qFormat="1"/>
-    <w:lsdException w:name="heading 9" w:semiHidden="1" w:uiPriority="9" w:unhideWhenUsed="1" w:qFormat="1"/>
-    <w:lsdException w:name="index 1" w:semiHidden="1" w:unhideWhenUsed="1"/>
-    <w:lsdException w:name="index 2" w:semiHidden="1" w:unhideWhenUsed="1"/>
-    <w:lsdException w:name="index 3" w:semiHidden="1" w:unhideWhenUsed="1"/>
-    <w:lsdException w:name="index 4" w:semiHidden="1" w:unhideWhenUsed="1"/>
-    <w:lsdException w:name="index 5" w:semiHidden="1" w:unhideWhenUsed="1"/>
-    <w:lsdException w:name="index 6" w:semiHidden="1" w:unhideWhenUsed="1"/>
-    <w:lsdException w:name="index 7" w:semiHidden="1" w:unhideWhenUsed="1"/>
-    <w:lsdException w:name="index 8" w:semiHidden="1" w:unhideWhenUsed="1"/>
-    <w:lsdException w:name="index 9" w:semiHidden="1" w:unhideWhenUsed="1"/>
-    <w:lsdException w:name="toc 1" w:semiHidden="1" w:uiPriority="39" w:unhideWhenUsed="1"/>
-    <w:lsdException w:name="toc 2" w:semiHidden="1" w:uiPriority="39" w:unhideWhenUsed="1"/>
-    <w:lsdException w:name="toc 3" w:semiHidden="1" w:uiPriority="39" w:unhideWhenUsed="1"/>
-    <w:lsdException w:name="toc 4" w:semiHidden="1" w:uiPriority="39" w:unhideWhenUsed="1"/>
-    <w:lsdException w:name="toc 5" w:semiHidden="1" w:uiPriority="39" w:unhideWhenUsed="1"/>
-    <w:lsdException w:name="toc 6" w:semiHidden="1" w:uiPriority="39" w:unhideWhenUsed="1"/>
-    <w:lsdException w:name="toc 7" w:semiHidden="1" w:uiPriority="39" w:unhideWhenUsed="1"/>
-    <w:lsdException w:name="toc 8" w:semiHidden="1" w:uiPriority="39" w:unhideWhenUsed="1"/>
-    <w:lsdException w:name="toc 9" w:semiHidden="1" w:uiPriority="39" w:unhideWhenUsed="1"/>
-    <w:lsdException w:name="Normal Indent" w:semiHidden="1" w:unhideWhenUsed="1"/>
-    <w:lsdException w:name="footnote text" w:semiHidden="1" w:unhideWhenUsed="1"/>
-    <w:lsdException w:name="annotation text" w:semiHidden="1" w:unhideWhenUsed="1"/>
-    <w:lsdException w:name="header" w:semiHidden="1" w:unhideWhenUsed="1"/>
-    <w:lsdException w:name="footer" w:semiHidden="1" w:unhideWhenUsed="1"/>
-    <w:lsdException w:name="index heading" w:semiHidden="1" w:unhideWhenUsed="1"/>
-    <w:lsdException w:name="caption" w:semiHidden="1" w:uiPriority="35" w:unhideWhenUsed="1" w:qFormat="1"/>
-    <w:lsdException w:name="table of figures" w:semiHidden="1" w:unhideWhenUsed="1"/>
-    <w:lsdException w:name="envelope address" w:semiHidden="1" w:unhideWhenUsed="1"/>
-    <w:lsdException w:name="envelope return" w:semiHidden="1" w:unhideWhenUsed="1"/>
-    <w:lsdException w:name="footnote reference" w:semiHidden="1" w:unhideWhenUsed="1"/>
-    <w:lsdException w:name="annotation reference" w:semiHidden="1" w:unhideWhenUsed="1"/>
-    <w:lsdException w:name="line number" w:semiHidden="1" w:unhideWhenUsed="1"/>
-    <w:lsdException w:name="page number" w:semiHidden="1" w:unhideWhenUsed="1"/>
-    <w:lsdException w:name="endnote reference" w:semiHidden="1" w:unhideWhenUsed="1"/>
-    <w:lsdException w:name="endnote text" w:semiHidden="1" w:unhideWhenUsed="1"/>
-    <w:lsdException w:name="table of authorities" w:semiHidden="1" w:unhideWhenUsed="1"/>
-    <w:lsdException w:name="macro" w:semiHidden="1" w:unhideWhenUsed="1"/>
-    <w:lsdException w:name="toa heading" w:semiHidden="1" w:unhideWhenUsed="1"/>
-    <w:lsdException w:name="List" w:semiHidden="1" w:unhideWhenUsed="1"/>
-    <w:lsdException w:name="List Bullet" w:semiHidden="1" w:unhideWhenUsed="1"/>
-    <w:lsdException w:name="List Number" w:semiHidden="1" w:unhideWhenUsed="1"/>
-    <w:lsdException w:name="List 2" w:semiHidden="1" w:unhideWhenUsed="1"/>
-    <w:lsdException w:name="List 3" w:semiHidden="1" w:unhideWhenUsed="1"/>
-    <w:lsdException w:name="List 4" w:semiHidden="1" w:unhideWhenUsed="1"/>
-    <w:lsdException w:name="List 5" w:semiHidden="1" w:unhideWhenUsed="1"/>
-    <w:lsdException w:name="List Bullet 2" w:semiHidden="1" w:unhideWhenUsed="1"/>
-    <w:lsdException w:name="List Bullet 3" w:semiHidden="1" w:unhideWhenUsed="1"/>
-    <w:lsdException w:name="List Bullet 4" w:semiHidden="1" w:unhideWhenUsed="1"/>
-    <w:lsdException w:name="List Bullet 5" w:semiHidden="1" w:unhideWhenUsed="1"/>
-    <w:lsdException w:name="List Number 2" w:semiHidden="1" w:unhideWhenUsed="1"/>
-    <w:lsdException w:name="List Number 3" w:semiHidden="1" w:unhideWhenUsed="1"/>
-    <w:lsdException w:name="List Number 4" w:semiHidden="1" w:unhideWhenUsed="1"/>
-    <w:lsdException w:name="List Number 5" w:semiHidden="1" w:unhideWhenUsed="1"/>
-    <w:lsdException w:name="Title" w:uiPriority="10" w:qFormat="1"/>
-    <w:lsdException w:name="Closing" w:semiHidden="1" w:unhideWhenUsed="1"/>
-    <w:lsdException w:name="Signature" w:semiHidden="1" w:unhideWhenUsed="1"/>
-    <w:lsdException w:name="Default Paragraph Font" w:semiHidden="1" w:uiPriority="1" w:unhideWhenUsed="1"/>
-    <w:lsdException w:name="Body Text" w:semiHidden="1" w:unhideWhenUsed="1"/>
-    <w:lsdException w:name="Body Text Indent" w:semiHidden="1" w:unhideWhenUsed="1"/>
-    <w:lsdException w:name="List Continue" w:semiHidden="1" w:unhideWhenUsed="1"/>
-    <w:lsdException w:name="List Continue 2" w:semiHidden="1" w:unhideWhenUsed="1"/>
-    <w:lsdException w:name="List Continue 3" w:semiHidden="1" w:unhideWhenUsed="1"/>
-    <w:lsdException w:name="List Continue 4" w:semiHidden="1" w:unhideWhenUsed="1"/>
-    <w:lsdException w:name="List Continue 5" w:semiHidden="1" w:unhideWhenUsed="1"/>
-    <w:lsdException w:name="Message Header" w:semiHidden="1" w:unhideWhenUsed="1"/>
-    <w:lsdException w:name="Subtitle" w:uiPriority="11" w:qFormat="1"/>
-    <w:lsdException w:name="Salutation" w:semiHidden="1" w:unhideWhenUsed="1"/>
-    <w:lsdException w:name="Date" w:semiHidden="1" w:unhideWhenUsed="1"/>
-    <w:lsdException w:name="Body Text First Indent" w:semiHidden="1" w:unhideWhenUsed="1"/>
-    <w:lsdException w:name="Body Text First Indent 2" w:semiHidden="1" w:unhideWhenUsed="1"/>
-    <w:lsdException w:name="Note Heading" w:semiHidden="1" w:unhideWhenUsed="1"/>
-    <w:lsdException w:name="Body Text 2" w:semiHidden="1" w:unhideWhenUsed="1"/>
-    <w:lsdException w:name="Body Text 3" w:semiHidden="1" w:unhideWhenUsed="1"/>
-    <w:lsdException w:name="Body Text Indent 2" w:semiHidden="1" w:unhideWhenUsed="1"/>
-    <w:lsdException w:name="Body Text Indent 3" w:semiHidden="1" w:unhideWhenUsed="1"/>
-    <w:lsdException w:name="Block Text" w:semiHidden="1" w:unhideWhenUsed="1"/>
-    <w:lsdException w:name="Hyperlink" w:semiHidden="1" w:unhideWhenUsed="1"/>
-    <w:lsdException w:name="FollowedHyperlink" w:semiHidden="1" w:unhideWhenUsed="1"/>
-    <w:lsdException w:name="Strong" w:uiPriority="22" w:qFormat="1"/>
-    <w:lsdException w:name="Emphasis" w:uiPriority="20" w:qFormat="1"/>
-    <w:lsdException w:name="Document Map" w:semiHidden="1" w:unhideWhenUsed="1"/>
-    <w:lsdException w:name="Plain Text" w:semiHidden="1" w:unhideWhenUsed="1"/>
-    <w:lsdException w:name="E-mail Signature" w:semiHidden="1" w:unhideWhenUsed="1"/>
-    <w:lsdException w:name="HTML Top of Form" w:semiHidden="1" w:unhideWhenUsed="1"/>
-    <w:lsdException w:name="HTML Bottom of Form" w:semiHidden="1" w:unhideWhenUsed="1"/>
-    <w:lsdException w:name="Normal (Web)" w:semiHidden="1" w:unhideWhenUsed="1"/>
-    <w:lsdException w:name="HTML Acronym" w:semiHidden="1" w:unhideWhenUsed="1"/>
-    <w:lsdException w:name="HTML Address" w:semiHidden="1" w:unhideWhenUsed="1"/>
-    <w:lsdException w:name="HTML Cite" w:semiHidden="1" w:unhideWhenUsed="1"/>
-    <w:lsdException w:name="HTML Code" w:semiHidden="1" w:unhideWhenUsed="1"/>
-    <w:lsdException w:name="HTML Definition" w:semiHidden="1" w:unhideWhenUsed="1"/>
-    <w:lsdException w:name="HTML Keyboard" w:semiHidden="1" w:unhideWhenUsed="1"/>
-    <w:lsdException w:name="HTML Preformatted" w:semiHidden="1" w:unhideWhenUsed="1"/>
-    <w:lsdException w:name="HTML Sample" w:semiHidden="1" w:unhideWhenUsed="1"/>
-    <w:lsdException w:name="HTML Typewriter" w:semiHidden="1" w:unhideWhenUsed="1"/>
-    <w:lsdException w:name="HTML Variable" w:semiHidden="1" w:unhideWhenUsed="1"/>
-    <w:lsdException w:name="Normal Table" w:semiHidden="1" w:unhideWhenUsed="1"/>
-    <w:lsdException w:name="annotation subject" w:semiHidden="1" w:unhideWhenUsed="1"/>
-    <w:lsdException w:name="No List" w:semiHidden="1" w:unhideWhenUsed="1"/>
-    <w:lsdException w:name="Outline List 1" w:semiHidden="1" w:unhideWhenUsed="1"/>
-    <w:lsdException w:name="Outline List 2" w:semiHidden="1" w:unhideWhenUsed="1"/>
-    <w:lsdException w:name="Outline List 3" w:semiHidden="1" w:unhideWhenUsed="1"/>
-    <w:lsdException w:name="Table Simple 1" w:semiHidden="1" w:unhideWhenUsed="1"/>
-    <w:lsdException w:name="Table Simple 2" w:semiHidden="1" w:unhideWhenUsed="1"/>
-    <w:lsdException w:name="Table Simple 3" w:semiHidden="1" w:unhideWhenUsed="1"/>
-    <w:lsdException w:name="Table Classic 1" w:semiHidden="1" w:unhideWhenUsed="1"/>
-    <w:lsdException w:name="Table Classic 2" w:semiHidden="1" w:unhideWhenUsed="1"/>
-    <w:lsdException w:name="Table Classic 3" w:semiHidden="1" w:unhideWhenUsed="1"/>
-    <w:lsdException w:name="Table Classic 4" w:semiHidden="1" w:unhideWhenUsed="1"/>
-    <w:lsdException w:name="Table Colorful 1" w:semiHidden="1" w:unhideWhenUsed="1"/>
-    <w:lsdException w:name="Table Colorful 2" w:semiHidden="1" w:unhideWhenUsed="1"/>
-    <w:lsdException w:name="Table Colorful 3" w:semiHidden="1" w:unhideWhenUsed="1"/>
-    <w:lsdException w:name="Table Columns 1" w:semiHidden="1" w:unhideWhenUsed="1"/>
-    <w:lsdException w:name="Table Columns 2" w:semiHidden="1" w:unhideWhenUsed="1"/>
-    <w:lsdException w:name="Table Columns 3" w:semiHidden="1" w:unhideWhenUsed="1"/>
-    <w:lsdException w:name="Table Columns 4" w:semiHidden="1" w:unhideWhenUsed="1"/>
-    <w:lsdException w:name="Table Columns 5" w:semiHidden="1" w:unhideWhenUsed="1"/>
-    <w:lsdException w:name="Table Grid 1" w:semiHidden="1" w:unhideWhenUsed="1"/>
-    <w:lsdException w:name="Table Grid 2" w:semiHidden="1" w:unhideWhenUsed="1"/>
-    <w:lsdException w:name="Table Grid 3" w:semiHidden="1" w:unhideWhenUsed="1"/>
-    <w:lsdException w:name="Table Grid 4" w:semiHidden="1" w:unhideWhenUsed="1"/>
-    <w:lsdException w:name="Table Grid 5" w:semiHidden="1" w:unhideWhenUsed="1"/>
-    <w:lsdException w:name="Table Grid 6" w:semiHidden="1" w:unhideWhenUsed="1"/>
-    <w:lsdException w:name="Table Grid 7" w:semiHidden="1" w:unhideWhenUsed="1"/>
-    <w:lsdException w:name="Table Grid 8" w:semiHidden="1" w:unhideWhenUsed="1"/>
-    <w:lsdException w:name="Table List 1" w:semiHidden="1" w:unhideWhenUsed="1"/>
-    <w:lsdException w:name="Table List 2" w:semiHidden="1" w:unhideWhenUsed="1"/>
-    <w:lsdException w:name="Table List 3" w:semiHidden="1" w:unhideWhenUsed="1"/>
-    <w:lsdException w:name="Table List 4" w:semiHidden="1" w:unhideWhenUsed="1"/>
-    <w:lsdException w:name="Table List 5" w:semiHidden="1" w:unhideWhenUsed="1"/>
-    <w:lsdException w:name="Table List 6" w:semiHidden="1" w:unhideWhenUsed="1"/>
-    <w:lsdException w:name="Table List 7" w:semiHidden="1" w:unhideWhenUsed="1"/>
-    <w:lsdException w:name="Table List 8" w:semiHidden="1" w:unhideWhenUsed="1"/>
-    <w:lsdException w:name="Table 3D effects 1" w:semiHidden="1" w:unhideWhenUsed="1"/>
-    <w:lsdException w:name="Table 3D effects 2" w:semiHidden="1" w:unhideWhenUsed="1"/>
-    <w:lsdException w:name="Table 3D effects 3" w:semiHidden="1" w:unhideWhenUsed="1"/>
-    <w:lsdException w:name="Table Contemporary" w:semiHidden="1" w:unhideWhenUsed="1"/>
-    <w:lsdException w:name="Table Elegant" w:semiHidden="1" w:unhideWhenUsed="1"/>
-    <w:lsdException w:name="Table Professional" w:semiHidden="1" w:unhideWhenUsed="1"/>
-    <w:lsdException w:name="Table Subtle 1" w:semiHidden="1" w:unhideWhenUsed="1"/>
-    <w:lsdException w:name="Table Subtle 2" w:semiHidden="1" w:unhideWhenUsed="1"/>
-    <w:lsdException w:name="Table Web 1" w:semiHidden="1" w:unhideWhenUsed="1"/>
-    <w:lsdException w:name="Table Web 2" w:semiHidden="1" w:unhideWhenUsed="1"/>
-    <w:lsdException w:name="Table Web 3" w:semiHidden="1" w:unhideWhenUsed="1"/>
-    <w:lsdException w:name="Balloon Text" w:semiHidden="1" w:unhideWhenUsed="1"/>
-    <w:lsdException w:name="Table Grid" w:uiPriority="39"/>
-    <w:lsdException w:name="Table Theme" w:semiHidden="1" w:unhideWhenUsed="1"/>
-    <w:lsdException w:name="Placeholder Text" w:semiHidden="1"/>
-    <w:lsdException w:name="No Spacing" w:uiPriority="1" w:qFormat="1"/>
-    <w:lsdException w:name="Light Shading" w:uiPriority="60"/>
-    <w:lsdException w:name="Light List" w:uiPriority="61"/>
-    <w:lsdException w:name="Light Grid" w:uiPriority="62"/>
-    <w:lsdException w:name="Medium Shading 1" w:uiPriority="63"/>
-    <w:lsdException w:name="Medium Shading 2" w:uiPriority="64"/>
-    <w:lsdException w:name="Medium List 1" w:uiPriority="65"/>
-    <w:lsdException w:name="Medium List 2" w:uiPriority="66"/>
-    <w:lsdException w:name="Medium Grid 1" w:uiPriority="67"/>
-    <w:lsdException w:name="Medium Grid 2" w:uiPriority="68"/>
-    <w:lsdException w:name="Medium Grid 3" w:uiPriority="69"/>
-    <w:lsdException w:name="Dark List" w:uiPriority="70"/>
-    <w:lsdException w:name="Colorful Shading" w:uiPriority="71"/>
-    <w:lsdException w:name="Colorful List" w:uiPriority="72"/>
-    <w:lsdException w:name="Colorful Grid" w:uiPriority="73"/>
-    <w:lsdException w:name="Light Shading Accent 1" w:uiPriority="60"/>
-    <w:lsdException w:name="Light List Accent 1" w:uiPriority="61"/>
-    <w:lsdException w:name="Light Grid Accent 1" w:uiPriority="62"/>
-    <w:lsdException w:name="Medium Shading 1 Accent 1" w:uiPriority="63"/>
-    <w:lsdException w:name="Medium Shading 2 Accent 1" w:uiPriority="64"/>
-    <w:lsdException w:name="Medium List 1 Accent 1" w:uiPriority="65"/>
-    <w:lsdException w:name="Revision" w:semiHidden="1"/>
-    <w:lsdException w:name="List Paragraph" w:uiPriority="34" w:qFormat="1"/>
-    <w:lsdException w:name="Quote" w:uiPriority="29" w:qFormat="1"/>
-    <w:lsdException w:name="Intense Quote" w:uiPriority="30" w:qFormat="1"/>
-    <w:lsdException w:name="Medium List 2 Accent 1" w:uiPriority="66"/>
-    <w:lsdException w:name="Medium Grid 1 Accent 1" w:uiPriority="67"/>
-    <w:lsdException w:name="Medium Grid 2 Accent 1" w:uiPriority="68"/>
-    <w:lsdException w:name="Medium Grid 3 Accent 1" w:uiPriority="69"/>
-    <w:lsdException w:name="Dark List Accent 1" w:uiPriority="70"/>
-    <w:lsdException w:name="Colorful Shading Accent 1" w:uiPriority="71"/>
-    <w:lsdException w:name="Colorful List Accent 1" w:uiPriority="72"/>
-    <w:lsdException w:name="Colorful Grid Accent 1" w:uiPriority="73"/>
-    <w:lsdException w:name="Light Shading Accent 2" w:uiPriority="60"/>
-    <w:lsdException w:name="Light List Accent 2" w:uiPriority="61"/>
-    <w:lsdException w:name="Light Grid Accent 2" w:uiPriority="62"/>
-    <w:lsdException w:name="Medium Shading 1 Accent 2" w:uiPriority="63"/>
-    <w:lsdException w:name="Medium Shading 2 Accent 2" w:uiPriority="64"/>
-    <w:lsdException w:name="Medium List 1 Accent 2" w:uiPriority="65"/>
-    <w:lsdException w:name="Medium List 2 Accent 2" w:uiPriority="66"/>
-    <w:lsdException w:name="Medium Grid 1 Accent 2" w:uiPriority="67"/>
-    <w:lsdException w:name="Medium Grid 2 Accent 2" w:uiPriority="68"/>
-    <w:lsdException w:name="Medium Grid 3 Accent 2" w:uiPriority="69"/>
-    <w:lsdException w:name="Dark List Accent 2" w:uiPriority="70"/>
-    <w:lsdException w:name="Colorful Shading Accent 2" w:uiPriority="71"/>
-    <w:lsdException w:name="Colorful List Accent 2" w:uiPriority="72"/>
-    <w:lsdException w:name="Colorful Grid Accent 2" w:uiPriority="73"/>
-    <w:lsdException w:name="Light Shading Accent 3" w:uiPriority="60"/>
-    <w:lsdException w:name="Light List Accent 3" w:uiPriority="61"/>
-    <w:lsdException w:name="Light Grid Accent 3" w:uiPriority="62"/>
-    <w:lsdException w:name="Medium Shading 1 Accent 3" w:uiPriority="63"/>
-    <w:lsdException w:name="Medium Shading 2 Accent 3" w:uiPriority="64"/>
-    <w:lsdException w:name="Medium List 1 Accent 3" w:uiPriority="65"/>
-    <w:lsdException w:name="Medium List 2 Accent 3" w:uiPriority="66"/>
-    <w:lsdException w:name="Medium Grid 1 Accent 3" w:uiPriority="67"/>
-    <w:lsdException w:name="Medium Grid 2 Accent 3" w:uiPriority="68"/>
-    <w:lsdException w:name="Medium Grid 3 Accent 3" w:uiPriority="69"/>
-    <w:lsdException w:name="Dark List Accent 3" w:uiPriority="70"/>
-    <w:lsdException w:name="Colorful Shading Accent 3" w:uiPriority="71"/>
-    <w:lsdException w:name="Colorful List Accent 3" w:uiPriority="72"/>
-    <w:lsdException w:name="Colorful Grid Accent 3" w:uiPriority="73"/>
-    <w:lsdException w:name="Light Shading Accent 4" w:uiPriority="60"/>
-    <w:lsdException w:name="Light List Accent 4" w:uiPriority="61"/>
-    <w:lsdException w:name="Light Grid Accent 4" w:uiPriority="62"/>
-    <w:lsdException w:name="Medium Shading 1 Accent 4" w:uiPriority="63"/>
-    <w:lsdException w:name="Medium Shading 2 Accent 4" w:uiPriority="64"/>
-    <w:lsdException w:name="Medium List 1 Accent 4" w:uiPriority="65"/>
-    <w:lsdException w:name="Medium List 2 Accent 4" w:uiPriority="66"/>
-    <w:lsdException w:name="Medium Grid 1 Accent 4" w:uiPriority="67"/>
-    <w:lsdException w:name="Medium Grid 2 Accent 4" w:uiPriority="68"/>
-    <w:lsdException w:name="Medium Grid 3 Accent 4" w:uiPriority="69"/>
-    <w:lsdException w:name="Dark List Accent 4" w:uiPriority="70"/>
-    <w:lsdException w:name="Colorful Shading Accent 4" w:uiPriority="71"/>
-    <w:lsdException w:name="Colorful List Accent 4" w:uiPriority="72"/>
-    <w:lsdException w:name="Colorful Grid Accent 4" w:uiPriority="73"/>
-    <w:lsdException w:name="Light Shading Accent 5" w:uiPriority="60"/>
-    <w:lsdException w:name="Light List Accent 5" w:uiPriority="61"/>
-    <w:lsdException w:name="Light Grid Accent 5" w:uiPriority="62"/>
-    <w:lsdException w:name="Medium Shading 1 Accent 5" w:uiPriority="63"/>
-    <w:lsdException w:name="Medium Shading 2 Accent 5" w:uiPriority="64"/>
-    <w:lsdException w:name="Medium List 1 Accent 5" w:uiPriority="65"/>
-    <w:lsdException w:name="Medium List 2 Accent 5" w:uiPriority="66"/>
-    <w:lsdException w:name="Medium Grid 1 Accent 5" w:uiPriority="67"/>
-    <w:lsdException w:name="Medium Grid 2 Accent 5" w:uiPriority="68"/>
-    <w:lsdException w:name="Medium Grid 3 Accent 5" w:uiPriority="69"/>
-    <w:lsdException w:name="Dark List Accent 5" w:uiPriority="70"/>
-    <w:lsdException w:name="Colorful Shading Accent 5" w:uiPriority="71"/>
-    <w:lsdException w:name="Colorful List Accent 5" w:uiPriority="72"/>
-    <w:lsdException w:name="Colorful Grid Accent 5" w:uiPriority="73"/>
-    <w:lsdException w:name="Light Shading Accent 6" w:uiPriority="60"/>
-    <w:lsdException w:name="Light List Accent 6" w:uiPriority="61"/>
-    <w:lsdException w:name="Light Grid Accent 6" w:uiPriority="62"/>
-    <w:lsdException w:name="Medium Shading 1 Accent 6" w:uiPriority="63"/>
-    <w:lsdException w:name="Medium Shading 2 Accent 6" w:uiPriority="64"/>
-    <w:lsdException w:name="Medium List 1 Accent 6" w:uiPriority="65"/>
-    <w:lsdException w:name="Medium List 2 Accent 6" w:uiPriority="66"/>
-    <w:lsdException w:name="Medium Grid 1 Accent 6" w:uiPriority="67"/>
-    <w:lsdException w:name="Medium Grid 2 Accent 6" w:uiPriority="68"/>
-    <w:lsdException w:name="Medium Grid 3 Accent 6" w:uiPriority="69"/>
-    <w:lsdException w:name="Dark List Accent 6" w:uiPriority="70"/>
-    <w:lsdException w:name="Colorful Shading Accent 6" w:uiPriority="71"/>
-    <w:lsdException w:name="Colorful List Accent 6" w:uiPriority="72"/>
-    <w:lsdException w:name="Colorful Grid Accent 6" w:uiPriority="73"/>
-    <w:lsdException w:name="Subtle Emphasis" w:uiPriority="19" w:qFormat="1"/>
-    <w:lsdException w:name="Intense Emphasis" w:uiPriority="21" w:qFormat="1"/>
-    <w:lsdException w:name="Subtle Reference" w:uiPriority="31" w:qFormat="1"/>
-    <w:lsdException w:name="Intense Reference" w:uiPriority="32" w:qFormat="1"/>
-    <w:lsdException w:name="Book Title" w:uiPriority="33" w:qFormat="1"/>
-    <w:lsdException w:name="Bibliography" w:semiHidden="1" w:uiPriority="37" w:unhideWhenUsed="1"/>
-    <w:lsdException w:name="TOC Heading" w:semiHidden="1" w:uiPriority="39" w:unhideWhenUsed="1" w:qFormat="1"/>
-    <w:lsdException w:name="Plain Table 1" w:uiPriority="41"/>
-    <w:lsdException w:name="Plain Table 2" w:uiPriority="42"/>
-    <w:lsdException w:name="Plain Table 3" w:uiPriority="43"/>
-    <w:lsdException w:name="Plain Table 4" w:uiPriority="44"/>
-    <w:lsdException w:name="Plain Table 5" w:uiPriority="45"/>
-    <w:lsdException w:name="Grid Table Light" w:uiPriority="40"/>
-    <w:lsdException w:name="Grid Table 1 Light" w:uiPriority="46"/>
-    <w:lsdException w:name="Grid Table 2" w:uiPriority="47"/>
-    <w:lsdException w:name="Grid Table 3" w:uiPriority="48"/>
-    <w:lsdException w:name="Grid Table 4" w:uiPriority="49"/>
-    <w:lsdException w:name="Grid Table 5 Dark" w:uiPriority="50"/>
-    <w:lsdException w:name="Grid Table 6 Colorful" w:uiPriority="51"/>
-    <w:lsdException w:name="Grid Table 7 Colorful" w:uiPriority="52"/>
-    <w:lsdException w:name="Grid Table 1 Light Accent 1" w:uiPriority="46"/>
-    <w:lsdException w:name="Grid Table 2 Accent 1" w:uiPriority="47"/>
-    <w:lsdException w:name="Grid Table 3 Accent 1" w:uiPriority="48"/>
-    <w:lsdException w:name="Grid Table 4 Accent 1" w:uiPriority="49"/>
-    <w:lsdException w:name="Grid Table 5 Dark Accent 1" w:uiPriority="50"/>
-    <w:lsdException w:name="Grid Table 6 Colorful Accent 1" w:uiPriority="51"/>
-    <w:lsdException w:name="Grid Table 7 Colorful Accent 1" w:uiPriority="52"/>
-    <w:lsdException w:name="Grid Table 1 Light Accent 2" w:uiPriority="46"/>
-    <w:lsdException w:name="Grid Table 2 Accent 2" w:uiPriority="47"/>
-    <w:lsdException w:name="Grid Table 3 Accent 2" w:uiPriority="48"/>
-    <w:lsdException w:name="Grid Table 4 Accent 2" w:uiPriority="49"/>
-    <w:lsdException w:name="Grid Table 5 Dark Accent 2" w:uiPriority="50"/>
-    <w:lsdException w:name="Grid Table 6 Colorful Accent 2" w:uiPriority="51"/>
-    <w:lsdException w:name="Grid Table 7 Colorful Accent 2" w:uiPriority="52"/>
-    <w:lsdException w:name="Grid Table 1 Light Accent 3" w:uiPriority="46"/>
-    <w:lsdException w:name="Grid Table 2 Accent 3" w:uiPriority="47"/>
-    <w:lsdException w:name="Grid Table 3 Accent 3" w:uiPriority="48"/>
-    <w:lsdException w:name="Grid Table 4 Accent 3" w:uiPriority="49"/>
-    <w:lsdException w:name="Grid Table 5 Dark Accent 3" w:uiPriority="50"/>
-    <w:lsdException w:name="Grid Table 6 Colorful Accent 3" w:uiPriority="51"/>
-    <w:lsdException w:name="Grid Table 7 Colorful Accent 3" w:uiPriority="52"/>
-    <w:lsdException w:name="Grid Table 1 Light Accent 4" w:uiPriority="46"/>
-    <w:lsdException w:name="Grid Table 2 Accent 4" w:uiPriority="47"/>
-    <w:lsdException w:name="Grid Table 3 Accent 4" w:uiPriority="48"/>
-    <w:lsdException w:name="Grid Table 4 Accent 4" w:uiPriority="49"/>
-    <w:lsdException w:name="Grid Table 5 Dark Accent 4" w:uiPriority="50"/>
-    <w:lsdException w:name="Grid Table 6 Colorful Accent 4" w:uiPriority="51"/>
-    <w:lsdException w:name="Grid Table 7 Colorful Accent 4" w:uiPriority="52"/>
-    <w:lsdException w:name="Grid Table 1 Light Accent 5" w:uiPriority="46"/>
-    <w:lsdException w:name="Grid Table 2 Accent 5" w:uiPriority="47"/>
-    <w:lsdException w:name="Grid Table 3 Accent 5" w:uiPriority="48"/>
-    <w:lsdException w:name="Grid Table 4 Accent 5" w:uiPriority="49"/>
-    <w:lsdException w:name="Grid Table 5 Dark Accent 5" w:uiPriority="50"/>
-    <w:lsdException w:name="Grid Table 6 Colorful Accent 5" w:uiPriority="51"/>
-    <w:lsdException w:name="Grid Table 7 Colorful Accent 5" w:uiPriority="52"/>
-    <w:lsdException w:name="Grid Table 1 Light Accent 6" w:uiPriority="46"/>
-    <w:lsdException w:name="Grid Table 2 Accent 6" w:uiPriority="47"/>
-    <w:lsdException w:name="Grid Table 3 Accent 6" w:uiPriority="48"/>
-    <w:lsdException w:name="Grid Table 4 Accent 6" w:uiPriority="49"/>
-    <w:lsdException w:name="Grid Table 5 Dark Accent 6" w:uiPriority="50"/>
-    <w:lsdException w:name="Grid Table 6 Colorful Accent 6" w:uiPriority="51"/>
-    <w:lsdException w:name="Grid Table 7 Colorful Accent 6" w:uiPriority="52"/>
-    <w:lsdException w:name="List Table 1 Light" w:uiPriority="46"/>
-    <w:lsdException w:name="List Table 2" w:uiPriority="47"/>
-    <w:lsdException w:name="List Table 3" w:uiPriority="48"/>
-    <w:lsdException w:name="List Table 4" w:uiPriority="49"/>
-    <w:lsdException w:name="List Table 5 Dark" w:uiPriority="50"/>
-    <w:lsdException w:name="List Table 6 Colorful" w:uiPriority="51"/>
-    <w:lsdException w:name="List Table 7 Colorful" w:uiPriority="52"/>
-    <w:lsdException w:name="List Table 1 Light Accent 1" w:uiPriority="46"/>
-    <w:lsdException w:name="List Table 2 Accent 1" w:uiPriority="47"/>
-    <w:lsdException w:name="List Table 3 Accent 1" w:uiPriority="48"/>
-    <w:lsdException w:name="List Table 4 Accent 1" w:uiPriority="49"/>
-    <w:lsdException w:name="List Table 5 Dark Accent 1" w:uiPriority="50"/>
-    <w:lsdException w:name="List Table 6 Colorful Accent 1" w:uiPriority="51"/>
-    <w:lsdException w:name="List Table 7 Colorful Accent 1" w:uiPriority="52"/>
-    <w:lsdException w:name="List Table 1 Light Accent 2" w:uiPriority="46"/>
-    <w:lsdException w:name="List Table 2 Accent 2" w:uiPriority="47"/>
-    <w:lsdException w:name="List Table 3 Accent 2" w:uiPriority="48"/>
-    <w:lsdException w:name="List Table 4 Accent 2" w:uiPriority="49"/>
-    <w:lsdException w:name="List Table 5 Dark Accent 2" w:uiPriority="50"/>
-    <w:lsdException w:name="List Table 6 Colorful Accent 2" w:uiPriority="51"/>
-    <w:lsdException w:name="List Table 7 Colorful Accent 2" w:uiPriority="52"/>
-    <w:lsdException w:name="List Table 1 Light Accent 3" w:uiPriority="46"/>
-    <w:lsdException w:name="List Table 2 Accent 3" w:uiPriority="47"/>
-    <w:lsdException w:name="List Table 3 Accent 3" w:uiPriority="48"/>
-    <w:lsdException w:name="List Table 4 Accent 3" w:uiPriority="49"/>
-    <w:lsdException w:name="List Table 5 Dark Accent 3" w:uiPriority="50"/>
-    <w:lsdException w:name="List Table 6 Colorful Accent 3" w:uiPriority="51"/>
-    <w:lsdException w:name="List Table 7 Colorful Accent 3" w:uiPriority="52"/>
-    <w:lsdException w:name="List Table 1 Light Accent 4" w:uiPriority="46"/>
-    <w:lsdException w:name="List Table 2 Accent 4" w:uiPriority="47"/>
-    <w:lsdException w:name="List Table 3 Accent 4" w:uiPriority="48"/>
-    <w:lsdException w:name="List Table 4 Accent 4" w:uiPriority="49"/>
-    <w:lsdException w:name="List Table 5 Dark Accent 4" w:uiPriority="50"/>
-    <w:lsdException w:name="List Table 6 Colorful Accent 4" w:uiPriority="51"/>
-    <w:lsdException w:name="List Table 7 Colorful Accent 4" w:uiPriority="52"/>
-    <w:lsdException w:name="List Table 1 Light Accent 5" w:uiPriority="46"/>
-    <w:lsdException w:name="List Table 2 Accent 5" w:uiPriority="47"/>
-    <w:lsdException w:name="List Table 3 Accent 5" w:uiPriority="48"/>
-    <w:lsdException w:name="List Table 4 Accent 5" w:uiPriority="49"/>
-    <w:lsdException w:name="List Table 5 Dark Accent 5" w:uiPriority="50"/>
-    <w:lsdException w:name="List Table 6 Colorful Accent 5" w:uiPriority="51"/>
-    <w:lsdException w:name="List Table 7 Colorful Accent 5" w:uiPriority="52"/>
-    <w:lsdException w:name="List Table 1 Light Accent 6" w:uiPriority="46"/>
-    <w:lsdException w:name="List Table 2 Accent 6" w:uiPriority="47"/>
-    <w:lsdException w:name="List Table 3 Accent 6" w:uiPriority="48"/>
-    <w:lsdException w:name="List Table 4 Accent 6" w:uiPriority="49"/>
-    <w:lsdException w:name="List Table 5 Dark Accent 6" w:uiPriority="50"/>
-    <w:lsdException w:name="List Table 6 Colorful Accent 6" w:uiPriority="51"/>
-    <w:lsdException w:name="List Table 7 Colorful Accent 6" w:uiPriority="52"/>
-  </w:latentStyles>
-  <w:style w:type="paragraph" w:default="1" w:styleId="Normal">
-    <w:name w:val="Normal"/>
-    <w:qFormat/>
-    <w:rsid w:val="00F71294"/>
-    <w:rPr>
-      <w:rFonts w:cs="Times New Roman"/>
-      <w:sz w:val="3276"/>
-      <w:szCs w:val="3276"/>
-    </w:rPr>
-  </w:style>
-  <w:style w:type="character" w:default="1" w:styleId="Policepardfaut">
-    <w:name w:val="Default Paragraph Font"/>
-    <w:uiPriority w:val="1"/>
-    <w:semiHidden/>
-    <w:unhideWhenUsed/>
-    <w:rsid w:val="00F71294"/>
-  </w:style>
-  <w:style w:type="table" w:default="1" w:styleId="TableauNormal">
-    <w:name w:val="Normal Table"/>
-    <w:uiPriority w:val="99"/>
-    <w:semiHidden/>
-    <w:unhideWhenUsed/>
-    <w:tblPr>
-      <w:tblInd w:w="0" w:type="dxa"/>
-      <w:tblCellMar>
-        <w:top w:w="0" w:type="dxa"/>
-        <w:left w:w="108" w:type="dxa"/>
-        <w:bottom w:w="0" w:type="dxa"/>
-        <w:right w:w="108" w:type="dxa"/>
-      </w:tblCellMar>
-    </w:tblPr>
-  </w:style>
-  <w:style w:type="numbering" w:default="1" w:styleId="Aucuneliste">
-    <w:name w:val="No List"/>
-    <w:uiPriority w:val="99"/>
-    <w:semiHidden/>
-    <w:unhideWhenUsed/>
-  </w:style>
-  <w:style w:type="character" w:styleId="Textedelespacerserv">
-    <w:name w:val="Placeholder Text"/>
-    <w:basedOn w:val="Policepardfaut"/>
-    <w:uiPriority w:val="99"/>
-    <w:semiHidden/>
-    <w:rsid w:val="00F71294"/>
-    <w:rPr>
-      <w:color w:val="808080"/>
-    </w:rPr>
-  </w:style>
-  <w:style w:type="paragraph" w:customStyle="1" w:styleId="DAD18FC3EF9F41B580B8460CC439D985">
-    <w:name w:val="DAD18FC3EF9F41B580B8460CC439D985"/>
-    <w:rsid w:val="00F71294"/>
-  </w:style>
-</w:styles>
-</file>
-
-<file path=word/glossary/webSettings.xml><?xml version="1.0" encoding="utf-8"?>
-<w:webSettings xmlns:mc="http://schemas.openxmlformats.org/markup-compatibility/2006" xmlns:r="http://schemas.openxmlformats.org/officeDocument/2006/relationships" xmlns:w="http://schemas.openxmlformats.org/wordprocessingml/2006/main" xmlns:w14="http://schemas.microsoft.com/office/word/2010/wordml" xmlns:w15="http://schemas.microsoft.com/office/word/2012/wordml" xmlns:w16se="http://schemas.microsoft.com/office/word/2015/wordml/symex" mc:Ignorable="w14 w15 w16se">
-  <w:optimizeForBrowser/>
-  <w:allowPNG/>
-</w:webSettings>
-</file>
-
 <file path=word/theme/theme1.xml><?xml version="1.0" encoding="utf-8"?>
 <a:theme xmlns:a="http://schemas.openxmlformats.org/drawingml/2006/main" name="Thème Office">
   <a:themeElements>
@@ -15758,7 +15271,7 @@
 </file>
 
 <file path=customXml/itemProps1.xml><?xml version="1.0" encoding="utf-8"?>
-<ds:datastoreItem xmlns:ds="http://schemas.openxmlformats.org/officeDocument/2006/customXml" ds:itemID="{20B05809-4DA1-4F08-B835-52D63294E687}">
+<ds:datastoreItem xmlns:ds="http://schemas.openxmlformats.org/officeDocument/2006/customXml" ds:itemID="{FC5FB1CF-9541-4177-938A-634B40BF9E92}">
   <ds:schemaRefs>
     <ds:schemaRef ds:uri="http://schemas.openxmlformats.org/officeDocument/2006/bibliography"/>
   </ds:schemaRefs>

</xml_diff>

<commit_message>
Update the caneva and put the encounteres difficulties
</commit_message>
<xml_diff>
--- a/123 - Caneva Documentation-ALESSIA-JORGE-PHILIPPE-ROMAIN.docx
+++ b/123 - Caneva Documentation-ALESSIA-JORGE-PHILIPPE-ROMAIN.docx
@@ -1,6 +1,6 @@
 
 <file path=word/document.xml><?xml version="1.0" encoding="utf-8"?>
-<w:document xmlns:wpc="http://schemas.microsoft.com/office/word/2010/wordprocessingCanvas" xmlns:cx="http://schemas.microsoft.com/office/drawing/2014/chartex" xmlns:cx1="http://schemas.microsoft.com/office/drawing/2015/9/8/chartex" xmlns:mc="http://schemas.openxmlformats.org/markup-compatibility/2006" xmlns:o="urn:schemas-microsoft-com:office:office" xmlns:r="http://schemas.openxmlformats.org/officeDocument/2006/relationships" xmlns:m="http://schemas.openxmlformats.org/officeDocument/2006/math" xmlns:v="urn:schemas-microsoft-com:vml" xmlns:wp14="http://schemas.microsoft.com/office/word/2010/wordprocessingDrawing" xmlns:wp="http://schemas.openxmlformats.org/drawingml/2006/wordprocessingDrawing" xmlns:w10="urn:schemas-microsoft-com:office:word" xmlns:w="http://schemas.openxmlformats.org/wordprocessingml/2006/main" xmlns:w14="http://schemas.microsoft.com/office/word/2010/wordml" xmlns:w15="http://schemas.microsoft.com/office/word/2012/wordml" xmlns:w16se="http://schemas.microsoft.com/office/word/2015/wordml/symex" xmlns:wpg="http://schemas.microsoft.com/office/word/2010/wordprocessingGroup" xmlns:wpi="http://schemas.microsoft.com/office/word/2010/wordprocessingInk" xmlns:wne="http://schemas.microsoft.com/office/word/2006/wordml" xmlns:wps="http://schemas.microsoft.com/office/word/2010/wordprocessingShape" mc:Ignorable="w14 w15 w16se wp14">
+<w:document xmlns:wpc="http://schemas.microsoft.com/office/word/2010/wordprocessingCanvas" xmlns:cx="http://schemas.microsoft.com/office/drawing/2014/chartex" xmlns:cx1="http://schemas.microsoft.com/office/drawing/2015/9/8/chartex" xmlns:cx2="http://schemas.microsoft.com/office/drawing/2015/10/21/chartex" xmlns:cx3="http://schemas.microsoft.com/office/drawing/2016/5/9/chartex" xmlns:cx4="http://schemas.microsoft.com/office/drawing/2016/5/10/chartex" xmlns:cx5="http://schemas.microsoft.com/office/drawing/2016/5/11/chartex" xmlns:cx6="http://schemas.microsoft.com/office/drawing/2016/5/12/chartex" xmlns:cx7="http://schemas.microsoft.com/office/drawing/2016/5/13/chartex" xmlns:cx8="http://schemas.microsoft.com/office/drawing/2016/5/14/chartex" xmlns:mc="http://schemas.openxmlformats.org/markup-compatibility/2006" xmlns:aink="http://schemas.microsoft.com/office/drawing/2016/ink" xmlns:am3d="http://schemas.microsoft.com/office/drawing/2017/model3d" xmlns:o="urn:schemas-microsoft-com:office:office" xmlns:oel="http://schemas.microsoft.com/office/2019/extlst" xmlns:r="http://schemas.openxmlformats.org/officeDocument/2006/relationships" xmlns:m="http://schemas.openxmlformats.org/officeDocument/2006/math" xmlns:v="urn:schemas-microsoft-com:vml" xmlns:wp14="http://schemas.microsoft.com/office/word/2010/wordprocessingDrawing" xmlns:wp="http://schemas.openxmlformats.org/drawingml/2006/wordprocessingDrawing" xmlns:w10="urn:schemas-microsoft-com:office:word" xmlns:w="http://schemas.openxmlformats.org/wordprocessingml/2006/main" xmlns:w14="http://schemas.microsoft.com/office/word/2010/wordml" xmlns:w15="http://schemas.microsoft.com/office/word/2012/wordml" xmlns:w16cex="http://schemas.microsoft.com/office/word/2018/wordml/cex" xmlns:w16cid="http://schemas.microsoft.com/office/word/2016/wordml/cid" xmlns:w16="http://schemas.microsoft.com/office/word/2018/wordml" xmlns:w16sdtdh="http://schemas.microsoft.com/office/word/2020/wordml/sdtdatahash" xmlns:w16se="http://schemas.microsoft.com/office/word/2015/wordml/symex" xmlns:wpg="http://schemas.microsoft.com/office/word/2010/wordprocessingGroup" xmlns:wpi="http://schemas.microsoft.com/office/word/2010/wordprocessingInk" xmlns:wne="http://schemas.microsoft.com/office/word/2006/wordml" xmlns:wps="http://schemas.microsoft.com/office/word/2010/wordprocessingShape" mc:Ignorable="w14 w15 w16se w16cid w16 w16cex w16sdtdh wp14">
   <w:body>
     <w:p>
       <w:pPr>
@@ -183,7 +183,7 @@
           <w:r>
             <w:fldChar w:fldCharType="separate"/>
           </w:r>
-          <w:hyperlink w:anchor="_Toc104368989" w:history="1">
+          <w:hyperlink w:anchor="_Toc106820843" w:history="1">
             <w:r>
               <w:rPr>
                 <w:rStyle w:val="Lienhypertexte"/>
@@ -210,7 +210,7 @@
                 <w:noProof/>
                 <w:webHidden/>
               </w:rPr>
-              <w:instrText xml:space="preserve"> PAGEREF _Toc104368989 \h </w:instrText>
+              <w:instrText xml:space="preserve"> PAGEREF _Toc106820843 \h </w:instrText>
             </w:r>
             <w:r>
               <w:rPr>
@@ -253,7 +253,7 @@
               <w:lang w:eastAsia="fr-CH"/>
             </w:rPr>
           </w:pPr>
-          <w:hyperlink w:anchor="_Toc104368990" w:history="1">
+          <w:hyperlink w:anchor="_Toc106820844" w:history="1">
             <w:r>
               <w:rPr>
                 <w:rStyle w:val="Lienhypertexte"/>
@@ -281,7 +281,7 @@
                 <w:noProof/>
                 <w:webHidden/>
               </w:rPr>
-              <w:instrText xml:space="preserve"> PAGEREF _Toc104368990 \h </w:instrText>
+              <w:instrText xml:space="preserve"> PAGEREF _Toc106820844 \h </w:instrText>
             </w:r>
             <w:r>
               <w:rPr>
@@ -324,7 +324,7 @@
               <w:lang w:eastAsia="fr-CH"/>
             </w:rPr>
           </w:pPr>
-          <w:hyperlink w:anchor="_Toc104368991" w:history="1">
+          <w:hyperlink w:anchor="_Toc106820845" w:history="1">
             <w:r>
               <w:rPr>
                 <w:rStyle w:val="Lienhypertexte"/>
@@ -352,7 +352,7 @@
                 <w:noProof/>
                 <w:webHidden/>
               </w:rPr>
-              <w:instrText xml:space="preserve"> PAGEREF _Toc104368991 \h </w:instrText>
+              <w:instrText xml:space="preserve"> PAGEREF _Toc106820845 \h </w:instrText>
             </w:r>
             <w:r>
               <w:rPr>
@@ -395,7 +395,7 @@
               <w:lang w:eastAsia="fr-CH"/>
             </w:rPr>
           </w:pPr>
-          <w:hyperlink w:anchor="_Toc104368992" w:history="1">
+          <w:hyperlink w:anchor="_Toc106820846" w:history="1">
             <w:r>
               <w:rPr>
                 <w:rStyle w:val="Lienhypertexte"/>
@@ -423,7 +423,7 @@
                 <w:noProof/>
                 <w:webHidden/>
               </w:rPr>
-              <w:instrText xml:space="preserve"> PAGEREF _Toc104368992 \h </w:instrText>
+              <w:instrText xml:space="preserve"> PAGEREF _Toc106820846 \h </w:instrText>
             </w:r>
             <w:r>
               <w:rPr>
@@ -466,7 +466,7 @@
               <w:lang w:eastAsia="fr-CH"/>
             </w:rPr>
           </w:pPr>
-          <w:hyperlink w:anchor="_Toc104368993" w:history="1">
+          <w:hyperlink w:anchor="_Toc106820847" w:history="1">
             <w:r>
               <w:rPr>
                 <w:rStyle w:val="Lienhypertexte"/>
@@ -494,7 +494,7 @@
                 <w:noProof/>
                 <w:webHidden/>
               </w:rPr>
-              <w:instrText xml:space="preserve"> PAGEREF _Toc104368993 \h </w:instrText>
+              <w:instrText xml:space="preserve"> PAGEREF _Toc106820847 \h </w:instrText>
             </w:r>
             <w:r>
               <w:rPr>
@@ -537,7 +537,7 @@
               <w:lang w:eastAsia="fr-CH"/>
             </w:rPr>
           </w:pPr>
-          <w:hyperlink w:anchor="_Toc104368994" w:history="1">
+          <w:hyperlink w:anchor="_Toc106820848" w:history="1">
             <w:r>
               <w:rPr>
                 <w:rStyle w:val="Lienhypertexte"/>
@@ -564,7 +564,7 @@
                 <w:noProof/>
                 <w:webHidden/>
               </w:rPr>
-              <w:instrText xml:space="preserve"> PAGEREF _Toc104368994 \h </w:instrText>
+              <w:instrText xml:space="preserve"> PAGEREF _Toc106820848 \h </w:instrText>
             </w:r>
             <w:r>
               <w:rPr>
@@ -607,7 +607,7 @@
               <w:lang w:eastAsia="fr-CH"/>
             </w:rPr>
           </w:pPr>
-          <w:hyperlink w:anchor="_Toc104368995" w:history="1">
+          <w:hyperlink w:anchor="_Toc106820849" w:history="1">
             <w:r>
               <w:rPr>
                 <w:rStyle w:val="Lienhypertexte"/>
@@ -635,7 +635,7 @@
                 <w:noProof/>
                 <w:webHidden/>
               </w:rPr>
-              <w:instrText xml:space="preserve"> PAGEREF _Toc104368995 \h </w:instrText>
+              <w:instrText xml:space="preserve"> PAGEREF _Toc106820849 \h </w:instrText>
             </w:r>
             <w:r>
               <w:rPr>
@@ -678,7 +678,7 @@
               <w:lang w:eastAsia="fr-CH"/>
             </w:rPr>
           </w:pPr>
-          <w:hyperlink w:anchor="_Toc104368996" w:history="1">
+          <w:hyperlink w:anchor="_Toc106820850" w:history="1">
             <w:r>
               <w:rPr>
                 <w:rStyle w:val="Lienhypertexte"/>
@@ -706,7 +706,7 @@
                 <w:noProof/>
                 <w:webHidden/>
               </w:rPr>
-              <w:instrText xml:space="preserve"> PAGEREF _Toc104368996 \h </w:instrText>
+              <w:instrText xml:space="preserve"> PAGEREF _Toc106820850 \h </w:instrText>
             </w:r>
             <w:r>
               <w:rPr>
@@ -749,7 +749,7 @@
               <w:lang w:eastAsia="fr-CH"/>
             </w:rPr>
           </w:pPr>
-          <w:hyperlink w:anchor="_Toc104368997" w:history="1">
+          <w:hyperlink w:anchor="_Toc106820851" w:history="1">
             <w:r>
               <w:rPr>
                 <w:rStyle w:val="Lienhypertexte"/>
@@ -777,7 +777,7 @@
                 <w:noProof/>
                 <w:webHidden/>
               </w:rPr>
-              <w:instrText xml:space="preserve"> PAGEREF _Toc104368997 \h </w:instrText>
+              <w:instrText xml:space="preserve"> PAGEREF _Toc106820851 \h </w:instrText>
             </w:r>
             <w:r>
               <w:rPr>
@@ -820,7 +820,7 @@
               <w:lang w:eastAsia="fr-CH"/>
             </w:rPr>
           </w:pPr>
-          <w:hyperlink w:anchor="_Toc104368998" w:history="1">
+          <w:hyperlink w:anchor="_Toc106820852" w:history="1">
             <w:r>
               <w:rPr>
                 <w:rStyle w:val="Lienhypertexte"/>
@@ -847,7 +847,7 @@
                 <w:noProof/>
                 <w:webHidden/>
               </w:rPr>
-              <w:instrText xml:space="preserve"> PAGEREF _Toc104368998 \h </w:instrText>
+              <w:instrText xml:space="preserve"> PAGEREF _Toc106820852 \h </w:instrText>
             </w:r>
             <w:r>
               <w:rPr>
@@ -867,7 +867,7 @@
                 <w:noProof/>
                 <w:webHidden/>
               </w:rPr>
-              <w:t>4</w:t>
+              <w:t>5</w:t>
             </w:r>
             <w:r>
               <w:rPr>
@@ -890,7 +890,7 @@
               <w:lang w:eastAsia="fr-CH"/>
             </w:rPr>
           </w:pPr>
-          <w:hyperlink w:anchor="_Toc104368999" w:history="1">
+          <w:hyperlink w:anchor="_Toc106820853" w:history="1">
             <w:r>
               <w:rPr>
                 <w:rStyle w:val="Lienhypertexte"/>
@@ -918,7 +918,7 @@
                 <w:noProof/>
                 <w:webHidden/>
               </w:rPr>
-              <w:instrText xml:space="preserve"> PAGEREF _Toc104368999 \h </w:instrText>
+              <w:instrText xml:space="preserve"> PAGEREF _Toc106820853 \h </w:instrText>
             </w:r>
             <w:r>
               <w:rPr>
@@ -938,7 +938,7 @@
                 <w:noProof/>
                 <w:webHidden/>
               </w:rPr>
-              <w:t>4</w:t>
+              <w:t>5</w:t>
             </w:r>
             <w:r>
               <w:rPr>
@@ -961,7 +961,7 @@
               <w:lang w:eastAsia="fr-CH"/>
             </w:rPr>
           </w:pPr>
-          <w:hyperlink w:anchor="_Toc104369000" w:history="1">
+          <w:hyperlink w:anchor="_Toc106820854" w:history="1">
             <w:r>
               <w:rPr>
                 <w:rStyle w:val="Lienhypertexte"/>
@@ -989,7 +989,7 @@
                 <w:noProof/>
                 <w:webHidden/>
               </w:rPr>
-              <w:instrText xml:space="preserve"> PAGEREF _Toc104369000 \h </w:instrText>
+              <w:instrText xml:space="preserve"> PAGEREF _Toc106820854 \h </w:instrText>
             </w:r>
             <w:r>
               <w:rPr>
@@ -1032,14 +1032,14 @@
               <w:lang w:eastAsia="fr-CH"/>
             </w:rPr>
           </w:pPr>
-          <w:hyperlink w:anchor="_Toc104369001" w:history="1">
+          <w:hyperlink w:anchor="_Toc106820855" w:history="1">
             <w:r>
               <w:rPr>
                 <w:rStyle w:val="Lienhypertexte"/>
                 <w:noProof/>
                 <w:lang w:eastAsia="fr-CH"/>
               </w:rPr>
-              <w:t xml:space="preserve">Difficultés rencontrées </w:t>
+              <w:t>Difficultés rencontrées</w:t>
             </w:r>
             <w:r>
               <w:rPr>
@@ -1067,7 +1067,7 @@
                 <w:noProof/>
                 <w:webHidden/>
               </w:rPr>
-              <w:instrText xml:space="preserve"> PAGEREF _Toc104369001 \h </w:instrText>
+              <w:instrText xml:space="preserve"> PAGEREF _Toc106820855 \h </w:instrText>
             </w:r>
             <w:r>
               <w:rPr>
@@ -1110,7 +1110,7 @@
               <w:lang w:eastAsia="fr-CH"/>
             </w:rPr>
           </w:pPr>
-          <w:hyperlink w:anchor="_Toc104369002" w:history="1">
+          <w:hyperlink w:anchor="_Toc106820856" w:history="1">
             <w:r>
               <w:rPr>
                 <w:rStyle w:val="Lienhypertexte"/>
@@ -1138,7 +1138,7 @@
                 <w:noProof/>
                 <w:webHidden/>
               </w:rPr>
-              <w:instrText xml:space="preserve"> PAGEREF _Toc104369002 \h </w:instrText>
+              <w:instrText xml:space="preserve"> PAGEREF _Toc106820856 \h </w:instrText>
             </w:r>
             <w:r>
               <w:rPr>
@@ -1181,7 +1181,7 @@
               <w:lang w:eastAsia="fr-CH"/>
             </w:rPr>
           </w:pPr>
-          <w:hyperlink w:anchor="_Toc104369003" w:history="1">
+          <w:hyperlink w:anchor="_Toc106820857" w:history="1">
             <w:r>
               <w:rPr>
                 <w:rStyle w:val="Lienhypertexte"/>
@@ -1209,7 +1209,7 @@
                 <w:noProof/>
                 <w:webHidden/>
               </w:rPr>
-              <w:instrText xml:space="preserve"> PAGEREF _Toc104369003 \h </w:instrText>
+              <w:instrText xml:space="preserve"> PAGEREF _Toc106820857 \h </w:instrText>
             </w:r>
             <w:r>
               <w:rPr>
@@ -1252,14 +1252,14 @@
               <w:lang w:eastAsia="fr-CH"/>
             </w:rPr>
           </w:pPr>
-          <w:hyperlink w:anchor="_Toc104369004" w:history="1">
+          <w:hyperlink w:anchor="_Toc106820858" w:history="1">
             <w:r>
               <w:rPr>
                 <w:rStyle w:val="Lienhypertexte"/>
                 <w:noProof/>
                 <w:lang w:eastAsia="fr-CH"/>
               </w:rPr>
-              <w:t>Difficultés rencontrées</w:t>
+              <w:t>Difficultés rencontrées :</w:t>
             </w:r>
             <w:r>
               <w:rPr>
@@ -1280,7 +1280,7 @@
                 <w:noProof/>
                 <w:webHidden/>
               </w:rPr>
-              <w:instrText xml:space="preserve"> PAGEREF _Toc104369004 \h </w:instrText>
+              <w:instrText xml:space="preserve"> PAGEREF _Toc106820858 \h </w:instrText>
             </w:r>
             <w:r>
               <w:rPr>
@@ -1300,7 +1300,7 @@
                 <w:noProof/>
                 <w:webHidden/>
               </w:rPr>
-              <w:t>6</w:t>
+              <w:t>7</w:t>
             </w:r>
             <w:r>
               <w:rPr>
@@ -1323,7 +1323,7 @@
               <w:lang w:eastAsia="fr-CH"/>
             </w:rPr>
           </w:pPr>
-          <w:hyperlink w:anchor="_Toc104369005" w:history="1">
+          <w:hyperlink w:anchor="_Toc106820859" w:history="1">
             <w:r>
               <w:rPr>
                 <w:rStyle w:val="Lienhypertexte"/>
@@ -1350,7 +1350,7 @@
                 <w:noProof/>
                 <w:webHidden/>
               </w:rPr>
-              <w:instrText xml:space="preserve"> PAGEREF _Toc104369005 \h </w:instrText>
+              <w:instrText xml:space="preserve"> PAGEREF _Toc106820859 \h </w:instrText>
             </w:r>
             <w:r>
               <w:rPr>
@@ -1370,7 +1370,7 @@
                 <w:noProof/>
                 <w:webHidden/>
               </w:rPr>
-              <w:t>7</w:t>
+              <w:t>8</w:t>
             </w:r>
             <w:r>
               <w:rPr>
@@ -1393,7 +1393,7 @@
               <w:lang w:eastAsia="fr-CH"/>
             </w:rPr>
           </w:pPr>
-          <w:hyperlink w:anchor="_Toc104369006" w:history="1">
+          <w:hyperlink w:anchor="_Toc106820860" w:history="1">
             <w:r>
               <w:rPr>
                 <w:rStyle w:val="Lienhypertexte"/>
@@ -1421,7 +1421,7 @@
                 <w:noProof/>
                 <w:webHidden/>
               </w:rPr>
-              <w:instrText xml:space="preserve"> PAGEREF _Toc104369006 \h </w:instrText>
+              <w:instrText xml:space="preserve"> PAGEREF _Toc106820860 \h </w:instrText>
             </w:r>
             <w:r>
               <w:rPr>
@@ -1441,7 +1441,7 @@
                 <w:noProof/>
                 <w:webHidden/>
               </w:rPr>
-              <w:t>7</w:t>
+              <w:t>8</w:t>
             </w:r>
             <w:r>
               <w:rPr>
@@ -1464,7 +1464,7 @@
               <w:lang w:eastAsia="fr-CH"/>
             </w:rPr>
           </w:pPr>
-          <w:hyperlink w:anchor="_Toc104369007" w:history="1">
+          <w:hyperlink w:anchor="_Toc106820861" w:history="1">
             <w:r>
               <w:rPr>
                 <w:rStyle w:val="Lienhypertexte"/>
@@ -1492,7 +1492,7 @@
                 <w:noProof/>
                 <w:webHidden/>
               </w:rPr>
-              <w:instrText xml:space="preserve"> PAGEREF _Toc104369007 \h </w:instrText>
+              <w:instrText xml:space="preserve"> PAGEREF _Toc106820861 \h </w:instrText>
             </w:r>
             <w:r>
               <w:rPr>
@@ -1512,7 +1512,7 @@
                 <w:noProof/>
                 <w:webHidden/>
               </w:rPr>
-              <w:t>7</w:t>
+              <w:t>8</w:t>
             </w:r>
             <w:r>
               <w:rPr>
@@ -1535,7 +1535,7 @@
               <w:lang w:eastAsia="fr-CH"/>
             </w:rPr>
           </w:pPr>
-          <w:hyperlink w:anchor="_Toc104369008" w:history="1">
+          <w:hyperlink w:anchor="_Toc106820862" w:history="1">
             <w:r>
               <w:rPr>
                 <w:rStyle w:val="Lienhypertexte"/>
@@ -1563,7 +1563,7 @@
                 <w:noProof/>
                 <w:webHidden/>
               </w:rPr>
-              <w:instrText xml:space="preserve"> PAGEREF _Toc104369008 \h </w:instrText>
+              <w:instrText xml:space="preserve"> PAGEREF _Toc106820862 \h </w:instrText>
             </w:r>
             <w:r>
               <w:rPr>
@@ -1583,7 +1583,7 @@
                 <w:noProof/>
                 <w:webHidden/>
               </w:rPr>
-              <w:t>7</w:t>
+              <w:t>8</w:t>
             </w:r>
             <w:r>
               <w:rPr>
@@ -1606,7 +1606,7 @@
               <w:lang w:eastAsia="fr-CH"/>
             </w:rPr>
           </w:pPr>
-          <w:hyperlink w:anchor="_Toc104369009" w:history="1">
+          <w:hyperlink w:anchor="_Toc106820863" w:history="1">
             <w:r>
               <w:rPr>
                 <w:rStyle w:val="Lienhypertexte"/>
@@ -1634,7 +1634,7 @@
                 <w:noProof/>
                 <w:webHidden/>
               </w:rPr>
-              <w:instrText xml:space="preserve"> PAGEREF _Toc104369009 \h </w:instrText>
+              <w:instrText xml:space="preserve"> PAGEREF _Toc106820863 \h </w:instrText>
             </w:r>
             <w:r>
               <w:rPr>
@@ -1654,7 +1654,7 @@
                 <w:noProof/>
                 <w:webHidden/>
               </w:rPr>
-              <w:t>7</w:t>
+              <w:t>8</w:t>
             </w:r>
             <w:r>
               <w:rPr>
@@ -1677,7 +1677,7 @@
               <w:lang w:eastAsia="fr-CH"/>
             </w:rPr>
           </w:pPr>
-          <w:hyperlink w:anchor="_Toc104369010" w:history="1">
+          <w:hyperlink w:anchor="_Toc106820864" w:history="1">
             <w:r>
               <w:rPr>
                 <w:rStyle w:val="Lienhypertexte"/>
@@ -1705,7 +1705,7 @@
                 <w:noProof/>
                 <w:webHidden/>
               </w:rPr>
-              <w:instrText xml:space="preserve"> PAGEREF _Toc104369010 \h </w:instrText>
+              <w:instrText xml:space="preserve"> PAGEREF _Toc106820864 \h </w:instrText>
             </w:r>
             <w:r>
               <w:rPr>
@@ -1725,7 +1725,7 @@
                 <w:noProof/>
                 <w:webHidden/>
               </w:rPr>
-              <w:t>8</w:t>
+              <w:t>9</w:t>
             </w:r>
             <w:r>
               <w:rPr>
@@ -1748,7 +1748,7 @@
               <w:lang w:eastAsia="fr-CH"/>
             </w:rPr>
           </w:pPr>
-          <w:hyperlink w:anchor="_Toc104369011" w:history="1">
+          <w:hyperlink w:anchor="_Toc106820865" w:history="1">
             <w:r>
               <w:rPr>
                 <w:rStyle w:val="Lienhypertexte"/>
@@ -1776,7 +1776,7 @@
                 <w:noProof/>
                 <w:webHidden/>
               </w:rPr>
-              <w:instrText xml:space="preserve"> PAGEREF _Toc104369011 \h </w:instrText>
+              <w:instrText xml:space="preserve"> PAGEREF _Toc106820865 \h </w:instrText>
             </w:r>
             <w:r>
               <w:rPr>
@@ -1796,7 +1796,7 @@
                 <w:noProof/>
                 <w:webHidden/>
               </w:rPr>
-              <w:t>8</w:t>
+              <w:t>9</w:t>
             </w:r>
             <w:r>
               <w:rPr>
@@ -1819,7 +1819,7 @@
               <w:lang w:eastAsia="fr-CH"/>
             </w:rPr>
           </w:pPr>
-          <w:hyperlink w:anchor="_Toc104369012" w:history="1">
+          <w:hyperlink w:anchor="_Toc106820866" w:history="1">
             <w:r>
               <w:rPr>
                 <w:rStyle w:val="Lienhypertexte"/>
@@ -1847,7 +1847,7 @@
                 <w:noProof/>
                 <w:webHidden/>
               </w:rPr>
-              <w:instrText xml:space="preserve"> PAGEREF _Toc104369012 \h </w:instrText>
+              <w:instrText xml:space="preserve"> PAGEREF _Toc106820866 \h </w:instrText>
             </w:r>
             <w:r>
               <w:rPr>
@@ -1867,7 +1867,7 @@
                 <w:noProof/>
                 <w:webHidden/>
               </w:rPr>
-              <w:t>8</w:t>
+              <w:t>9</w:t>
             </w:r>
             <w:r>
               <w:rPr>
@@ -1890,7 +1890,7 @@
               <w:lang w:eastAsia="fr-CH"/>
             </w:rPr>
           </w:pPr>
-          <w:hyperlink w:anchor="_Toc104369013" w:history="1">
+          <w:hyperlink w:anchor="_Toc106820867" w:history="1">
             <w:r>
               <w:rPr>
                 <w:rStyle w:val="Lienhypertexte"/>
@@ -1917,7 +1917,7 @@
                 <w:noProof/>
                 <w:webHidden/>
               </w:rPr>
-              <w:instrText xml:space="preserve"> PAGEREF _Toc104369013 \h </w:instrText>
+              <w:instrText xml:space="preserve"> PAGEREF _Toc106820867 \h </w:instrText>
             </w:r>
             <w:r>
               <w:rPr>
@@ -1937,7 +1937,7 @@
                 <w:noProof/>
                 <w:webHidden/>
               </w:rPr>
-              <w:t>9</w:t>
+              <w:t>10</w:t>
             </w:r>
             <w:r>
               <w:rPr>
@@ -1960,7 +1960,7 @@
               <w:lang w:eastAsia="fr-CH"/>
             </w:rPr>
           </w:pPr>
-          <w:hyperlink w:anchor="_Toc104369014" w:history="1">
+          <w:hyperlink w:anchor="_Toc106820868" w:history="1">
             <w:r>
               <w:rPr>
                 <w:rStyle w:val="Lienhypertexte"/>
@@ -1988,7 +1988,7 @@
                 <w:noProof/>
                 <w:webHidden/>
               </w:rPr>
-              <w:instrText xml:space="preserve"> PAGEREF _Toc104369014 \h </w:instrText>
+              <w:instrText xml:space="preserve"> PAGEREF _Toc106820868 \h </w:instrText>
             </w:r>
             <w:r>
               <w:rPr>
@@ -2008,7 +2008,7 @@
                 <w:noProof/>
                 <w:webHidden/>
               </w:rPr>
-              <w:t>9</w:t>
+              <w:t>10</w:t>
             </w:r>
             <w:r>
               <w:rPr>
@@ -2031,7 +2031,7 @@
               <w:lang w:eastAsia="fr-CH"/>
             </w:rPr>
           </w:pPr>
-          <w:hyperlink w:anchor="_Toc104369015" w:history="1">
+          <w:hyperlink w:anchor="_Toc106820869" w:history="1">
             <w:r>
               <w:rPr>
                 <w:rStyle w:val="Lienhypertexte"/>
@@ -2059,7 +2059,7 @@
                 <w:noProof/>
                 <w:webHidden/>
               </w:rPr>
-              <w:instrText xml:space="preserve"> PAGEREF _Toc104369015 \h </w:instrText>
+              <w:instrText xml:space="preserve"> PAGEREF _Toc106820869 \h </w:instrText>
             </w:r>
             <w:r>
               <w:rPr>
@@ -2079,7 +2079,7 @@
                 <w:noProof/>
                 <w:webHidden/>
               </w:rPr>
-              <w:t>9</w:t>
+              <w:t>10</w:t>
             </w:r>
             <w:r>
               <w:rPr>
@@ -2102,7 +2102,7 @@
               <w:lang w:eastAsia="fr-CH"/>
             </w:rPr>
           </w:pPr>
-          <w:hyperlink w:anchor="_Toc104369016" w:history="1">
+          <w:hyperlink w:anchor="_Toc106820870" w:history="1">
             <w:r>
               <w:rPr>
                 <w:rStyle w:val="Lienhypertexte"/>
@@ -2130,7 +2130,7 @@
                 <w:noProof/>
                 <w:webHidden/>
               </w:rPr>
-              <w:instrText xml:space="preserve"> PAGEREF _Toc104369016 \h </w:instrText>
+              <w:instrText xml:space="preserve"> PAGEREF _Toc106820870 \h </w:instrText>
             </w:r>
             <w:r>
               <w:rPr>
@@ -2150,7 +2150,7 @@
                 <w:noProof/>
                 <w:webHidden/>
               </w:rPr>
-              <w:t>9</w:t>
+              <w:t>10</w:t>
             </w:r>
             <w:r>
               <w:rPr>
@@ -2173,7 +2173,7 @@
               <w:lang w:eastAsia="fr-CH"/>
             </w:rPr>
           </w:pPr>
-          <w:hyperlink w:anchor="_Toc104369017" w:history="1">
+          <w:hyperlink w:anchor="_Toc106820871" w:history="1">
             <w:r>
               <w:rPr>
                 <w:rStyle w:val="Lienhypertexte"/>
@@ -2200,7 +2200,7 @@
                 <w:noProof/>
                 <w:webHidden/>
               </w:rPr>
-              <w:instrText xml:space="preserve"> PAGEREF _Toc104369017 \h </w:instrText>
+              <w:instrText xml:space="preserve"> PAGEREF _Toc106820871 \h </w:instrText>
             </w:r>
             <w:r>
               <w:rPr>
@@ -2220,7 +2220,7 @@
                 <w:noProof/>
                 <w:webHidden/>
               </w:rPr>
-              <w:t>10</w:t>
+              <w:t>11</w:t>
             </w:r>
             <w:r>
               <w:rPr>
@@ -2243,7 +2243,7 @@
               <w:lang w:eastAsia="fr-CH"/>
             </w:rPr>
           </w:pPr>
-          <w:hyperlink w:anchor="_Toc104369018" w:history="1">
+          <w:hyperlink w:anchor="_Toc106820872" w:history="1">
             <w:r>
               <w:rPr>
                 <w:rStyle w:val="Lienhypertexte"/>
@@ -2271,7 +2271,7 @@
                 <w:noProof/>
                 <w:webHidden/>
               </w:rPr>
-              <w:instrText xml:space="preserve"> PAGEREF _Toc104369018 \h </w:instrText>
+              <w:instrText xml:space="preserve"> PAGEREF _Toc106820872 \h </w:instrText>
             </w:r>
             <w:r>
               <w:rPr>
@@ -2291,7 +2291,7 @@
                 <w:noProof/>
                 <w:webHidden/>
               </w:rPr>
-              <w:t>10</w:t>
+              <w:t>11</w:t>
             </w:r>
             <w:r>
               <w:rPr>
@@ -2326,7 +2326,7 @@
       <w:r>
         <w:br w:type="page"/>
       </w:r>
-      <w:bookmarkStart w:id="0" w:name="_Toc104368989"/>
+      <w:bookmarkStart w:id="0" w:name="_Toc106820843"/>
       <w:r>
         <w:lastRenderedPageBreak/>
         <w:t>Installation du serveur</w:t>
@@ -2340,7 +2340,7 @@
           <w:lang w:eastAsia="fr-CH"/>
         </w:rPr>
       </w:pPr>
-      <w:bookmarkStart w:id="1" w:name="_Toc104368990"/>
+      <w:bookmarkStart w:id="1" w:name="_Toc106820844"/>
       <w:r>
         <w:rPr>
           <w:lang w:eastAsia="fr-CH"/>
@@ -2475,7 +2475,7 @@
           <w:lang w:eastAsia="fr-CH"/>
         </w:rPr>
       </w:pPr>
-      <w:bookmarkStart w:id="2" w:name="_Toc104368991"/>
+      <w:bookmarkStart w:id="2" w:name="_Toc106820845"/>
       <w:r>
         <w:rPr>
           <w:lang w:eastAsia="fr-CH"/>
@@ -2791,7 +2791,7 @@
           <w:lang w:eastAsia="fr-CH"/>
         </w:rPr>
       </w:pPr>
-      <w:bookmarkStart w:id="3" w:name="_Toc104368992"/>
+      <w:bookmarkStart w:id="3" w:name="_Toc106820846"/>
       <w:r>
         <w:rPr>
           <w:lang w:eastAsia="fr-CH"/>
@@ -2832,7 +2832,7 @@
           <w:lang w:eastAsia="fr-CH"/>
         </w:rPr>
       </w:pPr>
-      <w:bookmarkStart w:id="4" w:name="_Toc104368993"/>
+      <w:bookmarkStart w:id="4" w:name="_Toc106820847"/>
       <w:r>
         <w:rPr>
           <w:lang w:eastAsia="fr-CH"/>
@@ -2852,7 +2852,7 @@
       <w:pPr>
         <w:pStyle w:val="Titre1"/>
       </w:pPr>
-      <w:bookmarkStart w:id="5" w:name="_Toc104368994"/>
+      <w:bookmarkStart w:id="5" w:name="_Toc106820848"/>
       <w:r>
         <w:t>DHCP</w:t>
       </w:r>
@@ -2865,7 +2865,7 @@
           <w:lang w:eastAsia="fr-CH"/>
         </w:rPr>
       </w:pPr>
-      <w:bookmarkStart w:id="6" w:name="_Toc104368995"/>
+      <w:bookmarkStart w:id="6" w:name="_Toc106820849"/>
       <w:r>
         <w:rPr>
           <w:lang w:eastAsia="fr-CH"/>
@@ -2959,7 +2959,7 @@
           <w:lang w:eastAsia="fr-CH"/>
         </w:rPr>
       </w:pPr>
-      <w:bookmarkStart w:id="7" w:name="_Toc104368996"/>
+      <w:bookmarkStart w:id="7" w:name="_Toc106820850"/>
       <w:r>
         <w:rPr>
           <w:lang w:eastAsia="fr-CH"/>
@@ -3720,7 +3720,7 @@
           <w:lang w:eastAsia="fr-CH"/>
         </w:rPr>
       </w:pPr>
-      <w:bookmarkStart w:id="8" w:name="_Toc104368997"/>
+      <w:bookmarkStart w:id="8" w:name="_Toc106820851"/>
       <w:r>
         <w:rPr>
           <w:lang w:eastAsia="fr-CH"/>
@@ -3728,6 +3728,125 @@
         <w:t>Difficultés rencontrées</w:t>
       </w:r>
       <w:bookmarkEnd w:id="8"/>
+      <w:r>
+        <w:rPr>
+          <w:lang w:eastAsia="fr-CH"/>
+        </w:rPr>
+        <w:t xml:space="preserve"> </w:t>
+      </w:r>
+    </w:p>
+    <w:p>
+      <w:pPr>
+        <w:rPr>
+          <w:lang w:eastAsia="fr-CH"/>
+        </w:rPr>
+      </w:pPr>
+      <w:r>
+        <w:rPr>
+          <w:lang w:eastAsia="fr-CH"/>
+        </w:rPr>
+        <w:t xml:space="preserve">Alessia </w:t>
+      </w:r>
+      <w:proofErr w:type="gramStart"/>
+      <w:r>
+        <w:rPr>
+          <w:lang w:eastAsia="fr-CH"/>
+        </w:rPr>
+        <w:t>/  Jorge</w:t>
+      </w:r>
+      <w:proofErr w:type="gramEnd"/>
+      <w:r>
+        <w:rPr>
+          <w:lang w:eastAsia="fr-CH"/>
+        </w:rPr>
+        <w:t xml:space="preserve"> </w:t>
+      </w:r>
+      <w:r>
+        <w:rPr>
+          <w:lang w:eastAsia="fr-CH"/>
+        </w:rPr>
+        <w:sym w:font="Wingdings" w:char="F0E0"/>
+      </w:r>
+      <w:r>
+        <w:rPr>
+          <w:lang w:eastAsia="fr-CH"/>
+        </w:rPr>
+        <w:t xml:space="preserve"> problème de compréhension des différents exercices Moodle</w:t>
+      </w:r>
+    </w:p>
+    <w:p>
+      <w:pPr>
+        <w:rPr>
+          <w:lang w:eastAsia="fr-CH"/>
+        </w:rPr>
+      </w:pPr>
+      <w:r>
+        <w:rPr>
+          <w:lang w:eastAsia="fr-CH"/>
+        </w:rPr>
+        <w:t xml:space="preserve">Romain / Philippe </w:t>
+      </w:r>
+      <w:r>
+        <w:rPr>
+          <w:lang w:eastAsia="fr-CH"/>
+        </w:rPr>
+        <w:sym w:font="Wingdings" w:char="F0E0"/>
+      </w:r>
+      <w:r>
+        <w:rPr>
+          <w:lang w:eastAsia="fr-CH"/>
+        </w:rPr>
+        <w:t xml:space="preserve"> Malentendu provoquant </w:t>
+      </w:r>
+      <w:proofErr w:type="gramStart"/>
+      <w:r>
+        <w:rPr>
+          <w:lang w:eastAsia="fr-CH"/>
+        </w:rPr>
+        <w:t>la recommencement</w:t>
+      </w:r>
+      <w:proofErr w:type="gramEnd"/>
+      <w:r>
+        <w:rPr>
+          <w:lang w:eastAsia="fr-CH"/>
+        </w:rPr>
+        <w:t xml:space="preserve"> du </w:t>
+      </w:r>
+      <w:proofErr w:type="spellStart"/>
+      <w:r>
+        <w:rPr>
+          <w:lang w:eastAsia="fr-CH"/>
+        </w:rPr>
+        <w:t>sevreur</w:t>
+      </w:r>
+      <w:proofErr w:type="spellEnd"/>
+    </w:p>
+    <w:p>
+      <w:pPr>
+        <w:pStyle w:val="Titre1"/>
+      </w:pPr>
+      <w:bookmarkStart w:id="9" w:name="_Toc106820852"/>
+      <w:r>
+        <w:lastRenderedPageBreak/>
+        <w:t>DNS</w:t>
+      </w:r>
+      <w:bookmarkEnd w:id="9"/>
+    </w:p>
+    <w:p>
+      <w:pPr>
+        <w:pStyle w:val="Titre2"/>
+        <w:rPr>
+          <w:lang w:eastAsia="fr-CH"/>
+        </w:rPr>
+      </w:pPr>
+      <w:bookmarkStart w:id="10" w:name="_Toc106820853"/>
+      <w:r>
+        <w:rPr>
+          <w:lang w:eastAsia="fr-CH"/>
+        </w:rPr>
+        <w:t>Options d’installation</w:t>
+      </w:r>
+      <w:bookmarkEnd w:id="10"/>
       <w:r>
         <w:rPr>
           <w:lang w:eastAsia="fr-CH"/>
@@ -3750,39 +3869,7 @@
         <w:rPr>
           <w:lang w:eastAsia="fr-CH"/>
         </w:rPr>
-        <w:t>Quelques difficultés au niveau compréhension de l’exercice</w:t>
-      </w:r>
-    </w:p>
-    <w:p>
-      <w:pPr>
-        <w:pStyle w:val="Titre1"/>
-      </w:pPr>
-      <w:bookmarkStart w:id="9" w:name="_Toc104368998"/>
-      <w:r>
-        <w:t>DNS</w:t>
-      </w:r>
-      <w:bookmarkEnd w:id="9"/>
-    </w:p>
-    <w:p>
-      <w:pPr>
-        <w:pStyle w:val="Titre2"/>
-        <w:rPr>
-          <w:lang w:eastAsia="fr-CH"/>
-        </w:rPr>
-      </w:pPr>
-      <w:bookmarkStart w:id="10" w:name="_Toc104368999"/>
-      <w:r>
-        <w:rPr>
-          <w:lang w:eastAsia="fr-CH"/>
-        </w:rPr>
-        <w:t>Options d’installation</w:t>
-      </w:r>
-      <w:bookmarkEnd w:id="10"/>
-      <w:r>
-        <w:rPr>
-          <w:lang w:eastAsia="fr-CH"/>
-        </w:rPr>
-        <w:t xml:space="preserve"> </w:t>
+        <w:t xml:space="preserve">DNS – Go To </w:t>
       </w:r>
     </w:p>
     <w:p>
@@ -3798,24 +3885,6 @@
       </w:pPr>
       <w:r>
         <w:rPr>
-          <w:lang w:eastAsia="fr-CH"/>
-        </w:rPr>
-        <w:t xml:space="preserve">DNS – Go To </w:t>
-      </w:r>
-    </w:p>
-    <w:p>
-      <w:pPr>
-        <w:pStyle w:val="Paragraphedeliste"/>
-        <w:numPr>
-          <w:ilvl w:val="0"/>
-          <w:numId w:val="35"/>
-        </w:numPr>
-        <w:rPr>
-          <w:lang w:eastAsia="fr-CH"/>
-        </w:rPr>
-      </w:pPr>
-      <w:r>
-        <w:rPr>
           <w:rFonts w:ascii="Segoe UI" w:hAnsi="Segoe UI" w:cs="Segoe UI"/>
           <w:color w:val="212529"/>
           <w:shd w:val="clear" w:color="auto" w:fill="FFFFFF"/>
@@ -3830,12 +3899,11 @@
           <w:lang w:eastAsia="fr-CH"/>
         </w:rPr>
       </w:pPr>
-      <w:bookmarkStart w:id="11" w:name="_Toc104369000"/>
-      <w:r>
-        <w:rPr>
-          <w:lang w:eastAsia="fr-CH"/>
-        </w:rPr>
-        <w:lastRenderedPageBreak/>
+      <w:bookmarkStart w:id="11" w:name="_Toc106820854"/>
+      <w:r>
+        <w:rPr>
+          <w:lang w:eastAsia="fr-CH"/>
+        </w:rPr>
         <w:t>Opérations effectuées</w:t>
       </w:r>
       <w:bookmarkEnd w:id="11"/>
@@ -4354,7 +4422,7 @@
           <w:lang w:eastAsia="fr-CH"/>
         </w:rPr>
       </w:pPr>
-      <w:bookmarkStart w:id="12" w:name="_Toc104369001"/>
+      <w:bookmarkStart w:id="12" w:name="_Toc106820855"/>
       <w:r>
         <w:rPr>
           <w:lang w:eastAsia="fr-CH"/>
@@ -4380,7 +4448,7 @@
           <w:lang w:eastAsia="fr-CH"/>
         </w:rPr>
       </w:pPr>
-      <w:bookmarkStart w:id="13" w:name="_Toc104369002"/>
+      <w:bookmarkStart w:id="13" w:name="_Toc106820856"/>
       <w:r>
         <w:rPr>
           <w:lang w:eastAsia="fr-CH"/>
@@ -4428,7 +4496,7 @@
           <w:lang w:eastAsia="fr-CH"/>
         </w:rPr>
       </w:pPr>
-      <w:bookmarkStart w:id="14" w:name="_Toc104369003"/>
+      <w:bookmarkStart w:id="14" w:name="_Toc106820857"/>
       <w:r>
         <w:rPr>
           <w:lang w:eastAsia="fr-CH"/>
@@ -4756,6 +4824,7 @@
         </w:rPr>
         <w:t xml:space="preserve"> </w:t>
       </w:r>
+      <w:proofErr w:type="spellStart"/>
       <w:proofErr w:type="gramStart"/>
       <w:r>
         <w:rPr>
@@ -4763,6 +4832,7 @@
         </w:rPr>
         <w:t>romain.lenoir</w:t>
       </w:r>
+      <w:proofErr w:type="spellEnd"/>
       <w:proofErr w:type="gramEnd"/>
       <w:r>
         <w:rPr>
@@ -4782,7 +4852,49 @@
         <w:rPr>
           <w:lang w:eastAsia="fr-CH"/>
         </w:rPr>
-        <w:t>, loïc.viret, alessia.mavraj, jorge.miguel, francis.varela</w:t>
+        <w:t xml:space="preserve">, </w:t>
+      </w:r>
+      <w:proofErr w:type="spellStart"/>
+      <w:r>
+        <w:rPr>
+          <w:lang w:eastAsia="fr-CH"/>
+        </w:rPr>
+        <w:t>loïc.viret</w:t>
+      </w:r>
+      <w:proofErr w:type="spellEnd"/>
+      <w:r>
+        <w:rPr>
+          <w:lang w:eastAsia="fr-CH"/>
+        </w:rPr>
+        <w:t xml:space="preserve">, </w:t>
+      </w:r>
+      <w:proofErr w:type="spellStart"/>
+      <w:r>
+        <w:rPr>
+          <w:lang w:eastAsia="fr-CH"/>
+        </w:rPr>
+        <w:t>alessia.mavraj</w:t>
+      </w:r>
+      <w:proofErr w:type="spellEnd"/>
+      <w:r>
+        <w:rPr>
+          <w:lang w:eastAsia="fr-CH"/>
+        </w:rPr>
+        <w:t xml:space="preserve">, </w:t>
+      </w:r>
+      <w:proofErr w:type="spellStart"/>
+      <w:r>
+        <w:rPr>
+          <w:lang w:eastAsia="fr-CH"/>
+        </w:rPr>
+        <w:t>jorge.miguel</w:t>
+      </w:r>
+      <w:proofErr w:type="spellEnd"/>
+      <w:r>
+        <w:rPr>
+          <w:lang w:eastAsia="fr-CH"/>
+        </w:rPr>
+        <w:t>, francis.varela</w:t>
       </w:r>
     </w:p>
     <w:p>
@@ -5787,7 +5899,7 @@
           <w:lang w:eastAsia="fr-CH"/>
         </w:rPr>
       </w:pPr>
-      <w:bookmarkStart w:id="15" w:name="_Toc104369004"/>
+      <w:bookmarkStart w:id="15" w:name="_Toc106820858"/>
       <w:r>
         <w:rPr>
           <w:lang w:eastAsia="fr-CH"/>
@@ -5795,13 +5907,71 @@
         <w:lastRenderedPageBreak/>
         <w:t>Difficultés rencontrées</w:t>
       </w:r>
+      <w:r>
+        <w:rPr>
+          <w:lang w:eastAsia="fr-CH"/>
+        </w:rPr>
+        <w:t> :</w:t>
+      </w:r>
       <w:bookmarkEnd w:id="15"/>
-      <w:r>
-        <w:rPr>
-          <w:lang w:eastAsia="fr-CH"/>
-        </w:rPr>
-        <w:t> :</w:t>
-      </w:r>
+    </w:p>
+    <w:p>
+      <w:pPr>
+        <w:rPr>
+          <w:lang w:eastAsia="fr-CH"/>
+        </w:rPr>
+      </w:pPr>
+      <w:r>
+        <w:rPr>
+          <w:lang w:eastAsia="fr-CH"/>
+        </w:rPr>
+        <w:t>Alessia / Jorge </w:t>
+      </w:r>
+      <w:r>
+        <w:rPr>
+          <w:lang w:eastAsia="fr-CH"/>
+        </w:rPr>
+        <w:sym w:font="Wingdings" w:char="F0E0"/>
+      </w:r>
+      <w:r>
+        <w:rPr>
+          <w:lang w:eastAsia="fr-CH"/>
+        </w:rPr>
+        <w:t xml:space="preserve"> loge l’administrateur sur la VM 1</w:t>
+      </w:r>
+    </w:p>
+    <w:p>
+      <w:pPr>
+        <w:rPr>
+          <w:lang w:eastAsia="fr-CH"/>
+        </w:rPr>
+      </w:pPr>
+      <w:r>
+        <w:rPr>
+          <w:lang w:eastAsia="fr-CH"/>
+        </w:rPr>
+        <w:t xml:space="preserve">Romain / Philippe </w:t>
+      </w:r>
+      <w:r>
+        <w:rPr>
+          <w:lang w:eastAsia="fr-CH"/>
+        </w:rPr>
+        <w:sym w:font="Wingdings" w:char="F0E0"/>
+      </w:r>
+      <w:r>
+        <w:rPr>
+          <w:lang w:eastAsia="fr-CH"/>
+        </w:rPr>
+        <w:t xml:space="preserve"> se loger sur l’AD avec les </w:t>
+      </w:r>
+      <w:proofErr w:type="spellStart"/>
+      <w:r>
+        <w:rPr>
+          <w:lang w:eastAsia="fr-CH"/>
+        </w:rPr>
+        <w:t>vm</w:t>
+      </w:r>
+      <w:proofErr w:type="spellEnd"/>
     </w:p>
     <w:p>
       <w:pPr>
@@ -5821,7 +5991,7 @@
         <w:pStyle w:val="Titre1"/>
         <w:jc w:val="both"/>
       </w:pPr>
-      <w:bookmarkStart w:id="16" w:name="_Toc104369005"/>
+      <w:bookmarkStart w:id="16" w:name="_Toc106820859"/>
       <w:r>
         <w:lastRenderedPageBreak/>
         <w:t>Serveur de fichier</w:t>
@@ -5835,7 +6005,7 @@
           <w:lang w:eastAsia="fr-CH"/>
         </w:rPr>
       </w:pPr>
-      <w:bookmarkStart w:id="17" w:name="_Toc104369006"/>
+      <w:bookmarkStart w:id="17" w:name="_Toc106820860"/>
       <w:r>
         <w:rPr>
           <w:lang w:eastAsia="fr-CH"/>
@@ -5864,7 +6034,7 @@
           <w:lang w:eastAsia="fr-CH"/>
         </w:rPr>
       </w:pPr>
-      <w:bookmarkStart w:id="18" w:name="_Toc104369007"/>
+      <w:bookmarkStart w:id="18" w:name="_Toc106820861"/>
       <w:r>
         <w:rPr>
           <w:lang w:eastAsia="fr-CH"/>
@@ -5886,7 +6056,7 @@
           <w:lang w:eastAsia="fr-CH"/>
         </w:rPr>
       </w:pPr>
-      <w:bookmarkStart w:id="19" w:name="_Toc104369008"/>
+      <w:bookmarkStart w:id="19" w:name="_Toc106820862"/>
       <w:r>
         <w:rPr>
           <w:lang w:eastAsia="fr-CH"/>
@@ -5916,7 +6086,7 @@
           <w:lang w:eastAsia="fr-CH"/>
         </w:rPr>
       </w:pPr>
-      <w:bookmarkStart w:id="20" w:name="_Toc104369009"/>
+      <w:bookmarkStart w:id="20" w:name="_Toc106820863"/>
       <w:r>
         <w:rPr>
           <w:lang w:eastAsia="fr-CH"/>
@@ -5948,7 +6118,7 @@
       </w:tblPr>
       <w:tblGrid>
         <w:gridCol w:w="1819"/>
-        <w:gridCol w:w="467"/>
+        <w:gridCol w:w="473"/>
         <w:gridCol w:w="425"/>
         <w:gridCol w:w="426"/>
         <w:gridCol w:w="425"/>
@@ -8174,7 +8344,7 @@
           <w:lang w:eastAsia="fr-CH"/>
         </w:rPr>
       </w:pPr>
-      <w:bookmarkStart w:id="21" w:name="_Toc104369010"/>
+      <w:bookmarkStart w:id="21" w:name="_Toc106820864"/>
       <w:r>
         <w:rPr>
           <w:lang w:eastAsia="fr-CH"/>
@@ -8213,7 +8383,7 @@
       </w:tblPr>
       <w:tblGrid>
         <w:gridCol w:w="1819"/>
-        <w:gridCol w:w="467"/>
+        <w:gridCol w:w="473"/>
         <w:gridCol w:w="425"/>
         <w:gridCol w:w="426"/>
         <w:gridCol w:w="425"/>
@@ -10135,7 +10305,7 @@
           <w:lang w:eastAsia="fr-CH"/>
         </w:rPr>
       </w:pPr>
-      <w:bookmarkStart w:id="22" w:name="_Toc104369011"/>
+      <w:bookmarkStart w:id="22" w:name="_Toc106820865"/>
       <w:r>
         <w:rPr>
           <w:lang w:eastAsia="fr-CH"/>
@@ -10158,7 +10328,7 @@
           <w:lang w:eastAsia="fr-CH"/>
         </w:rPr>
       </w:pPr>
-      <w:bookmarkStart w:id="23" w:name="_Toc104369012"/>
+      <w:bookmarkStart w:id="23" w:name="_Toc106820866"/>
       <w:r>
         <w:rPr>
           <w:lang w:eastAsia="fr-CH"/>
@@ -10191,8 +10361,9 @@
         <w:pStyle w:val="Titre1"/>
         <w:jc w:val="both"/>
       </w:pPr>
-      <w:bookmarkStart w:id="24" w:name="_Toc104369013"/>
-      <w:r>
+      <w:bookmarkStart w:id="24" w:name="_Toc106820867"/>
+      <w:r>
+        <w:lastRenderedPageBreak/>
         <w:t>Serveur d’impression</w:t>
       </w:r>
       <w:bookmarkEnd w:id="24"/>
@@ -10204,7 +10375,7 @@
           <w:lang w:eastAsia="fr-CH"/>
         </w:rPr>
       </w:pPr>
-      <w:bookmarkStart w:id="25" w:name="_Toc104369014"/>
+      <w:bookmarkStart w:id="25" w:name="_Toc106820868"/>
       <w:r>
         <w:rPr>
           <w:lang w:eastAsia="fr-CH"/>
@@ -10233,7 +10404,7 @@
           <w:lang w:eastAsia="fr-CH"/>
         </w:rPr>
       </w:pPr>
-      <w:bookmarkStart w:id="26" w:name="_Toc104369015"/>
+      <w:bookmarkStart w:id="26" w:name="_Toc106820869"/>
       <w:r>
         <w:rPr>
           <w:lang w:eastAsia="fr-CH"/>
@@ -10276,7 +10447,7 @@
           <w:lang w:eastAsia="fr-CH"/>
         </w:rPr>
       </w:pPr>
-      <w:bookmarkStart w:id="27" w:name="_Toc104369016"/>
+      <w:bookmarkStart w:id="27" w:name="_Toc106820870"/>
       <w:r>
         <w:rPr>
           <w:lang w:eastAsia="fr-CH"/>
@@ -10309,8 +10480,9 @@
         <w:pStyle w:val="Titre1"/>
         <w:jc w:val="both"/>
       </w:pPr>
-      <w:bookmarkStart w:id="28" w:name="_Toc104369017"/>
-      <w:r>
+      <w:bookmarkStart w:id="28" w:name="_Toc106820871"/>
+      <w:r>
+        <w:lastRenderedPageBreak/>
         <w:t>Conclusion</w:t>
       </w:r>
       <w:bookmarkEnd w:id="28"/>
@@ -10329,7 +10501,7 @@
           <w:lang w:eastAsia="fr-CH"/>
         </w:rPr>
       </w:pPr>
-      <w:bookmarkStart w:id="29" w:name="_Toc104369018"/>
+      <w:bookmarkStart w:id="29" w:name="_Toc106820872"/>
       <w:r>
         <w:rPr>
           <w:lang w:eastAsia="fr-CH"/>
@@ -10340,17 +10512,180 @@
     </w:p>
     <w:p>
       <w:pPr>
+        <w:rPr>
+          <w:lang w:eastAsia="fr-CH"/>
+        </w:rPr>
+      </w:pPr>
+      <w:r>
+        <w:rPr>
+          <w:lang w:eastAsia="fr-CH"/>
+        </w:rPr>
+        <w:t xml:space="preserve">Alessia </w:t>
+      </w:r>
+      <w:proofErr w:type="gramStart"/>
+      <w:r>
+        <w:rPr>
+          <w:lang w:eastAsia="fr-CH"/>
+        </w:rPr>
+        <w:t>/  Jorge</w:t>
+      </w:r>
+      <w:proofErr w:type="gramEnd"/>
+      <w:r>
+        <w:rPr>
+          <w:lang w:eastAsia="fr-CH"/>
+        </w:rPr>
+        <w:t xml:space="preserve"> </w:t>
+      </w:r>
+      <w:r>
+        <w:rPr>
+          <w:lang w:eastAsia="fr-CH"/>
+        </w:rPr>
+        <w:sym w:font="Wingdings" w:char="F0E0"/>
+      </w:r>
+      <w:r>
+        <w:rPr>
+          <w:lang w:eastAsia="fr-CH"/>
+        </w:rPr>
+        <w:t xml:space="preserve"> problème de compréhension des différents exercices Moodle</w:t>
+      </w:r>
+    </w:p>
+    <w:p>
+      <w:pPr>
+        <w:rPr>
+          <w:lang w:eastAsia="fr-CH"/>
+        </w:rPr>
+      </w:pPr>
+      <w:r>
+        <w:rPr>
+          <w:lang w:eastAsia="fr-CH"/>
+        </w:rPr>
+        <w:t xml:space="preserve">Romain / Philippe </w:t>
+      </w:r>
+      <w:r>
+        <w:rPr>
+          <w:lang w:eastAsia="fr-CH"/>
+        </w:rPr>
+        <w:sym w:font="Wingdings" w:char="F0E0"/>
+      </w:r>
+      <w:r>
+        <w:rPr>
+          <w:lang w:eastAsia="fr-CH"/>
+        </w:rPr>
+        <w:t xml:space="preserve"> Malentendu provoquant </w:t>
+      </w:r>
+      <w:proofErr w:type="gramStart"/>
+      <w:r>
+        <w:rPr>
+          <w:lang w:eastAsia="fr-CH"/>
+        </w:rPr>
+        <w:t>la recommencement</w:t>
+      </w:r>
+      <w:proofErr w:type="gramEnd"/>
+      <w:r>
+        <w:rPr>
+          <w:lang w:eastAsia="fr-CH"/>
+        </w:rPr>
+        <w:t xml:space="preserve"> du </w:t>
+      </w:r>
+      <w:proofErr w:type="spellStart"/>
+      <w:r>
+        <w:rPr>
+          <w:lang w:eastAsia="fr-CH"/>
+        </w:rPr>
+        <w:t>sevreur</w:t>
+      </w:r>
+      <w:proofErr w:type="spellEnd"/>
+      <w:r>
+        <w:rPr>
+          <w:lang w:eastAsia="fr-CH"/>
+        </w:rPr>
+        <w:t xml:space="preserve"> DHCP</w:t>
+      </w:r>
+    </w:p>
+    <w:p>
+      <w:pPr>
+        <w:rPr>
+          <w:lang w:eastAsia="fr-CH"/>
+        </w:rPr>
+      </w:pPr>
+      <w:r>
+        <w:rPr>
+          <w:lang w:eastAsia="fr-CH"/>
+        </w:rPr>
+        <w:t>Alessia / Jorge </w:t>
+      </w:r>
+      <w:r>
+        <w:rPr>
+          <w:lang w:eastAsia="fr-CH"/>
+        </w:rPr>
+        <w:sym w:font="Wingdings" w:char="F0E0"/>
+      </w:r>
+      <w:r>
+        <w:rPr>
+          <w:lang w:eastAsia="fr-CH"/>
+        </w:rPr>
+        <w:t xml:space="preserve"> loge l’administrateur sur la VM 1</w:t>
+      </w:r>
+      <w:r>
+        <w:rPr>
+          <w:lang w:eastAsia="fr-CH"/>
+        </w:rPr>
+        <w:t xml:space="preserve"> durant l’AD</w:t>
+      </w:r>
+    </w:p>
+    <w:p>
+      <w:pPr>
+        <w:rPr>
+          <w:lang w:eastAsia="fr-CH"/>
+        </w:rPr>
+      </w:pPr>
+      <w:r>
+        <w:rPr>
+          <w:lang w:eastAsia="fr-CH"/>
+        </w:rPr>
+        <w:t xml:space="preserve">Romain / Philippe </w:t>
+      </w:r>
+      <w:r>
+        <w:rPr>
+          <w:lang w:eastAsia="fr-CH"/>
+        </w:rPr>
+        <w:sym w:font="Wingdings" w:char="F0E0"/>
+      </w:r>
+      <w:r>
+        <w:rPr>
+          <w:lang w:eastAsia="fr-CH"/>
+        </w:rPr>
+        <w:t xml:space="preserve"> se loger sur l’AD avec les </w:t>
+      </w:r>
+      <w:proofErr w:type="spellStart"/>
+      <w:r>
+        <w:rPr>
+          <w:lang w:eastAsia="fr-CH"/>
+        </w:rPr>
+        <w:t>vm</w:t>
+      </w:r>
+      <w:proofErr w:type="spellEnd"/>
+      <w:r>
+        <w:rPr>
+          <w:lang w:eastAsia="fr-CH"/>
+        </w:rPr>
+        <w:t xml:space="preserve"> durant l’AD</w:t>
+      </w:r>
+    </w:p>
+    <w:p>
+      <w:pPr>
+        <w:rPr>
+          <w:lang w:eastAsia="fr-CH"/>
+        </w:rPr>
+      </w:pPr>
+    </w:p>
+    <w:p>
+      <w:pPr>
         <w:pStyle w:val="Paragraphedeliste"/>
-        <w:numPr>
-          <w:ilvl w:val="0"/>
-          <w:numId w:val="35"/>
-        </w:numPr>
-        <w:rPr>
-          <w:lang w:eastAsia="fr-CH"/>
-        </w:rPr>
-      </w:pPr>
-      <w:bookmarkStart w:id="30" w:name="_GoBack"/>
-      <w:bookmarkEnd w:id="30"/>
+        <w:rPr>
+          <w:lang w:eastAsia="fr-CH"/>
+        </w:rPr>
+      </w:pPr>
     </w:p>
     <w:p>
       <w:pPr>
@@ -10372,7 +10707,7 @@
 </file>
 
 <file path=word/endnotes.xml><?xml version="1.0" encoding="utf-8"?>
-<w:endnotes xmlns:wpc="http://schemas.microsoft.com/office/word/2010/wordprocessingCanvas" xmlns:cx="http://schemas.microsoft.com/office/drawing/2014/chartex" xmlns:cx1="http://schemas.microsoft.com/office/drawing/2015/9/8/chartex" xmlns:mc="http://schemas.openxmlformats.org/markup-compatibility/2006" xmlns:o="urn:schemas-microsoft-com:office:office" xmlns:r="http://schemas.openxmlformats.org/officeDocument/2006/relationships" xmlns:m="http://schemas.openxmlformats.org/officeDocument/2006/math" xmlns:v="urn:schemas-microsoft-com:vml" xmlns:wp14="http://schemas.microsoft.com/office/word/2010/wordprocessingDrawing" xmlns:wp="http://schemas.openxmlformats.org/drawingml/2006/wordprocessingDrawing" xmlns:w10="urn:schemas-microsoft-com:office:word" xmlns:w="http://schemas.openxmlformats.org/wordprocessingml/2006/main" xmlns:w14="http://schemas.microsoft.com/office/word/2010/wordml" xmlns:w15="http://schemas.microsoft.com/office/word/2012/wordml" xmlns:w16se="http://schemas.microsoft.com/office/word/2015/wordml/symex" xmlns:wpg="http://schemas.microsoft.com/office/word/2010/wordprocessingGroup" xmlns:wpi="http://schemas.microsoft.com/office/word/2010/wordprocessingInk" xmlns:wne="http://schemas.microsoft.com/office/word/2006/wordml" xmlns:wps="http://schemas.microsoft.com/office/word/2010/wordprocessingShape" mc:Ignorable="w14 w15 w16se wp14">
+<w:endnotes xmlns:wpc="http://schemas.microsoft.com/office/word/2010/wordprocessingCanvas" xmlns:cx="http://schemas.microsoft.com/office/drawing/2014/chartex" xmlns:cx1="http://schemas.microsoft.com/office/drawing/2015/9/8/chartex" xmlns:cx2="http://schemas.microsoft.com/office/drawing/2015/10/21/chartex" xmlns:cx3="http://schemas.microsoft.com/office/drawing/2016/5/9/chartex" xmlns:cx4="http://schemas.microsoft.com/office/drawing/2016/5/10/chartex" xmlns:cx5="http://schemas.microsoft.com/office/drawing/2016/5/11/chartex" xmlns:cx6="http://schemas.microsoft.com/office/drawing/2016/5/12/chartex" xmlns:cx7="http://schemas.microsoft.com/office/drawing/2016/5/13/chartex" xmlns:cx8="http://schemas.microsoft.com/office/drawing/2016/5/14/chartex" xmlns:mc="http://schemas.openxmlformats.org/markup-compatibility/2006" xmlns:aink="http://schemas.microsoft.com/office/drawing/2016/ink" xmlns:am3d="http://schemas.microsoft.com/office/drawing/2017/model3d" xmlns:o="urn:schemas-microsoft-com:office:office" xmlns:oel="http://schemas.microsoft.com/office/2019/extlst" xmlns:r="http://schemas.openxmlformats.org/officeDocument/2006/relationships" xmlns:m="http://schemas.openxmlformats.org/officeDocument/2006/math" xmlns:v="urn:schemas-microsoft-com:vml" xmlns:wp14="http://schemas.microsoft.com/office/word/2010/wordprocessingDrawing" xmlns:wp="http://schemas.openxmlformats.org/drawingml/2006/wordprocessingDrawing" xmlns:w10="urn:schemas-microsoft-com:office:word" xmlns:w="http://schemas.openxmlformats.org/wordprocessingml/2006/main" xmlns:w14="http://schemas.microsoft.com/office/word/2010/wordml" xmlns:w15="http://schemas.microsoft.com/office/word/2012/wordml" xmlns:w16cex="http://schemas.microsoft.com/office/word/2018/wordml/cex" xmlns:w16cid="http://schemas.microsoft.com/office/word/2016/wordml/cid" xmlns:w16="http://schemas.microsoft.com/office/word/2018/wordml" xmlns:w16sdtdh="http://schemas.microsoft.com/office/word/2020/wordml/sdtdatahash" xmlns:w16se="http://schemas.microsoft.com/office/word/2015/wordml/symex" xmlns:wpg="http://schemas.microsoft.com/office/word/2010/wordprocessingGroup" xmlns:wpi="http://schemas.microsoft.com/office/word/2010/wordprocessingInk" xmlns:wne="http://schemas.microsoft.com/office/word/2006/wordml" xmlns:wps="http://schemas.microsoft.com/office/word/2010/wordprocessingShape" mc:Ignorable="w14 w15 w16se w16cid w16 w16cex w16sdtdh wp14">
   <w:endnote w:type="separator" w:id="-1">
     <w:p>
       <w:pPr>
@@ -10397,7 +10732,7 @@
 </file>
 
 <file path=word/footer1.xml><?xml version="1.0" encoding="utf-8"?>
-<w:ftr xmlns:wpc="http://schemas.microsoft.com/office/word/2010/wordprocessingCanvas" xmlns:cx="http://schemas.microsoft.com/office/drawing/2014/chartex" xmlns:cx1="http://schemas.microsoft.com/office/drawing/2015/9/8/chartex" xmlns:mc="http://schemas.openxmlformats.org/markup-compatibility/2006" xmlns:o="urn:schemas-microsoft-com:office:office" xmlns:r="http://schemas.openxmlformats.org/officeDocument/2006/relationships" xmlns:m="http://schemas.openxmlformats.org/officeDocument/2006/math" xmlns:v="urn:schemas-microsoft-com:vml" xmlns:wp14="http://schemas.microsoft.com/office/word/2010/wordprocessingDrawing" xmlns:wp="http://schemas.openxmlformats.org/drawingml/2006/wordprocessingDrawing" xmlns:w10="urn:schemas-microsoft-com:office:word" xmlns:w="http://schemas.openxmlformats.org/wordprocessingml/2006/main" xmlns:w14="http://schemas.microsoft.com/office/word/2010/wordml" xmlns:w15="http://schemas.microsoft.com/office/word/2012/wordml" xmlns:w16se="http://schemas.microsoft.com/office/word/2015/wordml/symex" xmlns:wpg="http://schemas.microsoft.com/office/word/2010/wordprocessingGroup" xmlns:wpi="http://schemas.microsoft.com/office/word/2010/wordprocessingInk" xmlns:wne="http://schemas.microsoft.com/office/word/2006/wordml" xmlns:wps="http://schemas.microsoft.com/office/word/2010/wordprocessingShape" mc:Ignorable="w14 w15 w16se wp14">
+<w:ftr xmlns:wpc="http://schemas.microsoft.com/office/word/2010/wordprocessingCanvas" xmlns:cx="http://schemas.microsoft.com/office/drawing/2014/chartex" xmlns:cx1="http://schemas.microsoft.com/office/drawing/2015/9/8/chartex" xmlns:cx2="http://schemas.microsoft.com/office/drawing/2015/10/21/chartex" xmlns:cx3="http://schemas.microsoft.com/office/drawing/2016/5/9/chartex" xmlns:cx4="http://schemas.microsoft.com/office/drawing/2016/5/10/chartex" xmlns:cx5="http://schemas.microsoft.com/office/drawing/2016/5/11/chartex" xmlns:cx6="http://schemas.microsoft.com/office/drawing/2016/5/12/chartex" xmlns:cx7="http://schemas.microsoft.com/office/drawing/2016/5/13/chartex" xmlns:cx8="http://schemas.microsoft.com/office/drawing/2016/5/14/chartex" xmlns:mc="http://schemas.openxmlformats.org/markup-compatibility/2006" xmlns:aink="http://schemas.microsoft.com/office/drawing/2016/ink" xmlns:am3d="http://schemas.microsoft.com/office/drawing/2017/model3d" xmlns:o="urn:schemas-microsoft-com:office:office" xmlns:oel="http://schemas.microsoft.com/office/2019/extlst" xmlns:r="http://schemas.openxmlformats.org/officeDocument/2006/relationships" xmlns:m="http://schemas.openxmlformats.org/officeDocument/2006/math" xmlns:v="urn:schemas-microsoft-com:vml" xmlns:wp14="http://schemas.microsoft.com/office/word/2010/wordprocessingDrawing" xmlns:wp="http://schemas.openxmlformats.org/drawingml/2006/wordprocessingDrawing" xmlns:w10="urn:schemas-microsoft-com:office:word" xmlns:w="http://schemas.openxmlformats.org/wordprocessingml/2006/main" xmlns:w14="http://schemas.microsoft.com/office/word/2010/wordml" xmlns:w15="http://schemas.microsoft.com/office/word/2012/wordml" xmlns:w16cex="http://schemas.microsoft.com/office/word/2018/wordml/cex" xmlns:w16cid="http://schemas.microsoft.com/office/word/2016/wordml/cid" xmlns:w16="http://schemas.microsoft.com/office/word/2018/wordml" xmlns:w16sdtdh="http://schemas.microsoft.com/office/word/2020/wordml/sdtdatahash" xmlns:w16se="http://schemas.microsoft.com/office/word/2015/wordml/symex" xmlns:wpg="http://schemas.microsoft.com/office/word/2010/wordprocessingGroup" xmlns:wpi="http://schemas.microsoft.com/office/word/2010/wordprocessingInk" xmlns:wne="http://schemas.microsoft.com/office/word/2006/wordml" xmlns:wps="http://schemas.microsoft.com/office/word/2010/wordprocessingShape" mc:Ignorable="w14 w15 w16se w16cid w16 w16cex w16sdtdh wp14">
   <w:sdt>
     <w:sdtPr>
       <w:id w:val="1011110189"/>
@@ -10454,7 +10789,7 @@
                 <w:rPr>
                   <w:noProof/>
                 </w:rPr>
-                <w:t>20.06.2022</w:t>
+                <w:t>22.06.2022</w:t>
               </w:r>
               <w:r>
                 <w:fldChar w:fldCharType="end"/>
@@ -10553,7 +10888,7 @@
 </file>
 
 <file path=word/footnotes.xml><?xml version="1.0" encoding="utf-8"?>
-<w:footnotes xmlns:wpc="http://schemas.microsoft.com/office/word/2010/wordprocessingCanvas" xmlns:cx="http://schemas.microsoft.com/office/drawing/2014/chartex" xmlns:cx1="http://schemas.microsoft.com/office/drawing/2015/9/8/chartex" xmlns:mc="http://schemas.openxmlformats.org/markup-compatibility/2006" xmlns:o="urn:schemas-microsoft-com:office:office" xmlns:r="http://schemas.openxmlformats.org/officeDocument/2006/relationships" xmlns:m="http://schemas.openxmlformats.org/officeDocument/2006/math" xmlns:v="urn:schemas-microsoft-com:vml" xmlns:wp14="http://schemas.microsoft.com/office/word/2010/wordprocessingDrawing" xmlns:wp="http://schemas.openxmlformats.org/drawingml/2006/wordprocessingDrawing" xmlns:w10="urn:schemas-microsoft-com:office:word" xmlns:w="http://schemas.openxmlformats.org/wordprocessingml/2006/main" xmlns:w14="http://schemas.microsoft.com/office/word/2010/wordml" xmlns:w15="http://schemas.microsoft.com/office/word/2012/wordml" xmlns:w16se="http://schemas.microsoft.com/office/word/2015/wordml/symex" xmlns:wpg="http://schemas.microsoft.com/office/word/2010/wordprocessingGroup" xmlns:wpi="http://schemas.microsoft.com/office/word/2010/wordprocessingInk" xmlns:wne="http://schemas.microsoft.com/office/word/2006/wordml" xmlns:wps="http://schemas.microsoft.com/office/word/2010/wordprocessingShape" mc:Ignorable="w14 w15 w16se wp14">
+<w:footnotes xmlns:wpc="http://schemas.microsoft.com/office/word/2010/wordprocessingCanvas" xmlns:cx="http://schemas.microsoft.com/office/drawing/2014/chartex" xmlns:cx1="http://schemas.microsoft.com/office/drawing/2015/9/8/chartex" xmlns:cx2="http://schemas.microsoft.com/office/drawing/2015/10/21/chartex" xmlns:cx3="http://schemas.microsoft.com/office/drawing/2016/5/9/chartex" xmlns:cx4="http://schemas.microsoft.com/office/drawing/2016/5/10/chartex" xmlns:cx5="http://schemas.microsoft.com/office/drawing/2016/5/11/chartex" xmlns:cx6="http://schemas.microsoft.com/office/drawing/2016/5/12/chartex" xmlns:cx7="http://schemas.microsoft.com/office/drawing/2016/5/13/chartex" xmlns:cx8="http://schemas.microsoft.com/office/drawing/2016/5/14/chartex" xmlns:mc="http://schemas.openxmlformats.org/markup-compatibility/2006" xmlns:aink="http://schemas.microsoft.com/office/drawing/2016/ink" xmlns:am3d="http://schemas.microsoft.com/office/drawing/2017/model3d" xmlns:o="urn:schemas-microsoft-com:office:office" xmlns:oel="http://schemas.microsoft.com/office/2019/extlst" xmlns:r="http://schemas.openxmlformats.org/officeDocument/2006/relationships" xmlns:m="http://schemas.openxmlformats.org/officeDocument/2006/math" xmlns:v="urn:schemas-microsoft-com:vml" xmlns:wp14="http://schemas.microsoft.com/office/word/2010/wordprocessingDrawing" xmlns:wp="http://schemas.openxmlformats.org/drawingml/2006/wordprocessingDrawing" xmlns:w10="urn:schemas-microsoft-com:office:word" xmlns:w="http://schemas.openxmlformats.org/wordprocessingml/2006/main" xmlns:w14="http://schemas.microsoft.com/office/word/2010/wordml" xmlns:w15="http://schemas.microsoft.com/office/word/2012/wordml" xmlns:w16cex="http://schemas.microsoft.com/office/word/2018/wordml/cex" xmlns:w16cid="http://schemas.microsoft.com/office/word/2016/wordml/cid" xmlns:w16="http://schemas.microsoft.com/office/word/2018/wordml" xmlns:w16sdtdh="http://schemas.microsoft.com/office/word/2020/wordml/sdtdatahash" xmlns:w16se="http://schemas.microsoft.com/office/word/2015/wordml/symex" xmlns:wpg="http://schemas.microsoft.com/office/word/2010/wordprocessingGroup" xmlns:wpi="http://schemas.microsoft.com/office/word/2010/wordprocessingInk" xmlns:wne="http://schemas.microsoft.com/office/word/2006/wordml" xmlns:wps="http://schemas.microsoft.com/office/word/2010/wordprocessingShape" mc:Ignorable="w14 w15 w16se w16cid w16 w16cex w16sdtdh wp14">
   <w:footnote w:type="separator" w:id="-1">
     <w:p>
       <w:pPr>
@@ -10578,7 +10913,7 @@
 </file>
 
 <file path=word/header1.xml><?xml version="1.0" encoding="utf-8"?>
-<w:hdr xmlns:wpc="http://schemas.microsoft.com/office/word/2010/wordprocessingCanvas" xmlns:cx="http://schemas.microsoft.com/office/drawing/2014/chartex" xmlns:cx1="http://schemas.microsoft.com/office/drawing/2015/9/8/chartex" xmlns:mc="http://schemas.openxmlformats.org/markup-compatibility/2006" xmlns:o="urn:schemas-microsoft-com:office:office" xmlns:r="http://schemas.openxmlformats.org/officeDocument/2006/relationships" xmlns:m="http://schemas.openxmlformats.org/officeDocument/2006/math" xmlns:v="urn:schemas-microsoft-com:vml" xmlns:wp14="http://schemas.microsoft.com/office/word/2010/wordprocessingDrawing" xmlns:wp="http://schemas.openxmlformats.org/drawingml/2006/wordprocessingDrawing" xmlns:w10="urn:schemas-microsoft-com:office:word" xmlns:w="http://schemas.openxmlformats.org/wordprocessingml/2006/main" xmlns:w14="http://schemas.microsoft.com/office/word/2010/wordml" xmlns:w15="http://schemas.microsoft.com/office/word/2012/wordml" xmlns:w16se="http://schemas.microsoft.com/office/word/2015/wordml/symex" xmlns:wpg="http://schemas.microsoft.com/office/word/2010/wordprocessingGroup" xmlns:wpi="http://schemas.microsoft.com/office/word/2010/wordprocessingInk" xmlns:wne="http://schemas.microsoft.com/office/word/2006/wordml" xmlns:wps="http://schemas.microsoft.com/office/word/2010/wordprocessingShape" mc:Ignorable="w14 w15 w16se wp14">
+<w:hdr xmlns:wpc="http://schemas.microsoft.com/office/word/2010/wordprocessingCanvas" xmlns:cx="http://schemas.microsoft.com/office/drawing/2014/chartex" xmlns:cx1="http://schemas.microsoft.com/office/drawing/2015/9/8/chartex" xmlns:cx2="http://schemas.microsoft.com/office/drawing/2015/10/21/chartex" xmlns:cx3="http://schemas.microsoft.com/office/drawing/2016/5/9/chartex" xmlns:cx4="http://schemas.microsoft.com/office/drawing/2016/5/10/chartex" xmlns:cx5="http://schemas.microsoft.com/office/drawing/2016/5/11/chartex" xmlns:cx6="http://schemas.microsoft.com/office/drawing/2016/5/12/chartex" xmlns:cx7="http://schemas.microsoft.com/office/drawing/2016/5/13/chartex" xmlns:cx8="http://schemas.microsoft.com/office/drawing/2016/5/14/chartex" xmlns:mc="http://schemas.openxmlformats.org/markup-compatibility/2006" xmlns:aink="http://schemas.microsoft.com/office/drawing/2016/ink" xmlns:am3d="http://schemas.microsoft.com/office/drawing/2017/model3d" xmlns:o="urn:schemas-microsoft-com:office:office" xmlns:oel="http://schemas.microsoft.com/office/2019/extlst" xmlns:r="http://schemas.openxmlformats.org/officeDocument/2006/relationships" xmlns:m="http://schemas.openxmlformats.org/officeDocument/2006/math" xmlns:v="urn:schemas-microsoft-com:vml" xmlns:wp14="http://schemas.microsoft.com/office/word/2010/wordprocessingDrawing" xmlns:wp="http://schemas.openxmlformats.org/drawingml/2006/wordprocessingDrawing" xmlns:w10="urn:schemas-microsoft-com:office:word" xmlns:w="http://schemas.openxmlformats.org/wordprocessingml/2006/main" xmlns:w14="http://schemas.microsoft.com/office/word/2010/wordml" xmlns:w15="http://schemas.microsoft.com/office/word/2012/wordml" xmlns:w16cex="http://schemas.microsoft.com/office/word/2018/wordml/cex" xmlns:w16cid="http://schemas.microsoft.com/office/word/2016/wordml/cid" xmlns:w16="http://schemas.microsoft.com/office/word/2018/wordml" xmlns:w16sdtdh="http://schemas.microsoft.com/office/word/2020/wordml/sdtdatahash" xmlns:w16se="http://schemas.microsoft.com/office/word/2015/wordml/symex" xmlns:wpg="http://schemas.microsoft.com/office/word/2010/wordprocessingGroup" xmlns:wpi="http://schemas.microsoft.com/office/word/2010/wordprocessingInk" xmlns:wne="http://schemas.microsoft.com/office/word/2006/wordml" xmlns:wps="http://schemas.microsoft.com/office/word/2010/wordprocessingShape" mc:Ignorable="w14 w15 w16se w16cid w16 w16cex w16sdtdh wp14">
   <w:p>
     <w:pPr>
       <w:pStyle w:val="En-tte"/>
@@ -10608,7 +10943,7 @@
 </file>
 
 <file path=word/numbering.xml><?xml version="1.0" encoding="utf-8"?>
-<w:numbering xmlns:wpc="http://schemas.microsoft.com/office/word/2010/wordprocessingCanvas" xmlns:cx="http://schemas.microsoft.com/office/drawing/2014/chartex" xmlns:cx1="http://schemas.microsoft.com/office/drawing/2015/9/8/chartex" xmlns:mc="http://schemas.openxmlformats.org/markup-compatibility/2006" xmlns:o="urn:schemas-microsoft-com:office:office" xmlns:r="http://schemas.openxmlformats.org/officeDocument/2006/relationships" xmlns:m="http://schemas.openxmlformats.org/officeDocument/2006/math" xmlns:v="urn:schemas-microsoft-com:vml" xmlns:wp14="http://schemas.microsoft.com/office/word/2010/wordprocessingDrawing" xmlns:wp="http://schemas.openxmlformats.org/drawingml/2006/wordprocessingDrawing" xmlns:w10="urn:schemas-microsoft-com:office:word" xmlns:w="http://schemas.openxmlformats.org/wordprocessingml/2006/main" xmlns:w14="http://schemas.microsoft.com/office/word/2010/wordml" xmlns:w15="http://schemas.microsoft.com/office/word/2012/wordml" xmlns:w16se="http://schemas.microsoft.com/office/word/2015/wordml/symex" xmlns:wpg="http://schemas.microsoft.com/office/word/2010/wordprocessingGroup" xmlns:wpi="http://schemas.microsoft.com/office/word/2010/wordprocessingInk" xmlns:wne="http://schemas.microsoft.com/office/word/2006/wordml" xmlns:wps="http://schemas.microsoft.com/office/word/2010/wordprocessingShape" mc:Ignorable="w14 w15 w16se wp14">
+<w:numbering xmlns:wpc="http://schemas.microsoft.com/office/word/2010/wordprocessingCanvas" xmlns:cx="http://schemas.microsoft.com/office/drawing/2014/chartex" xmlns:cx1="http://schemas.microsoft.com/office/drawing/2015/9/8/chartex" xmlns:cx2="http://schemas.microsoft.com/office/drawing/2015/10/21/chartex" xmlns:cx3="http://schemas.microsoft.com/office/drawing/2016/5/9/chartex" xmlns:cx4="http://schemas.microsoft.com/office/drawing/2016/5/10/chartex" xmlns:cx5="http://schemas.microsoft.com/office/drawing/2016/5/11/chartex" xmlns:cx6="http://schemas.microsoft.com/office/drawing/2016/5/12/chartex" xmlns:cx7="http://schemas.microsoft.com/office/drawing/2016/5/13/chartex" xmlns:cx8="http://schemas.microsoft.com/office/drawing/2016/5/14/chartex" xmlns:mc="http://schemas.openxmlformats.org/markup-compatibility/2006" xmlns:aink="http://schemas.microsoft.com/office/drawing/2016/ink" xmlns:am3d="http://schemas.microsoft.com/office/drawing/2017/model3d" xmlns:o="urn:schemas-microsoft-com:office:office" xmlns:oel="http://schemas.microsoft.com/office/2019/extlst" xmlns:r="http://schemas.openxmlformats.org/officeDocument/2006/relationships" xmlns:m="http://schemas.openxmlformats.org/officeDocument/2006/math" xmlns:v="urn:schemas-microsoft-com:vml" xmlns:wp14="http://schemas.microsoft.com/office/word/2010/wordprocessingDrawing" xmlns:wp="http://schemas.openxmlformats.org/drawingml/2006/wordprocessingDrawing" xmlns:w10="urn:schemas-microsoft-com:office:word" xmlns:w="http://schemas.openxmlformats.org/wordprocessingml/2006/main" xmlns:w14="http://schemas.microsoft.com/office/word/2010/wordml" xmlns:w15="http://schemas.microsoft.com/office/word/2012/wordml" xmlns:w16cex="http://schemas.microsoft.com/office/word/2018/wordml/cex" xmlns:w16cid="http://schemas.microsoft.com/office/word/2016/wordml/cid" xmlns:w16="http://schemas.microsoft.com/office/word/2018/wordml" xmlns:w16sdtdh="http://schemas.microsoft.com/office/word/2020/wordml/sdtdatahash" xmlns:w16se="http://schemas.microsoft.com/office/word/2015/wordml/symex" xmlns:wpg="http://schemas.microsoft.com/office/word/2010/wordprocessingGroup" xmlns:wpi="http://schemas.microsoft.com/office/word/2010/wordprocessingInk" xmlns:wne="http://schemas.microsoft.com/office/word/2006/wordml" xmlns:wps="http://schemas.microsoft.com/office/word/2010/wordprocessingShape" mc:Ignorable="w14 w15 w16se w16cid w16 w16cex w16sdtdh wp14">
   <w:abstractNum w:abstractNumId="0" w15:restartNumberingAfterBreak="0">
     <w:nsid w:val="002E0C7A"/>
     <w:multiLevelType w:val="multilevel"/>
@@ -15320,140 +15655,140 @@
       </w:rPr>
     </w:lvl>
   </w:abstractNum>
-  <w:num w:numId="1">
+  <w:num w:numId="1" w16cid:durableId="382143917">
     <w:abstractNumId w:val="30"/>
   </w:num>
-  <w:num w:numId="2">
+  <w:num w:numId="2" w16cid:durableId="1618830540">
     <w:abstractNumId w:val="16"/>
   </w:num>
-  <w:num w:numId="3">
+  <w:num w:numId="3" w16cid:durableId="2029717060">
     <w:abstractNumId w:val="7"/>
   </w:num>
-  <w:num w:numId="4">
+  <w:num w:numId="4" w16cid:durableId="1697198572">
     <w:abstractNumId w:val="33"/>
   </w:num>
-  <w:num w:numId="5">
+  <w:num w:numId="5" w16cid:durableId="254361784">
     <w:abstractNumId w:val="34"/>
   </w:num>
-  <w:num w:numId="6">
+  <w:num w:numId="6" w16cid:durableId="1241523905">
     <w:abstractNumId w:val="32"/>
   </w:num>
-  <w:num w:numId="7">
+  <w:num w:numId="7" w16cid:durableId="39133131">
     <w:abstractNumId w:val="0"/>
   </w:num>
-  <w:num w:numId="8">
+  <w:num w:numId="8" w16cid:durableId="203756738">
     <w:abstractNumId w:val="0"/>
   </w:num>
-  <w:num w:numId="9">
+  <w:num w:numId="9" w16cid:durableId="1742094704">
     <w:abstractNumId w:val="13"/>
   </w:num>
-  <w:num w:numId="10">
+  <w:num w:numId="10" w16cid:durableId="1106148954">
     <w:abstractNumId w:val="10"/>
   </w:num>
-  <w:num w:numId="11">
+  <w:num w:numId="11" w16cid:durableId="1296452526">
     <w:abstractNumId w:val="11"/>
   </w:num>
-  <w:num w:numId="12">
+  <w:num w:numId="12" w16cid:durableId="367528134">
     <w:abstractNumId w:val="9"/>
   </w:num>
-  <w:num w:numId="13">
+  <w:num w:numId="13" w16cid:durableId="1865558031">
     <w:abstractNumId w:val="8"/>
   </w:num>
-  <w:num w:numId="14">
+  <w:num w:numId="14" w16cid:durableId="1785885851">
     <w:abstractNumId w:val="2"/>
   </w:num>
-  <w:num w:numId="15">
+  <w:num w:numId="15" w16cid:durableId="1307705357">
     <w:abstractNumId w:val="23"/>
   </w:num>
-  <w:num w:numId="16">
+  <w:num w:numId="16" w16cid:durableId="563636986">
     <w:abstractNumId w:val="39"/>
   </w:num>
-  <w:num w:numId="17">
+  <w:num w:numId="17" w16cid:durableId="1760100456">
     <w:abstractNumId w:val="40"/>
   </w:num>
-  <w:num w:numId="18">
+  <w:num w:numId="18" w16cid:durableId="52966106">
     <w:abstractNumId w:val="1"/>
   </w:num>
-  <w:num w:numId="19">
+  <w:num w:numId="19" w16cid:durableId="269901263">
     <w:abstractNumId w:val="3"/>
   </w:num>
-  <w:num w:numId="20">
+  <w:num w:numId="20" w16cid:durableId="842620960">
     <w:abstractNumId w:val="27"/>
   </w:num>
-  <w:num w:numId="21">
+  <w:num w:numId="21" w16cid:durableId="115948702">
     <w:abstractNumId w:val="20"/>
   </w:num>
-  <w:num w:numId="22">
+  <w:num w:numId="22" w16cid:durableId="733892994">
     <w:abstractNumId w:val="5"/>
   </w:num>
-  <w:num w:numId="23">
+  <w:num w:numId="23" w16cid:durableId="147288303">
     <w:abstractNumId w:val="14"/>
   </w:num>
-  <w:num w:numId="24">
+  <w:num w:numId="24" w16cid:durableId="937836067">
     <w:abstractNumId w:val="21"/>
   </w:num>
-  <w:num w:numId="25">
+  <w:num w:numId="25" w16cid:durableId="503587902">
     <w:abstractNumId w:val="18"/>
   </w:num>
-  <w:num w:numId="26">
+  <w:num w:numId="26" w16cid:durableId="1330256537">
     <w:abstractNumId w:val="4"/>
   </w:num>
-  <w:num w:numId="27">
+  <w:num w:numId="27" w16cid:durableId="1014458203">
     <w:abstractNumId w:val="22"/>
   </w:num>
-  <w:num w:numId="28">
+  <w:num w:numId="28" w16cid:durableId="2031027001">
     <w:abstractNumId w:val="26"/>
   </w:num>
-  <w:num w:numId="29">
+  <w:num w:numId="29" w16cid:durableId="1859662916">
     <w:abstractNumId w:val="31"/>
   </w:num>
-  <w:num w:numId="30">
+  <w:num w:numId="30" w16cid:durableId="1271279708">
     <w:abstractNumId w:val="6"/>
   </w:num>
-  <w:num w:numId="31">
+  <w:num w:numId="31" w16cid:durableId="866530845">
     <w:abstractNumId w:val="38"/>
   </w:num>
-  <w:num w:numId="32">
+  <w:num w:numId="32" w16cid:durableId="1363702254">
     <w:abstractNumId w:val="17"/>
   </w:num>
-  <w:num w:numId="33">
+  <w:num w:numId="33" w16cid:durableId="2020697735">
     <w:abstractNumId w:val="24"/>
   </w:num>
-  <w:num w:numId="34">
+  <w:num w:numId="34" w16cid:durableId="1251893344">
     <w:abstractNumId w:val="29"/>
   </w:num>
-  <w:num w:numId="35">
+  <w:num w:numId="35" w16cid:durableId="1970629002">
     <w:abstractNumId w:val="41"/>
   </w:num>
-  <w:num w:numId="36">
+  <w:num w:numId="36" w16cid:durableId="1045570342">
     <w:abstractNumId w:val="19"/>
   </w:num>
-  <w:num w:numId="37">
+  <w:num w:numId="37" w16cid:durableId="1050347613">
     <w:abstractNumId w:val="25"/>
   </w:num>
-  <w:num w:numId="38">
+  <w:num w:numId="38" w16cid:durableId="1416128748">
     <w:abstractNumId w:val="36"/>
   </w:num>
-  <w:num w:numId="39">
+  <w:num w:numId="39" w16cid:durableId="1819613100">
     <w:abstractNumId w:val="28"/>
   </w:num>
-  <w:num w:numId="40">
+  <w:num w:numId="40" w16cid:durableId="365957978">
     <w:abstractNumId w:val="35"/>
   </w:num>
-  <w:num w:numId="41">
+  <w:num w:numId="41" w16cid:durableId="822114455">
     <w:abstractNumId w:val="15"/>
   </w:num>
-  <w:num w:numId="42">
+  <w:num w:numId="42" w16cid:durableId="1050223314">
     <w:abstractNumId w:val="37"/>
   </w:num>
-  <w:num w:numId="43">
+  <w:num w:numId="43" w16cid:durableId="505483506">
     <w:abstractNumId w:val="12"/>
   </w:num>
 </w:numbering>
 </file>
 
 <file path=word/styles.xml><?xml version="1.0" encoding="utf-8"?>
-<w:styles xmlns:mc="http://schemas.openxmlformats.org/markup-compatibility/2006" xmlns:r="http://schemas.openxmlformats.org/officeDocument/2006/relationships" xmlns:w="http://schemas.openxmlformats.org/wordprocessingml/2006/main" xmlns:w14="http://schemas.microsoft.com/office/word/2010/wordml" xmlns:w15="http://schemas.microsoft.com/office/word/2012/wordml" xmlns:w16se="http://schemas.microsoft.com/office/word/2015/wordml/symex" mc:Ignorable="w14 w15 w16se">
+<w:styles xmlns:mc="http://schemas.openxmlformats.org/markup-compatibility/2006" xmlns:r="http://schemas.openxmlformats.org/officeDocument/2006/relationships" xmlns:w="http://schemas.openxmlformats.org/wordprocessingml/2006/main" xmlns:w14="http://schemas.microsoft.com/office/word/2010/wordml" xmlns:w15="http://schemas.microsoft.com/office/word/2012/wordml" xmlns:w16cex="http://schemas.microsoft.com/office/word/2018/wordml/cex" xmlns:w16cid="http://schemas.microsoft.com/office/word/2016/wordml/cid" xmlns:w16="http://schemas.microsoft.com/office/word/2018/wordml" xmlns:w16sdtdh="http://schemas.microsoft.com/office/word/2020/wordml/sdtdatahash" xmlns:w16se="http://schemas.microsoft.com/office/word/2015/wordml/symex" mc:Ignorable="w14 w15 w16se w16cid w16 w16cex w16sdtdh">
   <w:docDefaults>
     <w:rPrDefault>
       <w:rPr>
@@ -15469,7 +15804,7 @@
       </w:pPr>
     </w:pPrDefault>
   </w:docDefaults>
-  <w:latentStyles w:defLockedState="0" w:defUIPriority="99" w:defSemiHidden="0" w:defUnhideWhenUsed="0" w:defQFormat="0" w:count="371">
+  <w:latentStyles w:defLockedState="0" w:defUIPriority="99" w:defSemiHidden="0" w:defUnhideWhenUsed="0" w:defQFormat="0" w:count="376">
     <w:lsdException w:name="Normal" w:uiPriority="0" w:qFormat="1"/>
     <w:lsdException w:name="heading 1" w:uiPriority="9" w:qFormat="1"/>
     <w:lsdException w:name="heading 2" w:semiHidden="1" w:uiPriority="9" w:unhideWhenUsed="1" w:qFormat="1"/>
@@ -15575,7 +15910,6 @@
     <w:lsdException w:name="HTML Sample" w:semiHidden="1" w:unhideWhenUsed="1"/>
     <w:lsdException w:name="HTML Typewriter" w:semiHidden="1" w:unhideWhenUsed="1"/>
     <w:lsdException w:name="HTML Variable" w:semiHidden="1" w:unhideWhenUsed="1"/>
-    <w:lsdException w:name="Normal Table" w:semiHidden="1" w:unhideWhenUsed="1"/>
     <w:lsdException w:name="annotation subject" w:semiHidden="1" w:unhideWhenUsed="1"/>
     <w:lsdException w:name="No List" w:semiHidden="1" w:unhideWhenUsed="1"/>
     <w:lsdException w:name="Outline List 1" w:semiHidden="1" w:unhideWhenUsed="1"/>
@@ -15618,11 +15952,8 @@
     <w:lsdException w:name="Table Contemporary" w:semiHidden="1" w:unhideWhenUsed="1"/>
     <w:lsdException w:name="Table Elegant" w:semiHidden="1" w:unhideWhenUsed="1"/>
     <w:lsdException w:name="Table Professional" w:semiHidden="1" w:unhideWhenUsed="1"/>
-    <w:lsdException w:name="Table Subtle 1" w:semiHidden="1" w:unhideWhenUsed="1"/>
     <w:lsdException w:name="Table Subtle 2" w:semiHidden="1" w:unhideWhenUsed="1"/>
     <w:lsdException w:name="Table Web 1" w:semiHidden="1" w:unhideWhenUsed="1"/>
-    <w:lsdException w:name="Table Web 2" w:semiHidden="1" w:unhideWhenUsed="1"/>
-    <w:lsdException w:name="Table Web 3" w:semiHidden="1" w:unhideWhenUsed="1"/>
     <w:lsdException w:name="Balloon Text" w:semiHidden="1" w:unhideWhenUsed="1"/>
     <w:lsdException w:name="Table Grid" w:uiPriority="0"/>
     <w:lsdException w:name="Table Theme" w:semiHidden="1" w:unhideWhenUsed="1"/>
@@ -15841,6 +16172,11 @@
     <w:lsdException w:name="List Table 5 Dark Accent 6" w:uiPriority="50"/>
     <w:lsdException w:name="List Table 6 Colorful Accent 6" w:uiPriority="51"/>
     <w:lsdException w:name="List Table 7 Colorful Accent 6" w:uiPriority="52"/>
+    <w:lsdException w:name="Mention" w:semiHidden="1" w:unhideWhenUsed="1"/>
+    <w:lsdException w:name="Smart Hyperlink" w:semiHidden="1" w:unhideWhenUsed="1"/>
+    <w:lsdException w:name="Hashtag" w:semiHidden="1" w:unhideWhenUsed="1"/>
+    <w:lsdException w:name="Unresolved Mention" w:semiHidden="1" w:unhideWhenUsed="1"/>
+    <w:lsdException w:name="Smart Link" w:semiHidden="1" w:unhideWhenUsed="1"/>
   </w:latentStyles>
   <w:style w:type="paragraph" w:default="1" w:styleId="Normal">
     <w:name w:val="Normal"/>

</xml_diff>

<commit_message>
rajout des dernières modifications
</commit_message>
<xml_diff>
--- a/123 - Caneva Documentation-ALESSIA-JORGE-PHILIPPE-ROMAIN.docx
+++ b/123 - Caneva Documentation-ALESSIA-JORGE-PHILIPPE-ROMAIN.docx
@@ -1,6 +1,6 @@
 
 <file path=word/document.xml><?xml version="1.0" encoding="utf-8"?>
-<w:document xmlns:wpc="http://schemas.microsoft.com/office/word/2010/wordprocessingCanvas" xmlns:cx="http://schemas.microsoft.com/office/drawing/2014/chartex" xmlns:cx1="http://schemas.microsoft.com/office/drawing/2015/9/8/chartex" xmlns:cx2="http://schemas.microsoft.com/office/drawing/2015/10/21/chartex" xmlns:cx3="http://schemas.microsoft.com/office/drawing/2016/5/9/chartex" xmlns:cx4="http://schemas.microsoft.com/office/drawing/2016/5/10/chartex" xmlns:cx5="http://schemas.microsoft.com/office/drawing/2016/5/11/chartex" xmlns:cx6="http://schemas.microsoft.com/office/drawing/2016/5/12/chartex" xmlns:cx7="http://schemas.microsoft.com/office/drawing/2016/5/13/chartex" xmlns:cx8="http://schemas.microsoft.com/office/drawing/2016/5/14/chartex" xmlns:mc="http://schemas.openxmlformats.org/markup-compatibility/2006" xmlns:aink="http://schemas.microsoft.com/office/drawing/2016/ink" xmlns:am3d="http://schemas.microsoft.com/office/drawing/2017/model3d" xmlns:o="urn:schemas-microsoft-com:office:office" xmlns:oel="http://schemas.microsoft.com/office/2019/extlst" xmlns:r="http://schemas.openxmlformats.org/officeDocument/2006/relationships" xmlns:m="http://schemas.openxmlformats.org/officeDocument/2006/math" xmlns:v="urn:schemas-microsoft-com:vml" xmlns:wp14="http://schemas.microsoft.com/office/word/2010/wordprocessingDrawing" xmlns:wp="http://schemas.openxmlformats.org/drawingml/2006/wordprocessingDrawing" xmlns:w10="urn:schemas-microsoft-com:office:word" xmlns:w="http://schemas.openxmlformats.org/wordprocessingml/2006/main" xmlns:w14="http://schemas.microsoft.com/office/word/2010/wordml" xmlns:w15="http://schemas.microsoft.com/office/word/2012/wordml" xmlns:w16cex="http://schemas.microsoft.com/office/word/2018/wordml/cex" xmlns:w16cid="http://schemas.microsoft.com/office/word/2016/wordml/cid" xmlns:w16="http://schemas.microsoft.com/office/word/2018/wordml" xmlns:w16sdtdh="http://schemas.microsoft.com/office/word/2020/wordml/sdtdatahash" xmlns:w16se="http://schemas.microsoft.com/office/word/2015/wordml/symex" xmlns:wpg="http://schemas.microsoft.com/office/word/2010/wordprocessingGroup" xmlns:wpi="http://schemas.microsoft.com/office/word/2010/wordprocessingInk" xmlns:wne="http://schemas.microsoft.com/office/word/2006/wordml" xmlns:wps="http://schemas.microsoft.com/office/word/2010/wordprocessingShape" mc:Ignorable="w14 w15 w16se w16cid w16 w16cex w16sdtdh wp14">
+<w:document xmlns:wpc="http://schemas.microsoft.com/office/word/2010/wordprocessingCanvas" xmlns:cx="http://schemas.microsoft.com/office/drawing/2014/chartex" xmlns:cx1="http://schemas.microsoft.com/office/drawing/2015/9/8/chartex" xmlns:mc="http://schemas.openxmlformats.org/markup-compatibility/2006" xmlns:o="urn:schemas-microsoft-com:office:office" xmlns:r="http://schemas.openxmlformats.org/officeDocument/2006/relationships" xmlns:m="http://schemas.openxmlformats.org/officeDocument/2006/math" xmlns:v="urn:schemas-microsoft-com:vml" xmlns:wp14="http://schemas.microsoft.com/office/word/2010/wordprocessingDrawing" xmlns:wp="http://schemas.openxmlformats.org/drawingml/2006/wordprocessingDrawing" xmlns:w10="urn:schemas-microsoft-com:office:word" xmlns:w="http://schemas.openxmlformats.org/wordprocessingml/2006/main" xmlns:w14="http://schemas.microsoft.com/office/word/2010/wordml" xmlns:w15="http://schemas.microsoft.com/office/word/2012/wordml" xmlns:w16se="http://schemas.microsoft.com/office/word/2015/wordml/symex" xmlns:wpg="http://schemas.microsoft.com/office/word/2010/wordprocessingGroup" xmlns:wpi="http://schemas.microsoft.com/office/word/2010/wordprocessingInk" xmlns:wne="http://schemas.microsoft.com/office/word/2006/wordml" xmlns:wps="http://schemas.microsoft.com/office/word/2010/wordprocessingShape" mc:Ignorable="w14 w15 w16se wp14">
   <w:body>
     <w:p>
       <w:pPr>
@@ -183,7 +183,7 @@
           <w:r>
             <w:fldChar w:fldCharType="separate"/>
           </w:r>
-          <w:hyperlink w:anchor="_Toc106820843" w:history="1">
+          <w:hyperlink w:anchor="_Toc106864868" w:history="1">
             <w:r>
               <w:rPr>
                 <w:rStyle w:val="Lienhypertexte"/>
@@ -210,7 +210,7 @@
                 <w:noProof/>
                 <w:webHidden/>
               </w:rPr>
-              <w:instrText xml:space="preserve"> PAGEREF _Toc106820843 \h </w:instrText>
+              <w:instrText xml:space="preserve"> PAGEREF _Toc106864868 \h </w:instrText>
             </w:r>
             <w:r>
               <w:rPr>
@@ -230,7 +230,7 @@
                 <w:noProof/>
                 <w:webHidden/>
               </w:rPr>
-              <w:t>3</w:t>
+              <w:t>4</w:t>
             </w:r>
             <w:r>
               <w:rPr>
@@ -253,7 +253,7 @@
               <w:lang w:eastAsia="fr-CH"/>
             </w:rPr>
           </w:pPr>
-          <w:hyperlink w:anchor="_Toc106820844" w:history="1">
+          <w:hyperlink w:anchor="_Toc106864869" w:history="1">
             <w:r>
               <w:rPr>
                 <w:rStyle w:val="Lienhypertexte"/>
@@ -281,7 +281,7 @@
                 <w:noProof/>
                 <w:webHidden/>
               </w:rPr>
-              <w:instrText xml:space="preserve"> PAGEREF _Toc106820844 \h </w:instrText>
+              <w:instrText xml:space="preserve"> PAGEREF _Toc106864869 \h </w:instrText>
             </w:r>
             <w:r>
               <w:rPr>
@@ -301,7 +301,7 @@
                 <w:noProof/>
                 <w:webHidden/>
               </w:rPr>
-              <w:t>3</w:t>
+              <w:t>4</w:t>
             </w:r>
             <w:r>
               <w:rPr>
@@ -324,7 +324,7 @@
               <w:lang w:eastAsia="fr-CH"/>
             </w:rPr>
           </w:pPr>
-          <w:hyperlink w:anchor="_Toc106820845" w:history="1">
+          <w:hyperlink w:anchor="_Toc106864870" w:history="1">
             <w:r>
               <w:rPr>
                 <w:rStyle w:val="Lienhypertexte"/>
@@ -352,7 +352,7 @@
                 <w:noProof/>
                 <w:webHidden/>
               </w:rPr>
-              <w:instrText xml:space="preserve"> PAGEREF _Toc106820845 \h </w:instrText>
+              <w:instrText xml:space="preserve"> PAGEREF _Toc106864870 \h </w:instrText>
             </w:r>
             <w:r>
               <w:rPr>
@@ -372,7 +372,7 @@
                 <w:noProof/>
                 <w:webHidden/>
               </w:rPr>
-              <w:t>3</w:t>
+              <w:t>4</w:t>
             </w:r>
             <w:r>
               <w:rPr>
@@ -395,7 +395,7 @@
               <w:lang w:eastAsia="fr-CH"/>
             </w:rPr>
           </w:pPr>
-          <w:hyperlink w:anchor="_Toc106820846" w:history="1">
+          <w:hyperlink w:anchor="_Toc106864871" w:history="1">
             <w:r>
               <w:rPr>
                 <w:rStyle w:val="Lienhypertexte"/>
@@ -423,7 +423,7 @@
                 <w:noProof/>
                 <w:webHidden/>
               </w:rPr>
-              <w:instrText xml:space="preserve"> PAGEREF _Toc106820846 \h </w:instrText>
+              <w:instrText xml:space="preserve"> PAGEREF _Toc106864871 \h </w:instrText>
             </w:r>
             <w:r>
               <w:rPr>
@@ -443,7 +443,7 @@
                 <w:noProof/>
                 <w:webHidden/>
               </w:rPr>
-              <w:t>3</w:t>
+              <w:t>4</w:t>
             </w:r>
             <w:r>
               <w:rPr>
@@ -466,7 +466,7 @@
               <w:lang w:eastAsia="fr-CH"/>
             </w:rPr>
           </w:pPr>
-          <w:hyperlink w:anchor="_Toc106820847" w:history="1">
+          <w:hyperlink w:anchor="_Toc106864872" w:history="1">
             <w:r>
               <w:rPr>
                 <w:rStyle w:val="Lienhypertexte"/>
@@ -494,7 +494,7 @@
                 <w:noProof/>
                 <w:webHidden/>
               </w:rPr>
-              <w:instrText xml:space="preserve"> PAGEREF _Toc106820847 \h </w:instrText>
+              <w:instrText xml:space="preserve"> PAGEREF _Toc106864872 \h </w:instrText>
             </w:r>
             <w:r>
               <w:rPr>
@@ -514,7 +514,7 @@
                 <w:noProof/>
                 <w:webHidden/>
               </w:rPr>
-              <w:t>3</w:t>
+              <w:t>4</w:t>
             </w:r>
             <w:r>
               <w:rPr>
@@ -537,7 +537,7 @@
               <w:lang w:eastAsia="fr-CH"/>
             </w:rPr>
           </w:pPr>
-          <w:hyperlink w:anchor="_Toc106820848" w:history="1">
+          <w:hyperlink w:anchor="_Toc106864873" w:history="1">
             <w:r>
               <w:rPr>
                 <w:rStyle w:val="Lienhypertexte"/>
@@ -564,7 +564,7 @@
                 <w:noProof/>
                 <w:webHidden/>
               </w:rPr>
-              <w:instrText xml:space="preserve"> PAGEREF _Toc106820848 \h </w:instrText>
+              <w:instrText xml:space="preserve"> PAGEREF _Toc106864873 \h </w:instrText>
             </w:r>
             <w:r>
               <w:rPr>
@@ -584,7 +584,7 @@
                 <w:noProof/>
                 <w:webHidden/>
               </w:rPr>
-              <w:t>3</w:t>
+              <w:t>4</w:t>
             </w:r>
             <w:r>
               <w:rPr>
@@ -607,7 +607,7 @@
               <w:lang w:eastAsia="fr-CH"/>
             </w:rPr>
           </w:pPr>
-          <w:hyperlink w:anchor="_Toc106820849" w:history="1">
+          <w:hyperlink w:anchor="_Toc106864874" w:history="1">
             <w:r>
               <w:rPr>
                 <w:rStyle w:val="Lienhypertexte"/>
@@ -635,7 +635,7 @@
                 <w:noProof/>
                 <w:webHidden/>
               </w:rPr>
-              <w:instrText xml:space="preserve"> PAGEREF _Toc106820849 \h </w:instrText>
+              <w:instrText xml:space="preserve"> PAGEREF _Toc106864874 \h </w:instrText>
             </w:r>
             <w:r>
               <w:rPr>
@@ -655,7 +655,7 @@
                 <w:noProof/>
                 <w:webHidden/>
               </w:rPr>
-              <w:t>3</w:t>
+              <w:t>4</w:t>
             </w:r>
             <w:r>
               <w:rPr>
@@ -678,7 +678,7 @@
               <w:lang w:eastAsia="fr-CH"/>
             </w:rPr>
           </w:pPr>
-          <w:hyperlink w:anchor="_Toc106820850" w:history="1">
+          <w:hyperlink w:anchor="_Toc106864875" w:history="1">
             <w:r>
               <w:rPr>
                 <w:rStyle w:val="Lienhypertexte"/>
@@ -706,7 +706,7 @@
                 <w:noProof/>
                 <w:webHidden/>
               </w:rPr>
-              <w:instrText xml:space="preserve"> PAGEREF _Toc106820850 \h </w:instrText>
+              <w:instrText xml:space="preserve"> PAGEREF _Toc106864875 \h </w:instrText>
             </w:r>
             <w:r>
               <w:rPr>
@@ -726,7 +726,7 @@
                 <w:noProof/>
                 <w:webHidden/>
               </w:rPr>
-              <w:t>3</w:t>
+              <w:t>4</w:t>
             </w:r>
             <w:r>
               <w:rPr>
@@ -749,7 +749,7 @@
               <w:lang w:eastAsia="fr-CH"/>
             </w:rPr>
           </w:pPr>
-          <w:hyperlink w:anchor="_Toc106820851" w:history="1">
+          <w:hyperlink w:anchor="_Toc106864876" w:history="1">
             <w:r>
               <w:rPr>
                 <w:rStyle w:val="Lienhypertexte"/>
@@ -777,7 +777,7 @@
                 <w:noProof/>
                 <w:webHidden/>
               </w:rPr>
-              <w:instrText xml:space="preserve"> PAGEREF _Toc106820851 \h </w:instrText>
+              <w:instrText xml:space="preserve"> PAGEREF _Toc106864876 \h </w:instrText>
             </w:r>
             <w:r>
               <w:rPr>
@@ -797,7 +797,7 @@
                 <w:noProof/>
                 <w:webHidden/>
               </w:rPr>
-              <w:t>4</w:t>
+              <w:t>5</w:t>
             </w:r>
             <w:r>
               <w:rPr>
@@ -820,7 +820,7 @@
               <w:lang w:eastAsia="fr-CH"/>
             </w:rPr>
           </w:pPr>
-          <w:hyperlink w:anchor="_Toc106820852" w:history="1">
+          <w:hyperlink w:anchor="_Toc106864877" w:history="1">
             <w:r>
               <w:rPr>
                 <w:rStyle w:val="Lienhypertexte"/>
@@ -847,7 +847,7 @@
                 <w:noProof/>
                 <w:webHidden/>
               </w:rPr>
-              <w:instrText xml:space="preserve"> PAGEREF _Toc106820852 \h </w:instrText>
+              <w:instrText xml:space="preserve"> PAGEREF _Toc106864877 \h </w:instrText>
             </w:r>
             <w:r>
               <w:rPr>
@@ -867,7 +867,7 @@
                 <w:noProof/>
                 <w:webHidden/>
               </w:rPr>
-              <w:t>5</w:t>
+              <w:t>6</w:t>
             </w:r>
             <w:r>
               <w:rPr>
@@ -890,7 +890,7 @@
               <w:lang w:eastAsia="fr-CH"/>
             </w:rPr>
           </w:pPr>
-          <w:hyperlink w:anchor="_Toc106820853" w:history="1">
+          <w:hyperlink w:anchor="_Toc106864878" w:history="1">
             <w:r>
               <w:rPr>
                 <w:rStyle w:val="Lienhypertexte"/>
@@ -918,7 +918,7 @@
                 <w:noProof/>
                 <w:webHidden/>
               </w:rPr>
-              <w:instrText xml:space="preserve"> PAGEREF _Toc106820853 \h </w:instrText>
+              <w:instrText xml:space="preserve"> PAGEREF _Toc106864878 \h </w:instrText>
             </w:r>
             <w:r>
               <w:rPr>
@@ -938,7 +938,7 @@
                 <w:noProof/>
                 <w:webHidden/>
               </w:rPr>
-              <w:t>5</w:t>
+              <w:t>6</w:t>
             </w:r>
             <w:r>
               <w:rPr>
@@ -961,7 +961,7 @@
               <w:lang w:eastAsia="fr-CH"/>
             </w:rPr>
           </w:pPr>
-          <w:hyperlink w:anchor="_Toc106820854" w:history="1">
+          <w:hyperlink w:anchor="_Toc106864879" w:history="1">
             <w:r>
               <w:rPr>
                 <w:rStyle w:val="Lienhypertexte"/>
@@ -989,7 +989,7 @@
                 <w:noProof/>
                 <w:webHidden/>
               </w:rPr>
-              <w:instrText xml:space="preserve"> PAGEREF _Toc106820854 \h </w:instrText>
+              <w:instrText xml:space="preserve"> PAGEREF _Toc106864879 \h </w:instrText>
             </w:r>
             <w:r>
               <w:rPr>
@@ -1009,7 +1009,7 @@
                 <w:noProof/>
                 <w:webHidden/>
               </w:rPr>
-              <w:t>5</w:t>
+              <w:t>6</w:t>
             </w:r>
             <w:r>
               <w:rPr>
@@ -1032,7 +1032,7 @@
               <w:lang w:eastAsia="fr-CH"/>
             </w:rPr>
           </w:pPr>
-          <w:hyperlink w:anchor="_Toc106820855" w:history="1">
+          <w:hyperlink w:anchor="_Toc106864880" w:history="1">
             <w:r>
               <w:rPr>
                 <w:rStyle w:val="Lienhypertexte"/>
@@ -1043,7 +1043,96 @@
             </w:r>
             <w:r>
               <w:rPr>
+                <w:noProof/>
+                <w:webHidden/>
+              </w:rPr>
+              <w:tab/>
+            </w:r>
+            <w:r>
+              <w:rPr>
+                <w:noProof/>
+                <w:webHidden/>
+              </w:rPr>
+              <w:fldChar w:fldCharType="begin"/>
+            </w:r>
+            <w:r>
+              <w:rPr>
+                <w:noProof/>
+                <w:webHidden/>
+              </w:rPr>
+              <w:instrText xml:space="preserve"> PAGEREF _Toc106864880 \h </w:instrText>
+            </w:r>
+            <w:r>
+              <w:rPr>
+                <w:noProof/>
+                <w:webHidden/>
+              </w:rPr>
+            </w:r>
+            <w:r>
+              <w:rPr>
+                <w:noProof/>
+                <w:webHidden/>
+              </w:rPr>
+              <w:fldChar w:fldCharType="separate"/>
+            </w:r>
+            <w:r>
+              <w:rPr>
+                <w:noProof/>
+                <w:webHidden/>
+              </w:rPr>
+              <w:t>6</w:t>
+            </w:r>
+            <w:r>
+              <w:rPr>
+                <w:noProof/>
+                <w:webHidden/>
+              </w:rPr>
+              <w:fldChar w:fldCharType="end"/>
+            </w:r>
+          </w:hyperlink>
+        </w:p>
+        <w:p>
+          <w:pPr>
+            <w:pStyle w:val="TM2"/>
+            <w:tabs>
+              <w:tab w:val="left" w:pos="660"/>
+              <w:tab w:val="right" w:leader="dot" w:pos="9062"/>
+            </w:tabs>
+            <w:rPr>
+              <w:rFonts w:eastAsiaTheme="minorEastAsia"/>
+              <w:noProof/>
+              <w:lang w:eastAsia="fr-CH"/>
+            </w:rPr>
+          </w:pPr>
+          <w:hyperlink w:anchor="_Toc106864881" w:history="1">
+            <w:r>
+              <w:rPr>
                 <w:rStyle w:val="Lienhypertexte"/>
+                <w:rFonts w:ascii="Calibri" w:hAnsi="Calibri" w:cs="Calibri"/>
+                <w:noProof/>
+                <w:lang w:eastAsia="fr-CH"/>
+              </w:rPr>
+              <w:t>-</w:t>
+            </w:r>
+            <w:r>
+              <w:rPr>
+                <w:rFonts w:eastAsiaTheme="minorEastAsia"/>
+                <w:noProof/>
+                <w:lang w:eastAsia="fr-CH"/>
+              </w:rPr>
+              <w:tab/>
+            </w:r>
+            <w:r>
+              <w:rPr>
+                <w:rStyle w:val="Lienhypertexte"/>
+                <w:noProof/>
+                <w:lang w:eastAsia="fr-CH"/>
+              </w:rPr>
+              <w:t xml:space="preserve">(Jorge &amp; Alessia) : Compréhension de certaines consignes  </w:t>
+            </w:r>
+            <w:r>
+              <w:rPr>
+                <w:rStyle w:val="Lienhypertexte"/>
                 <w:noProof/>
               </w:rPr>
               <w:t>AD /DS</w:t>
@@ -1067,7 +1156,7 @@
                 <w:noProof/>
                 <w:webHidden/>
               </w:rPr>
-              <w:instrText xml:space="preserve"> PAGEREF _Toc106820855 \h </w:instrText>
+              <w:instrText xml:space="preserve"> PAGEREF _Toc106864881 \h </w:instrText>
             </w:r>
             <w:r>
               <w:rPr>
@@ -1087,7 +1176,7 @@
                 <w:noProof/>
                 <w:webHidden/>
               </w:rPr>
-              <w:t>5</w:t>
+              <w:t>6</w:t>
             </w:r>
             <w:r>
               <w:rPr>
@@ -1110,7 +1199,7 @@
               <w:lang w:eastAsia="fr-CH"/>
             </w:rPr>
           </w:pPr>
-          <w:hyperlink w:anchor="_Toc106820856" w:history="1">
+          <w:hyperlink w:anchor="_Toc106864882" w:history="1">
             <w:r>
               <w:rPr>
                 <w:rStyle w:val="Lienhypertexte"/>
@@ -1138,7 +1227,7 @@
                 <w:noProof/>
                 <w:webHidden/>
               </w:rPr>
-              <w:instrText xml:space="preserve"> PAGEREF _Toc106820856 \h </w:instrText>
+              <w:instrText xml:space="preserve"> PAGEREF _Toc106864882 \h </w:instrText>
             </w:r>
             <w:r>
               <w:rPr>
@@ -1158,7 +1247,7 @@
                 <w:noProof/>
                 <w:webHidden/>
               </w:rPr>
-              <w:t>6</w:t>
+              <w:t>7</w:t>
             </w:r>
             <w:r>
               <w:rPr>
@@ -1181,7 +1270,7 @@
               <w:lang w:eastAsia="fr-CH"/>
             </w:rPr>
           </w:pPr>
-          <w:hyperlink w:anchor="_Toc106820857" w:history="1">
+          <w:hyperlink w:anchor="_Toc106864883" w:history="1">
             <w:r>
               <w:rPr>
                 <w:rStyle w:val="Lienhypertexte"/>
@@ -1209,7 +1298,7 @@
                 <w:noProof/>
                 <w:webHidden/>
               </w:rPr>
-              <w:instrText xml:space="preserve"> PAGEREF _Toc106820857 \h </w:instrText>
+              <w:instrText xml:space="preserve"> PAGEREF _Toc106864883 \h </w:instrText>
             </w:r>
             <w:r>
               <w:rPr>
@@ -1229,7 +1318,7 @@
                 <w:noProof/>
                 <w:webHidden/>
               </w:rPr>
-              <w:t>6</w:t>
+              <w:t>7</w:t>
             </w:r>
             <w:r>
               <w:rPr>
@@ -1252,7 +1341,7 @@
               <w:lang w:eastAsia="fr-CH"/>
             </w:rPr>
           </w:pPr>
-          <w:hyperlink w:anchor="_Toc106820858" w:history="1">
+          <w:hyperlink w:anchor="_Toc106864884" w:history="1">
             <w:r>
               <w:rPr>
                 <w:rStyle w:val="Lienhypertexte"/>
@@ -1280,7 +1369,7 @@
                 <w:noProof/>
                 <w:webHidden/>
               </w:rPr>
-              <w:instrText xml:space="preserve"> PAGEREF _Toc106820858 \h </w:instrText>
+              <w:instrText xml:space="preserve"> PAGEREF _Toc106864884 \h </w:instrText>
             </w:r>
             <w:r>
               <w:rPr>
@@ -1300,7 +1389,7 @@
                 <w:noProof/>
                 <w:webHidden/>
               </w:rPr>
-              <w:t>7</w:t>
+              <w:t>8</w:t>
             </w:r>
             <w:r>
               <w:rPr>
@@ -1323,13 +1412,13 @@
               <w:lang w:eastAsia="fr-CH"/>
             </w:rPr>
           </w:pPr>
-          <w:hyperlink w:anchor="_Toc106820859" w:history="1">
+          <w:hyperlink w:anchor="_Toc106864885" w:history="1">
             <w:r>
               <w:rPr>
                 <w:rStyle w:val="Lienhypertexte"/>
                 <w:noProof/>
               </w:rPr>
-              <w:t>Serveur de fichier</w:t>
+              <w:t>Serveur de fichier (exercices non-fait car non demandé par M.Varela)</w:t>
             </w:r>
             <w:r>
               <w:rPr>
@@ -1350,7 +1439,7 @@
                 <w:noProof/>
                 <w:webHidden/>
               </w:rPr>
-              <w:instrText xml:space="preserve"> PAGEREF _Toc106820859 \h </w:instrText>
+              <w:instrText xml:space="preserve"> PAGEREF _Toc106864885 \h </w:instrText>
             </w:r>
             <w:r>
               <w:rPr>
@@ -1370,7 +1459,7 @@
                 <w:noProof/>
                 <w:webHidden/>
               </w:rPr>
-              <w:t>8</w:t>
+              <w:t>9</w:t>
             </w:r>
             <w:r>
               <w:rPr>
@@ -1393,7 +1482,7 @@
               <w:lang w:eastAsia="fr-CH"/>
             </w:rPr>
           </w:pPr>
-          <w:hyperlink w:anchor="_Toc106820860" w:history="1">
+          <w:hyperlink w:anchor="_Toc106864886" w:history="1">
             <w:r>
               <w:rPr>
                 <w:rStyle w:val="Lienhypertexte"/>
@@ -1421,7 +1510,7 @@
                 <w:noProof/>
                 <w:webHidden/>
               </w:rPr>
-              <w:instrText xml:space="preserve"> PAGEREF _Toc106820860 \h </w:instrText>
+              <w:instrText xml:space="preserve"> PAGEREF _Toc106864886 \h </w:instrText>
             </w:r>
             <w:r>
               <w:rPr>
@@ -1441,7 +1530,7 @@
                 <w:noProof/>
                 <w:webHidden/>
               </w:rPr>
-              <w:t>8</w:t>
+              <w:t>9</w:t>
             </w:r>
             <w:r>
               <w:rPr>
@@ -1464,7 +1553,7 @@
               <w:lang w:eastAsia="fr-CH"/>
             </w:rPr>
           </w:pPr>
-          <w:hyperlink w:anchor="_Toc106820861" w:history="1">
+          <w:hyperlink w:anchor="_Toc106864887" w:history="1">
             <w:r>
               <w:rPr>
                 <w:rStyle w:val="Lienhypertexte"/>
@@ -1492,7 +1581,7 @@
                 <w:noProof/>
                 <w:webHidden/>
               </w:rPr>
-              <w:instrText xml:space="preserve"> PAGEREF _Toc106820861 \h </w:instrText>
+              <w:instrText xml:space="preserve"> PAGEREF _Toc106864887 \h </w:instrText>
             </w:r>
             <w:r>
               <w:rPr>
@@ -1512,7 +1601,7 @@
                 <w:noProof/>
                 <w:webHidden/>
               </w:rPr>
-              <w:t>8</w:t>
+              <w:t>9</w:t>
             </w:r>
             <w:r>
               <w:rPr>
@@ -1535,7 +1624,7 @@
               <w:lang w:eastAsia="fr-CH"/>
             </w:rPr>
           </w:pPr>
-          <w:hyperlink w:anchor="_Toc106820862" w:history="1">
+          <w:hyperlink w:anchor="_Toc106864888" w:history="1">
             <w:r>
               <w:rPr>
                 <w:rStyle w:val="Lienhypertexte"/>
@@ -1563,7 +1652,7 @@
                 <w:noProof/>
                 <w:webHidden/>
               </w:rPr>
-              <w:instrText xml:space="preserve"> PAGEREF _Toc106820862 \h </w:instrText>
+              <w:instrText xml:space="preserve"> PAGEREF _Toc106864888 \h </w:instrText>
             </w:r>
             <w:r>
               <w:rPr>
@@ -1583,7 +1672,7 @@
                 <w:noProof/>
                 <w:webHidden/>
               </w:rPr>
-              <w:t>8</w:t>
+              <w:t>9</w:t>
             </w:r>
             <w:r>
               <w:rPr>
@@ -1606,7 +1695,7 @@
               <w:lang w:eastAsia="fr-CH"/>
             </w:rPr>
           </w:pPr>
-          <w:hyperlink w:anchor="_Toc106820863" w:history="1">
+          <w:hyperlink w:anchor="_Toc106864889" w:history="1">
             <w:r>
               <w:rPr>
                 <w:rStyle w:val="Lienhypertexte"/>
@@ -1634,7 +1723,7 @@
                 <w:noProof/>
                 <w:webHidden/>
               </w:rPr>
-              <w:instrText xml:space="preserve"> PAGEREF _Toc106820863 \h </w:instrText>
+              <w:instrText xml:space="preserve"> PAGEREF _Toc106864889 \h </w:instrText>
             </w:r>
             <w:r>
               <w:rPr>
@@ -1654,7 +1743,7 @@
                 <w:noProof/>
                 <w:webHidden/>
               </w:rPr>
-              <w:t>8</w:t>
+              <w:t>9</w:t>
             </w:r>
             <w:r>
               <w:rPr>
@@ -1677,7 +1766,7 @@
               <w:lang w:eastAsia="fr-CH"/>
             </w:rPr>
           </w:pPr>
-          <w:hyperlink w:anchor="_Toc106820864" w:history="1">
+          <w:hyperlink w:anchor="_Toc106864890" w:history="1">
             <w:r>
               <w:rPr>
                 <w:rStyle w:val="Lienhypertexte"/>
@@ -1705,7 +1794,7 @@
                 <w:noProof/>
                 <w:webHidden/>
               </w:rPr>
-              <w:instrText xml:space="preserve"> PAGEREF _Toc106820864 \h </w:instrText>
+              <w:instrText xml:space="preserve"> PAGEREF _Toc106864890 \h </w:instrText>
             </w:r>
             <w:r>
               <w:rPr>
@@ -1748,7 +1837,7 @@
               <w:lang w:eastAsia="fr-CH"/>
             </w:rPr>
           </w:pPr>
-          <w:hyperlink w:anchor="_Toc106820865" w:history="1">
+          <w:hyperlink w:anchor="_Toc106864891" w:history="1">
             <w:r>
               <w:rPr>
                 <w:rStyle w:val="Lienhypertexte"/>
@@ -1776,7 +1865,7 @@
                 <w:noProof/>
                 <w:webHidden/>
               </w:rPr>
-              <w:instrText xml:space="preserve"> PAGEREF _Toc106820865 \h </w:instrText>
+              <w:instrText xml:space="preserve"> PAGEREF _Toc106864891 \h </w:instrText>
             </w:r>
             <w:r>
               <w:rPr>
@@ -1819,7 +1908,7 @@
               <w:lang w:eastAsia="fr-CH"/>
             </w:rPr>
           </w:pPr>
-          <w:hyperlink w:anchor="_Toc106820866" w:history="1">
+          <w:hyperlink w:anchor="_Toc106864892" w:history="1">
             <w:r>
               <w:rPr>
                 <w:rStyle w:val="Lienhypertexte"/>
@@ -1847,7 +1936,7 @@
                 <w:noProof/>
                 <w:webHidden/>
               </w:rPr>
-              <w:instrText xml:space="preserve"> PAGEREF _Toc106820866 \h </w:instrText>
+              <w:instrText xml:space="preserve"> PAGEREF _Toc106864892 \h </w:instrText>
             </w:r>
             <w:r>
               <w:rPr>
@@ -1890,7 +1979,7 @@
               <w:lang w:eastAsia="fr-CH"/>
             </w:rPr>
           </w:pPr>
-          <w:hyperlink w:anchor="_Toc106820867" w:history="1">
+          <w:hyperlink w:anchor="_Toc106864893" w:history="1">
             <w:r>
               <w:rPr>
                 <w:rStyle w:val="Lienhypertexte"/>
@@ -1917,7 +2006,7 @@
                 <w:noProof/>
                 <w:webHidden/>
               </w:rPr>
-              <w:instrText xml:space="preserve"> PAGEREF _Toc106820867 \h </w:instrText>
+              <w:instrText xml:space="preserve"> PAGEREF _Toc106864893 \h </w:instrText>
             </w:r>
             <w:r>
               <w:rPr>
@@ -1937,7 +2026,7 @@
                 <w:noProof/>
                 <w:webHidden/>
               </w:rPr>
-              <w:t>10</w:t>
+              <w:t>9</w:t>
             </w:r>
             <w:r>
               <w:rPr>
@@ -1960,7 +2049,7 @@
               <w:lang w:eastAsia="fr-CH"/>
             </w:rPr>
           </w:pPr>
-          <w:hyperlink w:anchor="_Toc106820868" w:history="1">
+          <w:hyperlink w:anchor="_Toc106864894" w:history="1">
             <w:r>
               <w:rPr>
                 <w:rStyle w:val="Lienhypertexte"/>
@@ -1988,7 +2077,7 @@
                 <w:noProof/>
                 <w:webHidden/>
               </w:rPr>
-              <w:instrText xml:space="preserve"> PAGEREF _Toc106820868 \h </w:instrText>
+              <w:instrText xml:space="preserve"> PAGEREF _Toc106864894 \h </w:instrText>
             </w:r>
             <w:r>
               <w:rPr>
@@ -2008,7 +2097,7 @@
                 <w:noProof/>
                 <w:webHidden/>
               </w:rPr>
-              <w:t>10</w:t>
+              <w:t>9</w:t>
             </w:r>
             <w:r>
               <w:rPr>
@@ -2031,7 +2120,7 @@
               <w:lang w:eastAsia="fr-CH"/>
             </w:rPr>
           </w:pPr>
-          <w:hyperlink w:anchor="_Toc106820869" w:history="1">
+          <w:hyperlink w:anchor="_Toc106864895" w:history="1">
             <w:r>
               <w:rPr>
                 <w:rStyle w:val="Lienhypertexte"/>
@@ -2059,7 +2148,7 @@
                 <w:noProof/>
                 <w:webHidden/>
               </w:rPr>
-              <w:instrText xml:space="preserve"> PAGEREF _Toc106820869 \h </w:instrText>
+              <w:instrText xml:space="preserve"> PAGEREF _Toc106864895 \h </w:instrText>
             </w:r>
             <w:r>
               <w:rPr>
@@ -2079,7 +2168,7 @@
                 <w:noProof/>
                 <w:webHidden/>
               </w:rPr>
-              <w:t>10</w:t>
+              <w:t>9</w:t>
             </w:r>
             <w:r>
               <w:rPr>
@@ -2102,7 +2191,7 @@
               <w:lang w:eastAsia="fr-CH"/>
             </w:rPr>
           </w:pPr>
-          <w:hyperlink w:anchor="_Toc106820870" w:history="1">
+          <w:hyperlink w:anchor="_Toc106864896" w:history="1">
             <w:r>
               <w:rPr>
                 <w:rStyle w:val="Lienhypertexte"/>
@@ -2130,7 +2219,7 @@
                 <w:noProof/>
                 <w:webHidden/>
               </w:rPr>
-              <w:instrText xml:space="preserve"> PAGEREF _Toc106820870 \h </w:instrText>
+              <w:instrText xml:space="preserve"> PAGEREF _Toc106864896 \h </w:instrText>
             </w:r>
             <w:r>
               <w:rPr>
@@ -2150,7 +2239,7 @@
                 <w:noProof/>
                 <w:webHidden/>
               </w:rPr>
-              <w:t>10</w:t>
+              <w:t>9</w:t>
             </w:r>
             <w:r>
               <w:rPr>
@@ -2173,7 +2262,7 @@
               <w:lang w:eastAsia="fr-CH"/>
             </w:rPr>
           </w:pPr>
-          <w:hyperlink w:anchor="_Toc106820871" w:history="1">
+          <w:hyperlink w:anchor="_Toc106864897" w:history="1">
             <w:r>
               <w:rPr>
                 <w:rStyle w:val="Lienhypertexte"/>
@@ -2200,7 +2289,7 @@
                 <w:noProof/>
                 <w:webHidden/>
               </w:rPr>
-              <w:instrText xml:space="preserve"> PAGEREF _Toc106820871 \h </w:instrText>
+              <w:instrText xml:space="preserve"> PAGEREF _Toc106864897 \h </w:instrText>
             </w:r>
             <w:r>
               <w:rPr>
@@ -2220,7 +2309,7 @@
                 <w:noProof/>
                 <w:webHidden/>
               </w:rPr>
-              <w:t>11</w:t>
+              <w:t>10</w:t>
             </w:r>
             <w:r>
               <w:rPr>
@@ -2243,7 +2332,7 @@
               <w:lang w:eastAsia="fr-CH"/>
             </w:rPr>
           </w:pPr>
-          <w:hyperlink w:anchor="_Toc106820872" w:history="1">
+          <w:hyperlink w:anchor="_Toc106864898" w:history="1">
             <w:r>
               <w:rPr>
                 <w:rStyle w:val="Lienhypertexte"/>
@@ -2271,7 +2360,7 @@
                 <w:noProof/>
                 <w:webHidden/>
               </w:rPr>
-              <w:instrText xml:space="preserve"> PAGEREF _Toc106820872 \h </w:instrText>
+              <w:instrText xml:space="preserve"> PAGEREF _Toc106864898 \h </w:instrText>
             </w:r>
             <w:r>
               <w:rPr>
@@ -2291,7 +2380,7 @@
                 <w:noProof/>
                 <w:webHidden/>
               </w:rPr>
-              <w:t>11</w:t>
+              <w:t>10</w:t>
             </w:r>
             <w:r>
               <w:rPr>
@@ -2323,12 +2412,8 @@
       <w:pPr>
         <w:pStyle w:val="Titre1"/>
       </w:pPr>
-      <w:r>
-        <w:br w:type="page"/>
-      </w:r>
-      <w:bookmarkStart w:id="0" w:name="_Toc106820843"/>
-      <w:r>
-        <w:lastRenderedPageBreak/>
+      <w:bookmarkStart w:id="0" w:name="_Toc106864868"/>
+      <w:r>
         <w:t>Installation du serveur</w:t>
       </w:r>
       <w:bookmarkEnd w:id="0"/>
@@ -2340,7 +2425,7 @@
           <w:lang w:eastAsia="fr-CH"/>
         </w:rPr>
       </w:pPr>
-      <w:bookmarkStart w:id="1" w:name="_Toc106820844"/>
+      <w:bookmarkStart w:id="1" w:name="_Toc106864869"/>
       <w:r>
         <w:rPr>
           <w:lang w:eastAsia="fr-CH"/>
@@ -2475,7 +2560,7 @@
           <w:lang w:eastAsia="fr-CH"/>
         </w:rPr>
       </w:pPr>
-      <w:bookmarkStart w:id="2" w:name="_Toc106820845"/>
+      <w:bookmarkStart w:id="2" w:name="_Toc106864870"/>
       <w:r>
         <w:rPr>
           <w:lang w:eastAsia="fr-CH"/>
@@ -2791,7 +2876,7 @@
           <w:lang w:eastAsia="fr-CH"/>
         </w:rPr>
       </w:pPr>
-      <w:bookmarkStart w:id="3" w:name="_Toc106820846"/>
+      <w:bookmarkStart w:id="3" w:name="_Toc106864871"/>
       <w:r>
         <w:rPr>
           <w:lang w:eastAsia="fr-CH"/>
@@ -2832,7 +2917,7 @@
           <w:lang w:eastAsia="fr-CH"/>
         </w:rPr>
       </w:pPr>
-      <w:bookmarkStart w:id="4" w:name="_Toc106820847"/>
+      <w:bookmarkStart w:id="4" w:name="_Toc106864872"/>
       <w:r>
         <w:rPr>
           <w:lang w:eastAsia="fr-CH"/>
@@ -2852,7 +2937,7 @@
       <w:pPr>
         <w:pStyle w:val="Titre1"/>
       </w:pPr>
-      <w:bookmarkStart w:id="5" w:name="_Toc106820848"/>
+      <w:bookmarkStart w:id="5" w:name="_Toc106864873"/>
       <w:r>
         <w:t>DHCP</w:t>
       </w:r>
@@ -2865,7 +2950,7 @@
           <w:lang w:eastAsia="fr-CH"/>
         </w:rPr>
       </w:pPr>
-      <w:bookmarkStart w:id="6" w:name="_Toc106820849"/>
+      <w:bookmarkStart w:id="6" w:name="_Toc106864874"/>
       <w:r>
         <w:rPr>
           <w:lang w:eastAsia="fr-CH"/>
@@ -2959,7 +3044,7 @@
           <w:lang w:eastAsia="fr-CH"/>
         </w:rPr>
       </w:pPr>
-      <w:bookmarkStart w:id="7" w:name="_Toc106820850"/>
+      <w:bookmarkStart w:id="7" w:name="_Toc106864875"/>
       <w:r>
         <w:rPr>
           <w:lang w:eastAsia="fr-CH"/>
@@ -3019,6 +3104,7 @@
         <w:rPr>
           <w:lang w:eastAsia="fr-CH"/>
         </w:rPr>
+        <w:lastRenderedPageBreak/>
         <w:t>Sauter les étapes jusqu’à la sélection de l’option DHCP</w:t>
       </w:r>
     </w:p>
@@ -3055,7 +3141,6 @@
         <w:rPr>
           <w:lang w:eastAsia="fr-CH"/>
         </w:rPr>
-        <w:lastRenderedPageBreak/>
         <w:t>Attendre la fin de l’installation</w:t>
       </w:r>
     </w:p>
@@ -3658,6 +3743,12 @@
         </w:rPr>
         <w:t>P</w:t>
       </w:r>
+      <w:r>
+        <w:rPr>
+          <w:lang w:eastAsia="fr-CH"/>
+        </w:rPr>
+        <w:t>, masque sous-réseau, routeur par défaut, serveur de temps et d’impression</w:t>
+      </w:r>
     </w:p>
     <w:p>
       <w:pPr>
@@ -3720,7 +3811,7 @@
           <w:lang w:eastAsia="fr-CH"/>
         </w:rPr>
       </w:pPr>
-      <w:bookmarkStart w:id="8" w:name="_Toc106820851"/>
+      <w:bookmarkStart w:id="8" w:name="_Toc106864876"/>
       <w:r>
         <w:rPr>
           <w:lang w:eastAsia="fr-CH"/>
@@ -3745,21 +3836,7 @@
         <w:rPr>
           <w:lang w:eastAsia="fr-CH"/>
         </w:rPr>
-        <w:t xml:space="preserve">Alessia </w:t>
-      </w:r>
-      <w:proofErr w:type="gramStart"/>
-      <w:r>
-        <w:rPr>
-          <w:lang w:eastAsia="fr-CH"/>
-        </w:rPr>
-        <w:t>/  Jorge</w:t>
-      </w:r>
-      <w:proofErr w:type="gramEnd"/>
-      <w:r>
-        <w:rPr>
-          <w:lang w:eastAsia="fr-CH"/>
-        </w:rPr>
-        <w:t xml:space="preserve"> </w:t>
+        <w:t xml:space="preserve">Alessia /  Jorge </w:t>
       </w:r>
       <w:r>
         <w:rPr>
@@ -3796,36 +3873,20 @@
         <w:rPr>
           <w:lang w:eastAsia="fr-CH"/>
         </w:rPr>
-        <w:t xml:space="preserve"> Malentendu provoquant </w:t>
-      </w:r>
-      <w:proofErr w:type="gramStart"/>
-      <w:r>
-        <w:rPr>
-          <w:lang w:eastAsia="fr-CH"/>
-        </w:rPr>
-        <w:t>la recommencement</w:t>
-      </w:r>
-      <w:proofErr w:type="gramEnd"/>
-      <w:r>
-        <w:rPr>
-          <w:lang w:eastAsia="fr-CH"/>
-        </w:rPr>
-        <w:t xml:space="preserve"> du </w:t>
-      </w:r>
-      <w:proofErr w:type="spellStart"/>
-      <w:r>
-        <w:rPr>
-          <w:lang w:eastAsia="fr-CH"/>
-        </w:rPr>
-        <w:t>sevreur</w:t>
-      </w:r>
-      <w:proofErr w:type="spellEnd"/>
+        <w:t xml:space="preserve"> Malentendu provoquant la recommencement du </w:t>
+      </w:r>
+      <w:r>
+        <w:rPr>
+          <w:lang w:eastAsia="fr-CH"/>
+        </w:rPr>
+        <w:t>serveur</w:t>
+      </w:r>
     </w:p>
     <w:p>
       <w:pPr>
         <w:pStyle w:val="Titre1"/>
       </w:pPr>
-      <w:bookmarkStart w:id="9" w:name="_Toc106820852"/>
+      <w:bookmarkStart w:id="9" w:name="_Toc106864877"/>
       <w:r>
         <w:lastRenderedPageBreak/>
         <w:t>DNS</w:t>
@@ -3839,7 +3900,7 @@
           <w:lang w:eastAsia="fr-CH"/>
         </w:rPr>
       </w:pPr>
-      <w:bookmarkStart w:id="10" w:name="_Toc106820853"/>
+      <w:bookmarkStart w:id="10" w:name="_Toc106864878"/>
       <w:r>
         <w:rPr>
           <w:lang w:eastAsia="fr-CH"/>
@@ -3899,7 +3960,7 @@
           <w:lang w:eastAsia="fr-CH"/>
         </w:rPr>
       </w:pPr>
-      <w:bookmarkStart w:id="11" w:name="_Toc106820854"/>
+      <w:bookmarkStart w:id="11" w:name="_Toc106864879"/>
       <w:r>
         <w:rPr>
           <w:lang w:eastAsia="fr-CH"/>
@@ -4410,6 +4471,45 @@
     </w:p>
     <w:p>
       <w:pPr>
+        <w:numPr>
+          <w:ilvl w:val="0"/>
+          <w:numId w:val="44"/>
+        </w:numPr>
+        <w:shd w:val="clear" w:color="auto" w:fill="FFFFFF"/>
+        <w:spacing w:before="100" w:beforeAutospacing="1" w:after="100" w:afterAutospacing="1" w:line="240" w:lineRule="auto"/>
+        <w:rPr>
+          <w:rFonts w:ascii="Segoe UI" w:eastAsia="Times New Roman" w:hAnsi="Segoe UI" w:cs="Segoe UI"/>
+          <w:color w:val="212529"/>
+          <w:sz w:val="23"/>
+          <w:szCs w:val="23"/>
+          <w:lang w:eastAsia="fr-CH"/>
+        </w:rPr>
+      </w:pPr>
+      <w:proofErr w:type="gramStart"/>
+      <w:r>
+        <w:rPr>
+          <w:rFonts w:ascii="Segoe UI" w:eastAsia="Times New Roman" w:hAnsi="Segoe UI" w:cs="Segoe UI"/>
+          <w:color w:val="212529"/>
+          <w:sz w:val="23"/>
+          <w:szCs w:val="23"/>
+          <w:lang w:eastAsia="fr-CH"/>
+        </w:rPr>
+        <w:t>adresse</w:t>
+      </w:r>
+      <w:proofErr w:type="gramEnd"/>
+      <w:r>
+        <w:rPr>
+          <w:rFonts w:ascii="Segoe UI" w:eastAsia="Times New Roman" w:hAnsi="Segoe UI" w:cs="Segoe UI"/>
+          <w:color w:val="212529"/>
+          <w:sz w:val="23"/>
+          <w:szCs w:val="23"/>
+          <w:lang w:eastAsia="fr-CH"/>
+        </w:rPr>
+        <w:t xml:space="preserve"> IP : 10.229.28.22</w:t>
+      </w:r>
+    </w:p>
+    <w:p>
+      <w:pPr>
         <w:rPr>
           <w:lang w:eastAsia="fr-CH"/>
         </w:rPr>
@@ -4422,24 +4522,67 @@
           <w:lang w:eastAsia="fr-CH"/>
         </w:rPr>
       </w:pPr>
-      <w:bookmarkStart w:id="12" w:name="_Toc106820855"/>
+      <w:bookmarkStart w:id="12" w:name="_Toc106864880"/>
       <w:r>
         <w:rPr>
           <w:lang w:eastAsia="fr-CH"/>
         </w:rPr>
         <w:t>Difficultés rencontrées</w:t>
       </w:r>
-      <w:r>
-        <w:rPr>
+      <w:bookmarkEnd w:id="12"/>
+      <w:r>
+        <w:rPr>
+          <w:lang w:eastAsia="fr-CH"/>
+        </w:rPr>
+        <w:t xml:space="preserve">    </w:t>
+      </w:r>
+    </w:p>
+    <w:p>
+      <w:pPr>
+        <w:pStyle w:val="Paragraphedeliste"/>
+        <w:numPr>
+          <w:ilvl w:val="0"/>
+          <w:numId w:val="35"/>
+        </w:numPr>
+        <w:rPr>
+          <w:lang w:eastAsia="fr-CH"/>
+        </w:rPr>
+      </w:pPr>
+      <w:bookmarkStart w:id="13" w:name="_Toc106864881"/>
+      <w:r>
+        <w:rPr>
+          <w:lang w:eastAsia="fr-CH"/>
+        </w:rPr>
+        <w:t>Jorge &amp; Alessia : Compréhension de certaines consignes</w:t>
+      </w:r>
+    </w:p>
+    <w:p>
+      <w:pPr>
+        <w:pStyle w:val="Titre2"/>
+        <w:numPr>
+          <w:ilvl w:val="0"/>
+          <w:numId w:val="35"/>
+        </w:numPr>
+        <w:rPr>
+          <w:sz w:val="22"/>
+          <w:lang w:eastAsia="fr-CH"/>
+        </w:rPr>
+      </w:pPr>
+      <w:r>
+        <w:rPr>
+          <w:sz w:val="22"/>
           <w:lang w:eastAsia="fr-CH"/>
         </w:rPr>
         <w:br w:type="page"/>
       </w:r>
       <w:r>
+        <w:rPr>
+          <w:sz w:val="22"/>
+        </w:rPr>
         <w:lastRenderedPageBreak/>
         <w:t>AD /DS</w:t>
       </w:r>
-      <w:bookmarkEnd w:id="12"/>
+      <w:bookmarkEnd w:id="13"/>
     </w:p>
     <w:p>
       <w:pPr>
@@ -4448,14 +4591,14 @@
           <w:lang w:eastAsia="fr-CH"/>
         </w:rPr>
       </w:pPr>
-      <w:bookmarkStart w:id="13" w:name="_Toc106820856"/>
+      <w:bookmarkStart w:id="14" w:name="_Toc106864882"/>
       <w:r>
         <w:rPr>
           <w:lang w:eastAsia="fr-CH"/>
         </w:rPr>
         <w:t>Options d’installation</w:t>
       </w:r>
-      <w:bookmarkEnd w:id="13"/>
+      <w:bookmarkEnd w:id="14"/>
       <w:r>
         <w:rPr>
           <w:lang w:eastAsia="fr-CH"/>
@@ -4488,6 +4631,38 @@
           <w:lang w:eastAsia="fr-CH"/>
         </w:rPr>
       </w:pPr>
+      <w:r>
+        <w:rPr>
+          <w:lang w:eastAsia="fr-CH"/>
+        </w:rPr>
+        <w:t xml:space="preserve">Nom de la forêt : </w:t>
+      </w:r>
+      <w:r>
+        <w:rPr>
+          <w:lang w:eastAsia="fr-CH"/>
+        </w:rPr>
+        <w:t>(Alessia) CPNV</w:t>
+      </w:r>
+    </w:p>
+    <w:p>
+      <w:pPr>
+        <w:rPr>
+          <w:lang w:eastAsia="fr-CH"/>
+        </w:rPr>
+      </w:pPr>
+      <w:r>
+        <w:rPr>
+          <w:lang w:eastAsia="fr-CH"/>
+        </w:rPr>
+        <w:tab/>
+      </w:r>
+      <w:r>
+        <w:rPr>
+          <w:lang w:eastAsia="fr-CH"/>
+        </w:rPr>
+        <w:tab/>
+        <w:t xml:space="preserve">   (Jorge) NOMDELENTREPRISE</w:t>
+      </w:r>
     </w:p>
     <w:p>
       <w:pPr>
@@ -4496,14 +4671,14 @@
           <w:lang w:eastAsia="fr-CH"/>
         </w:rPr>
       </w:pPr>
-      <w:bookmarkStart w:id="14" w:name="_Toc106820857"/>
+      <w:bookmarkStart w:id="15" w:name="_Toc106864883"/>
       <w:r>
         <w:rPr>
           <w:lang w:eastAsia="fr-CH"/>
         </w:rPr>
         <w:t>Opérations effectuées</w:t>
       </w:r>
-      <w:bookmarkEnd w:id="14"/>
+      <w:bookmarkEnd w:id="15"/>
     </w:p>
     <w:p>
       <w:pPr>
@@ -4824,77 +4999,33 @@
         </w:rPr>
         <w:t xml:space="preserve"> </w:t>
       </w:r>
+      <w:proofErr w:type="gramStart"/>
+      <w:r>
+        <w:rPr>
+          <w:lang w:eastAsia="fr-CH"/>
+        </w:rPr>
+        <w:t>romain.lenoir</w:t>
+      </w:r>
+      <w:proofErr w:type="gramEnd"/>
+      <w:r>
+        <w:rPr>
+          <w:lang w:eastAsia="fr-CH"/>
+        </w:rPr>
+        <w:t xml:space="preserve">, </w:t>
+      </w:r>
       <w:proofErr w:type="spellStart"/>
-      <w:proofErr w:type="gramStart"/>
-      <w:r>
-        <w:rPr>
-          <w:lang w:eastAsia="fr-CH"/>
-        </w:rPr>
-        <w:t>romain.lenoir</w:t>
+      <w:r>
+        <w:rPr>
+          <w:lang w:eastAsia="fr-CH"/>
+        </w:rPr>
+        <w:t>phillipe.jauregui</w:t>
       </w:r>
       <w:proofErr w:type="spellEnd"/>
-      <w:proofErr w:type="gramEnd"/>
-      <w:r>
-        <w:rPr>
-          <w:lang w:eastAsia="fr-CH"/>
-        </w:rPr>
-        <w:t xml:space="preserve">, </w:t>
-      </w:r>
-      <w:proofErr w:type="spellStart"/>
-      <w:r>
-        <w:rPr>
-          <w:lang w:eastAsia="fr-CH"/>
-        </w:rPr>
-        <w:t>phillipe.jauregui</w:t>
-      </w:r>
-      <w:proofErr w:type="spellEnd"/>
-      <w:r>
-        <w:rPr>
-          <w:lang w:eastAsia="fr-CH"/>
-        </w:rPr>
-        <w:t xml:space="preserve">, </w:t>
-      </w:r>
-      <w:proofErr w:type="spellStart"/>
-      <w:r>
-        <w:rPr>
-          <w:lang w:eastAsia="fr-CH"/>
-        </w:rPr>
-        <w:t>loïc.viret</w:t>
-      </w:r>
-      <w:proofErr w:type="spellEnd"/>
-      <w:r>
-        <w:rPr>
-          <w:lang w:eastAsia="fr-CH"/>
-        </w:rPr>
-        <w:t xml:space="preserve">, </w:t>
-      </w:r>
-      <w:proofErr w:type="spellStart"/>
-      <w:r>
-        <w:rPr>
-          <w:lang w:eastAsia="fr-CH"/>
-        </w:rPr>
-        <w:t>alessia.mavraj</w:t>
-      </w:r>
-      <w:proofErr w:type="spellEnd"/>
-      <w:r>
-        <w:rPr>
-          <w:lang w:eastAsia="fr-CH"/>
-        </w:rPr>
-        <w:t xml:space="preserve">, </w:t>
-      </w:r>
-      <w:proofErr w:type="spellStart"/>
-      <w:r>
-        <w:rPr>
-          <w:lang w:eastAsia="fr-CH"/>
-        </w:rPr>
-        <w:t>jorge.miguel</w:t>
-      </w:r>
-      <w:proofErr w:type="spellEnd"/>
-      <w:r>
-        <w:rPr>
-          <w:lang w:eastAsia="fr-CH"/>
-        </w:rPr>
-        <w:t>, francis.varela</w:t>
+      <w:r>
+        <w:rPr>
+          <w:lang w:eastAsia="fr-CH"/>
+        </w:rPr>
+        <w:t>, loïc.viret, alessia.mavraj, jorge.miguel, francis.varela</w:t>
       </w:r>
     </w:p>
     <w:p>
@@ -5819,6 +5950,7 @@
                 <w:sz w:val="28"/>
                 <w:lang w:eastAsia="fr-CH"/>
               </w:rPr>
+              <w:lastRenderedPageBreak/>
               <w:t>PROJET</w:t>
             </w:r>
           </w:p>
@@ -5899,12 +6031,11 @@
           <w:lang w:eastAsia="fr-CH"/>
         </w:rPr>
       </w:pPr>
-      <w:bookmarkStart w:id="15" w:name="_Toc106820858"/>
-      <w:r>
-        <w:rPr>
-          <w:lang w:eastAsia="fr-CH"/>
-        </w:rPr>
-        <w:lastRenderedPageBreak/>
+      <w:bookmarkStart w:id="16" w:name="_Toc106864884"/>
+      <w:r>
+        <w:rPr>
+          <w:lang w:eastAsia="fr-CH"/>
+        </w:rPr>
         <w:t>Difficultés rencontrées</w:t>
       </w:r>
       <w:r>
@@ -5913,7 +6044,7 @@
         </w:rPr>
         <w:t> :</w:t>
       </w:r>
-      <w:bookmarkEnd w:id="15"/>
+      <w:bookmarkEnd w:id="16"/>
     </w:p>
     <w:p>
       <w:pPr>
@@ -5975,28 +6106,26 @@
     </w:p>
     <w:p>
       <w:pPr>
-        <w:rPr>
-          <w:lang w:eastAsia="fr-CH"/>
-        </w:rPr>
-      </w:pPr>
-      <w:r>
-        <w:rPr>
-          <w:lang w:eastAsia="fr-CH"/>
-        </w:rPr>
-        <w:br w:type="page"/>
-      </w:r>
-    </w:p>
-    <w:p>
-      <w:pPr>
         <w:pStyle w:val="Titre1"/>
-        <w:jc w:val="both"/>
-      </w:pPr>
-      <w:bookmarkStart w:id="16" w:name="_Toc106820859"/>
-      <w:r>
-        <w:lastRenderedPageBreak/>
+      </w:pPr>
+      <w:bookmarkStart w:id="17" w:name="_Toc106864885"/>
+      <w:r>
         <w:t>Serveur de fichier</w:t>
       </w:r>
-      <w:bookmarkEnd w:id="16"/>
+      <w:r>
+        <w:t xml:space="preserve"> (exercices non-fait car non demandé par </w:t>
+      </w:r>
+      <w:proofErr w:type="spellStart"/>
+      <w:proofErr w:type="gramStart"/>
+      <w:r>
+        <w:t>M.Varela</w:t>
+      </w:r>
+      <w:proofErr w:type="spellEnd"/>
+      <w:proofErr w:type="gramEnd"/>
+      <w:r>
+        <w:t>)</w:t>
+      </w:r>
+      <w:bookmarkEnd w:id="17"/>
     </w:p>
     <w:p>
       <w:pPr>
@@ -6005,14 +6134,14 @@
           <w:lang w:eastAsia="fr-CH"/>
         </w:rPr>
       </w:pPr>
-      <w:bookmarkStart w:id="17" w:name="_Toc106820860"/>
+      <w:bookmarkStart w:id="18" w:name="_Toc106864886"/>
       <w:r>
         <w:rPr>
           <w:lang w:eastAsia="fr-CH"/>
         </w:rPr>
         <w:t>Options d’installation</w:t>
       </w:r>
-      <w:bookmarkEnd w:id="17"/>
+      <w:bookmarkEnd w:id="18"/>
       <w:r>
         <w:rPr>
           <w:lang w:eastAsia="fr-CH"/>
@@ -6034,7 +6163,7 @@
           <w:lang w:eastAsia="fr-CH"/>
         </w:rPr>
       </w:pPr>
-      <w:bookmarkStart w:id="18" w:name="_Toc106820861"/>
+      <w:bookmarkStart w:id="19" w:name="_Toc106864887"/>
       <w:r>
         <w:rPr>
           <w:lang w:eastAsia="fr-CH"/>
@@ -6047,7 +6176,7 @@
         </w:rPr>
         <w:t>s</w:t>
       </w:r>
-      <w:bookmarkEnd w:id="18"/>
+      <w:bookmarkEnd w:id="19"/>
     </w:p>
     <w:p>
       <w:pPr>
@@ -6056,14 +6185,14 @@
           <w:lang w:eastAsia="fr-CH"/>
         </w:rPr>
       </w:pPr>
-      <w:bookmarkStart w:id="19" w:name="_Toc106820862"/>
+      <w:bookmarkStart w:id="20" w:name="_Toc106864888"/>
       <w:r>
         <w:rPr>
           <w:lang w:eastAsia="fr-CH"/>
         </w:rPr>
         <w:t>Arborescences :</w:t>
       </w:r>
-      <w:bookmarkEnd w:id="19"/>
+      <w:bookmarkEnd w:id="20"/>
     </w:p>
     <w:p>
       <w:pPr>
@@ -6086,14 +6215,16 @@
           <w:lang w:eastAsia="fr-CH"/>
         </w:rPr>
       </w:pPr>
-      <w:bookmarkStart w:id="20" w:name="_Toc106820863"/>
+      <w:bookmarkStart w:id="21" w:name="_Toc106864889"/>
       <w:r>
         <w:rPr>
           <w:lang w:eastAsia="fr-CH"/>
         </w:rPr>
         <w:t>Grilles des droits des partages :</w:t>
       </w:r>
-      <w:bookmarkEnd w:id="20"/>
+      <w:bookmarkStart w:id="22" w:name="_GoBack"/>
+      <w:bookmarkEnd w:id="21"/>
+      <w:bookmarkEnd w:id="22"/>
     </w:p>
     <w:p>
       <w:pPr>
@@ -6118,7 +6249,7 @@
       </w:tblPr>
       <w:tblGrid>
         <w:gridCol w:w="1819"/>
-        <w:gridCol w:w="473"/>
+        <w:gridCol w:w="467"/>
         <w:gridCol w:w="425"/>
         <w:gridCol w:w="426"/>
         <w:gridCol w:w="425"/>
@@ -8344,14 +8475,14 @@
           <w:lang w:eastAsia="fr-CH"/>
         </w:rPr>
       </w:pPr>
-      <w:bookmarkStart w:id="21" w:name="_Toc106820864"/>
+      <w:bookmarkStart w:id="23" w:name="_Toc106864890"/>
       <w:r>
         <w:rPr>
           <w:lang w:eastAsia="fr-CH"/>
         </w:rPr>
         <w:t>Grilles des droits des dossiers :</w:t>
       </w:r>
-      <w:bookmarkEnd w:id="21"/>
+      <w:bookmarkEnd w:id="23"/>
     </w:p>
     <w:p>
       <w:pPr>
@@ -8383,7 +8514,7 @@
       </w:tblPr>
       <w:tblGrid>
         <w:gridCol w:w="1819"/>
-        <w:gridCol w:w="473"/>
+        <w:gridCol w:w="467"/>
         <w:gridCol w:w="425"/>
         <w:gridCol w:w="426"/>
         <w:gridCol w:w="425"/>
@@ -10305,14 +10436,14 @@
           <w:lang w:eastAsia="fr-CH"/>
         </w:rPr>
       </w:pPr>
-      <w:bookmarkStart w:id="22" w:name="_Toc106820865"/>
+      <w:bookmarkStart w:id="24" w:name="_Toc106864891"/>
       <w:r>
         <w:rPr>
           <w:lang w:eastAsia="fr-CH"/>
         </w:rPr>
         <w:t>Opérations effectuées</w:t>
       </w:r>
-      <w:bookmarkEnd w:id="22"/>
+      <w:bookmarkEnd w:id="24"/>
     </w:p>
     <w:p>
       <w:pPr>
@@ -10328,14 +10459,14 @@
           <w:lang w:eastAsia="fr-CH"/>
         </w:rPr>
       </w:pPr>
-      <w:bookmarkStart w:id="23" w:name="_Toc106820866"/>
+      <w:bookmarkStart w:id="25" w:name="_Toc106864892"/>
       <w:r>
         <w:rPr>
           <w:lang w:eastAsia="fr-CH"/>
         </w:rPr>
         <w:t>Difficultés rencontrées</w:t>
       </w:r>
-      <w:bookmarkEnd w:id="23"/>
+      <w:bookmarkEnd w:id="25"/>
       <w:r>
         <w:rPr>
           <w:lang w:eastAsia="fr-CH"/>
@@ -10361,12 +10492,12 @@
         <w:pStyle w:val="Titre1"/>
         <w:jc w:val="both"/>
       </w:pPr>
-      <w:bookmarkStart w:id="24" w:name="_Toc106820867"/>
+      <w:bookmarkStart w:id="26" w:name="_Toc106864893"/>
       <w:r>
         <w:lastRenderedPageBreak/>
         <w:t>Serveur d’impression</w:t>
       </w:r>
-      <w:bookmarkEnd w:id="24"/>
+      <w:bookmarkEnd w:id="26"/>
     </w:p>
     <w:p>
       <w:pPr>
@@ -10375,14 +10506,14 @@
           <w:lang w:eastAsia="fr-CH"/>
         </w:rPr>
       </w:pPr>
-      <w:bookmarkStart w:id="25" w:name="_Toc106820868"/>
+      <w:bookmarkStart w:id="27" w:name="_Toc106864894"/>
       <w:r>
         <w:rPr>
           <w:lang w:eastAsia="fr-CH"/>
         </w:rPr>
         <w:t>Options d’installation</w:t>
       </w:r>
-      <w:bookmarkEnd w:id="25"/>
+      <w:bookmarkEnd w:id="27"/>
       <w:r>
         <w:rPr>
           <w:lang w:eastAsia="fr-CH"/>
@@ -10404,14 +10535,14 @@
           <w:lang w:eastAsia="fr-CH"/>
         </w:rPr>
       </w:pPr>
-      <w:bookmarkStart w:id="26" w:name="_Toc106820869"/>
+      <w:bookmarkStart w:id="28" w:name="_Toc106864895"/>
       <w:r>
         <w:rPr>
           <w:lang w:eastAsia="fr-CH"/>
         </w:rPr>
         <w:t>Opérations effectuées</w:t>
       </w:r>
-      <w:bookmarkEnd w:id="26"/>
+      <w:bookmarkEnd w:id="28"/>
     </w:p>
     <w:p>
       <w:pPr>
@@ -10447,14 +10578,14 @@
           <w:lang w:eastAsia="fr-CH"/>
         </w:rPr>
       </w:pPr>
-      <w:bookmarkStart w:id="27" w:name="_Toc106820870"/>
+      <w:bookmarkStart w:id="29" w:name="_Toc106864896"/>
       <w:r>
         <w:rPr>
           <w:lang w:eastAsia="fr-CH"/>
         </w:rPr>
         <w:t>Difficultés rencontrées</w:t>
       </w:r>
-      <w:bookmarkEnd w:id="27"/>
+      <w:bookmarkEnd w:id="29"/>
       <w:r>
         <w:rPr>
           <w:lang w:eastAsia="fr-CH"/>
@@ -10480,12 +10611,12 @@
         <w:pStyle w:val="Titre1"/>
         <w:jc w:val="both"/>
       </w:pPr>
-      <w:bookmarkStart w:id="28" w:name="_Toc106820871"/>
+      <w:bookmarkStart w:id="30" w:name="_Toc106864897"/>
       <w:r>
         <w:lastRenderedPageBreak/>
         <w:t>Conclusion</w:t>
       </w:r>
-      <w:bookmarkEnd w:id="28"/>
+      <w:bookmarkEnd w:id="30"/>
     </w:p>
     <w:p>
       <w:pPr>
@@ -10501,40 +10632,26 @@
           <w:lang w:eastAsia="fr-CH"/>
         </w:rPr>
       </w:pPr>
-      <w:bookmarkStart w:id="29" w:name="_Toc106820872"/>
+      <w:bookmarkStart w:id="31" w:name="_Toc106864898"/>
       <w:r>
         <w:rPr>
           <w:lang w:eastAsia="fr-CH"/>
         </w:rPr>
         <w:t>Difficultés rencontrées</w:t>
       </w:r>
-      <w:bookmarkEnd w:id="29"/>
-    </w:p>
-    <w:p>
-      <w:pPr>
-        <w:rPr>
-          <w:lang w:eastAsia="fr-CH"/>
-        </w:rPr>
-      </w:pPr>
-      <w:r>
-        <w:rPr>
-          <w:lang w:eastAsia="fr-CH"/>
-        </w:rPr>
-        <w:t xml:space="preserve">Alessia </w:t>
-      </w:r>
-      <w:proofErr w:type="gramStart"/>
-      <w:r>
-        <w:rPr>
-          <w:lang w:eastAsia="fr-CH"/>
-        </w:rPr>
-        <w:t>/  Jorge</w:t>
-      </w:r>
-      <w:proofErr w:type="gramEnd"/>
-      <w:r>
-        <w:rPr>
-          <w:lang w:eastAsia="fr-CH"/>
-        </w:rPr>
-        <w:t xml:space="preserve"> </w:t>
+      <w:bookmarkEnd w:id="31"/>
+    </w:p>
+    <w:p>
+      <w:pPr>
+        <w:rPr>
+          <w:lang w:eastAsia="fr-CH"/>
+        </w:rPr>
+      </w:pPr>
+      <w:r>
+        <w:rPr>
+          <w:lang w:eastAsia="fr-CH"/>
+        </w:rPr>
+        <w:t xml:space="preserve">Alessia /  Jorge </w:t>
       </w:r>
       <w:r>
         <w:rPr>
@@ -10571,30 +10688,14 @@
         <w:rPr>
           <w:lang w:eastAsia="fr-CH"/>
         </w:rPr>
-        <w:t xml:space="preserve"> Malentendu provoquant </w:t>
-      </w:r>
-      <w:proofErr w:type="gramStart"/>
-      <w:r>
-        <w:rPr>
-          <w:lang w:eastAsia="fr-CH"/>
-        </w:rPr>
-        <w:t>la recommencement</w:t>
-      </w:r>
-      <w:proofErr w:type="gramEnd"/>
-      <w:r>
-        <w:rPr>
-          <w:lang w:eastAsia="fr-CH"/>
-        </w:rPr>
-        <w:t xml:space="preserve"> du </w:t>
-      </w:r>
-      <w:proofErr w:type="spellStart"/>
-      <w:r>
-        <w:rPr>
-          <w:lang w:eastAsia="fr-CH"/>
-        </w:rPr>
-        <w:t>sevreur</w:t>
-      </w:r>
-      <w:proofErr w:type="spellEnd"/>
+        <w:t xml:space="preserve"> Malentendu provoquant la recommencement du </w:t>
+      </w:r>
+      <w:r>
+        <w:rPr>
+          <w:lang w:eastAsia="fr-CH"/>
+        </w:rPr>
+        <w:t>serveur</w:t>
+      </w:r>
       <w:r>
         <w:rPr>
           <w:lang w:eastAsia="fr-CH"/>
@@ -10624,13 +10725,7 @@
         <w:rPr>
           <w:lang w:eastAsia="fr-CH"/>
         </w:rPr>
-        <w:t xml:space="preserve"> loge l’administrateur sur la VM 1</w:t>
-      </w:r>
-      <w:r>
-        <w:rPr>
-          <w:lang w:eastAsia="fr-CH"/>
-        </w:rPr>
-        <w:t xml:space="preserve"> durant l’AD</w:t>
+        <w:t xml:space="preserve"> loge l’administrateur sur la VM 1 durant l’AD</w:t>
       </w:r>
     </w:p>
     <w:p>
@@ -10707,7 +10802,7 @@
 </file>
 
 <file path=word/endnotes.xml><?xml version="1.0" encoding="utf-8"?>
-<w:endnotes xmlns:wpc="http://schemas.microsoft.com/office/word/2010/wordprocessingCanvas" xmlns:cx="http://schemas.microsoft.com/office/drawing/2014/chartex" xmlns:cx1="http://schemas.microsoft.com/office/drawing/2015/9/8/chartex" xmlns:cx2="http://schemas.microsoft.com/office/drawing/2015/10/21/chartex" xmlns:cx3="http://schemas.microsoft.com/office/drawing/2016/5/9/chartex" xmlns:cx4="http://schemas.microsoft.com/office/drawing/2016/5/10/chartex" xmlns:cx5="http://schemas.microsoft.com/office/drawing/2016/5/11/chartex" xmlns:cx6="http://schemas.microsoft.com/office/drawing/2016/5/12/chartex" xmlns:cx7="http://schemas.microsoft.com/office/drawing/2016/5/13/chartex" xmlns:cx8="http://schemas.microsoft.com/office/drawing/2016/5/14/chartex" xmlns:mc="http://schemas.openxmlformats.org/markup-compatibility/2006" xmlns:aink="http://schemas.microsoft.com/office/drawing/2016/ink" xmlns:am3d="http://schemas.microsoft.com/office/drawing/2017/model3d" xmlns:o="urn:schemas-microsoft-com:office:office" xmlns:oel="http://schemas.microsoft.com/office/2019/extlst" xmlns:r="http://schemas.openxmlformats.org/officeDocument/2006/relationships" xmlns:m="http://schemas.openxmlformats.org/officeDocument/2006/math" xmlns:v="urn:schemas-microsoft-com:vml" xmlns:wp14="http://schemas.microsoft.com/office/word/2010/wordprocessingDrawing" xmlns:wp="http://schemas.openxmlformats.org/drawingml/2006/wordprocessingDrawing" xmlns:w10="urn:schemas-microsoft-com:office:word" xmlns:w="http://schemas.openxmlformats.org/wordprocessingml/2006/main" xmlns:w14="http://schemas.microsoft.com/office/word/2010/wordml" xmlns:w15="http://schemas.microsoft.com/office/word/2012/wordml" xmlns:w16cex="http://schemas.microsoft.com/office/word/2018/wordml/cex" xmlns:w16cid="http://schemas.microsoft.com/office/word/2016/wordml/cid" xmlns:w16="http://schemas.microsoft.com/office/word/2018/wordml" xmlns:w16sdtdh="http://schemas.microsoft.com/office/word/2020/wordml/sdtdatahash" xmlns:w16se="http://schemas.microsoft.com/office/word/2015/wordml/symex" xmlns:wpg="http://schemas.microsoft.com/office/word/2010/wordprocessingGroup" xmlns:wpi="http://schemas.microsoft.com/office/word/2010/wordprocessingInk" xmlns:wne="http://schemas.microsoft.com/office/word/2006/wordml" xmlns:wps="http://schemas.microsoft.com/office/word/2010/wordprocessingShape" mc:Ignorable="w14 w15 w16se w16cid w16 w16cex w16sdtdh wp14">
+<w:endnotes xmlns:wpc="http://schemas.microsoft.com/office/word/2010/wordprocessingCanvas" xmlns:cx="http://schemas.microsoft.com/office/drawing/2014/chartex" xmlns:cx1="http://schemas.microsoft.com/office/drawing/2015/9/8/chartex" xmlns:mc="http://schemas.openxmlformats.org/markup-compatibility/2006" xmlns:o="urn:schemas-microsoft-com:office:office" xmlns:r="http://schemas.openxmlformats.org/officeDocument/2006/relationships" xmlns:m="http://schemas.openxmlformats.org/officeDocument/2006/math" xmlns:v="urn:schemas-microsoft-com:vml" xmlns:wp14="http://schemas.microsoft.com/office/word/2010/wordprocessingDrawing" xmlns:wp="http://schemas.openxmlformats.org/drawingml/2006/wordprocessingDrawing" xmlns:w10="urn:schemas-microsoft-com:office:word" xmlns:w="http://schemas.openxmlformats.org/wordprocessingml/2006/main" xmlns:w14="http://schemas.microsoft.com/office/word/2010/wordml" xmlns:w15="http://schemas.microsoft.com/office/word/2012/wordml" xmlns:w16se="http://schemas.microsoft.com/office/word/2015/wordml/symex" xmlns:wpg="http://schemas.microsoft.com/office/word/2010/wordprocessingGroup" xmlns:wpi="http://schemas.microsoft.com/office/word/2010/wordprocessingInk" xmlns:wne="http://schemas.microsoft.com/office/word/2006/wordml" xmlns:wps="http://schemas.microsoft.com/office/word/2010/wordprocessingShape" mc:Ignorable="w14 w15 w16se wp14">
   <w:endnote w:type="separator" w:id="-1">
     <w:p>
       <w:pPr>
@@ -10732,7 +10827,7 @@
 </file>
 
 <file path=word/footer1.xml><?xml version="1.0" encoding="utf-8"?>
-<w:ftr xmlns:wpc="http://schemas.microsoft.com/office/word/2010/wordprocessingCanvas" xmlns:cx="http://schemas.microsoft.com/office/drawing/2014/chartex" xmlns:cx1="http://schemas.microsoft.com/office/drawing/2015/9/8/chartex" xmlns:cx2="http://schemas.microsoft.com/office/drawing/2015/10/21/chartex" xmlns:cx3="http://schemas.microsoft.com/office/drawing/2016/5/9/chartex" xmlns:cx4="http://schemas.microsoft.com/office/drawing/2016/5/10/chartex" xmlns:cx5="http://schemas.microsoft.com/office/drawing/2016/5/11/chartex" xmlns:cx6="http://schemas.microsoft.com/office/drawing/2016/5/12/chartex" xmlns:cx7="http://schemas.microsoft.com/office/drawing/2016/5/13/chartex" xmlns:cx8="http://schemas.microsoft.com/office/drawing/2016/5/14/chartex" xmlns:mc="http://schemas.openxmlformats.org/markup-compatibility/2006" xmlns:aink="http://schemas.microsoft.com/office/drawing/2016/ink" xmlns:am3d="http://schemas.microsoft.com/office/drawing/2017/model3d" xmlns:o="urn:schemas-microsoft-com:office:office" xmlns:oel="http://schemas.microsoft.com/office/2019/extlst" xmlns:r="http://schemas.openxmlformats.org/officeDocument/2006/relationships" xmlns:m="http://schemas.openxmlformats.org/officeDocument/2006/math" xmlns:v="urn:schemas-microsoft-com:vml" xmlns:wp14="http://schemas.microsoft.com/office/word/2010/wordprocessingDrawing" xmlns:wp="http://schemas.openxmlformats.org/drawingml/2006/wordprocessingDrawing" xmlns:w10="urn:schemas-microsoft-com:office:word" xmlns:w="http://schemas.openxmlformats.org/wordprocessingml/2006/main" xmlns:w14="http://schemas.microsoft.com/office/word/2010/wordml" xmlns:w15="http://schemas.microsoft.com/office/word/2012/wordml" xmlns:w16cex="http://schemas.microsoft.com/office/word/2018/wordml/cex" xmlns:w16cid="http://schemas.microsoft.com/office/word/2016/wordml/cid" xmlns:w16="http://schemas.microsoft.com/office/word/2018/wordml" xmlns:w16sdtdh="http://schemas.microsoft.com/office/word/2020/wordml/sdtdatahash" xmlns:w16se="http://schemas.microsoft.com/office/word/2015/wordml/symex" xmlns:wpg="http://schemas.microsoft.com/office/word/2010/wordprocessingGroup" xmlns:wpi="http://schemas.microsoft.com/office/word/2010/wordprocessingInk" xmlns:wne="http://schemas.microsoft.com/office/word/2006/wordml" xmlns:wps="http://schemas.microsoft.com/office/word/2010/wordprocessingShape" mc:Ignorable="w14 w15 w16se w16cid w16 w16cex w16sdtdh wp14">
+<w:ftr xmlns:wpc="http://schemas.microsoft.com/office/word/2010/wordprocessingCanvas" xmlns:cx="http://schemas.microsoft.com/office/drawing/2014/chartex" xmlns:cx1="http://schemas.microsoft.com/office/drawing/2015/9/8/chartex" xmlns:mc="http://schemas.openxmlformats.org/markup-compatibility/2006" xmlns:o="urn:schemas-microsoft-com:office:office" xmlns:r="http://schemas.openxmlformats.org/officeDocument/2006/relationships" xmlns:m="http://schemas.openxmlformats.org/officeDocument/2006/math" xmlns:v="urn:schemas-microsoft-com:vml" xmlns:wp14="http://schemas.microsoft.com/office/word/2010/wordprocessingDrawing" xmlns:wp="http://schemas.openxmlformats.org/drawingml/2006/wordprocessingDrawing" xmlns:w10="urn:schemas-microsoft-com:office:word" xmlns:w="http://schemas.openxmlformats.org/wordprocessingml/2006/main" xmlns:w14="http://schemas.microsoft.com/office/word/2010/wordml" xmlns:w15="http://schemas.microsoft.com/office/word/2012/wordml" xmlns:w16se="http://schemas.microsoft.com/office/word/2015/wordml/symex" xmlns:wpg="http://schemas.microsoft.com/office/word/2010/wordprocessingGroup" xmlns:wpi="http://schemas.microsoft.com/office/word/2010/wordprocessingInk" xmlns:wne="http://schemas.microsoft.com/office/word/2006/wordml" xmlns:wps="http://schemas.microsoft.com/office/word/2010/wordprocessingShape" mc:Ignorable="w14 w15 w16se wp14">
   <w:sdt>
     <w:sdtPr>
       <w:id w:val="1011110189"/>
@@ -10789,7 +10884,7 @@
                 <w:rPr>
                   <w:noProof/>
                 </w:rPr>
-                <w:t>22.06.2022</w:t>
+                <w:t>23.06.2022</w:t>
               </w:r>
               <w:r>
                 <w:fldChar w:fldCharType="end"/>
@@ -10888,7 +10983,7 @@
 </file>
 
 <file path=word/footnotes.xml><?xml version="1.0" encoding="utf-8"?>
-<w:footnotes xmlns:wpc="http://schemas.microsoft.com/office/word/2010/wordprocessingCanvas" xmlns:cx="http://schemas.microsoft.com/office/drawing/2014/chartex" xmlns:cx1="http://schemas.microsoft.com/office/drawing/2015/9/8/chartex" xmlns:cx2="http://schemas.microsoft.com/office/drawing/2015/10/21/chartex" xmlns:cx3="http://schemas.microsoft.com/office/drawing/2016/5/9/chartex" xmlns:cx4="http://schemas.microsoft.com/office/drawing/2016/5/10/chartex" xmlns:cx5="http://schemas.microsoft.com/office/drawing/2016/5/11/chartex" xmlns:cx6="http://schemas.microsoft.com/office/drawing/2016/5/12/chartex" xmlns:cx7="http://schemas.microsoft.com/office/drawing/2016/5/13/chartex" xmlns:cx8="http://schemas.microsoft.com/office/drawing/2016/5/14/chartex" xmlns:mc="http://schemas.openxmlformats.org/markup-compatibility/2006" xmlns:aink="http://schemas.microsoft.com/office/drawing/2016/ink" xmlns:am3d="http://schemas.microsoft.com/office/drawing/2017/model3d" xmlns:o="urn:schemas-microsoft-com:office:office" xmlns:oel="http://schemas.microsoft.com/office/2019/extlst" xmlns:r="http://schemas.openxmlformats.org/officeDocument/2006/relationships" xmlns:m="http://schemas.openxmlformats.org/officeDocument/2006/math" xmlns:v="urn:schemas-microsoft-com:vml" xmlns:wp14="http://schemas.microsoft.com/office/word/2010/wordprocessingDrawing" xmlns:wp="http://schemas.openxmlformats.org/drawingml/2006/wordprocessingDrawing" xmlns:w10="urn:schemas-microsoft-com:office:word" xmlns:w="http://schemas.openxmlformats.org/wordprocessingml/2006/main" xmlns:w14="http://schemas.microsoft.com/office/word/2010/wordml" xmlns:w15="http://schemas.microsoft.com/office/word/2012/wordml" xmlns:w16cex="http://schemas.microsoft.com/office/word/2018/wordml/cex" xmlns:w16cid="http://schemas.microsoft.com/office/word/2016/wordml/cid" xmlns:w16="http://schemas.microsoft.com/office/word/2018/wordml" xmlns:w16sdtdh="http://schemas.microsoft.com/office/word/2020/wordml/sdtdatahash" xmlns:w16se="http://schemas.microsoft.com/office/word/2015/wordml/symex" xmlns:wpg="http://schemas.microsoft.com/office/word/2010/wordprocessingGroup" xmlns:wpi="http://schemas.microsoft.com/office/word/2010/wordprocessingInk" xmlns:wne="http://schemas.microsoft.com/office/word/2006/wordml" xmlns:wps="http://schemas.microsoft.com/office/word/2010/wordprocessingShape" mc:Ignorable="w14 w15 w16se w16cid w16 w16cex w16sdtdh wp14">
+<w:footnotes xmlns:wpc="http://schemas.microsoft.com/office/word/2010/wordprocessingCanvas" xmlns:cx="http://schemas.microsoft.com/office/drawing/2014/chartex" xmlns:cx1="http://schemas.microsoft.com/office/drawing/2015/9/8/chartex" xmlns:mc="http://schemas.openxmlformats.org/markup-compatibility/2006" xmlns:o="urn:schemas-microsoft-com:office:office" xmlns:r="http://schemas.openxmlformats.org/officeDocument/2006/relationships" xmlns:m="http://schemas.openxmlformats.org/officeDocument/2006/math" xmlns:v="urn:schemas-microsoft-com:vml" xmlns:wp14="http://schemas.microsoft.com/office/word/2010/wordprocessingDrawing" xmlns:wp="http://schemas.openxmlformats.org/drawingml/2006/wordprocessingDrawing" xmlns:w10="urn:schemas-microsoft-com:office:word" xmlns:w="http://schemas.openxmlformats.org/wordprocessingml/2006/main" xmlns:w14="http://schemas.microsoft.com/office/word/2010/wordml" xmlns:w15="http://schemas.microsoft.com/office/word/2012/wordml" xmlns:w16se="http://schemas.microsoft.com/office/word/2015/wordml/symex" xmlns:wpg="http://schemas.microsoft.com/office/word/2010/wordprocessingGroup" xmlns:wpi="http://schemas.microsoft.com/office/word/2010/wordprocessingInk" xmlns:wne="http://schemas.microsoft.com/office/word/2006/wordml" xmlns:wps="http://schemas.microsoft.com/office/word/2010/wordprocessingShape" mc:Ignorable="w14 w15 w16se wp14">
   <w:footnote w:type="separator" w:id="-1">
     <w:p>
       <w:pPr>
@@ -10913,7 +11008,7 @@
 </file>
 
 <file path=word/header1.xml><?xml version="1.0" encoding="utf-8"?>
-<w:hdr xmlns:wpc="http://schemas.microsoft.com/office/word/2010/wordprocessingCanvas" xmlns:cx="http://schemas.microsoft.com/office/drawing/2014/chartex" xmlns:cx1="http://schemas.microsoft.com/office/drawing/2015/9/8/chartex" xmlns:cx2="http://schemas.microsoft.com/office/drawing/2015/10/21/chartex" xmlns:cx3="http://schemas.microsoft.com/office/drawing/2016/5/9/chartex" xmlns:cx4="http://schemas.microsoft.com/office/drawing/2016/5/10/chartex" xmlns:cx5="http://schemas.microsoft.com/office/drawing/2016/5/11/chartex" xmlns:cx6="http://schemas.microsoft.com/office/drawing/2016/5/12/chartex" xmlns:cx7="http://schemas.microsoft.com/office/drawing/2016/5/13/chartex" xmlns:cx8="http://schemas.microsoft.com/office/drawing/2016/5/14/chartex" xmlns:mc="http://schemas.openxmlformats.org/markup-compatibility/2006" xmlns:aink="http://schemas.microsoft.com/office/drawing/2016/ink" xmlns:am3d="http://schemas.microsoft.com/office/drawing/2017/model3d" xmlns:o="urn:schemas-microsoft-com:office:office" xmlns:oel="http://schemas.microsoft.com/office/2019/extlst" xmlns:r="http://schemas.openxmlformats.org/officeDocument/2006/relationships" xmlns:m="http://schemas.openxmlformats.org/officeDocument/2006/math" xmlns:v="urn:schemas-microsoft-com:vml" xmlns:wp14="http://schemas.microsoft.com/office/word/2010/wordprocessingDrawing" xmlns:wp="http://schemas.openxmlformats.org/drawingml/2006/wordprocessingDrawing" xmlns:w10="urn:schemas-microsoft-com:office:word" xmlns:w="http://schemas.openxmlformats.org/wordprocessingml/2006/main" xmlns:w14="http://schemas.microsoft.com/office/word/2010/wordml" xmlns:w15="http://schemas.microsoft.com/office/word/2012/wordml" xmlns:w16cex="http://schemas.microsoft.com/office/word/2018/wordml/cex" xmlns:w16cid="http://schemas.microsoft.com/office/word/2016/wordml/cid" xmlns:w16="http://schemas.microsoft.com/office/word/2018/wordml" xmlns:w16sdtdh="http://schemas.microsoft.com/office/word/2020/wordml/sdtdatahash" xmlns:w16se="http://schemas.microsoft.com/office/word/2015/wordml/symex" xmlns:wpg="http://schemas.microsoft.com/office/word/2010/wordprocessingGroup" xmlns:wpi="http://schemas.microsoft.com/office/word/2010/wordprocessingInk" xmlns:wne="http://schemas.microsoft.com/office/word/2006/wordml" xmlns:wps="http://schemas.microsoft.com/office/word/2010/wordprocessingShape" mc:Ignorable="w14 w15 w16se w16cid w16 w16cex w16sdtdh wp14">
+<w:hdr xmlns:wpc="http://schemas.microsoft.com/office/word/2010/wordprocessingCanvas" xmlns:cx="http://schemas.microsoft.com/office/drawing/2014/chartex" xmlns:cx1="http://schemas.microsoft.com/office/drawing/2015/9/8/chartex" xmlns:mc="http://schemas.openxmlformats.org/markup-compatibility/2006" xmlns:o="urn:schemas-microsoft-com:office:office" xmlns:r="http://schemas.openxmlformats.org/officeDocument/2006/relationships" xmlns:m="http://schemas.openxmlformats.org/officeDocument/2006/math" xmlns:v="urn:schemas-microsoft-com:vml" xmlns:wp14="http://schemas.microsoft.com/office/word/2010/wordprocessingDrawing" xmlns:wp="http://schemas.openxmlformats.org/drawingml/2006/wordprocessingDrawing" xmlns:w10="urn:schemas-microsoft-com:office:word" xmlns:w="http://schemas.openxmlformats.org/wordprocessingml/2006/main" xmlns:w14="http://schemas.microsoft.com/office/word/2010/wordml" xmlns:w15="http://schemas.microsoft.com/office/word/2012/wordml" xmlns:w16se="http://schemas.microsoft.com/office/word/2015/wordml/symex" xmlns:wpg="http://schemas.microsoft.com/office/word/2010/wordprocessingGroup" xmlns:wpi="http://schemas.microsoft.com/office/word/2010/wordprocessingInk" xmlns:wne="http://schemas.microsoft.com/office/word/2006/wordml" xmlns:wps="http://schemas.microsoft.com/office/word/2010/wordprocessingShape" mc:Ignorable="w14 w15 w16se wp14">
   <w:p>
     <w:pPr>
       <w:pStyle w:val="En-tte"/>
@@ -10943,7 +11038,7 @@
 </file>
 
 <file path=word/numbering.xml><?xml version="1.0" encoding="utf-8"?>
-<w:numbering xmlns:wpc="http://schemas.microsoft.com/office/word/2010/wordprocessingCanvas" xmlns:cx="http://schemas.microsoft.com/office/drawing/2014/chartex" xmlns:cx1="http://schemas.microsoft.com/office/drawing/2015/9/8/chartex" xmlns:cx2="http://schemas.microsoft.com/office/drawing/2015/10/21/chartex" xmlns:cx3="http://schemas.microsoft.com/office/drawing/2016/5/9/chartex" xmlns:cx4="http://schemas.microsoft.com/office/drawing/2016/5/10/chartex" xmlns:cx5="http://schemas.microsoft.com/office/drawing/2016/5/11/chartex" xmlns:cx6="http://schemas.microsoft.com/office/drawing/2016/5/12/chartex" xmlns:cx7="http://schemas.microsoft.com/office/drawing/2016/5/13/chartex" xmlns:cx8="http://schemas.microsoft.com/office/drawing/2016/5/14/chartex" xmlns:mc="http://schemas.openxmlformats.org/markup-compatibility/2006" xmlns:aink="http://schemas.microsoft.com/office/drawing/2016/ink" xmlns:am3d="http://schemas.microsoft.com/office/drawing/2017/model3d" xmlns:o="urn:schemas-microsoft-com:office:office" xmlns:oel="http://schemas.microsoft.com/office/2019/extlst" xmlns:r="http://schemas.openxmlformats.org/officeDocument/2006/relationships" xmlns:m="http://schemas.openxmlformats.org/officeDocument/2006/math" xmlns:v="urn:schemas-microsoft-com:vml" xmlns:wp14="http://schemas.microsoft.com/office/word/2010/wordprocessingDrawing" xmlns:wp="http://schemas.openxmlformats.org/drawingml/2006/wordprocessingDrawing" xmlns:w10="urn:schemas-microsoft-com:office:word" xmlns:w="http://schemas.openxmlformats.org/wordprocessingml/2006/main" xmlns:w14="http://schemas.microsoft.com/office/word/2010/wordml" xmlns:w15="http://schemas.microsoft.com/office/word/2012/wordml" xmlns:w16cex="http://schemas.microsoft.com/office/word/2018/wordml/cex" xmlns:w16cid="http://schemas.microsoft.com/office/word/2016/wordml/cid" xmlns:w16="http://schemas.microsoft.com/office/word/2018/wordml" xmlns:w16sdtdh="http://schemas.microsoft.com/office/word/2020/wordml/sdtdatahash" xmlns:w16se="http://schemas.microsoft.com/office/word/2015/wordml/symex" xmlns:wpg="http://schemas.microsoft.com/office/word/2010/wordprocessingGroup" xmlns:wpi="http://schemas.microsoft.com/office/word/2010/wordprocessingInk" xmlns:wne="http://schemas.microsoft.com/office/word/2006/wordml" xmlns:wps="http://schemas.microsoft.com/office/word/2010/wordprocessingShape" mc:Ignorable="w14 w15 w16se w16cid w16 w16cex w16sdtdh wp14">
+<w:numbering xmlns:wpc="http://schemas.microsoft.com/office/word/2010/wordprocessingCanvas" xmlns:cx="http://schemas.microsoft.com/office/drawing/2014/chartex" xmlns:cx1="http://schemas.microsoft.com/office/drawing/2015/9/8/chartex" xmlns:mc="http://schemas.openxmlformats.org/markup-compatibility/2006" xmlns:o="urn:schemas-microsoft-com:office:office" xmlns:r="http://schemas.openxmlformats.org/officeDocument/2006/relationships" xmlns:m="http://schemas.openxmlformats.org/officeDocument/2006/math" xmlns:v="urn:schemas-microsoft-com:vml" xmlns:wp14="http://schemas.microsoft.com/office/word/2010/wordprocessingDrawing" xmlns:wp="http://schemas.openxmlformats.org/drawingml/2006/wordprocessingDrawing" xmlns:w10="urn:schemas-microsoft-com:office:word" xmlns:w="http://schemas.openxmlformats.org/wordprocessingml/2006/main" xmlns:w14="http://schemas.microsoft.com/office/word/2010/wordml" xmlns:w15="http://schemas.microsoft.com/office/word/2012/wordml" xmlns:w16se="http://schemas.microsoft.com/office/word/2015/wordml/symex" xmlns:wpg="http://schemas.microsoft.com/office/word/2010/wordprocessingGroup" xmlns:wpi="http://schemas.microsoft.com/office/word/2010/wordprocessingInk" xmlns:wne="http://schemas.microsoft.com/office/word/2006/wordml" xmlns:wps="http://schemas.microsoft.com/office/word/2010/wordprocessingShape" mc:Ignorable="w14 w15 w16se wp14">
   <w:abstractNum w:abstractNumId="0" w15:restartNumberingAfterBreak="0">
     <w:nsid w:val="002E0C7A"/>
     <w:multiLevelType w:val="multilevel"/>
@@ -15026,6 +15121,155 @@
     </w:lvl>
   </w:abstractNum>
   <w:abstractNum w:abstractNumId="36" w15:restartNumberingAfterBreak="0">
+    <w:nsid w:val="6EDA6BE1"/>
+    <w:multiLevelType w:val="multilevel"/>
+    <w:tmpl w:val="ECC849DE"/>
+    <w:lvl w:ilvl="0">
+      <w:start w:val="1"/>
+      <w:numFmt w:val="bullet"/>
+      <w:lvlText w:val=""/>
+      <w:lvlJc w:val="left"/>
+      <w:pPr>
+        <w:tabs>
+          <w:tab w:val="num" w:pos="720"/>
+        </w:tabs>
+        <w:ind w:left="720" w:hanging="360"/>
+      </w:pPr>
+      <w:rPr>
+        <w:rFonts w:ascii="Symbol" w:hAnsi="Symbol" w:hint="default"/>
+        <w:sz w:val="20"/>
+      </w:rPr>
+    </w:lvl>
+    <w:lvl w:ilvl="1" w:tentative="1">
+      <w:start w:val="1"/>
+      <w:numFmt w:val="bullet"/>
+      <w:lvlText w:val="o"/>
+      <w:lvlJc w:val="left"/>
+      <w:pPr>
+        <w:tabs>
+          <w:tab w:val="num" w:pos="1440"/>
+        </w:tabs>
+        <w:ind w:left="1440" w:hanging="360"/>
+      </w:pPr>
+      <w:rPr>
+        <w:rFonts w:ascii="Courier New" w:hAnsi="Courier New" w:hint="default"/>
+        <w:sz w:val="20"/>
+      </w:rPr>
+    </w:lvl>
+    <w:lvl w:ilvl="2" w:tentative="1">
+      <w:start w:val="1"/>
+      <w:numFmt w:val="bullet"/>
+      <w:lvlText w:val=""/>
+      <w:lvlJc w:val="left"/>
+      <w:pPr>
+        <w:tabs>
+          <w:tab w:val="num" w:pos="2160"/>
+        </w:tabs>
+        <w:ind w:left="2160" w:hanging="360"/>
+      </w:pPr>
+      <w:rPr>
+        <w:rFonts w:ascii="Wingdings" w:hAnsi="Wingdings" w:hint="default"/>
+        <w:sz w:val="20"/>
+      </w:rPr>
+    </w:lvl>
+    <w:lvl w:ilvl="3" w:tentative="1">
+      <w:start w:val="1"/>
+      <w:numFmt w:val="bullet"/>
+      <w:lvlText w:val=""/>
+      <w:lvlJc w:val="left"/>
+      <w:pPr>
+        <w:tabs>
+          <w:tab w:val="num" w:pos="2880"/>
+        </w:tabs>
+        <w:ind w:left="2880" w:hanging="360"/>
+      </w:pPr>
+      <w:rPr>
+        <w:rFonts w:ascii="Wingdings" w:hAnsi="Wingdings" w:hint="default"/>
+        <w:sz w:val="20"/>
+      </w:rPr>
+    </w:lvl>
+    <w:lvl w:ilvl="4" w:tentative="1">
+      <w:start w:val="1"/>
+      <w:numFmt w:val="bullet"/>
+      <w:lvlText w:val=""/>
+      <w:lvlJc w:val="left"/>
+      <w:pPr>
+        <w:tabs>
+          <w:tab w:val="num" w:pos="3600"/>
+        </w:tabs>
+        <w:ind w:left="3600" w:hanging="360"/>
+      </w:pPr>
+      <w:rPr>
+        <w:rFonts w:ascii="Wingdings" w:hAnsi="Wingdings" w:hint="default"/>
+        <w:sz w:val="20"/>
+      </w:rPr>
+    </w:lvl>
+    <w:lvl w:ilvl="5" w:tentative="1">
+      <w:start w:val="1"/>
+      <w:numFmt w:val="bullet"/>
+      <w:lvlText w:val=""/>
+      <w:lvlJc w:val="left"/>
+      <w:pPr>
+        <w:tabs>
+          <w:tab w:val="num" w:pos="4320"/>
+        </w:tabs>
+        <w:ind w:left="4320" w:hanging="360"/>
+      </w:pPr>
+      <w:rPr>
+        <w:rFonts w:ascii="Wingdings" w:hAnsi="Wingdings" w:hint="default"/>
+        <w:sz w:val="20"/>
+      </w:rPr>
+    </w:lvl>
+    <w:lvl w:ilvl="6" w:tentative="1">
+      <w:start w:val="1"/>
+      <w:numFmt w:val="bullet"/>
+      <w:lvlText w:val=""/>
+      <w:lvlJc w:val="left"/>
+      <w:pPr>
+        <w:tabs>
+          <w:tab w:val="num" w:pos="5040"/>
+        </w:tabs>
+        <w:ind w:left="5040" w:hanging="360"/>
+      </w:pPr>
+      <w:rPr>
+        <w:rFonts w:ascii="Wingdings" w:hAnsi="Wingdings" w:hint="default"/>
+        <w:sz w:val="20"/>
+      </w:rPr>
+    </w:lvl>
+    <w:lvl w:ilvl="7" w:tentative="1">
+      <w:start w:val="1"/>
+      <w:numFmt w:val="bullet"/>
+      <w:lvlText w:val=""/>
+      <w:lvlJc w:val="left"/>
+      <w:pPr>
+        <w:tabs>
+          <w:tab w:val="num" w:pos="5760"/>
+        </w:tabs>
+        <w:ind w:left="5760" w:hanging="360"/>
+      </w:pPr>
+      <w:rPr>
+        <w:rFonts w:ascii="Wingdings" w:hAnsi="Wingdings" w:hint="default"/>
+        <w:sz w:val="20"/>
+      </w:rPr>
+    </w:lvl>
+    <w:lvl w:ilvl="8" w:tentative="1">
+      <w:start w:val="1"/>
+      <w:numFmt w:val="bullet"/>
+      <w:lvlText w:val=""/>
+      <w:lvlJc w:val="left"/>
+      <w:pPr>
+        <w:tabs>
+          <w:tab w:val="num" w:pos="6480"/>
+        </w:tabs>
+        <w:ind w:left="6480" w:hanging="360"/>
+      </w:pPr>
+      <w:rPr>
+        <w:rFonts w:ascii="Wingdings" w:hAnsi="Wingdings" w:hint="default"/>
+        <w:sz w:val="20"/>
+      </w:rPr>
+    </w:lvl>
+  </w:abstractNum>
+  <w:abstractNum w:abstractNumId="37" w15:restartNumberingAfterBreak="0">
     <w:nsid w:val="73F83368"/>
     <w:multiLevelType w:val="hybridMultilevel"/>
     <w:tmpl w:val="36827324"/>
@@ -15114,7 +15358,7 @@
       </w:pPr>
     </w:lvl>
   </w:abstractNum>
-  <w:abstractNum w:abstractNumId="37" w15:restartNumberingAfterBreak="0">
+  <w:abstractNum w:abstractNumId="38" w15:restartNumberingAfterBreak="0">
     <w:nsid w:val="77D162A7"/>
     <w:multiLevelType w:val="hybridMultilevel"/>
     <w:tmpl w:val="7952C1E8"/>
@@ -15203,7 +15447,7 @@
       </w:pPr>
     </w:lvl>
   </w:abstractNum>
-  <w:abstractNum w:abstractNumId="38" w15:restartNumberingAfterBreak="0">
+  <w:abstractNum w:abstractNumId="39" w15:restartNumberingAfterBreak="0">
     <w:nsid w:val="78616DED"/>
     <w:multiLevelType w:val="hybridMultilevel"/>
     <w:tmpl w:val="E564BF04"/>
@@ -15316,7 +15560,7 @@
       </w:rPr>
     </w:lvl>
   </w:abstractNum>
-  <w:abstractNum w:abstractNumId="39" w15:restartNumberingAfterBreak="0">
+  <w:abstractNum w:abstractNumId="40" w15:restartNumberingAfterBreak="0">
     <w:nsid w:val="78AB77A3"/>
     <w:multiLevelType w:val="hybridMultilevel"/>
     <w:tmpl w:val="F5A67340"/>
@@ -15429,7 +15673,7 @@
       </w:rPr>
     </w:lvl>
   </w:abstractNum>
-  <w:abstractNum w:abstractNumId="40" w15:restartNumberingAfterBreak="0">
+  <w:abstractNum w:abstractNumId="41" w15:restartNumberingAfterBreak="0">
     <w:nsid w:val="7AD220D3"/>
     <w:multiLevelType w:val="hybridMultilevel"/>
     <w:tmpl w:val="F4AAE88E"/>
@@ -15542,7 +15786,7 @@
       </w:rPr>
     </w:lvl>
   </w:abstractNum>
-  <w:abstractNum w:abstractNumId="41" w15:restartNumberingAfterBreak="0">
+  <w:abstractNum w:abstractNumId="42" w15:restartNumberingAfterBreak="0">
     <w:nsid w:val="7C2A2F60"/>
     <w:multiLevelType w:val="hybridMultilevel"/>
     <w:tmpl w:val="99EEE3E8"/>
@@ -15655,140 +15899,143 @@
       </w:rPr>
     </w:lvl>
   </w:abstractNum>
-  <w:num w:numId="1" w16cid:durableId="382143917">
+  <w:num w:numId="1">
     <w:abstractNumId w:val="30"/>
   </w:num>
-  <w:num w:numId="2" w16cid:durableId="1618830540">
+  <w:num w:numId="2">
     <w:abstractNumId w:val="16"/>
   </w:num>
-  <w:num w:numId="3" w16cid:durableId="2029717060">
+  <w:num w:numId="3">
     <w:abstractNumId w:val="7"/>
   </w:num>
-  <w:num w:numId="4" w16cid:durableId="1697198572">
+  <w:num w:numId="4">
     <w:abstractNumId w:val="33"/>
   </w:num>
-  <w:num w:numId="5" w16cid:durableId="254361784">
+  <w:num w:numId="5">
     <w:abstractNumId w:val="34"/>
   </w:num>
-  <w:num w:numId="6" w16cid:durableId="1241523905">
+  <w:num w:numId="6">
     <w:abstractNumId w:val="32"/>
   </w:num>
-  <w:num w:numId="7" w16cid:durableId="39133131">
+  <w:num w:numId="7">
     <w:abstractNumId w:val="0"/>
   </w:num>
-  <w:num w:numId="8" w16cid:durableId="203756738">
+  <w:num w:numId="8">
     <w:abstractNumId w:val="0"/>
   </w:num>
-  <w:num w:numId="9" w16cid:durableId="1742094704">
+  <w:num w:numId="9">
     <w:abstractNumId w:val="13"/>
   </w:num>
-  <w:num w:numId="10" w16cid:durableId="1106148954">
+  <w:num w:numId="10">
     <w:abstractNumId w:val="10"/>
   </w:num>
-  <w:num w:numId="11" w16cid:durableId="1296452526">
+  <w:num w:numId="11">
     <w:abstractNumId w:val="11"/>
   </w:num>
-  <w:num w:numId="12" w16cid:durableId="367528134">
+  <w:num w:numId="12">
     <w:abstractNumId w:val="9"/>
   </w:num>
-  <w:num w:numId="13" w16cid:durableId="1865558031">
+  <w:num w:numId="13">
     <w:abstractNumId w:val="8"/>
   </w:num>
-  <w:num w:numId="14" w16cid:durableId="1785885851">
+  <w:num w:numId="14">
     <w:abstractNumId w:val="2"/>
   </w:num>
-  <w:num w:numId="15" w16cid:durableId="1307705357">
+  <w:num w:numId="15">
     <w:abstractNumId w:val="23"/>
   </w:num>
-  <w:num w:numId="16" w16cid:durableId="563636986">
+  <w:num w:numId="16">
+    <w:abstractNumId w:val="40"/>
+  </w:num>
+  <w:num w:numId="17">
+    <w:abstractNumId w:val="41"/>
+  </w:num>
+  <w:num w:numId="18">
+    <w:abstractNumId w:val="1"/>
+  </w:num>
+  <w:num w:numId="19">
+    <w:abstractNumId w:val="3"/>
+  </w:num>
+  <w:num w:numId="20">
+    <w:abstractNumId w:val="27"/>
+  </w:num>
+  <w:num w:numId="21">
+    <w:abstractNumId w:val="20"/>
+  </w:num>
+  <w:num w:numId="22">
+    <w:abstractNumId w:val="5"/>
+  </w:num>
+  <w:num w:numId="23">
+    <w:abstractNumId w:val="14"/>
+  </w:num>
+  <w:num w:numId="24">
+    <w:abstractNumId w:val="21"/>
+  </w:num>
+  <w:num w:numId="25">
+    <w:abstractNumId w:val="18"/>
+  </w:num>
+  <w:num w:numId="26">
+    <w:abstractNumId w:val="4"/>
+  </w:num>
+  <w:num w:numId="27">
+    <w:abstractNumId w:val="22"/>
+  </w:num>
+  <w:num w:numId="28">
+    <w:abstractNumId w:val="26"/>
+  </w:num>
+  <w:num w:numId="29">
+    <w:abstractNumId w:val="31"/>
+  </w:num>
+  <w:num w:numId="30">
+    <w:abstractNumId w:val="6"/>
+  </w:num>
+  <w:num w:numId="31">
     <w:abstractNumId w:val="39"/>
   </w:num>
-  <w:num w:numId="17" w16cid:durableId="1760100456">
-    <w:abstractNumId w:val="40"/>
+  <w:num w:numId="32">
+    <w:abstractNumId w:val="17"/>
   </w:num>
-  <w:num w:numId="18" w16cid:durableId="52966106">
-    <w:abstractNumId w:val="1"/>
+  <w:num w:numId="33">
+    <w:abstractNumId w:val="24"/>
   </w:num>
-  <w:num w:numId="19" w16cid:durableId="269901263">
-    <w:abstractNumId w:val="3"/>
+  <w:num w:numId="34">
+    <w:abstractNumId w:val="29"/>
   </w:num>
-  <w:num w:numId="20" w16cid:durableId="842620960">
-    <w:abstractNumId w:val="27"/>
+  <w:num w:numId="35">
+    <w:abstractNumId w:val="42"/>
   </w:num>
-  <w:num w:numId="21" w16cid:durableId="115948702">
-    <w:abstractNumId w:val="20"/>
+  <w:num w:numId="36">
+    <w:abstractNumId w:val="19"/>
   </w:num>
-  <w:num w:numId="22" w16cid:durableId="733892994">
-    <w:abstractNumId w:val="5"/>
+  <w:num w:numId="37">
+    <w:abstractNumId w:val="25"/>
   </w:num>
-  <w:num w:numId="23" w16cid:durableId="147288303">
-    <w:abstractNumId w:val="14"/>
+  <w:num w:numId="38">
+    <w:abstractNumId w:val="37"/>
   </w:num>
-  <w:num w:numId="24" w16cid:durableId="937836067">
-    <w:abstractNumId w:val="21"/>
+  <w:num w:numId="39">
+    <w:abstractNumId w:val="28"/>
   </w:num>
-  <w:num w:numId="25" w16cid:durableId="503587902">
-    <w:abstractNumId w:val="18"/>
+  <w:num w:numId="40">
+    <w:abstractNumId w:val="35"/>
   </w:num>
-  <w:num w:numId="26" w16cid:durableId="1330256537">
-    <w:abstractNumId w:val="4"/>
+  <w:num w:numId="41">
+    <w:abstractNumId w:val="15"/>
   </w:num>
-  <w:num w:numId="27" w16cid:durableId="1014458203">
-    <w:abstractNumId w:val="22"/>
-  </w:num>
-  <w:num w:numId="28" w16cid:durableId="2031027001">
-    <w:abstractNumId w:val="26"/>
-  </w:num>
-  <w:num w:numId="29" w16cid:durableId="1859662916">
-    <w:abstractNumId w:val="31"/>
-  </w:num>
-  <w:num w:numId="30" w16cid:durableId="1271279708">
-    <w:abstractNumId w:val="6"/>
-  </w:num>
-  <w:num w:numId="31" w16cid:durableId="866530845">
+  <w:num w:numId="42">
     <w:abstractNumId w:val="38"/>
   </w:num>
-  <w:num w:numId="32" w16cid:durableId="1363702254">
-    <w:abstractNumId w:val="17"/>
+  <w:num w:numId="43">
+    <w:abstractNumId w:val="12"/>
   </w:num>
-  <w:num w:numId="33" w16cid:durableId="2020697735">
-    <w:abstractNumId w:val="24"/>
-  </w:num>
-  <w:num w:numId="34" w16cid:durableId="1251893344">
-    <w:abstractNumId w:val="29"/>
-  </w:num>
-  <w:num w:numId="35" w16cid:durableId="1970629002">
-    <w:abstractNumId w:val="41"/>
-  </w:num>
-  <w:num w:numId="36" w16cid:durableId="1045570342">
-    <w:abstractNumId w:val="19"/>
-  </w:num>
-  <w:num w:numId="37" w16cid:durableId="1050347613">
-    <w:abstractNumId w:val="25"/>
-  </w:num>
-  <w:num w:numId="38" w16cid:durableId="1416128748">
+  <w:num w:numId="44">
     <w:abstractNumId w:val="36"/>
-  </w:num>
-  <w:num w:numId="39" w16cid:durableId="1819613100">
-    <w:abstractNumId w:val="28"/>
-  </w:num>
-  <w:num w:numId="40" w16cid:durableId="365957978">
-    <w:abstractNumId w:val="35"/>
-  </w:num>
-  <w:num w:numId="41" w16cid:durableId="822114455">
-    <w:abstractNumId w:val="15"/>
-  </w:num>
-  <w:num w:numId="42" w16cid:durableId="1050223314">
-    <w:abstractNumId w:val="37"/>
-  </w:num>
-  <w:num w:numId="43" w16cid:durableId="505483506">
-    <w:abstractNumId w:val="12"/>
   </w:num>
 </w:numbering>
 </file>
 
 <file path=word/styles.xml><?xml version="1.0" encoding="utf-8"?>
-<w:styles xmlns:mc="http://schemas.openxmlformats.org/markup-compatibility/2006" xmlns:r="http://schemas.openxmlformats.org/officeDocument/2006/relationships" xmlns:w="http://schemas.openxmlformats.org/wordprocessingml/2006/main" xmlns:w14="http://schemas.microsoft.com/office/word/2010/wordml" xmlns:w15="http://schemas.microsoft.com/office/word/2012/wordml" xmlns:w16cex="http://schemas.microsoft.com/office/word/2018/wordml/cex" xmlns:w16cid="http://schemas.microsoft.com/office/word/2016/wordml/cid" xmlns:w16="http://schemas.microsoft.com/office/word/2018/wordml" xmlns:w16sdtdh="http://schemas.microsoft.com/office/word/2020/wordml/sdtdatahash" xmlns:w16se="http://schemas.microsoft.com/office/word/2015/wordml/symex" mc:Ignorable="w14 w15 w16se w16cid w16 w16cex w16sdtdh">
+<w:styles xmlns:mc="http://schemas.openxmlformats.org/markup-compatibility/2006" xmlns:r="http://schemas.openxmlformats.org/officeDocument/2006/relationships" xmlns:w="http://schemas.openxmlformats.org/wordprocessingml/2006/main" xmlns:w14="http://schemas.microsoft.com/office/word/2010/wordml" xmlns:w15="http://schemas.microsoft.com/office/word/2012/wordml" xmlns:w16se="http://schemas.microsoft.com/office/word/2015/wordml/symex" mc:Ignorable="w14 w15 w16se">
   <w:docDefaults>
     <w:rPrDefault>
       <w:rPr>
@@ -15804,7 +16051,7 @@
       </w:pPr>
     </w:pPrDefault>
   </w:docDefaults>
-  <w:latentStyles w:defLockedState="0" w:defUIPriority="99" w:defSemiHidden="0" w:defUnhideWhenUsed="0" w:defQFormat="0" w:count="376">
+  <w:latentStyles w:defLockedState="0" w:defUIPriority="99" w:defSemiHidden="0" w:defUnhideWhenUsed="0" w:defQFormat="0" w:count="371">
     <w:lsdException w:name="Normal" w:uiPriority="0" w:qFormat="1"/>
     <w:lsdException w:name="heading 1" w:uiPriority="9" w:qFormat="1"/>
     <w:lsdException w:name="heading 2" w:semiHidden="1" w:uiPriority="9" w:unhideWhenUsed="1" w:qFormat="1"/>
@@ -15910,6 +16157,7 @@
     <w:lsdException w:name="HTML Sample" w:semiHidden="1" w:unhideWhenUsed="1"/>
     <w:lsdException w:name="HTML Typewriter" w:semiHidden="1" w:unhideWhenUsed="1"/>
     <w:lsdException w:name="HTML Variable" w:semiHidden="1" w:unhideWhenUsed="1"/>
+    <w:lsdException w:name="Normal Table" w:semiHidden="1" w:unhideWhenUsed="1"/>
     <w:lsdException w:name="annotation subject" w:semiHidden="1" w:unhideWhenUsed="1"/>
     <w:lsdException w:name="No List" w:semiHidden="1" w:unhideWhenUsed="1"/>
     <w:lsdException w:name="Outline List 1" w:semiHidden="1" w:unhideWhenUsed="1"/>
@@ -15952,8 +16200,11 @@
     <w:lsdException w:name="Table Contemporary" w:semiHidden="1" w:unhideWhenUsed="1"/>
     <w:lsdException w:name="Table Elegant" w:semiHidden="1" w:unhideWhenUsed="1"/>
     <w:lsdException w:name="Table Professional" w:semiHidden="1" w:unhideWhenUsed="1"/>
+    <w:lsdException w:name="Table Subtle 1" w:semiHidden="1" w:unhideWhenUsed="1"/>
     <w:lsdException w:name="Table Subtle 2" w:semiHidden="1" w:unhideWhenUsed="1"/>
     <w:lsdException w:name="Table Web 1" w:semiHidden="1" w:unhideWhenUsed="1"/>
+    <w:lsdException w:name="Table Web 2" w:semiHidden="1" w:unhideWhenUsed="1"/>
+    <w:lsdException w:name="Table Web 3" w:semiHidden="1" w:unhideWhenUsed="1"/>
     <w:lsdException w:name="Balloon Text" w:semiHidden="1" w:unhideWhenUsed="1"/>
     <w:lsdException w:name="Table Grid" w:uiPriority="0"/>
     <w:lsdException w:name="Table Theme" w:semiHidden="1" w:unhideWhenUsed="1"/>
@@ -16172,11 +16423,6 @@
     <w:lsdException w:name="List Table 5 Dark Accent 6" w:uiPriority="50"/>
     <w:lsdException w:name="List Table 6 Colorful Accent 6" w:uiPriority="51"/>
     <w:lsdException w:name="List Table 7 Colorful Accent 6" w:uiPriority="52"/>
-    <w:lsdException w:name="Mention" w:semiHidden="1" w:unhideWhenUsed="1"/>
-    <w:lsdException w:name="Smart Hyperlink" w:semiHidden="1" w:unhideWhenUsed="1"/>
-    <w:lsdException w:name="Hashtag" w:semiHidden="1" w:unhideWhenUsed="1"/>
-    <w:lsdException w:name="Unresolved Mention" w:semiHidden="1" w:unhideWhenUsed="1"/>
-    <w:lsdException w:name="Smart Link" w:semiHidden="1" w:unhideWhenUsed="1"/>
   </w:latentStyles>
   <w:style w:type="paragraph" w:default="1" w:styleId="Normal">
     <w:name w:val="Normal"/>
@@ -16251,7 +16497,6 @@
   <w:style w:type="character" w:default="1" w:styleId="Policepardfaut">
     <w:name w:val="Default Paragraph Font"/>
     <w:uiPriority w:val="1"/>
-    <w:semiHidden/>
     <w:unhideWhenUsed/>
   </w:style>
   <w:style w:type="table" w:default="1" w:styleId="TableauNormal">
@@ -17052,7 +17297,7 @@
 </file>
 
 <file path=customXml/itemProps1.xml><?xml version="1.0" encoding="utf-8"?>
-<ds:datastoreItem xmlns:ds="http://schemas.openxmlformats.org/officeDocument/2006/customXml" ds:itemID="{496FFC1E-AA21-45C9-A172-AFDC2CDB6742}">
+<ds:datastoreItem xmlns:ds="http://schemas.openxmlformats.org/officeDocument/2006/customXml" ds:itemID="{DFB80B48-E141-4720-A062-D35E1000C3A2}">
   <ds:schemaRefs>
     <ds:schemaRef ds:uri="http://schemas.openxmlformats.org/officeDocument/2006/bibliography"/>
   </ds:schemaRefs>

</xml_diff>